<commit_message>
functions, selection statement, control structure
</commit_message>
<xml_diff>
--- a/Documentation.docx
+++ b/Documentation.docx
@@ -2208,6 +2208,925 @@
       <w:pPr>
         <w:ind w:firstLine="720"/>
       </w:pPr>
+      <w:r>
+        <w:rPr>
+          <w:noProof/>
+        </w:rPr>
+        <mc:AlternateContent>
+          <mc:Choice Requires="wpi">
+            <w:drawing>
+              <wp:anchor distT="0" distB="0" distL="114300" distR="114300" simplePos="0" relativeHeight="252189696" behindDoc="0" locked="0" layoutInCell="1" allowOverlap="1" wp14:anchorId="57136779" wp14:editId="77582951">
+                <wp:simplePos x="0" y="0"/>
+                <wp:positionH relativeFrom="column">
+                  <wp:posOffset>5668645</wp:posOffset>
+                </wp:positionH>
+                <wp:positionV relativeFrom="paragraph">
+                  <wp:posOffset>3651885</wp:posOffset>
+                </wp:positionV>
+                <wp:extent cx="522365" cy="348590"/>
+                <wp:effectExtent l="38100" t="38100" r="49530" b="52070"/>
+                <wp:wrapNone/>
+                <wp:docPr id="166" name="Ink 166"/>
+                <wp:cNvGraphicFramePr/>
+                <a:graphic xmlns:a="http://schemas.openxmlformats.org/drawingml/2006/main">
+                  <a:graphicData uri="http://schemas.microsoft.com/office/word/2010/wordprocessingInk">
+                    <w14:contentPart bwMode="auto" r:id="rId94">
+                      <w14:nvContentPartPr>
+                        <w14:cNvContentPartPr/>
+                      </w14:nvContentPartPr>
+                      <w14:xfrm>
+                        <a:off x="0" y="0"/>
+                        <a:ext cx="522365" cy="348590"/>
+                      </w14:xfrm>
+                    </w14:contentPart>
+                  </a:graphicData>
+                </a:graphic>
+              </wp:anchor>
+            </w:drawing>
+          </mc:Choice>
+          <mc:Fallback>
+            <w:pict>
+              <v:shapetype w14:anchorId="79FAB503" id="_x0000_t75" coordsize="21600,21600" o:spt="75" o:preferrelative="t" path="m@4@5l@4@11@9@11@9@5xe" filled="f" stroked="f">
+                <v:stroke joinstyle="miter"/>
+                <v:formulas>
+                  <v:f eqn="if lineDrawn pixelLineWidth 0"/>
+                  <v:f eqn="sum @0 1 0"/>
+                  <v:f eqn="sum 0 0 @1"/>
+                  <v:f eqn="prod @2 1 2"/>
+                  <v:f eqn="prod @3 21600 pixelWidth"/>
+                  <v:f eqn="prod @3 21600 pixelHeight"/>
+                  <v:f eqn="sum @0 0 1"/>
+                  <v:f eqn="prod @6 1 2"/>
+                  <v:f eqn="prod @7 21600 pixelWidth"/>
+                  <v:f eqn="sum @8 21600 0"/>
+                  <v:f eqn="prod @7 21600 pixelHeight"/>
+                  <v:f eqn="sum @10 21600 0"/>
+                </v:formulas>
+                <v:path o:extrusionok="f" gradientshapeok="t" o:connecttype="rect"/>
+                <o:lock v:ext="edit" aspectratio="t"/>
+              </v:shapetype>
+              <v:shape id="Ink 166" o:spid="_x0000_s1026" type="#_x0000_t75" style="position:absolute;margin-left:445.65pt;margin-top:286.85pt;width:42.55pt;height:28.9pt;z-index:252189696;visibility:visible;mso-wrap-style:square;mso-wrap-distance-left:9pt;mso-wrap-distance-top:0;mso-wrap-distance-right:9pt;mso-wrap-distance-bottom:0;mso-position-horizontal:absolute;mso-position-horizontal-relative:text;mso-position-vertical:absolute;mso-position-vertical-relative:text" o:gfxdata="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">
+                <v:imagedata r:id="rId95" o:title=""/>
+              </v:shape>
+            </w:pict>
+          </mc:Fallback>
+        </mc:AlternateContent>
+      </w:r>
+      <w:r>
+        <w:rPr>
+          <w:noProof/>
+        </w:rPr>
+        <mc:AlternateContent>
+          <mc:Choice Requires="wpi">
+            <w:drawing>
+              <wp:anchor distT="0" distB="0" distL="114300" distR="114300" simplePos="0" relativeHeight="252188672" behindDoc="0" locked="0" layoutInCell="1" allowOverlap="1" wp14:anchorId="3767A73C" wp14:editId="0E293841">
+                <wp:simplePos x="0" y="0"/>
+                <wp:positionH relativeFrom="column">
+                  <wp:posOffset>6060989</wp:posOffset>
+                </wp:positionH>
+                <wp:positionV relativeFrom="paragraph">
+                  <wp:posOffset>4105409</wp:posOffset>
+                </wp:positionV>
+                <wp:extent cx="112680" cy="70200"/>
+                <wp:effectExtent l="38100" t="38100" r="40005" b="44450"/>
+                <wp:wrapNone/>
+                <wp:docPr id="165" name="Ink 165"/>
+                <wp:cNvGraphicFramePr/>
+                <a:graphic xmlns:a="http://schemas.openxmlformats.org/drawingml/2006/main">
+                  <a:graphicData uri="http://schemas.microsoft.com/office/word/2010/wordprocessingInk">
+                    <w14:contentPart bwMode="auto" r:id="rId96">
+                      <w14:nvContentPartPr>
+                        <w14:cNvContentPartPr/>
+                      </w14:nvContentPartPr>
+                      <w14:xfrm>
+                        <a:off x="0" y="0"/>
+                        <a:ext cx="112680" cy="70200"/>
+                      </w14:xfrm>
+                    </w14:contentPart>
+                  </a:graphicData>
+                </a:graphic>
+              </wp:anchor>
+            </w:drawing>
+          </mc:Choice>
+          <mc:Fallback>
+            <w:pict>
+              <v:shape w14:anchorId="6A9D1DE6" id="Ink 165" o:spid="_x0000_s1026" type="#_x0000_t75" style="position:absolute;margin-left:476.55pt;margin-top:322.55pt;width:10.25pt;height:6.95pt;z-index:252188672;visibility:visible;mso-wrap-style:square;mso-wrap-distance-left:9pt;mso-wrap-distance-top:0;mso-wrap-distance-right:9pt;mso-wrap-distance-bottom:0;mso-position-horizontal:absolute;mso-position-horizontal-relative:text;mso-position-vertical:absolute;mso-position-vertical-relative:text" o:gfxdata="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">
+                <v:imagedata r:id="rId97" o:title=""/>
+              </v:shape>
+            </w:pict>
+          </mc:Fallback>
+        </mc:AlternateContent>
+      </w:r>
+      <w:r>
+        <w:rPr>
+          <w:noProof/>
+        </w:rPr>
+        <mc:AlternateContent>
+          <mc:Choice Requires="wpi">
+            <w:drawing>
+              <wp:anchor distT="0" distB="0" distL="114300" distR="114300" simplePos="0" relativeHeight="252187648" behindDoc="0" locked="0" layoutInCell="1" allowOverlap="1" wp14:anchorId="0D8327C3" wp14:editId="17A4D3FB">
+                <wp:simplePos x="0" y="0"/>
+                <wp:positionH relativeFrom="column">
+                  <wp:posOffset>5781629</wp:posOffset>
+                </wp:positionH>
+                <wp:positionV relativeFrom="paragraph">
+                  <wp:posOffset>4137089</wp:posOffset>
+                </wp:positionV>
+                <wp:extent cx="87480" cy="76680"/>
+                <wp:effectExtent l="38100" t="38100" r="46355" b="57150"/>
+                <wp:wrapNone/>
+                <wp:docPr id="164" name="Ink 164"/>
+                <wp:cNvGraphicFramePr/>
+                <a:graphic xmlns:a="http://schemas.openxmlformats.org/drawingml/2006/main">
+                  <a:graphicData uri="http://schemas.microsoft.com/office/word/2010/wordprocessingInk">
+                    <w14:contentPart bwMode="auto" r:id="rId98">
+                      <w14:nvContentPartPr>
+                        <w14:cNvContentPartPr/>
+                      </w14:nvContentPartPr>
+                      <w14:xfrm>
+                        <a:off x="0" y="0"/>
+                        <a:ext cx="87480" cy="76680"/>
+                      </w14:xfrm>
+                    </w14:contentPart>
+                  </a:graphicData>
+                </a:graphic>
+              </wp:anchor>
+            </w:drawing>
+          </mc:Choice>
+          <mc:Fallback>
+            <w:pict>
+              <v:shape w14:anchorId="721207B5" id="Ink 164" o:spid="_x0000_s1026" type="#_x0000_t75" style="position:absolute;margin-left:454.55pt;margin-top:325.05pt;width:8.35pt;height:7.5pt;z-index:252187648;visibility:visible;mso-wrap-style:square;mso-wrap-distance-left:9pt;mso-wrap-distance-top:0;mso-wrap-distance-right:9pt;mso-wrap-distance-bottom:0;mso-position-horizontal:absolute;mso-position-horizontal-relative:text;mso-position-vertical:absolute;mso-position-vertical-relative:text" o:gfxdata="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">
+                <v:imagedata r:id="rId99" o:title=""/>
+              </v:shape>
+            </w:pict>
+          </mc:Fallback>
+        </mc:AlternateContent>
+      </w:r>
+      <w:r>
+        <w:rPr>
+          <w:noProof/>
+        </w:rPr>
+        <mc:AlternateContent>
+          <mc:Choice Requires="wpi">
+            <w:drawing>
+              <wp:anchor distT="0" distB="0" distL="114300" distR="114300" simplePos="0" relativeHeight="252181504" behindDoc="0" locked="0" layoutInCell="1" allowOverlap="1" wp14:anchorId="2FAD1B31" wp14:editId="6DC6A7CB">
+                <wp:simplePos x="0" y="0"/>
+                <wp:positionH relativeFrom="column">
+                  <wp:posOffset>5247640</wp:posOffset>
+                </wp:positionH>
+                <wp:positionV relativeFrom="paragraph">
+                  <wp:posOffset>2928620</wp:posOffset>
+                </wp:positionV>
+                <wp:extent cx="1295400" cy="579160"/>
+                <wp:effectExtent l="38100" t="38100" r="38100" b="49530"/>
+                <wp:wrapNone/>
+                <wp:docPr id="158" name="Ink 158"/>
+                <wp:cNvGraphicFramePr/>
+                <a:graphic xmlns:a="http://schemas.openxmlformats.org/drawingml/2006/main">
+                  <a:graphicData uri="http://schemas.microsoft.com/office/word/2010/wordprocessingInk">
+                    <w14:contentPart bwMode="auto" r:id="rId100">
+                      <w14:nvContentPartPr>
+                        <w14:cNvContentPartPr/>
+                      </w14:nvContentPartPr>
+                      <w14:xfrm>
+                        <a:off x="0" y="0"/>
+                        <a:ext cx="1295400" cy="579160"/>
+                      </w14:xfrm>
+                    </w14:contentPart>
+                  </a:graphicData>
+                </a:graphic>
+              </wp:anchor>
+            </w:drawing>
+          </mc:Choice>
+          <mc:Fallback>
+            <w:pict>
+              <v:shape w14:anchorId="51BD1290" id="Ink 158" o:spid="_x0000_s1026" type="#_x0000_t75" style="position:absolute;margin-left:412.5pt;margin-top:229.9pt;width:103.4pt;height:47pt;z-index:252181504;visibility:visible;mso-wrap-style:square;mso-wrap-distance-left:9pt;mso-wrap-distance-top:0;mso-wrap-distance-right:9pt;mso-wrap-distance-bottom:0;mso-position-horizontal:absolute;mso-position-horizontal-relative:text;mso-position-vertical:absolute;mso-position-vertical-relative:text" o:gfxdata="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">
+                <v:imagedata r:id="rId101" o:title=""/>
+              </v:shape>
+            </w:pict>
+          </mc:Fallback>
+        </mc:AlternateContent>
+      </w:r>
+      <w:r>
+        <w:rPr>
+          <w:noProof/>
+        </w:rPr>
+        <mc:AlternateContent>
+          <mc:Choice Requires="wpi">
+            <w:drawing>
+              <wp:anchor distT="0" distB="0" distL="114300" distR="114300" simplePos="0" relativeHeight="252168192" behindDoc="0" locked="0" layoutInCell="1" allowOverlap="1" wp14:anchorId="1053B86D" wp14:editId="6D01B11E">
+                <wp:simplePos x="0" y="0"/>
+                <wp:positionH relativeFrom="column">
+                  <wp:posOffset>2876069</wp:posOffset>
+                </wp:positionH>
+                <wp:positionV relativeFrom="paragraph">
+                  <wp:posOffset>3205049</wp:posOffset>
+                </wp:positionV>
+                <wp:extent cx="84960" cy="87120"/>
+                <wp:effectExtent l="38100" t="38100" r="48895" b="46355"/>
+                <wp:wrapNone/>
+                <wp:docPr id="141" name="Ink 141"/>
+                <wp:cNvGraphicFramePr/>
+                <a:graphic xmlns:a="http://schemas.openxmlformats.org/drawingml/2006/main">
+                  <a:graphicData uri="http://schemas.microsoft.com/office/word/2010/wordprocessingInk">
+                    <w14:contentPart bwMode="auto" r:id="rId102">
+                      <w14:nvContentPartPr>
+                        <w14:cNvContentPartPr/>
+                      </w14:nvContentPartPr>
+                      <w14:xfrm>
+                        <a:off x="0" y="0"/>
+                        <a:ext cx="84960" cy="87120"/>
+                      </w14:xfrm>
+                    </w14:contentPart>
+                  </a:graphicData>
+                </a:graphic>
+              </wp:anchor>
+            </w:drawing>
+          </mc:Choice>
+          <mc:Fallback>
+            <w:pict>
+              <v:shape w14:anchorId="6FE9BA24" id="Ink 141" o:spid="_x0000_s1026" type="#_x0000_t75" style="position:absolute;margin-left:225.75pt;margin-top:251.65pt;width:8.15pt;height:8.25pt;z-index:252168192;visibility:visible;mso-wrap-style:square;mso-wrap-distance-left:9pt;mso-wrap-distance-top:0;mso-wrap-distance-right:9pt;mso-wrap-distance-bottom:0;mso-position-horizontal:absolute;mso-position-horizontal-relative:text;mso-position-vertical:absolute;mso-position-vertical-relative:text" o:gfxdata="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">
+                <v:imagedata r:id="rId103" o:title=""/>
+              </v:shape>
+            </w:pict>
+          </mc:Fallback>
+        </mc:AlternateContent>
+      </w:r>
+      <w:r>
+        <w:rPr>
+          <w:noProof/>
+        </w:rPr>
+        <mc:AlternateContent>
+          <mc:Choice Requires="wpi">
+            <w:drawing>
+              <wp:anchor distT="0" distB="0" distL="114300" distR="114300" simplePos="0" relativeHeight="252167168" behindDoc="0" locked="0" layoutInCell="1" allowOverlap="1" wp14:anchorId="5B065178" wp14:editId="77047A84">
+                <wp:simplePos x="0" y="0"/>
+                <wp:positionH relativeFrom="column">
+                  <wp:posOffset>1173480</wp:posOffset>
+                </wp:positionH>
+                <wp:positionV relativeFrom="paragraph">
+                  <wp:posOffset>932815</wp:posOffset>
+                </wp:positionV>
+                <wp:extent cx="2572940" cy="1530465"/>
+                <wp:effectExtent l="38100" t="57150" r="56515" b="50800"/>
+                <wp:wrapNone/>
+                <wp:docPr id="140" name="Ink 140"/>
+                <wp:cNvGraphicFramePr/>
+                <a:graphic xmlns:a="http://schemas.openxmlformats.org/drawingml/2006/main">
+                  <a:graphicData uri="http://schemas.microsoft.com/office/word/2010/wordprocessingInk">
+                    <w14:contentPart bwMode="auto" r:id="rId104">
+                      <w14:nvContentPartPr>
+                        <w14:cNvContentPartPr/>
+                      </w14:nvContentPartPr>
+                      <w14:xfrm>
+                        <a:off x="0" y="0"/>
+                        <a:ext cx="2572940" cy="1530465"/>
+                      </w14:xfrm>
+                    </w14:contentPart>
+                  </a:graphicData>
+                </a:graphic>
+              </wp:anchor>
+            </w:drawing>
+          </mc:Choice>
+          <mc:Fallback>
+            <w:pict>
+              <v:shape w14:anchorId="5C563103" id="Ink 140" o:spid="_x0000_s1026" type="#_x0000_t75" style="position:absolute;margin-left:91.7pt;margin-top:72.75pt;width:204.05pt;height:121.9pt;z-index:252167168;visibility:visible;mso-wrap-style:square;mso-wrap-distance-left:9pt;mso-wrap-distance-top:0;mso-wrap-distance-right:9pt;mso-wrap-distance-bottom:0;mso-position-horizontal:absolute;mso-position-horizontal-relative:text;mso-position-vertical:absolute;mso-position-vertical-relative:text" o:gfxdata="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">
+                <v:imagedata r:id="rId105" o:title=""/>
+              </v:shape>
+            </w:pict>
+          </mc:Fallback>
+        </mc:AlternateContent>
+      </w:r>
+      <w:r>
+        <w:rPr>
+          <w:noProof/>
+        </w:rPr>
+        <mc:AlternateContent>
+          <mc:Choice Requires="wpi">
+            <w:drawing>
+              <wp:anchor distT="0" distB="0" distL="114300" distR="114300" simplePos="0" relativeHeight="252158976" behindDoc="0" locked="0" layoutInCell="1" allowOverlap="1" wp14:anchorId="7A85ADD8" wp14:editId="5B3628CC">
+                <wp:simplePos x="0" y="0"/>
+                <wp:positionH relativeFrom="column">
+                  <wp:posOffset>2633429</wp:posOffset>
+                </wp:positionH>
+                <wp:positionV relativeFrom="paragraph">
+                  <wp:posOffset>1300289</wp:posOffset>
+                </wp:positionV>
+                <wp:extent cx="697320" cy="150480"/>
+                <wp:effectExtent l="38100" t="38100" r="45720" b="40640"/>
+                <wp:wrapNone/>
+                <wp:docPr id="132" name="Ink 132"/>
+                <wp:cNvGraphicFramePr/>
+                <a:graphic xmlns:a="http://schemas.openxmlformats.org/drawingml/2006/main">
+                  <a:graphicData uri="http://schemas.microsoft.com/office/word/2010/wordprocessingInk">
+                    <w14:contentPart bwMode="auto" r:id="rId106">
+                      <w14:nvContentPartPr>
+                        <w14:cNvContentPartPr/>
+                      </w14:nvContentPartPr>
+                      <w14:xfrm>
+                        <a:off x="0" y="0"/>
+                        <a:ext cx="697320" cy="150480"/>
+                      </w14:xfrm>
+                    </w14:contentPart>
+                  </a:graphicData>
+                </a:graphic>
+              </wp:anchor>
+            </w:drawing>
+          </mc:Choice>
+          <mc:Fallback>
+            <w:pict>
+              <v:shape w14:anchorId="1CA14158" id="Ink 132" o:spid="_x0000_s1026" type="#_x0000_t75" style="position:absolute;margin-left:206.65pt;margin-top:101.7pt;width:56.3pt;height:13.3pt;z-index:252158976;visibility:visible;mso-wrap-style:square;mso-wrap-distance-left:9pt;mso-wrap-distance-top:0;mso-wrap-distance-right:9pt;mso-wrap-distance-bottom:0;mso-position-horizontal:absolute;mso-position-horizontal-relative:text;mso-position-vertical:absolute;mso-position-vertical-relative:text" o:gfxdata="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">
+                <v:imagedata r:id="rId107" o:title=""/>
+              </v:shape>
+            </w:pict>
+          </mc:Fallback>
+        </mc:AlternateContent>
+      </w:r>
+      <w:r>
+        <w:rPr>
+          <w:noProof/>
+        </w:rPr>
+        <mc:AlternateContent>
+          <mc:Choice Requires="wpi">
+            <w:drawing>
+              <wp:anchor distT="0" distB="0" distL="114300" distR="114300" simplePos="0" relativeHeight="252157952" behindDoc="0" locked="0" layoutInCell="1" allowOverlap="1" wp14:anchorId="0D123A9C" wp14:editId="3C987B44">
+                <wp:simplePos x="0" y="0"/>
+                <wp:positionH relativeFrom="column">
+                  <wp:posOffset>2115185</wp:posOffset>
+                </wp:positionH>
+                <wp:positionV relativeFrom="paragraph">
+                  <wp:posOffset>2322195</wp:posOffset>
+                </wp:positionV>
+                <wp:extent cx="1087535" cy="1060220"/>
+                <wp:effectExtent l="38100" t="38100" r="55880" b="45085"/>
+                <wp:wrapNone/>
+                <wp:docPr id="131" name="Ink 131"/>
+                <wp:cNvGraphicFramePr/>
+                <a:graphic xmlns:a="http://schemas.openxmlformats.org/drawingml/2006/main">
+                  <a:graphicData uri="http://schemas.microsoft.com/office/word/2010/wordprocessingInk">
+                    <w14:contentPart bwMode="auto" r:id="rId108">
+                      <w14:nvContentPartPr>
+                        <w14:cNvContentPartPr/>
+                      </w14:nvContentPartPr>
+                      <w14:xfrm>
+                        <a:off x="0" y="0"/>
+                        <a:ext cx="1087535" cy="1060220"/>
+                      </w14:xfrm>
+                    </w14:contentPart>
+                  </a:graphicData>
+                </a:graphic>
+              </wp:anchor>
+            </w:drawing>
+          </mc:Choice>
+          <mc:Fallback>
+            <w:pict>
+              <v:shape w14:anchorId="19976405" id="Ink 131" o:spid="_x0000_s1026" type="#_x0000_t75" style="position:absolute;margin-left:165.85pt;margin-top:182.15pt;width:87.05pt;height:84.9pt;z-index:252157952;visibility:visible;mso-wrap-style:square;mso-wrap-distance-left:9pt;mso-wrap-distance-top:0;mso-wrap-distance-right:9pt;mso-wrap-distance-bottom:0;mso-position-horizontal:absolute;mso-position-horizontal-relative:text;mso-position-vertical:absolute;mso-position-vertical-relative:text" o:gfxdata="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">
+                <v:imagedata r:id="rId109" o:title=""/>
+              </v:shape>
+            </w:pict>
+          </mc:Fallback>
+        </mc:AlternateContent>
+      </w:r>
+      <w:r>
+        <w:rPr>
+          <w:noProof/>
+        </w:rPr>
+        <mc:AlternateContent>
+          <mc:Choice Requires="wpi">
+            <w:drawing>
+              <wp:anchor distT="0" distB="0" distL="114300" distR="114300" simplePos="0" relativeHeight="252142592" behindDoc="0" locked="0" layoutInCell="1" allowOverlap="1" wp14:anchorId="115654E6" wp14:editId="48188A1A">
+                <wp:simplePos x="0" y="0"/>
+                <wp:positionH relativeFrom="column">
+                  <wp:posOffset>6519545</wp:posOffset>
+                </wp:positionH>
+                <wp:positionV relativeFrom="paragraph">
+                  <wp:posOffset>2164080</wp:posOffset>
+                </wp:positionV>
+                <wp:extent cx="238885" cy="100440"/>
+                <wp:effectExtent l="38100" t="38100" r="27940" b="52070"/>
+                <wp:wrapNone/>
+                <wp:docPr id="114" name="Ink 114"/>
+                <wp:cNvGraphicFramePr/>
+                <a:graphic xmlns:a="http://schemas.openxmlformats.org/drawingml/2006/main">
+                  <a:graphicData uri="http://schemas.microsoft.com/office/word/2010/wordprocessingInk">
+                    <w14:contentPart bwMode="auto" r:id="rId110">
+                      <w14:nvContentPartPr>
+                        <w14:cNvContentPartPr/>
+                      </w14:nvContentPartPr>
+                      <w14:xfrm>
+                        <a:off x="0" y="0"/>
+                        <a:ext cx="238885" cy="100440"/>
+                      </w14:xfrm>
+                    </w14:contentPart>
+                  </a:graphicData>
+                </a:graphic>
+              </wp:anchor>
+            </w:drawing>
+          </mc:Choice>
+          <mc:Fallback>
+            <w:pict>
+              <v:shape w14:anchorId="34C89DF1" id="Ink 114" o:spid="_x0000_s1026" type="#_x0000_t75" style="position:absolute;margin-left:512.65pt;margin-top:169.7pt;width:20.2pt;height:9.3pt;z-index:252142592;visibility:visible;mso-wrap-style:square;mso-wrap-distance-left:9pt;mso-wrap-distance-top:0;mso-wrap-distance-right:9pt;mso-wrap-distance-bottom:0;mso-position-horizontal:absolute;mso-position-horizontal-relative:text;mso-position-vertical:absolute;mso-position-vertical-relative:text" o:gfxdata="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">
+                <v:imagedata r:id="rId111" o:title=""/>
+              </v:shape>
+            </w:pict>
+          </mc:Fallback>
+        </mc:AlternateContent>
+      </w:r>
+      <w:r>
+        <w:rPr>
+          <w:noProof/>
+        </w:rPr>
+        <mc:AlternateContent>
+          <mc:Choice Requires="wpi">
+            <w:drawing>
+              <wp:anchor distT="0" distB="0" distL="114300" distR="114300" simplePos="0" relativeHeight="252143616" behindDoc="0" locked="0" layoutInCell="1" allowOverlap="1" wp14:anchorId="7DF790C7" wp14:editId="7076F48A">
+                <wp:simplePos x="0" y="0"/>
+                <wp:positionH relativeFrom="column">
+                  <wp:posOffset>5906135</wp:posOffset>
+                </wp:positionH>
+                <wp:positionV relativeFrom="paragraph">
+                  <wp:posOffset>2133600</wp:posOffset>
+                </wp:positionV>
+                <wp:extent cx="456470" cy="264125"/>
+                <wp:effectExtent l="38100" t="38100" r="1270" b="41275"/>
+                <wp:wrapNone/>
+                <wp:docPr id="115" name="Ink 115"/>
+                <wp:cNvGraphicFramePr/>
+                <a:graphic xmlns:a="http://schemas.openxmlformats.org/drawingml/2006/main">
+                  <a:graphicData uri="http://schemas.microsoft.com/office/word/2010/wordprocessingInk">
+                    <w14:contentPart bwMode="auto" r:id="rId112">
+                      <w14:nvContentPartPr>
+                        <w14:cNvContentPartPr/>
+                      </w14:nvContentPartPr>
+                      <w14:xfrm>
+                        <a:off x="0" y="0"/>
+                        <a:ext cx="456470" cy="264125"/>
+                      </w14:xfrm>
+                    </w14:contentPart>
+                  </a:graphicData>
+                </a:graphic>
+              </wp:anchor>
+            </w:drawing>
+          </mc:Choice>
+          <mc:Fallback>
+            <w:pict>
+              <v:shape w14:anchorId="691767F1" id="Ink 115" o:spid="_x0000_s1026" type="#_x0000_t75" style="position:absolute;margin-left:464.35pt;margin-top:167.3pt;width:37.4pt;height:22.25pt;z-index:252143616;visibility:visible;mso-wrap-style:square;mso-wrap-distance-left:9pt;mso-wrap-distance-top:0;mso-wrap-distance-right:9pt;mso-wrap-distance-bottom:0;mso-position-horizontal:absolute;mso-position-horizontal-relative:text;mso-position-vertical:absolute;mso-position-vertical-relative:text" o:gfxdata="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">
+                <v:imagedata r:id="rId113" o:title=""/>
+              </v:shape>
+            </w:pict>
+          </mc:Fallback>
+        </mc:AlternateContent>
+      </w:r>
+      <w:r>
+        <w:rPr>
+          <w:noProof/>
+        </w:rPr>
+        <mc:AlternateContent>
+          <mc:Choice Requires="wpi">
+            <w:drawing>
+              <wp:anchor distT="0" distB="0" distL="114300" distR="114300" simplePos="0" relativeHeight="252134400" behindDoc="0" locked="0" layoutInCell="1" allowOverlap="1" wp14:anchorId="4C386B6B" wp14:editId="08B8CA13">
+                <wp:simplePos x="0" y="0"/>
+                <wp:positionH relativeFrom="column">
+                  <wp:posOffset>2941589</wp:posOffset>
+                </wp:positionH>
+                <wp:positionV relativeFrom="paragraph">
+                  <wp:posOffset>2012729</wp:posOffset>
+                </wp:positionV>
+                <wp:extent cx="19440" cy="24120"/>
+                <wp:effectExtent l="38100" t="38100" r="57150" b="52705"/>
+                <wp:wrapNone/>
+                <wp:docPr id="106" name="Ink 106"/>
+                <wp:cNvGraphicFramePr/>
+                <a:graphic xmlns:a="http://schemas.openxmlformats.org/drawingml/2006/main">
+                  <a:graphicData uri="http://schemas.microsoft.com/office/word/2010/wordprocessingInk">
+                    <w14:contentPart bwMode="auto" r:id="rId114">
+                      <w14:nvContentPartPr>
+                        <w14:cNvContentPartPr/>
+                      </w14:nvContentPartPr>
+                      <w14:xfrm>
+                        <a:off x="0" y="0"/>
+                        <a:ext cx="19440" cy="24120"/>
+                      </w14:xfrm>
+                    </w14:contentPart>
+                  </a:graphicData>
+                </a:graphic>
+              </wp:anchor>
+            </w:drawing>
+          </mc:Choice>
+          <mc:Fallback>
+            <w:pict>
+              <v:shape w14:anchorId="1EA55D6E" id="Ink 106" o:spid="_x0000_s1026" type="#_x0000_t75" style="position:absolute;margin-left:230.9pt;margin-top:157.8pt;width:2.95pt;height:3.35pt;z-index:252134400;visibility:visible;mso-wrap-style:square;mso-wrap-distance-left:9pt;mso-wrap-distance-top:0;mso-wrap-distance-right:9pt;mso-wrap-distance-bottom:0;mso-position-horizontal:absolute;mso-position-horizontal-relative:text;mso-position-vertical:absolute;mso-position-vertical-relative:text" o:gfxdata="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">
+                <v:imagedata r:id="rId115" o:title=""/>
+              </v:shape>
+            </w:pict>
+          </mc:Fallback>
+        </mc:AlternateContent>
+      </w:r>
+      <w:r>
+        <w:rPr>
+          <w:noProof/>
+        </w:rPr>
+        <mc:AlternateContent>
+          <mc:Choice Requires="wpi">
+            <w:drawing>
+              <wp:anchor distT="0" distB="0" distL="114300" distR="114300" simplePos="0" relativeHeight="252114944" behindDoc="0" locked="0" layoutInCell="1" allowOverlap="1" wp14:anchorId="355D4578" wp14:editId="646C69F7">
+                <wp:simplePos x="0" y="0"/>
+                <wp:positionH relativeFrom="column">
+                  <wp:posOffset>5970270</wp:posOffset>
+                </wp:positionH>
+                <wp:positionV relativeFrom="paragraph">
+                  <wp:posOffset>685165</wp:posOffset>
+                </wp:positionV>
+                <wp:extent cx="935010" cy="918830"/>
+                <wp:effectExtent l="38100" t="57150" r="0" b="53340"/>
+                <wp:wrapNone/>
+                <wp:docPr id="87" name="Ink 87"/>
+                <wp:cNvGraphicFramePr/>
+                <a:graphic xmlns:a="http://schemas.openxmlformats.org/drawingml/2006/main">
+                  <a:graphicData uri="http://schemas.microsoft.com/office/word/2010/wordprocessingInk">
+                    <w14:contentPart bwMode="auto" r:id="rId116">
+                      <w14:nvContentPartPr>
+                        <w14:cNvContentPartPr/>
+                      </w14:nvContentPartPr>
+                      <w14:xfrm>
+                        <a:off x="0" y="0"/>
+                        <a:ext cx="935010" cy="918830"/>
+                      </w14:xfrm>
+                    </w14:contentPart>
+                  </a:graphicData>
+                </a:graphic>
+              </wp:anchor>
+            </w:drawing>
+          </mc:Choice>
+          <mc:Fallback>
+            <w:pict>
+              <v:shape w14:anchorId="68EC18EB" id="Ink 87" o:spid="_x0000_s1026" type="#_x0000_t75" style="position:absolute;margin-left:469.4pt;margin-top:53.25pt;width:75pt;height:73.8pt;z-index:252114944;visibility:visible;mso-wrap-style:square;mso-wrap-distance-left:9pt;mso-wrap-distance-top:0;mso-wrap-distance-right:9pt;mso-wrap-distance-bottom:0;mso-position-horizontal:absolute;mso-position-horizontal-relative:text;mso-position-vertical:absolute;mso-position-vertical-relative:text" o:gfxdata="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">
+                <v:imagedata r:id="rId117" o:title=""/>
+              </v:shape>
+            </w:pict>
+          </mc:Fallback>
+        </mc:AlternateContent>
+      </w:r>
+      <w:r>
+        <w:rPr>
+          <w:noProof/>
+        </w:rPr>
+        <mc:AlternateContent>
+          <mc:Choice Requires="wpi">
+            <w:drawing>
+              <wp:anchor distT="0" distB="0" distL="114300" distR="114300" simplePos="0" relativeHeight="252102656" behindDoc="0" locked="0" layoutInCell="1" allowOverlap="1" wp14:anchorId="27E07FA4" wp14:editId="6EA61EF3">
+                <wp:simplePos x="0" y="0"/>
+                <wp:positionH relativeFrom="column">
+                  <wp:posOffset>5713730</wp:posOffset>
+                </wp:positionH>
+                <wp:positionV relativeFrom="paragraph">
+                  <wp:posOffset>1230630</wp:posOffset>
+                </wp:positionV>
+                <wp:extent cx="315400" cy="377300"/>
+                <wp:effectExtent l="57150" t="38100" r="46990" b="41910"/>
+                <wp:wrapNone/>
+                <wp:docPr id="72" name="Ink 72"/>
+                <wp:cNvGraphicFramePr/>
+                <a:graphic xmlns:a="http://schemas.openxmlformats.org/drawingml/2006/main">
+                  <a:graphicData uri="http://schemas.microsoft.com/office/word/2010/wordprocessingInk">
+                    <w14:contentPart bwMode="auto" r:id="rId118">
+                      <w14:nvContentPartPr>
+                        <w14:cNvContentPartPr/>
+                      </w14:nvContentPartPr>
+                      <w14:xfrm>
+                        <a:off x="0" y="0"/>
+                        <a:ext cx="315400" cy="377300"/>
+                      </w14:xfrm>
+                    </w14:contentPart>
+                  </a:graphicData>
+                </a:graphic>
+              </wp:anchor>
+            </w:drawing>
+          </mc:Choice>
+          <mc:Fallback>
+            <w:pict>
+              <v:shape w14:anchorId="6A54E3E0" id="Ink 72" o:spid="_x0000_s1026" type="#_x0000_t75" style="position:absolute;margin-left:449.2pt;margin-top:96.2pt;width:26.25pt;height:31.1pt;z-index:252102656;visibility:visible;mso-wrap-style:square;mso-wrap-distance-left:9pt;mso-wrap-distance-top:0;mso-wrap-distance-right:9pt;mso-wrap-distance-bottom:0;mso-position-horizontal:absolute;mso-position-horizontal-relative:text;mso-position-vertical:absolute;mso-position-vertical-relative:text" o:gfxdata="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">
+                <v:imagedata r:id="rId119" o:title=""/>
+              </v:shape>
+            </w:pict>
+          </mc:Fallback>
+        </mc:AlternateContent>
+      </w:r>
+      <w:r>
+        <w:rPr>
+          <w:noProof/>
+        </w:rPr>
+        <mc:AlternateContent>
+          <mc:Choice Requires="wpi">
+            <w:drawing>
+              <wp:anchor distT="0" distB="0" distL="114300" distR="114300" simplePos="0" relativeHeight="252081152" behindDoc="0" locked="0" layoutInCell="1" allowOverlap="1" wp14:anchorId="061ED6D2" wp14:editId="2FD6A379">
+                <wp:simplePos x="0" y="0"/>
+                <wp:positionH relativeFrom="column">
+                  <wp:posOffset>5698829</wp:posOffset>
+                </wp:positionH>
+                <wp:positionV relativeFrom="paragraph">
+                  <wp:posOffset>1002209</wp:posOffset>
+                </wp:positionV>
+                <wp:extent cx="81000" cy="118440"/>
+                <wp:effectExtent l="38100" t="57150" r="52705" b="53340"/>
+                <wp:wrapNone/>
+                <wp:docPr id="51" name="Ink 51"/>
+                <wp:cNvGraphicFramePr/>
+                <a:graphic xmlns:a="http://schemas.openxmlformats.org/drawingml/2006/main">
+                  <a:graphicData uri="http://schemas.microsoft.com/office/word/2010/wordprocessingInk">
+                    <w14:contentPart bwMode="auto" r:id="rId120">
+                      <w14:nvContentPartPr>
+                        <w14:cNvContentPartPr/>
+                      </w14:nvContentPartPr>
+                      <w14:xfrm>
+                        <a:off x="0" y="0"/>
+                        <a:ext cx="81000" cy="118440"/>
+                      </w14:xfrm>
+                    </w14:contentPart>
+                  </a:graphicData>
+                </a:graphic>
+              </wp:anchor>
+            </w:drawing>
+          </mc:Choice>
+          <mc:Fallback>
+            <w:pict>
+              <v:shape w14:anchorId="4BC96C0D" id="Ink 51" o:spid="_x0000_s1026" type="#_x0000_t75" style="position:absolute;margin-left:448.05pt;margin-top:78.2pt;width:7.8pt;height:10.75pt;z-index:252081152;visibility:visible;mso-wrap-style:square;mso-wrap-distance-left:9pt;mso-wrap-distance-top:0;mso-wrap-distance-right:9pt;mso-wrap-distance-bottom:0;mso-position-horizontal:absolute;mso-position-horizontal-relative:text;mso-position-vertical:absolute;mso-position-vertical-relative:text" o:gfxdata="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">
+                <v:imagedata r:id="rId121" o:title=""/>
+              </v:shape>
+            </w:pict>
+          </mc:Fallback>
+        </mc:AlternateContent>
+      </w:r>
+      <w:r>
+        <w:rPr>
+          <w:noProof/>
+        </w:rPr>
+        <mc:AlternateContent>
+          <mc:Choice Requires="wpi">
+            <w:drawing>
+              <wp:anchor distT="0" distB="0" distL="114300" distR="114300" simplePos="0" relativeHeight="252080128" behindDoc="0" locked="0" layoutInCell="1" allowOverlap="1" wp14:anchorId="61AEAF20" wp14:editId="6FC4FB61">
+                <wp:simplePos x="0" y="0"/>
+                <wp:positionH relativeFrom="column">
+                  <wp:posOffset>5683709</wp:posOffset>
+                </wp:positionH>
+                <wp:positionV relativeFrom="paragraph">
+                  <wp:posOffset>692249</wp:posOffset>
+                </wp:positionV>
+                <wp:extent cx="92880" cy="219240"/>
+                <wp:effectExtent l="38100" t="38100" r="40640" b="47625"/>
+                <wp:wrapNone/>
+                <wp:docPr id="50" name="Ink 50"/>
+                <wp:cNvGraphicFramePr/>
+                <a:graphic xmlns:a="http://schemas.openxmlformats.org/drawingml/2006/main">
+                  <a:graphicData uri="http://schemas.microsoft.com/office/word/2010/wordprocessingInk">
+                    <w14:contentPart bwMode="auto" r:id="rId122">
+                      <w14:nvContentPartPr>
+                        <w14:cNvContentPartPr/>
+                      </w14:nvContentPartPr>
+                      <w14:xfrm>
+                        <a:off x="0" y="0"/>
+                        <a:ext cx="92880" cy="219240"/>
+                      </w14:xfrm>
+                    </w14:contentPart>
+                  </a:graphicData>
+                </a:graphic>
+              </wp:anchor>
+            </w:drawing>
+          </mc:Choice>
+          <mc:Fallback>
+            <w:pict>
+              <v:shape w14:anchorId="5E703736" id="Ink 50" o:spid="_x0000_s1026" type="#_x0000_t75" style="position:absolute;margin-left:446.85pt;margin-top:53.8pt;width:8.7pt;height:18.65pt;z-index:252080128;visibility:visible;mso-wrap-style:square;mso-wrap-distance-left:9pt;mso-wrap-distance-top:0;mso-wrap-distance-right:9pt;mso-wrap-distance-bottom:0;mso-position-horizontal:absolute;mso-position-horizontal-relative:text;mso-position-vertical:absolute;mso-position-vertical-relative:text" o:gfxdata="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">
+                <v:imagedata r:id="rId123" o:title=""/>
+              </v:shape>
+            </w:pict>
+          </mc:Fallback>
+        </mc:AlternateContent>
+      </w:r>
+      <w:r>
+        <w:rPr>
+          <w:noProof/>
+        </w:rPr>
+        <mc:AlternateContent>
+          <mc:Choice Requires="wpi">
+            <w:drawing>
+              <wp:anchor distT="0" distB="0" distL="114300" distR="114300" simplePos="0" relativeHeight="252079104" behindDoc="0" locked="0" layoutInCell="1" allowOverlap="1" wp14:anchorId="6147FC9E" wp14:editId="6E037087">
+                <wp:simplePos x="0" y="0"/>
+                <wp:positionH relativeFrom="column">
+                  <wp:posOffset>3910349</wp:posOffset>
+                </wp:positionH>
+                <wp:positionV relativeFrom="paragraph">
+                  <wp:posOffset>1523489</wp:posOffset>
+                </wp:positionV>
+                <wp:extent cx="5040" cy="118080"/>
+                <wp:effectExtent l="57150" t="57150" r="52705" b="53975"/>
+                <wp:wrapNone/>
+                <wp:docPr id="49" name="Ink 49"/>
+                <wp:cNvGraphicFramePr/>
+                <a:graphic xmlns:a="http://schemas.openxmlformats.org/drawingml/2006/main">
+                  <a:graphicData uri="http://schemas.microsoft.com/office/word/2010/wordprocessingInk">
+                    <w14:contentPart bwMode="auto" r:id="rId124">
+                      <w14:nvContentPartPr>
+                        <w14:cNvContentPartPr/>
+                      </w14:nvContentPartPr>
+                      <w14:xfrm>
+                        <a:off x="0" y="0"/>
+                        <a:ext cx="5040" cy="118080"/>
+                      </w14:xfrm>
+                    </w14:contentPart>
+                  </a:graphicData>
+                </a:graphic>
+              </wp:anchor>
+            </w:drawing>
+          </mc:Choice>
+          <mc:Fallback>
+            <w:pict>
+              <v:shape w14:anchorId="40239796" id="Ink 49" o:spid="_x0000_s1026" type="#_x0000_t75" style="position:absolute;margin-left:307.2pt;margin-top:119.25pt;width:1.85pt;height:10.75pt;z-index:252079104;visibility:visible;mso-wrap-style:square;mso-wrap-distance-left:9pt;mso-wrap-distance-top:0;mso-wrap-distance-right:9pt;mso-wrap-distance-bottom:0;mso-position-horizontal:absolute;mso-position-horizontal-relative:text;mso-position-vertical:absolute;mso-position-vertical-relative:text" o:gfxdata="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">
+                <v:imagedata r:id="rId125" o:title=""/>
+              </v:shape>
+            </w:pict>
+          </mc:Fallback>
+        </mc:AlternateContent>
+      </w:r>
+      <w:r>
+        <w:rPr>
+          <w:noProof/>
+        </w:rPr>
+        <mc:AlternateContent>
+          <mc:Choice Requires="wpi">
+            <w:drawing>
+              <wp:anchor distT="0" distB="0" distL="114300" distR="114300" simplePos="0" relativeHeight="252078080" behindDoc="0" locked="0" layoutInCell="1" allowOverlap="1" wp14:anchorId="7CF8BF0C" wp14:editId="6DB264C4">
+                <wp:simplePos x="0" y="0"/>
+                <wp:positionH relativeFrom="column">
+                  <wp:posOffset>3693629</wp:posOffset>
+                </wp:positionH>
+                <wp:positionV relativeFrom="paragraph">
+                  <wp:posOffset>1632929</wp:posOffset>
+                </wp:positionV>
+                <wp:extent cx="102600" cy="17280"/>
+                <wp:effectExtent l="38100" t="38100" r="50165" b="40005"/>
+                <wp:wrapNone/>
+                <wp:docPr id="48" name="Ink 48"/>
+                <wp:cNvGraphicFramePr/>
+                <a:graphic xmlns:a="http://schemas.openxmlformats.org/drawingml/2006/main">
+                  <a:graphicData uri="http://schemas.microsoft.com/office/word/2010/wordprocessingInk">
+                    <w14:contentPart bwMode="auto" r:id="rId126">
+                      <w14:nvContentPartPr>
+                        <w14:cNvContentPartPr/>
+                      </w14:nvContentPartPr>
+                      <w14:xfrm>
+                        <a:off x="0" y="0"/>
+                        <a:ext cx="102600" cy="17280"/>
+                      </w14:xfrm>
+                    </w14:contentPart>
+                  </a:graphicData>
+                </a:graphic>
+              </wp:anchor>
+            </w:drawing>
+          </mc:Choice>
+          <mc:Fallback>
+            <w:pict>
+              <v:shape w14:anchorId="6D31C0E3" id="Ink 48" o:spid="_x0000_s1026" type="#_x0000_t75" style="position:absolute;margin-left:290.15pt;margin-top:127.9pt;width:9.5pt;height:2.75pt;z-index:252078080;visibility:visible;mso-wrap-style:square;mso-wrap-distance-left:9pt;mso-wrap-distance-top:0;mso-wrap-distance-right:9pt;mso-wrap-distance-bottom:0;mso-position-horizontal:absolute;mso-position-horizontal-relative:text;mso-position-vertical:absolute;mso-position-vertical-relative:text" o:gfxdata="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">
+                <v:imagedata r:id="rId127" o:title=""/>
+              </v:shape>
+            </w:pict>
+          </mc:Fallback>
+        </mc:AlternateContent>
+      </w:r>
+      <w:r>
+        <w:rPr>
+          <w:noProof/>
+        </w:rPr>
+        <mc:AlternateContent>
+          <mc:Choice Requires="wpi">
+            <w:drawing>
+              <wp:anchor distT="0" distB="0" distL="114300" distR="114300" simplePos="0" relativeHeight="252056576" behindDoc="0" locked="0" layoutInCell="1" allowOverlap="1" wp14:anchorId="32F106CE" wp14:editId="1AA4345B">
+                <wp:simplePos x="0" y="0"/>
+                <wp:positionH relativeFrom="column">
+                  <wp:posOffset>4249469</wp:posOffset>
+                </wp:positionH>
+                <wp:positionV relativeFrom="paragraph">
+                  <wp:posOffset>974849</wp:posOffset>
+                </wp:positionV>
+                <wp:extent cx="17640" cy="160920"/>
+                <wp:effectExtent l="38100" t="38100" r="40005" b="48895"/>
+                <wp:wrapNone/>
+                <wp:docPr id="26" name="Ink 26"/>
+                <wp:cNvGraphicFramePr/>
+                <a:graphic xmlns:a="http://schemas.openxmlformats.org/drawingml/2006/main">
+                  <a:graphicData uri="http://schemas.microsoft.com/office/word/2010/wordprocessingInk">
+                    <w14:contentPart bwMode="auto" r:id="rId128">
+                      <w14:nvContentPartPr>
+                        <w14:cNvContentPartPr/>
+                      </w14:nvContentPartPr>
+                      <w14:xfrm>
+                        <a:off x="0" y="0"/>
+                        <a:ext cx="17640" cy="160920"/>
+                      </w14:xfrm>
+                    </w14:contentPart>
+                  </a:graphicData>
+                </a:graphic>
+              </wp:anchor>
+            </w:drawing>
+          </mc:Choice>
+          <mc:Fallback>
+            <w:pict>
+              <v:shape w14:anchorId="68BFAC60" id="Ink 26" o:spid="_x0000_s1026" type="#_x0000_t75" style="position:absolute;margin-left:333.9pt;margin-top:76.05pt;width:2.85pt;height:14.05pt;z-index:252056576;visibility:visible;mso-wrap-style:square;mso-wrap-distance-left:9pt;mso-wrap-distance-top:0;mso-wrap-distance-right:9pt;mso-wrap-distance-bottom:0;mso-position-horizontal:absolute;mso-position-horizontal-relative:text;mso-position-vertical:absolute;mso-position-vertical-relative:text" o:gfxdata="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">
+                <v:imagedata r:id="rId129" o:title=""/>
+              </v:shape>
+            </w:pict>
+          </mc:Fallback>
+        </mc:AlternateContent>
+      </w:r>
+      <w:r>
+        <w:rPr>
+          <w:noProof/>
+        </w:rPr>
+        <mc:AlternateContent>
+          <mc:Choice Requires="wpi">
+            <w:drawing>
+              <wp:anchor distT="0" distB="0" distL="114300" distR="114300" simplePos="0" relativeHeight="252055552" behindDoc="0" locked="0" layoutInCell="1" allowOverlap="1" wp14:anchorId="71D9AB73" wp14:editId="1D2B2663">
+                <wp:simplePos x="0" y="0"/>
+                <wp:positionH relativeFrom="column">
+                  <wp:posOffset>3930149</wp:posOffset>
+                </wp:positionH>
+                <wp:positionV relativeFrom="paragraph">
+                  <wp:posOffset>1082849</wp:posOffset>
+                </wp:positionV>
+                <wp:extent cx="137520" cy="21600"/>
+                <wp:effectExtent l="38100" t="38100" r="53340" b="54610"/>
+                <wp:wrapNone/>
+                <wp:docPr id="25" name="Ink 25"/>
+                <wp:cNvGraphicFramePr/>
+                <a:graphic xmlns:a="http://schemas.openxmlformats.org/drawingml/2006/main">
+                  <a:graphicData uri="http://schemas.microsoft.com/office/word/2010/wordprocessingInk">
+                    <w14:contentPart bwMode="auto" r:id="rId130">
+                      <w14:nvContentPartPr>
+                        <w14:cNvContentPartPr/>
+                      </w14:nvContentPartPr>
+                      <w14:xfrm>
+                        <a:off x="0" y="0"/>
+                        <a:ext cx="137520" cy="21600"/>
+                      </w14:xfrm>
+                    </w14:contentPart>
+                  </a:graphicData>
+                </a:graphic>
+              </wp:anchor>
+            </w:drawing>
+          </mc:Choice>
+          <mc:Fallback>
+            <w:pict>
+              <v:shape w14:anchorId="1282E710" id="Ink 25" o:spid="_x0000_s1026" type="#_x0000_t75" style="position:absolute;margin-left:308.75pt;margin-top:84.55pt;width:12.25pt;height:3.1pt;z-index:252055552;visibility:visible;mso-wrap-style:square;mso-wrap-distance-left:9pt;mso-wrap-distance-top:0;mso-wrap-distance-right:9pt;mso-wrap-distance-bottom:0;mso-position-horizontal:absolute;mso-position-horizontal-relative:text;mso-position-vertical:absolute;mso-position-vertical-relative:text" o:gfxdata="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">
+                <v:imagedata r:id="rId131" o:title=""/>
+              </v:shape>
+            </w:pict>
+          </mc:Fallback>
+        </mc:AlternateContent>
+      </w:r>
+      <w:r>
+        <w:rPr>
+          <w:noProof/>
+        </w:rPr>
+        <mc:AlternateContent>
+          <mc:Choice Requires="wpi">
+            <w:drawing>
+              <wp:anchor distT="0" distB="0" distL="114300" distR="114300" simplePos="0" relativeHeight="252038144" behindDoc="0" locked="0" layoutInCell="1" allowOverlap="1" wp14:anchorId="35C54EE6" wp14:editId="2682A645">
+                <wp:simplePos x="0" y="0"/>
+                <wp:positionH relativeFrom="column">
+                  <wp:posOffset>878205</wp:posOffset>
+                </wp:positionH>
+                <wp:positionV relativeFrom="paragraph">
+                  <wp:posOffset>1189355</wp:posOffset>
+                </wp:positionV>
+                <wp:extent cx="158540" cy="234315"/>
+                <wp:effectExtent l="57150" t="38100" r="51435" b="51435"/>
+                <wp:wrapNone/>
+                <wp:docPr id="8" name="Ink 8"/>
+                <wp:cNvGraphicFramePr/>
+                <a:graphic xmlns:a="http://schemas.openxmlformats.org/drawingml/2006/main">
+                  <a:graphicData uri="http://schemas.microsoft.com/office/word/2010/wordprocessingInk">
+                    <w14:contentPart bwMode="auto" r:id="rId132">
+                      <w14:nvContentPartPr>
+                        <w14:cNvContentPartPr/>
+                      </w14:nvContentPartPr>
+                      <w14:xfrm>
+                        <a:off x="0" y="0"/>
+                        <a:ext cx="158540" cy="234315"/>
+                      </w14:xfrm>
+                    </w14:contentPart>
+                  </a:graphicData>
+                </a:graphic>
+              </wp:anchor>
+            </w:drawing>
+          </mc:Choice>
+          <mc:Fallback>
+            <w:pict>
+              <v:shape w14:anchorId="17713182" id="Ink 8" o:spid="_x0000_s1026" type="#_x0000_t75" style="position:absolute;margin-left:68.45pt;margin-top:92.95pt;width:13.9pt;height:19.85pt;z-index:252038144;visibility:visible;mso-wrap-style:square;mso-wrap-distance-left:9pt;mso-wrap-distance-top:0;mso-wrap-distance-right:9pt;mso-wrap-distance-bottom:0;mso-position-horizontal:absolute;mso-position-horizontal-relative:text;mso-position-vertical:absolute;mso-position-vertical-relative:text" o:gfxdata="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">
+                <v:imagedata r:id="rId133" o:title=""/>
+              </v:shape>
+            </w:pict>
+          </mc:Fallback>
+        </mc:AlternateContent>
+      </w:r>
     </w:p>
     <w:sectPr>
       <w:pgSz w:w="11906" w:h="16838"/>
@@ -2707,7 +3626,7 @@
   </inkml:definitions>
   <inkml:trace contextRef="#ctx0" brushRef="#br0">0 188 7322,'23'-63'3350,"-23"60"-2936,-1-1 1,1 1-1,0 0 0,-1-1 1,0 1-1,0 0 1,0-1-1,0 1 1,-1 0-1,-1-4 1,-4-3 2347,11 22-284,1 1-2248,0 1 0,-2 0 0,1 0 0,-1 0 0,-1 1 0,0 21 0,-7 90 64,-1-26-235,8-88-106,3-10 9,-3-3 33,0 0 1,-1 1-1,1-1 0,-1-1 1,0 1-1,1 0 1,-1 0-1,0 0 0,1-1 1,0-1-1,27-40 4,-24 35-4,0 0 1,0 0-1,1 0 0,0 1 1,0 0-1,1 0 1,0 1-1,10-8 1,-15 12 6,1 1 0,-1 0 0,0 0 0,0-1 0,1 2 0,-1-1 0,1 0 0,-1 0 0,1 1 0,-1-1 0,1 1 0,0 0 0,-1 0 0,1 0-1,-1 0 1,1 0 0,0 1 0,-1-1 0,1 1 0,-1 0 0,1-1 0,-1 1 0,0 0 0,1 1 0,-1-1 0,0 0 0,0 1 0,1-1 0,-1 1 0,0-1 0,-1 1 0,1 0 0,0 0 0,0 0 0,1 3 0,-1-2 14,1 0 0,-1 1 0,0 0 0,0 0-1,0-1 1,-1 1 0,1 0 0,-1 0 0,0 1-1,0-1 1,0 0 0,-1 0 0,1 0 0,-1 9-1,-1-6-131,0-1-1,0 1 0,0-1 0,-1 1 1,1-1-1,-2 0 0,1 0 1,-1 1-1,-5 7 0,6-10 1,-1 0 0,1 0-1,-1 0 1,-1-1 0,1 1 0,0-1-1,-1 0 1,1 0 0,-1 0 0,0 0-1,0-1 1,0 0 0,-5 3 0,6-4 61,0 0 1,-1-1-1,1 1 1,0-1-1,0 1 1,-1-1-1,1 0 1,0 0-1,-1 0 1,1-1-1,0 1 1,-1-1-1,1 0 1,0 0-1,0 0 1,0 0-1,0 0 1,0-1-1,0 1 1,-3-3-1,-1-2 168,8 5 143,17 4 63,-12-2-376,13 3 79,1-1 1,0-1-1,0-1 0,0 0 1,0-2-1,0 0 0,0-2 1,0 0-1,0-1 0,22-8 1,-40 12-21,-1-1 0,0 1 0,1-1 0,-1 1 0,0-1 0,0 0 0,1 0 0,-1 1 0,0-1 0,0 0 0,0 0 0,0 0 0,0 0 0,0 0 0,-1-1 0,1 1 0,0 0 0,-1 0 0,1 0 0,0-1 0,-1 1 0,1 0 0,-1-1 0,0 1 0,1 0 0,-1-2 0,0 0 44,0 1 0,-1 0 0,1 0 0,-1 0 0,1 0-1,-1 0 1,0 0 0,0 0 0,0 1 0,0-1 0,0 0-1,0 0 1,0 1 0,-1-1 0,-2-2 0,4 3-31,0 1 0,0 0 0,0 0 0,-1 0 0,1 0 0,0 0 0,0 0 0,0 0 1,0-1-1,-1 1 0,1 0 0,0 0 0,0 0 0,0 0 0,-1 0 0,1 0 0,0 0 1,0 0-1,0 0 0,0 0 0,-1 0 0,1 0 0,0 0 0,0 0 0,0 0 0,-1 0 0,1 0 1,0 0-1,0 0 0,0 1 0,0-1 0,-1 0 0,1 0 0,0 0 0,0 0 0,0 0 0,0 0 1,-1 0-1,1 1 0,0-1 0,0 0 0,0 0 0,0 0 0,0 0 0,0 1 0,0-1 1,0 0-1,-1 0 0,1 0 0,0 0 0,0 1 0,0-1 0,0 0 0,0 1-15,0 0 0,0 0 0,0 0 0,0 0 0,1 0 0,-1 0 0,0 0 0,0 0 0,1 0 1,-1 0-1,1 0 0,-1 0 0,0 0 0,1-1 0,0 1 0,-1 0 0,1 0 0,-1 0 0,1-1 0,1 2 0,1 1-5,-1 0 0,1-1 0,1 1 0,-1 0 0,0-1 0,1 0 0,-1 0 1,1 0-1,-1 0 0,1 0 0,0-1 0,0 0 0,0 0 0,0 0 0,0 0 0,0 0 0,0-1 0,4 0 0,5 0-26,0 0-1,0-1 1,0-1-1,0 0 0,0-1 1,14-5-1,-21 5 31,-1 1 0,0-1 0,1 0-1,-1 0 1,-1-1 0,1 1 0,0-1 0,-1 0-1,0 0 1,0-1 0,0 1 0,-1-1 0,1 0 0,-1 0-1,0 0 1,2-6 0,12-30 477,-17 88 419,-18 116-575,-3 32-3230,20-151 602</inkml:trace>
   <inkml:trace contextRef="#ctx0" brushRef="#br0" timeOffset="423.82">960 121 8610,'-4'-17'3841,"-9"-18"-1649,3 5-423,5 9-265,-4 5-144,8 14-440,2 11-208,-1 18-263,5 8-177,-4 16-136,-3-1 0,0 8-88,1 3-24,4-1-240,-2-8-336,1-11-1049,-2-8-527</inkml:trace>
-  <inkml:trace contextRef="#ctx0" brushRef="#br0" timeOffset="839.84">610 275 6993,'-18'-1'3797,"18"1"-3766,0 0-1,0 0 1,0 0 0,1 0-1,-1 0 1,0 0-1,0 0 1,0-1 0,0 1-1,0 0 1,0 0-1,0 0 1,0 0 0,0 0-1,0 0 1,0 0-1,0 0 1,0 0 0,0 0-1,0 0 1,0 0-1,0 0 1,0 0 0,0-1-1,0 1 1,0 0-1,0 0 1,0 0-1,0 0 1,0 0 0,0 0-1,0 0 1,0 0-1,0 0 1,0 0 0,0 0-1,0 0 1,0 0-1,0 0 1,0 0 0,0-1-1,-1 1 1,1 0-1,0 0 1,0 0 0,0 0-1,0 0 1,0 0-1,0 0 1,0 0 0,0 0-1,0 0 1,0 0-1,0 0 1,0 0 0,0 0-1,0 0 1,0 0-1,-1 0 1,1 0-1,30-7 994,198-25 1148,-112 18-1221,164-41-1,-279 55-937,42-15 303,-41 14-263,0 1 1,-1-1-1,1 0 0,0 0 0,-1 0 0,1 0 0,-1 0 0,1 0 0,-1 0 0,1 0 0,-1 0 1,0-1-1,0 1 0,1-1 0,-1 1 0,0-1 0,0 1 0,0-1 0,-1 1 0,2-4 0,-2 4-21,0 0-1,0 0 1,-1 0-1,1 0 1,0 0-1,-1 0 1,1 0-1,-1 0 1,1 0-1,-1 0 1,1 0-1,-1 1 1,0-1-1,1 0 1,-1 0-1,0 1 1,0-1-1,0 0 1,1 1-1,-1-1 1,0 1-1,0-1 1,0 1-1,0 0 1,-2-1-1,-27-8 257,25 8-230,2 0-23,-1 0 1,1 0 0,-1 0-1,0 1 1,1 0 0,-1 0-1,0 0 1,0 0 0,1 0 0,-1 1-1,0 0 1,1 0 0,-6 2-1,7-2-27,0 0 0,0 0 0,0 1 0,1-1 0,-1 1 0,0-1 0,1 1 0,-1 0 1,1 0-1,0 0 0,0 0 0,-1 0 0,1 0 0,1 0 0,-1 0 0,0 0 0,0 0 0,1 1 0,-1-1 0,1 0 0,0 0 0,0 5 0,1 33-5,-1-38-41,1 0 1,-1 0-1,0-1 0,1 1 1,-1 0-1,1 0 1,-1-1-1,1 1 1,0 0-1,0-1 1,0 1-1,0-1 1,0 1-1,0-1 0,0 1 1,1-1-1,-1 0 1,0 1-1,2 0 1,15-1-473,-11-1-791</inkml:trace>
+  <inkml:trace contextRef="#ctx0" brushRef="#br0" timeOffset="839.83">610 275 6993,'-18'-1'3797,"18"1"-3766,0 0-1,0 0 1,0 0 0,1 0-1,-1 0 1,0 0-1,0 0 1,0-1 0,0 1-1,0 0 1,0 0-1,0 0 1,0 0 0,0 0-1,0 0 1,0 0-1,0 0 1,0 0 0,0 0-1,0 0 1,0 0-1,0 0 1,0 0 0,0-1-1,0 1 1,0 0-1,0 0 1,0 0-1,0 0 1,0 0 0,0 0-1,0 0 1,0 0-1,0 0 1,0 0 0,0 0-1,0 0 1,0 0-1,0 0 1,0 0 0,0-1-1,-1 1 1,1 0-1,0 0 1,0 0 0,0 0-1,0 0 1,0 0-1,0 0 1,0 0 0,0 0-1,0 0 1,0 0-1,0 0 1,0 0 0,0 0-1,0 0 1,0 0-1,-1 0 1,1 0-1,30-7 994,198-25 1148,-112 18-1221,164-41-1,-279 55-937,42-15 303,-41 14-263,0 1 1,-1-1-1,1 0 0,0 0 0,-1 0 0,1 0 0,-1 0 0,1 0 0,-1 0 0,1 0 0,-1 0 1,0-1-1,0 1 0,1-1 0,-1 1 0,0-1 0,0 1 0,0-1 0,-1 1 0,2-4 0,-2 4-21,0 0-1,0 0 1,-1 0-1,1 0 1,0 0-1,-1 0 1,1 0-1,-1 0 1,1 0-1,-1 0 1,1 0-1,-1 1 1,0-1-1,1 0 1,-1 0-1,0 1 1,0-1-1,0 0 1,1 1-1,-1-1 1,0 1-1,0-1 1,0 1-1,0 0 1,-2-1-1,-27-8 257,25 8-230,2 0-23,-1 0 1,1 0 0,-1 0-1,0 1 1,1 0 0,-1 0-1,0 0 1,0 0 0,1 0 0,-1 1-1,0 0 1,1 0 0,-6 2-1,7-2-27,0 0 0,0 0 0,0 1 0,1-1 0,-1 1 0,0-1 0,1 1 0,-1 0 1,1 0-1,0 0 0,0 0 0,-1 0 0,1 0 0,1 0 0,-1 0 0,0 0 0,0 0 0,1 1 0,-1-1 0,1 0 0,0 0 0,0 5 0,1 33-5,-1-38-41,1 0 1,-1 0-1,0-1 0,1 1 1,-1 0-1,1 0 1,-1-1-1,1 1 1,0 0-1,0-1 1,0 1-1,0-1 1,0 1-1,0-1 0,0 1 1,1-1-1,-1 0 1,0 1-1,2 0 1,15-1-473,-11-1-791</inkml:trace>
   <inkml:trace contextRef="#ctx0" brushRef="#br0" timeOffset="1233.9">1224 158 5753,'1'-22'2774,"3"13"3375,5 0-4191,14-2-3060,-17 8 1736,-5 2-600,1 1-1,-1-1 0,0 0 1,0 0-1,0 0 1,0 0-1,0 0 0,1 0 1,-2 0-1,1 0 1,0-1-1,1-1 0,-2 2-12,0 1-1,1-1 1,-1 1-1,0-1 1,0 1-1,0-1 1,0 1-1,0-1 1,0 1-1,0-1 1,0 1-1,0-1 1,0 1-1,-1-1 0,1 1 1,0 0-1,0-1 1,0 1-1,-1-1 1,1 1-1,0-1 1,0 1-1,-1-1 1,-1 0 20,1-1-1,-1 1 1,1 0 0,-1 0 0,0 0 0,1 0 0,-1 1 0,0-1-1,0 0 1,0 1 0,0-1 0,1 1 0,-5-1 0,2 1-8,0 0 0,0 0 0,-1 1 1,1-1-1,0 1 0,0 0 0,0 0 0,0 0 1,0 1-1,0 0 0,0-1 0,1 1 0,-1 0 0,0 1 1,1-1-1,0 1 0,-1-1 0,1 1 0,0 0 1,1 0-1,-1 1 0,0-1 0,1 0 0,0 1 1,0 0-1,0-1 0,0 1 0,0 0 0,-1 5 1,-1 3 7,1 1 1,0 0-1,0 0 1,2-1-1,-1 1 1,2 0-1,-1 0 1,3 17-1,-2-27-101,0 0-1,1 0 1,-1 0-1,1-1 1,-1 1-1,1 0 0,0 0 1,0-1-1,0 1 1,0 0-1,0-1 1,1 1-1,-1-1 0,1 0 1,0 1-1,0-1 1,0 0-1,0 0 1,0 0-1,0 0 0,0 0 1,1-1-1,-1 1 1,1-1-1,-1 1 1,1-1-1,0 0 0,-1 0 1,1 0-1,0-1 1,0 1-1,-1 0 1,1-1-1,0 0 1,5 0-1,19-3-2445</inkml:trace>
   <inkml:trace contextRef="#ctx0" brushRef="#br0" timeOffset="1653.21">1510 110 6457,'-3'-1'778,"0"-1"-1,0 1 0,-1 0 0,1 1 0,0-1 1,0 0-1,-1 1 0,1 0 0,0 0 0,-4 0 1,1 1-461,0-1 1,0 2 0,0-1 0,1 1-1,-9 3 1,9-3-309,0 0 0,0 0 0,0 1 0,1 0-1,-1 0 1,1 0 0,0 0 0,0 1 0,0 0 0,0 0 0,1 0 0,0 0 0,-1 0-1,-1 6 1,4-8 2,0 0-1,1 0 1,0 0 0,-1 0-1,1 0 1,0 0-1,0 1 1,0-1 0,0 0-1,1 0 1,-1 0-1,0 0 1,1 0-1,0 0 1,-1 0 0,1 0-1,0 0 1,0 0-1,0 0 1,2 3-1,5 6-2,0-1 0,13 13-1,-7-6 39,-5-7-35,2 2-39,-2 0 0,1 1 0,-1 0 0,11 22 0,-19-31-56,1-1-1,-1 1 1,1 0-1,-1-1 1,0 1-1,-1 0 1,1 0-1,-1 0 1,1 0-1,-1-1 1,0 1-1,-1 0 1,1 0-1,-1 0 1,1 0-1,-1-1 0,-1 1 1,1 0-1,0-1 1,-1 1-1,1-1 1,-1 1-1,0-1 1,-5 6-1,4-5-95,-1-1 0,1 0 0,-1 0 0,0 0 0,0 0 0,0 0 0,0-1 0,-1 0 0,-6 3 0,-22 4-2393</inkml:trace>
 </inkml:ink>
@@ -2768,7 +3687,7 @@
   </inkml:definitions>
   <inkml:trace contextRef="#ctx0" brushRef="#br0">129 95 8250,'-60'-34'3598,"59"33"-3467,0 0 0,0 0-1,0 0 1,0 1 0,0-1 0,0 0 0,1 0 0,-1 0-1,0 0 1,1-1 0,-1 1 0,0 0 0,1 0 0,0 0 0,-1 0-1,1-1 1,0 1 0,-1 0 0,1 0 0,0-1 0,0 1 0,0 0-1,0 0 1,0-1 0,0 1 0,1 0 0,-1 0 0,0-1-1,1 1 1,0-2 0,0 2 46,-1 0 0,0 0 0,1-1 1,-1 1-1,0 0 0,0 0 0,0 0 0,1 0 0,-1-1 0,0 1 0,-1 0 0,1 0 0,0 0 0,0-1 1,0 1-1,-1-2 0,1 3-145,0 0 0,0 0 0,0 0 1,0 0-1,0 0 0,0 0 0,-1 0 0,1 0 1,0-1-1,0 1 0,0 0 0,0 0 0,0 0 1,0 0-1,0 0 0,0 0 0,0 0 0,0 0 1,0 0-1,0 0 0,0 0 0,0 0 0,-1-1 1,1 1-1,0 0 0,0 0 0,0 0 0,0 0 1,0 0-1,0 0 0,0 0 0,0 0 0,-1 0 1,1 0-1,0 0 0,0 0 0,0 0 0,0 0 1,0 0-1,0 0 0,0 0 0,0 0 0,0 0 1,-1 0-1,1 0 0,0 0 0,0 0 0,0 1 1,0-1-1,0 0 0,0 0 0,0 0 0,0 0 1,0 0-1,0 0 0,-1 0 0,1 0 0,-3 10 549,-1 12-427,-10 103 279,1-11-161,-7 119-1930,20-201-190</inkml:trace>
   <inkml:trace contextRef="#ctx0" brushRef="#br0" timeOffset="420.34">353 282 8234,'-23'-10'7356,"2"7"-4041,19 3-3197,-1 1 0,1-1 0,0 1 0,0-1 1,0 1-1,0 0 0,0 0 0,0 0 0,0 0 1,0 0-1,0 0 0,0 0 0,1 1 0,-1-1 1,0 1-1,1-1 0,-1 1 0,1 0 0,-2 3 1,-3 4 8,0 0 0,1 0 0,1 1 0,0 0 0,0 0 0,1 0 0,0 0 0,-2 13 0,4-19-127,0 1 0,1-1 0,-1 1 0,1 0 0,0-1 0,0 1 0,0 0 0,1-1 0,0 1 0,0 0 0,0-1 0,0 1 1,1-1-1,-1 0 0,1 1 0,0-1 0,1 0 0,-1 0 0,1 0 0,5 6 0,-6-9-38,0 1 1,0-1-1,0 1 1,0-1-1,0 0 1,0 0-1,0 0 1,1 0-1,-1 0 1,1 0-1,-1-1 1,0 1-1,1-1 1,-1 1-1,1-1 1,-1 0-1,1 0 1,4-1-1,-4 0-128,1 0 0,0 0 1,-1 0-1,1 0 0,0-1 0,-1 0 0,0 0 0,1 0 0,-1 0 0,0 0 0,4-5 0,-4 5 71,0-1 0,0 0-1,0 0 1,0 0 0,-1-1 0,0 1-1,0-1 1,0 1 0,0-1-1,0 0 1,-1 1 0,1-1 0,-1 0-1,0 0 1,0 0 0,-1 0-1,1 0 1,-1-1 0,0 1 0,0 0-1,0 0 1,0 0 0,-2-7-1,-5-2-166,1 1-1,-1-1 1,-1 1-1,0 1 1,-1-1-1,-13-12 1,10 10-731,0-2-444</inkml:trace>
-  <inkml:trace contextRef="#ctx0" brushRef="#br0" timeOffset="1167.64">554 209 7690,'0'0'386,"0"1"0,1-1 0,-1 1 0,0-1 0,0 1 0,1-1 0,-1 1 0,0-1 1,0 1-1,0 0 0,0-1 0,0 1 0,0-1 0,0 1 0,0-1 0,0 1 0,0-1 1,0 1-1,0 0 0,-1-1 0,1 1 0,0-1 0,0 1 0,0-1 0,-1 1 0,1-1 0,0 1 1,-1-1-1,0 1 0,-6 13 1486,0 6-1479,1 0 1,1 1 0,0-1-1,-1 26 1,6-45-397,0-1-1,0 0 1,0 1 0,0-1 0,0 0-1,0 1 1,1-1 0,-1 0 0,0 0-1,0 1 1,0-1 0,1 0 0,-1 0-1,0 0 1,0 1 0,1-1-1,-1 0 1,0 0 0,0 0 0,1 0-1,-1 1 1,0-1 0,0 0 0,1 0-1,-1 0 1,0 0 0,1 0 0,-1 0-1,0 0 1,1 0 0,-1 0 0,0 0-1,1 0 1,-1 0 0,0 0-1,1 0 1,-1 0 0,0 0 0,0 0-1,1-1 1,-1 1 0,0 0 0,1 0-1,-1 0 1,0 0 0,0-1 0,1 1-1,14-8-139,-11 3 122,0 1 0,0-1 0,0 0 0,-1-1 0,0 1 0,0 0 0,0-1 0,-1 0-1,0 1 1,0-1 0,0 0 0,-1 0 0,2-10 0,-1 6 0,0 0-1,1 0 0,0 0 1,6-10-1,-9 19 21,0 1-1,0 0 1,0-1-1,0 1 1,0 0-1,0 0 1,1-1-1,-1 1 1,0 0-1,0 0 1,0-1 0,1 1-1,-1 0 1,0 0-1,0-1 1,1 1-1,-1 0 1,0 0-1,0 0 1,1 0-1,-1 0 1,0-1-1,0 1 1,1 0 0,-1 0-1,0 0 1,1 0-1,-1 0 1,0 0-1,1 0 1,-1 0-1,0 0 1,1 0-1,-1 0 1,0 0-1,0 0 1,1 0-1,-1 0 1,1 1 0,10 11-10,3 21 8,-12-28-31,0 1 0,0 0 0,1 0 0,0-1 0,0 1 0,0-1 0,1 0 0,-1 0 0,1 0 0,0-1 0,8 7 0,-8-8-31,1 0 0,-1-1 0,0 0 0,1 0 1,0 0-1,0 0 0,-1 0 0,1-1 0,0 0 0,0 0 0,0-1 0,0 1 0,0-1 0,8-1 0,9-1-21,1 0 0,-1-2 0,0-1 0,-1 0 0,1-2 0,30-14 0,-48 19 87,0 0 0,0 0 0,1-1 1,-1 0-1,-1 0 0,7-5 0,-9 7 3,-1 0-1,1 0 1,0 0-1,0 0 1,-1 0-1,1 0 1,-1 0-1,1 0 1,-1 0-1,1 0 1,-1 0-1,0 0 1,1-1-1,-1 1 1,0 0-1,0 0 1,0 0-1,0 0 1,0-1-1,0 1 0,0 0 1,0 0-1,-1 0 1,1 0-1,0 0 1,-1-1-1,1 1 1,-1 0-1,1 0 1,-1 0-1,0-1 1,-1-1 21,0 1 1,0 0 0,0 0-1,-1 0 1,1 0-1,0 0 1,-1 1 0,1-1-1,-1 1 1,1-1 0,-1 1-1,0 0 1,0 0-1,-4-1 1,2 1 42,-1 0 0,1 0 0,-1 1 0,0 0 0,1 0 0,-1 0 1,-10 2-1,13-1-41,-1-1 0,1 1 1,-1 0-1,1 0 0,-1 0 1,1 0-1,-1 0 0,1 1 0,0 0 1,0 0-1,0 0 0,0 0 1,0 0-1,0 0 0,1 1 1,-1-1-1,1 1 0,-1 0 1,1 0-1,0 0 0,0 0 1,1 0-1,-1 0 0,0 1 0,1-1 1,0 0-1,-1 5 0,2-7-28,0 0 0,-1 0 0,1 0-1,0 0 1,0 0 0,1 0 0,-1 0-1,0 1 1,0-1 0,0 0-1,1 0 1,-1 0 0,1 0 0,-1 0-1,1 0 1,-1 0 0,1 0 0,-1-1-1,1 1 1,0 0 0,-1 0-1,1 0 1,1 0 0,0 0-4,0 0 0,-1 0 1,1 0-1,0 0 0,0 0 0,0-1 1,0 1-1,0-1 0,0 0 0,0 1 1,4-1-1,0 0-3,1-1 0,-1 0 1,1 0-1,-1 0 0,0 0 0,1-1 1,5-3-1,-8 3 11,-1 0 0,1 0 0,0 0 0,-1-1 0,0 0 1,1 0-1,-1 0 0,0 0 0,0 0 0,-1 0 0,1-1 0,2-4 0,-5 8 2,0-1-1,0 1 1,0 0-1,0 0 1,0 0-1,0 0 1,0-1-1,0 1 1,0 0 0,0 0-1,0 0 1,0 0-1,0-1 1,0 1-1,1 0 1,-1 0-1,0 0 1,0 0-1,0 0 1,0 0 0,0-1-1,0 1 1,0 0-1,1 0 1,-1 0-1,0 0 1,0 0-1,0 0 1,0 0 0,0 0-1,1 0 1,-1 0-1,0 0 1,0-1-1,0 1 1,0 0-1,1 0 1,-1 0-1,0 0 1,0 0 0,0 0-1,0 0 1,1 1-1,-1-1 1,0 0-1,0 0 1,0 0-1,0 0 1,1 0-1,3 12 104,0 26-63,-4-29-26,2 32 8,-2 0 1,-3 0-1,-7 47 1,4-44-1423,2 0 1,1 60 0,2-90 536,-6-11 725,-18-17 637,20 10-472,1 1-14,-11-7 64,0 1-1,-1 0 1,-22-10-1,10 5-1045,16 3 211</inkml:trace>
+  <inkml:trace contextRef="#ctx0" brushRef="#br0" timeOffset="1167.63">554 209 7690,'0'0'386,"0"1"0,1-1 0,-1 1 0,0-1 0,0 1 0,1-1 0,-1 1 0,0-1 1,0 1-1,0 0 0,0-1 0,0 1 0,0-1 0,0 1 0,0-1 0,0 1 0,0-1 1,0 1-1,0 0 0,-1-1 0,1 1 0,0-1 0,0 1 0,0-1 0,-1 1 0,1-1 0,0 1 1,-1-1-1,0 1 0,-6 13 1486,0 6-1479,1 0 1,1 1 0,0-1-1,-1 26 1,6-45-397,0-1-1,0 0 1,0 1 0,0-1 0,0 0-1,0 1 1,1-1 0,-1 0 0,0 0-1,0 1 1,0-1 0,1 0 0,-1 0-1,0 0 1,0 1 0,1-1-1,-1 0 1,0 0 0,0 0 0,1 0-1,-1 1 1,0-1 0,0 0 0,1 0-1,-1 0 1,0 0 0,1 0 0,-1 0-1,0 0 1,1 0 0,-1 0 0,0 0-1,1 0 1,-1 0 0,0 0-1,1 0 1,-1 0 0,0 0 0,0 0-1,1-1 1,-1 1 0,0 0 0,1 0-1,-1 0 1,0 0 0,0-1 0,1 1-1,14-8-139,-11 3 122,0 1 0,0-1 0,0 0 0,-1-1 0,0 1 0,0 0 0,0-1 0,-1 0-1,0 1 1,0-1 0,0 0 0,-1 0 0,2-10 0,-1 6 0,0 0-1,1 0 0,0 0 1,6-10-1,-9 19 21,0 1-1,0 0 1,0-1-1,0 1 1,0 0-1,0 0 1,1-1-1,-1 1 1,0 0-1,0 0 1,0-1 0,1 1-1,-1 0 1,0 0-1,0-1 1,1 1-1,-1 0 1,0 0-1,0 0 1,1 0-1,-1 0 1,0-1-1,0 1 1,1 0 0,-1 0-1,0 0 1,1 0-1,-1 0 1,0 0-1,1 0 1,-1 0-1,0 0 1,1 0-1,-1 0 1,0 0-1,0 0 1,1 0-1,-1 0 1,1 1 0,10 11-10,3 21 8,-12-28-31,0 1 0,0 0 0,1 0 0,0-1 0,0 1 0,0-1 0,1 0 0,-1 0 0,1 0 0,0-1 0,8 7 0,-8-8-31,1 0 0,-1-1 0,0 0 0,1 0 1,0 0-1,0 0 0,-1 0 0,1-1 0,0 0 0,0 0 0,0-1 0,0 1 0,0-1 0,8-1 0,9-1-21,1 0 0,-1-2 0,0-1 0,-1 0 0,1-2 0,30-14 0,-48 19 87,0 0 0,0 0 0,1-1 1,-1 0-1,-1 0 0,7-5 0,-9 7 3,-1 0-1,1 0 1,0 0-1,0 0 1,-1 0-1,1 0 1,-1 0-1,1 0 1,-1 0-1,1 0 1,-1 0-1,0 0 1,1-1-1,-1 1 1,0 0-1,0 0 1,0 0-1,0 0 1,0-1-1,0 1 0,0 0 1,0 0-1,-1 0 1,1 0-1,0 0 1,-1-1-1,1 1 1,-1 0-1,1 0 1,-1 0-1,0-1 1,-1-1 21,0 1 1,0 0 0,0 0-1,-1 0 1,1 0-1,0 0 1,-1 1 0,1-1-1,-1 1 1,1-1 0,-1 1-1,0 0 1,0 0-1,-4-1 1,2 1 42,-1 0 0,1 0 0,-1 1 0,0 0 0,1 0 0,-1 0 1,-10 2-1,13-1-41,-1-1 0,1 1 1,-1 0-1,1 0 0,-1 0 1,1 0-1,-1 0 0,1 1 0,0 0 1,0 0-1,0 0 0,0 0 1,0 0-1,0 0 0,1 1 1,-1-1-1,1 1 0,-1 0 1,1 0-1,0 0 0,0 0 1,1 0-1,-1 0 0,0 1 0,1-1 1,0 0-1,-1 5 0,2-7-28,0 0 0,-1 0 0,1 0-1,0 0 1,0 0 0,1 0 0,-1 0-1,0 1 1,0-1 0,0 0-1,1 0 1,-1 0 0,1 0 0,-1 0-1,1 0 1,-1 0 0,1 0 0,-1-1-1,1 1 1,0 0 0,-1 0-1,1 0 1,1 0 0,0 0-4,0 0 0,-1 0 1,1 0-1,0 0 0,0 0 0,0-1 1,0 1-1,0-1 0,0 0 0,0 1 1,4-1-1,0 0-3,1-1 0,-1 0 1,1 0-1,-1 0 0,0 0 0,1-1 1,5-3-1,-8 3 11,-1 0 0,1 0 0,0 0 0,-1-1 0,0 0 1,1 0-1,-1 0 0,0 0 0,0 0 0,-1 0 0,1-1 0,2-4 0,-5 8 2,0-1-1,0 1 1,0 0-1,0 0 1,0 0-1,0 0 1,0-1-1,0 1 1,0 0 0,0 0-1,0 0 1,0 0-1,0-1 1,0 1-1,1 0 1,-1 0-1,0 0 1,0 0-1,0 0 1,0 0 0,0-1-1,0 1 1,0 0-1,1 0 1,-1 0-1,0 0 1,0 0-1,0 0 1,0 0 0,0 0-1,1 0 1,-1 0-1,0 0 1,0-1-1,0 1 1,0 0-1,1 0 1,-1 0-1,0 0 1,0 0 0,0 0-1,0 0 1,1 1-1,-1-1 1,0 0-1,0 0 1,0 0-1,0 0 1,1 0-1,3 12 104,0 26-63,-4-29-26,2 32 8,-2 0 1,-3 0-1,-7 47 1,4-44-1423,2 0 1,1 60 0,2-90 536,-6-11 725,-18-17 637,20 10-472,1 1-14,-11-7 64,0 1-1,-1 0 1,-22-10-1,10 5-1045,16 3 211</inkml:trace>
 </inkml:ink>
 </file>
 
@@ -2827,7 +3746,7 @@
   <inkml:trace contextRef="#ctx0" brushRef="#br0">117 724 9282,'-46'5'1983,"-14"1"2982,50-4-2373,17 0-1130,20-2-778,26-8-368,98-27-1,-90 19-299,-35 9-128,-9 4-498,-1-1 1,0 0 0,-1-2-1,1 0 1,28-15-1,-35 11-1686,-5 2-563</inkml:trace>
   <inkml:trace contextRef="#ctx0" brushRef="#br0" timeOffset="387.66">187 502 7826,'6'-6'10090,"-5"21"-9162,11 49-160,0-20-216,-7 5-320,-5-1-64,4-6-112,-10-5-208,7-6-760,1-4-552</inkml:trace>
   <inkml:trace contextRef="#ctx0" brushRef="#br0" timeOffset="801.53">797 518 10394,'1'-1'527,"-1"-1"0,1 1 0,0-1 0,-1 1 0,1 0 0,0 0 0,0-1-1,0 1 1,0 0 0,0 0 0,0 0 0,1 0 0,1-2 0,-2 3-360,0 0 0,0-1 0,-1 1 1,1-1-1,0 1 0,0 0 0,0 0 0,0 0 1,0-1-1,0 1 0,0 0 0,0 0 0,0 1 1,0-1-1,0 0 0,2 0 0,-1 1-118,0 0-1,-1 0 1,1 0 0,0 0-1,0 0 1,-1 0 0,1 0 0,-1 1-1,1-1 1,-1 0 0,0 1-1,1-1 1,-1 1 0,0 0-1,0-1 1,0 1 0,0 0-1,0 0 1,-1 0 0,2 2-1,-1 5-25,1-1 0,-1 1 0,0 0 0,-1 0-1,0 0 1,0 0 0,-1 0 0,0 0 0,-1-1-1,0 1 1,-4 10 0,0 0-139,-1-1 1,-1 0-1,-1-1 1,-12 18-1,16-27-16,3-6 105,0 1 1,0 0-1,1-1 1,-1 1-1,1 0 1,-1 0-1,0 4 0,2-7 26,0 1 0,0-1 0,0 0 0,0 1 0,0-1 0,0 1 0,0-1 0,0 1 0,0-1 0,0 0 0,0 1 0,0-1 0,1 1 0,-1-1 0,0 0 0,0 1 0,0-1 0,1 1 0,-1-1 0,0 0 0,0 1 0,1-1 0,16 5 18,-5-4-13,-1-2-1,1 0 0,0 0 1,0-1-1,-1 0 0,14-5 1,67-27-1323,-90 33 1226,46-19-1695</inkml:trace>
-  <inkml:trace contextRef="#ctx0" brushRef="#br0" timeOffset="1268.63">1177 28 9018,'0'0'213,"-1"-1"0,1 1 0,-1 0 1,1-1-1,0 1 0,-1 0 0,1-1 0,0 1 1,-1 0-1,1-1 0,0 1 0,0 0 0,-1-1 1,1 1-1,0-1 0,0 1 0,0-1 0,0 1 1,0-1-1,-1 1 0,1-1 0,0 1 0,0 0 0,0-1 1,0 1-1,0-1 0,1 1 0,-1-1 0,0 1 1,0-1-1,0 1 0,0-1 0,0 1 0,1 0 1,-1-1-1,0 0 0,1 0 4,1 0 0,-1 0 0,0 1-1,1-1 1,-1 0 0,0 1 0,1-1 0,-1 0 0,1 1 0,-1 0 0,3-1 0,2 0 3,0 0 1,0 0-1,0 1 1,0 0 0,10 1-1,-13 0-179,-1-1 0,1 1-1,0 0 1,0 0-1,-1 0 1,1 0-1,-1 1 1,1-1-1,-1 1 1,0-1 0,1 1-1,-1 0 1,0 0-1,3 3 1,-4-3-32,0 0 0,0 0 0,0-1 0,0 1 0,-1 0 0,1 0 1,0 0-1,-1 1 0,1-1 0,-1 0 0,0 0 0,0 0 0,0 0 0,0 0 0,0 4 0,-1-1-68,-1 0-1,1 0 0,-1 1 1,0-1-1,-1 0 0,1-1 1,-1 1-1,0 0 0,0-1 1,0 1-1,-1-1 0,1 0 1,-8 6-1,-34 23-1014,41-30 1005,1 0 1,-1-1 0,-1 0-1,1 0 1,0 0-1,0-1 1,-1 1 0,-8 1-1,14-3 208,21 8 236,-7-1-289,1-1 59,1 1 1,-1 1-1,0 1 0,23 17 0,-37-25-136,-1 0-1,0 0 1,1 1 0,-1-1-1,0 1 1,0 0 0,0-1-1,0 1 1,0 0 0,0-1-1,0 1 1,-1 0 0,1 0-1,-1 0 1,1 0 0,-1 0-1,0 0 1,1 0 0,-1 3-1,-1-2-25,1 1-1,-1-1 0,0 1 1,0-1-1,0 0 0,-1 1 1,1-1-1,-1 0 1,0 0-1,-2 4 0,-1 0-400,-1 0 0,0 0 0,-1-1 0,1 0 0,-1 0 0,0 0 0,-15 8 0,21-13 207,-1 0 0,0 1 0,0-1 0,0 0 0,0-1 0,0 1 0,0 0 0,0-1 0,0 1 1,-1-1-1,1 1 0,0-1 0,0 0 0,0 0 0,0 0 0,-1 0 0,1-1 0,0 1 0,-3-1 0,-6-9-1574</inkml:trace>
+  <inkml:trace contextRef="#ctx0" brushRef="#br0" timeOffset="1268.62">1177 28 9018,'0'0'213,"-1"-1"0,1 1 0,-1 0 1,1-1-1,0 1 0,-1 0 0,1-1 0,0 1 1,-1 0-1,1-1 0,0 1 0,0 0 0,-1-1 1,1 1-1,0-1 0,0 1 0,0-1 0,0 1 1,0-1-1,-1 1 0,1-1 0,0 1 0,0 0 0,0-1 1,0 1-1,0-1 0,1 1 0,-1-1 0,0 1 1,0-1-1,0 1 0,0-1 0,0 1 0,1 0 1,-1-1-1,0 0 0,1 0 4,1 0 0,-1 0 0,0 1-1,1-1 1,-1 0 0,0 1 0,1-1 0,-1 0 0,1 1 0,-1 0 0,3-1 0,2 0 3,0 0 1,0 0-1,0 1 1,0 0 0,10 1-1,-13 0-179,-1-1 0,1 1-1,0 0 1,0 0-1,-1 0 1,1 0-1,-1 1 1,1-1-1,-1 1 1,0-1 0,1 1-1,-1 0 1,0 0-1,3 3 1,-4-3-32,0 0 0,0 0 0,0-1 0,0 1 0,-1 0 0,1 0 1,0 0-1,-1 1 0,1-1 0,-1 0 0,0 0 0,0 0 0,0 0 0,0 0 0,0 4 0,-1-1-68,-1 0-1,1 0 0,-1 1 1,0-1-1,-1 0 0,1-1 1,-1 1-1,0 0 0,0-1 1,0 1-1,-1-1 0,1 0 1,-8 6-1,-34 23-1014,41-30 1005,1 0 1,-1-1 0,-1 0-1,1 0 1,0 0-1,0-1 1,-1 1 0,-8 1-1,14-3 208,21 8 236,-7-1-289,1-1 59,1 1 1,-1 1-1,0 1 0,23 17 0,-37-25-136,-1 0-1,0 0 1,1 1 0,-1-1-1,0 1 1,0 0 0,0-1-1,0 1 1,0 0 0,0-1-1,0 1 1,-1 0 0,1 0-1,-1 0 1,1 0 0,-1 0-1,0 0 1,1 0 0,-1 3-1,-1-2-25,1 1-1,-1-1 0,0 1 1,0-1-1,0 0 0,-1 1 1,1-1-1,-1 0 1,0 0-1,-2 4 0,-1 0-400,-1 0 0,0 0 0,-1-1 0,1 0 0,-1 0 0,0 0 0,-15 8 0,21-13 207,-1 0 0,0 1 0,0-1 0,0 0 0,0-1 0,0 1 0,0 0 0,0-1 0,0 1 1,-1-1-1,1 1 0,0-1 0,0 0 0,0 0 0,0 0 0,-1 0 0,1-1 0,0 1 0,-3-1 0,-6-9-1574</inkml:trace>
   <inkml:trace contextRef="#ctx0" brushRef="#br0" timeOffset="1713.7">1468 36 7986,'19'-5'7433,"-3"4"-3710,-13 2-3601,-1-1-1,0 1 1,1 0 0,-1-1-1,0 1 1,1 0-1,-1 0 1,0 1-1,0-1 1,0 0 0,0 1-1,0-1 1,0 1-1,0 0 1,-1 0 0,1-1-1,0 1 1,-1 0-1,2 3 1,-1-1-94,0 1-1,0-1 1,0 0 0,-1 1-1,0-1 1,0 0-1,0 1 1,0 0 0,-1-1-1,0 1 1,0-1 0,0 1-1,0 0 1,-1-1 0,1 1-1,-1-1 1,-1 1-1,1-1 1,-1 0 0,1 1-1,-5 7 1,-5 7-396,0 0 0,-1 0-1,-17 19 1,27-35 229,1-2 117,0 0 1,1-1 0,-1 1-1,0 0 1,1 0 0,-1-1-1,1 1 1,0 0 0,-1 0-1,1 0 1,0 0-1,-1-1 1,1 1 0,0 0-1,0 0 1,0 0 0,-1 0-1,1 0 1,0 0 0,1 0-1,-1 1 1,0-1 15,1-1 1,-1 1-1,1-1 1,-1 1-1,1-1 1,-1 1-1,1-1 0,-1 1 1,1-1-1,0 1 1,-1-1-1,1 0 1,0 1-1,-1-1 0,1 0 1,0 0-1,-1 0 1,1 1-1,0-1 1,1 0-1,6 0-6,0 0 1,0 0-1,14-2 0,9-4-763,0-1-1,36-14 1,-53 16 251,45-13-1999</inkml:trace>
   <inkml:trace contextRef="#ctx0" brushRef="#br0" timeOffset="2670.57">1989 420 5481,'-31'52'3273,"20"-47"160,3-1-1985,2-2 16,1 1-208,6-1-167,8-2-241,7 0-184,13-5-256,6-2-104,19-2-176,-1-3-24,7 3-456,0 2-376,-13-4-928,2 2-425</inkml:trace>
   <inkml:trace contextRef="#ctx0" brushRef="#br0" timeOffset="3096.39">2404 364 6657,'33'-89'3537,"-31"68"6473,5 48-9370,13 38-159,-10-24-137,-4 7-216,1 0-32,-6 6-664,-1 1-657,5-4-1767</inkml:trace>
@@ -2859,11 +3778,11 @@
     </inkml:brush>
   </inkml:definitions>
   <inkml:trace contextRef="#ctx0" brushRef="#br0">1955 73 4937,'10'-9'634,"-5"6"160,-1-1-1,0 0 0,0 0 0,0 0 0,0-1 0,-1 1 0,1-1 0,-1 0 0,0 0 0,4-10 0,-7 15-734,0 0 0,0 0 1,0-1-1,0 1 0,-1 0 0,1 0 0,0 0 1,0-1-1,0 1 0,0 0 0,0 0 0,0 0 0,0-1 1,0 1-1,0 0 0,0 0 0,-1 0 0,1-1 1,0 1-1,0 0 0,0 0 0,0 0 0,-1 0 0,1 0 1,0 0-1,0-1 0,0 1 0,0 0 0,-1 0 1,1 0-1,0 0 0,0 0 0,-1 0 0,1 0 0,0 0 1,0 0-1,0 0 0,-1 0 0,1 0 0,0 0 1,0 0-1,0 0 0,-1 0 0,1 0 0,0 0 0,0 0 1,-1 0-1,1 0 0,0 0 0,0 1 0,0-1 1,-14 4 719,-5 5-98,-34 21 1,3-1-425,-185 89-13,-52 29-214,47-8 1,-117 62 23,336-190-87,8-5-261,1 0 0,-14 11 0,17-9-1338,14-10-1589</inkml:trace>
-  <inkml:trace contextRef="#ctx0" brushRef="#br0" timeOffset="437.48">925 326 7226,'-1'-2'317,"1"0"0,-1 0 1,0 0-1,0 0 0,-1 0 1,1 1-1,0-1 1,0 0-1,-1 1 0,1-1 1,-1 1-1,0-1 0,1 1 1,-1 0-1,0-1 1,0 1-1,0 0 0,0 0 1,0 0-1,0 1 0,0-1 1,-3 0-1,0 0-147,1 1-1,-1 0 1,1 0 0,-1 0-1,1 1 1,-1 0-1,1 0 1,0 0 0,-1 0-1,-5 3 1,-6 4-198,-1 0 0,1 1-1,0 1 1,-16 14 0,19-13 62,0 0-1,1 1 0,0 0 1,1 1-1,1 1 0,0-1 1,1 2-1,0-1 0,-10 23 1,16-29-15,1 0 0,-1 0 0,1 0 0,0 1 0,1-1 0,0 1 0,0-1 0,1 1 0,0 8 0,1-11-11,0 1-1,1-1 0,-1 0 0,1 0 0,0 0 1,1 0-1,-1 0 0,1-1 0,0 1 1,1-1-1,-1 0 0,1 0 0,6 6 1,-4-4-8,0-2 0,1 1 1,0 0-1,0-1 1,1-1-1,-1 1 0,1-1 1,14 5-1,-6-3-95,0-2 0,1 0-1,29 3 1,43-4-880</inkml:trace>
+  <inkml:trace contextRef="#ctx0" brushRef="#br0" timeOffset="437.47">925 326 7226,'-1'-2'317,"1"0"0,-1 0 1,0 0-1,0 0 0,-1 0 1,1 1-1,0-1 1,0 0-1,-1 1 0,1-1 1,-1 1-1,0-1 0,1 1 1,-1 0-1,0-1 1,0 1-1,0 0 0,0 0 1,0 0-1,0 1 0,0-1 1,-3 0-1,0 0-147,1 1-1,-1 0 1,1 0 0,-1 0-1,1 1 1,-1 0-1,1 0 1,0 0 0,-1 0-1,-5 3 1,-6 4-198,-1 0 0,1 1-1,0 1 1,-16 14 0,19-13 62,0 0-1,1 1 0,0 0 1,1 1-1,1 1 0,0-1 1,1 2-1,0-1 0,-10 23 1,16-29-15,1 0 0,-1 0 0,1 0 0,0 1 0,1-1 0,0 1 0,0-1 0,1 1 0,0 8 0,1-11-11,0 1-1,1-1 0,-1 0 0,1 0 0,0 0 1,1 0-1,-1 0 0,1-1 0,0 1 1,1-1-1,-1 0 0,1 0 0,6 6 1,-4-4-8,0-2 0,1 1 1,0 0-1,0-1 1,1-1-1,-1 1 0,1-1 1,14 5-1,-6-3-95,0-2 0,1 0-1,29 3 1,43-4-880</inkml:trace>
   <inkml:trace contextRef="#ctx0" brushRef="#br0" timeOffset="2874.62">588 1237 6281,'0'-3'10412,"7"-4"-8047,11-5-2338,13 2 562,-30 10-565,0 0 0,0 1 0,0-1 1,1 0-1,-1 0 0,0 0 0,0 1 1,0-1-1,0 1 0,0-1 0,0 0 1,0 1-1,0 0 0,0-1 0,-1 1 1,1 0-1,0-1 0,0 1 0,0 0 1,-1 0-1,1 0 0,0-1 0,-1 1 1,1 0-1,-1 0 0,1 0 0,0 2 1,8 27 177,-8-20-206,0 1-1,0-1 1,-1 0 0,0 0 0,-1 1-1,0-1 1,-1 0 0,0 0-1,0 0 1,-1 0 0,-1 0-1,1-1 1,-2 1 0,-9 16-1,-2-2-354,-2-1-1,0-1 0,-1 0 1,-24 20-1,34-35 329,1-1 94,9-6-51,-1 0-1,0 0 1,0 0 0,0 0-1,0 0 1,0 0-1,0 0 1,0 0 0,0 0-1,0 0 1,0 0-1,0 1 1,0-1 0,0 0-1,0 0 1,0 0-1,0 0 1,0 0-1,0 0 1,0 0 0,0 0-1,0 0 1,1 0-1,-1 0 1,0 0 0,0 0-1,0 0 1,0 0-1,0 0 1,0 0 0,0 0-1,0 0 1,0 0-1,0 0 1,0 0 0,0 0-1,0 1 1,0-1-1,0 0 1,0 0 0,0 0-1,0 0 1,0 0 288,13 0 389,45-2-45,96-16 0,58-23-491,-154 28-300,-46 11 30,6-2-911,0 0-1,19-8 1,-28 7-1318</inkml:trace>
   <inkml:trace contextRef="#ctx0" brushRef="#br0" timeOffset="3284.01">8 1370 9498,'-7'3'9906,"15"-2"-9570,9 3-96,34 3-184,-24-8-8,7-7-8,3-2-160,1-2-960,8-2-832</inkml:trace>
   <inkml:trace contextRef="#ctx0" brushRef="#br0" timeOffset="3887.94">957 917 7746,'0'0'381,"0"-1"0,0 1 0,0-1 0,0 0 0,0 1 0,0-1 0,0 0 0,1 1 0,-1-1 0,0 1 0,0-1 0,1 1 1,-1-1-1,0 1 0,1-1 0,-1 1 0,0-1 0,1 1 0,-1-1 0,1 1 0,-1-1 0,1 1 0,-1 0 0,1-1 0,0 1 0,1-1-206,-1 1-1,1-1 0,-1 1 0,1 0 0,-1-1 0,1 1 0,-1 0 0,1 0 0,-1 0 0,3 1 0,-2-1-188,0 0 1,0 0 0,-1 1-1,1-1 1,0 0-1,-1 1 1,1 0-1,-1-1 1,1 1-1,-1 0 1,1 0 0,-1 0-1,0 0 1,1 0-1,-1 0 1,0 0-1,0 0 1,1 1-1,-1-1 1,0 0 0,1 2-1,-2 1 20,1-1-1,-1 0 1,0 1-1,0-1 1,0 0-1,0 1 1,-1-1-1,0 0 1,1 1-1,-1-1 1,0 0-1,0 0 1,-1 0-1,1 0 1,-1 0-1,1 0 1,-1 0-1,0 0 1,0-1-1,0 1 1,0-1-1,-1 1 1,1-1-1,-6 4 1,0 0-288,-1 1 1,0-1-1,-1 0 0,1-1 1,-1 0-1,-15 4 0,23-9 127,5-3 567,18-2 382,-12 5-660,-1 1 0,1 0 0,-1 0-1,1 1 1,-1 0 0,1 0 0,-1 1-1,0 0 1,0 1 0,9 5 0,-14-8-118,-1 1-1,1-1 1,-1 1 0,0 0 0,0-1 0,0 1 0,0 0 0,0 1 0,0-1 0,0 0-1,-1 0 1,1 1 0,-1-1 0,1 1 0,-1 0 0,0-1 0,0 1 0,0 0-1,-1-1 1,1 1 0,-1 0 0,1 0 0,-1 0 0,0 0 0,0-1 0,0 1 0,0 0-1,-1 0 1,1 0 0,-1 0 0,0-1 0,0 1 0,0 0 0,0-1 0,0 1-1,-3 3 1,-2 6-420,-1 0-1,0-1 0,-14 16 0,19-24 178,-1-1 1,1 1-1,-1 0 0,1-1 0,-1 0 1,0 1-1,0-1 0,0-1 0,0 1 0,0 0 1,-1-1-1,1 1 0,0-1 0,-1 0 1,1 0-1,-1 0 0,-6 0 0,9-1 142,-1 0 0,1 0 0,0 0 0,0-1 0,0 1 0,0 0 0,0-1 0,0 1 0,0-1 0,0 1-1,0-1 1,0 1 0,0-1 0,0 0 0,0 1 0,0-1 0,0 0 0,0 0 0,1 0 0,-1 0 0,0 0 0,0-1 0,-7-13-779</inkml:trace>
-  <inkml:trace contextRef="#ctx0" brushRef="#br0" timeOffset="4285.98">1339 851 8186,'-6'-6'4041,"6"-4"-1473,-6-1 4826,10 32-7218,8 38-56,-6-23-88,-1 1-24,-4-4-120,0-3-224,-5-5-1057,4-3-767</inkml:trace>
+  <inkml:trace contextRef="#ctx0" brushRef="#br0" timeOffset="4285.97">1339 851 8186,'-6'-6'4041,"6"-4"-1473,-6-1 4826,10 32-7218,8 38-56,-6-23-88,-1 1-24,-4-4-120,0-3-224,-5-5-1057,4-3-767</inkml:trace>
   <inkml:trace contextRef="#ctx0" brushRef="#br0" timeOffset="5365.15">2467 861 7994,'0'-7'2751,"0"6"-2466,0-1 1,1 1 0,-1-1 0,0 0-1,0 1 1,0-1 0,-1 1-1,1-1 1,0 1 0,0-1 0,-1 1-1,1-1 1,-1 1 0,1 0 0,-1-1-1,0 1 1,0 0 0,1-1-1,-1 1 1,-2-2 0,2 3-212,1 0 1,-1 0-1,1 1 1,-1-1-1,0 0 1,1 0-1,-1 1 0,1-1 1,-1 0-1,0 1 1,1-1-1,-1 0 1,1 1-1,-1-1 0,1 1 1,0-1-1,-1 1 1,1-1-1,-1 1 1,1-1-1,0 1 0,-1 0 1,1-1-1,0 1 1,0-1-1,-1 1 1,1 0-1,0-1 1,0 1-1,0 0 0,0 0 1,-8 26 529,0 13-393,2 0-1,1 0 1,2 1 0,2 0-1,1-1 1,3 1 0,8 46 0,-11-81-347,1 0 0,1 0 1,-1 0-1,1 0 1,0 0-1,0 0 0,1-1 1,-1 1-1,1-1 1,0 0-1,1 0 1,-1 0-1,1 0 0,5 5 1,9 1-1868</inkml:trace>
   <inkml:trace contextRef="#ctx0" brushRef="#br0" timeOffset="5891.85">2067 1158 6881,'249'-39'7106,"253"-29"-2904,-502 68-4179,0 0 0,0 0 0,1 0 0,-1 0 0,0 0 0,1 0 0,-1 0 0,0 0 0,1 0 0,-1 0-1,0 0 1,1 0 0,-1 0 0,0 0 0,1 0 0,-1 0 0,0 0 0,1 0 0,-1 0 0,0 0 0,1 0 0,-1 0 0,0 1 0,1-1 0,-1 0 0,0 0-1,0 0 1,1 1 0,-1-1 0,0 0 0,1 1 0,-9 7 371,-20 9 156,-9 1-35,-40 24 351,68-37-748,0 2 0,0-1 0,1 1-1,0 0 1,-14 17 0,21-22-108,-1 0 0,0 0 0,1 0 0,-1 0 0,1 1 0,-1-1 0,1 1-1,0-1 1,0 1 0,0-1 0,1 1 0,-1-1 0,1 1 0,-1 0 0,1-1 0,0 1-1,0 0 1,0-1 0,0 1 0,0 0 0,1-1 0,-1 1 0,1 0 0,0-1 0,0 1 0,0-1-1,0 1 1,0-1 0,0 0 0,1 1 0,-1-1 0,1 0 0,0 0 0,-1 0 0,1 0-1,0 0 1,0 0 0,0-1 0,0 1 0,1-1 0,-1 1 0,0-1 0,1 0 0,-1 0-1,1 0 1,-1 0 0,5 1 0,3-1-11,0 0-1,1 0 1,-1 0-1,0-1 1,0-1-1,1 0 0,-1 0 1,0-1-1,0-1 1,14-4-1,-1-1-95,0-2-1,0 0 0,24-15 0,-44 24 68,-1-1-1,1 1 0,-1-1 1,1 0-1,-1 0 1,1 0-1,-1 0 1,0 0-1,0 0 1,0 0-1,0-1 1,0 1-1,-1-1 1,1 0-1,-1 1 1,0-1-1,2-4 1,-3 4 22,0 1 0,0 0 0,0 0 0,-1-1 1,1 1-1,-1 0 0,1 0 0,-1-1 0,0 1 0,0 0 1,0 0-1,0 0 0,0 0 0,-1 0 0,1 0 0,0 0 1,-1 1-1,0-1 0,1 0 0,-1 1 0,0-1 0,-3-1 1,-10-10-526,-1 2 0,1 0 0,-2 0 0,0 2 0,0 0 0,-1 1 0,-24-8 0,35 15-893</inkml:trace>
 </inkml:ink>
@@ -2922,10 +3841,10 @@
     </inkml:brush>
   </inkml:definitions>
   <inkml:trace contextRef="#ctx0" brushRef="#br0">0 303 8978,'31'-25'3710,"-30"24"-3542,-1 1 0,0 0-1,1-1 1,-1 1 0,0 0 0,0 0-1,1-1 1,-1 1 0,0 0 0,0-1 0,0 1-1,1-1 1,-1 1 0,0 0 0,0-1-1,0 1 1,0 0 0,0-1 0,0 1 0,0-1-1,0 1 1,0 0 0,0-1 0,0 1-1,0-1 1,0 1 0,0 0 0,0-1 0,0 1-116,-1-1 1,1 1 0,0 0-1,0 0 1,0 0 0,0-1-1,0 1 1,0 0 0,0 0 0,0-1-1,0 1 1,0 0 0,0 0-1,0 0 1,1-1 0,-1 1 0,0 0-1,0 0 1,0 0 0,0-1-1,0 1 1,0 0 0,0 0-1,1 0 1,-1 0 0,0-1 0,0 1-1,0 0 1,0 0 0,1 0-1,-1 0 1,0 0 0,0 0 0,0-1-1,0 1 1,1 0 0,-1 0-1,0 0 1,0 0 0,0 0-1,1 0 1,-1 0 0,0 0 0,0 0-1,1 0 1,-1 0 0,0 0-1,0 0 1,0 0 0,1 0 0,-1 0-1,0 0 1,0 0 0,1 1-1,5-2-26,1 0 0,0 1-1,0 0 1,-1 0 0,1 0 0,0 1-1,-1 0 1,1 1 0,12 4-1,-15-5-22,1 1 0,-1 1 0,0-1 0,0 1 0,0-1 0,0 1 0,-1 0 1,1 1-1,-1-1 0,0 1 0,0-1 0,0 1 0,0 0 0,-1 0 0,4 6 0,-5-7-50,0 0-1,-1 0 1,1-1 0,-1 1 0,1 0-1,-1 0 1,0 0 0,0 0 0,0-1 0,0 1-1,-1 0 1,1 0 0,-1 0 0,1-1 0,-1 1-1,0 0 1,0 0 0,-1-1 0,1 1-1,0-1 1,-1 1 0,0-1 0,1 0 0,-1 0-1,-3 3 1,-6 7-809,-1 0 0,-1-1 1,-16 11-1,13-10-109,-5 2 136,21-14 864,-1 0 0,1 0 1,-1 0-1,1 0 0,0 1 1,-1-1-1,1 0 1,-1 0-1,1 0 0,0 0 1,-1 0-1,1 0 1,-1 0-1,1 0 0,0 0 1,-1 0-1,1 0 1,-1-1-1,1 1 0,0 0 1,-1 0-1,1 0 0,0 0 1,-1-1-1,1 1 1,0 0-1,-1 0 0,1 0 1,0-1-1,-1 1 1,1 0-1,0-1 0,0 1 1,-1 0-1,1-1 0,0 1 1,0 0-1,0-1 1,0 1-1,-1 0 0,1-1 1,0 1-1,0-1 1,0 1-1,0 0 0,0-1 1,0 1-1,0-1 1,0 1-1,0 0 0,0-1 1,0 1-1,0-1 0,2 0 72,0-1-1,0 1 0,1 0 0,-1 0 0,0 1 0,0-1 0,0 0 0,1 1 0,-1-1 0,3 1 0,2-1-60,0 0 0,0 1-1,0 0 1,-1 0 0,1 1-1,0 0 1,0 0-1,12 4 1,-16-4-26,0 0 0,0 0 0,0 0 0,0 1 0,0 0 0,-1-1 1,1 1-1,0 0 0,-1 0 0,1 0 0,-1 0 0,0 1 0,0-1 0,0 1 0,0-1 0,0 1 0,0 0 0,-1 0 0,1 0 0,-1 0 0,0 0 0,0 0 1,1 4-1,-1 0-33,0 0 0,0 0 1,-1 0-1,0 0 0,0 1 0,0-1 1,-1 0-1,0 0 0,-1 0 1,0 0-1,0 0 0,-5 11 1,5-15-167,0 1 0,0-1 0,0 0 0,-1 0 0,1 0-1,-1 0 1,0 0 0,0-1 0,0 1 0,0-1 0,0 0 0,-1 1 0,1-2 0,-1 1 0,1 0 0,-1-1 0,0 1 0,0-1 0,0 0 0,1-1 0,-1 1 0,0-1 0,0 1 0,-6-1 0,-7-2-1519,1-6-1092</inkml:trace>
-  <inkml:trace contextRef="#ctx0" brushRef="#br0" timeOffset="451.92">452 286 8282,'15'-18'7811,"-14"16"-7664,-1 0 0,1 1 0,0-1 0,0 0 0,0 1 0,0-1 0,1 1 0,-1 0 0,0-1 0,0 1 0,1 0 0,-1 0 0,1 0 0,-1 0 0,1 0 0,0 0 0,-1 0 0,1 0 0,0 1 0,0-1 0,-1 1 0,1-1 0,2 1 1,0 0-76,-1 0 0,1 1 0,0 0 0,0-1 0,-1 2 0,1-1 0,-1 0 0,1 1 0,-1-1 0,0 1 0,1 0 0,-1 0 0,0 1 0,0-1 0,0 0 0,-1 1 0,1 0 0,-1 0 0,4 4 0,-3-3-54,0 1 0,-1-1 1,1 0-1,-1 1 0,0-1 0,-1 1 0,1-1 1,-1 1-1,0 0 0,0 0 0,0 0 1,0 0-1,-1 0 0,0 7 0,-2-6-84,1 0 1,0 0-1,-1 0 0,0 0 0,-1 0 1,1-1-1,-1 1 0,0-1 0,-5 7 0,-40 45-1916,11-15 176,32-35 1599,-10 17-100,15-24 306,-1 0 1,1 1-1,0-1 1,0 0-1,0 0 1,0 1 0,0-1-1,0 0 1,0 1-1,0-1 1,0 0-1,0 0 1,0 1-1,0-1 1,1 0-1,-1 0 1,0 1-1,0-1 1,0 0 0,0 0-1,0 0 1,0 1-1,1-1 1,-1 0-1,0 0 1,0 0-1,0 1 1,1-1-1,-1 0 1,0 0-1,0 0 1,1 1 0,16-1 10,8-6 66,0-1 0,39-18-1,-52 21-107,36-16-544,3-2-370</inkml:trace>
+  <inkml:trace contextRef="#ctx0" brushRef="#br0" timeOffset="451.91">452 286 8282,'15'-18'7811,"-14"16"-7664,-1 0 0,1 1 0,0-1 0,0 0 0,0 1 0,0-1 0,1 1 0,-1 0 0,0-1 0,0 1 0,1 0 0,-1 0 0,1 0 0,-1 0 0,1 0 0,0 0 0,-1 0 0,1 0 0,0 1 0,0-1 0,-1 1 0,1-1 0,2 1 1,0 0-76,-1 0 0,1 1 0,0 0 0,0-1 0,-1 2 0,1-1 0,-1 0 0,1 1 0,-1-1 0,0 1 0,1 0 0,-1 0 0,0 1 0,0-1 0,0 0 0,-1 1 0,1 0 0,-1 0 0,4 4 0,-3-3-54,0 1 0,-1-1 1,1 0-1,-1 1 0,0-1 0,-1 1 0,1-1 1,-1 1-1,0 0 0,0 0 0,0 0 1,0 0-1,-1 0 0,0 7 0,-2-6-84,1 0 1,0 0-1,-1 0 0,0 0 0,-1 0 1,1-1-1,-1 1 0,0-1 0,-5 7 0,-40 45-1916,11-15 176,32-35 1599,-10 17-100,15-24 306,-1 0 1,1 1-1,0-1 1,0 0-1,0 0 1,0 1 0,0-1-1,0 0 1,0 1-1,0-1 1,0 0-1,0 0 1,0 1-1,0-1 1,1 0-1,-1 0 1,0 1-1,0-1 1,0 0 0,0 0-1,0 0 1,0 1-1,1-1 1,-1 0-1,0 0 1,0 0-1,0 1 1,1-1-1,-1 0 1,0 0-1,0 0 1,1 1 0,16-1 10,8-6 66,0-1 0,39-18-1,-52 21-107,36-16-544,3-2-370</inkml:trace>
   <inkml:trace contextRef="#ctx0" brushRef="#br0" timeOffset="852.99">1147 138 9666,'-4'-9'3556,"-2"-7"2958,6 36-4225,28 184-1405,-23-144-1426,-5-60 529,0 1-1,0-1 1,0 0-1,1 0 0,-1 1 1,0-1-1,0 0 1,0 0-1,0 1 1,1-1-1,-1 0 0,0 0 1,0 1-1,0-1 1,1 0-1,-1 0 0,0 0 1,1 1-1,-1-1 1,0 0-1,0 0 0,1 0 1,-1 0-1,0 0 1,1 0-1,-1 0 0,0 0 1,0 1-1,1-1 1,-1 0-1,0 0 1,1 0-1,-1-1 0,0 1 1,1 0-1,-1 0 1,0 0-1,1 0 0,-1 0 1,0 0-1,0 0 1,1 0-1,-1-1 0,0 1 1,0 0-1,1 0 1,-1 0-1,0-1 0,0 1 1,1 0-1,-1 0 1,0-1-1,12-11-118,-8 5 114,0 0 19,0 0 0,0 0 0,0 0-1,1 1 1,9-9 0,-13 13 8,1 1 0,-1 0 1,1 0-1,0 0 0,0 0 1,-1 0-1,1 0 0,0 0 1,0 1-1,0-1 0,0 1 0,0-1 1,-1 1-1,1 0 0,0-1 1,0 1-1,0 0 0,0 0 0,0 1 1,0-1-1,0 0 0,0 1 1,0-1-1,0 1 0,0 0 0,0-1 1,-1 1-1,3 1 0,-1-1-3,0 1 1,-1-1-1,1 1 0,-1-1 0,1 1 0,-1 0 0,0 0 1,0 0-1,1 0 0,-2 1 0,1-1 0,0 0 0,0 1 1,-1-1-1,1 1 0,-1 0 0,0 0 0,0-1 0,0 1 1,0 0-1,0 0 0,0 0 0,-1 3 0,0 0-124,0-1 1,-1 0-1,0 0 0,0 0 0,0 0 1,-1 0-1,1 0 0,-1 0 0,0-1 1,-1 1-1,1-1 0,-7 9 0,5-8-277,0 2-377,-1 0 1,0-1-1,-10 10 0,14-15 616,0 0-1,0 0 1,0 0-1,0 0 1,0 0 0,0-1-1,-1 1 1,1 0-1,0-1 1,0 1-1,-1-1 1,1 1-1,0-1 1,-1 0 0,1 1-1,-1-1 1,1 0-1,0 0 1,-1 0-1,1 0 1,-1 0-1,1 0 1,0-1 0,-1 1-1,1 0 1,-1-1-1,1 1 1,-2-2-1,-9-6-1722</inkml:trace>
-  <inkml:trace contextRef="#ctx0" brushRef="#br0" timeOffset="1254.18">1426 313 9634,'2'0'9978,"4"9"-9866,0 4-8,14 26-272,-18-27-240,-2-5-784,1 4-416,-1-2-2649</inkml:trace>
-  <inkml:trace contextRef="#ctx0" brushRef="#br0" timeOffset="1255.18">1500 64 10346,'-5'-10'3993,"-7"-6"-2953,2 4-360,4 6-1136,2 3-344,8 1-2409</inkml:trace>
+  <inkml:trace contextRef="#ctx0" brushRef="#br0" timeOffset="1254.17">1426 313 9634,'2'0'9978,"4"9"-9866,0 4-8,14 26-272,-18-27-240,-2-5-784,1 4-416,-1-2-2649</inkml:trace>
+  <inkml:trace contextRef="#ctx0" brushRef="#br0" timeOffset="1255.17">1500 64 10346,'-5'-10'3993,"-7"-6"-2953,2 4-360,4 6-1136,2 3-344,8 1-2409</inkml:trace>
   <inkml:trace contextRef="#ctx0" brushRef="#br0" timeOffset="1631.61">1683 17 5721,'2'-4'3457,"-7"-9"7425,4 13-10090,0 0-495,3 28-129,10 42-88,-7-26-40,3 4 56,-3-3-360,5-3-753,-1-2-463,4-7-752,0-3-1009</inkml:trace>
   <inkml:trace contextRef="#ctx0" brushRef="#br0" timeOffset="2050.33">1368 333 9106,'-3'0'376,"1"-1"0,0 0 1,0 0-1,0 0 0,-1 0 0,1 0 1,0 0-1,0 0 0,0-1 1,1 1-1,-1-1 0,0 0 0,0 1 1,1-1-1,-3-3 0,4 4-352,0 0 0,-1 0 0,1 1 1,0-1-1,0 0 0,0 0 0,0 1 0,0-1 0,0 0 0,0 0 0,0 0 1,0 1-1,0-1 0,0 0 0,0 0 0,1 1 0,-1-1 0,0 0 1,1-1-1,0 0 21,1 1 1,-1-1-1,1 0 1,-1 0-1,1 1 1,0-1-1,0 0 0,-1 1 1,4-2-1,14-6 15,0 0-1,0 1 0,1 1 0,0 1 0,0 0 1,23-2-1,-1-1 4,-15 3-30,219-48 339,-174 42-24,104-5 0,-136 16-212,-39 1-130,-1 0 0,1 0 0,-1 0 0,1 0 0,-1 0 0,1 0 0,-1 0-1,1 0 1,0 0 0,-1 0 0,1 0 0,-1 0 0,1 0 0,-1 1 0,1-1 0,-1 0-1,1 0 1,-1 1 0,1-1 0,-1 0 0,1 1 0,-1-1 0,1 0 0,-1 1-1,0-1 1,1 1 0,-10 8 125,-26 7 149,-29 4 155,39-12-218,0 0-1,0 1 1,-30 16 0,53-23-193,0-1 1,-1 1 0,1-1 0,0 1 0,0 0-1,0 0 1,0 0 0,0 0 0,0 0 0,-2 3 0,4-5-21,0 1 0,0 0 0,-1 0 0,1 0 0,0-1 0,0 1 0,0 0 0,0 0 0,0 0 0,0-1 0,0 1 0,0 0 0,1 0 0,-1-1 0,0 1 0,0 0 0,1 0 0,-1-1 0,0 1 0,1 0 0,-1-1 1,1 1-1,-1 0 0,1-1 0,-1 1 0,1 0 0,-1-1 0,1 1 0,-1-1 0,1 1 0,0-1 0,-1 0 0,1 1 0,0-1 0,0 0 0,-1 1 0,1-1 0,1 0 0,14 7 21,1-1 1,-1-1-1,19 4 0,-24-7-23,0 0 0,0 1 0,0 0 0,0 1 0,-1 0 0,0 1-1,0 0 1,0 0 0,16 13 0,-25-17-21,1 0-1,-1 0 1,0 1 0,0-1-1,1 1 1,-1-1-1,0 1 1,-1-1-1,1 1 1,0-1 0,0 1-1,-1 0 1,1-1-1,-1 1 1,1 0-1,-1 0 1,0 0 0,0-1-1,0 1 1,0 0-1,0 0 1,0 0-1,0-1 1,0 1 0,-1 0-1,1 0 1,-1-1-1,1 1 1,-1 0-1,0-1 1,0 1 0,0 0-1,0-1 1,0 1-1,0-1 1,0 0-1,0 1 1,-1-1 0,1 0-1,0 0 1,-2 2-1,-4 2-343,1 0 0,-1-1 0,1 1 0,-1-1 0,-1 0 0,1-1 0,-15 5 0,-3-3-1008,-4-7-511</inkml:trace>
 </inkml:ink>
@@ -3003,7 +3922,7 @@
   <inkml:trace contextRef="#ctx0" brushRef="#br0" timeOffset="6366.67">7327 366 11010,'-4'-3'4817,"-3"-4"-2432,7 5-473,0 7-887,-1 7-345,-3 19-472,-2 8-24,-2 19-128,2 6 64,-2 7-72,1 0 8,1-2-784,0-8-721,2-15-2640</inkml:trace>
   <inkml:trace contextRef="#ctx0" brushRef="#br0" timeOffset="6782.89">7388 331 8546,'4'-10'4297,"1"-8"-1257,3 8-1783,2 8-361,6 8-456,-3 5-256,3 10-40,-2 1-48,-13 4-104,4 2 40,-14 0-360,-3-3-368,-5-3-720,-7-5-401,1-7-1368,2-3-567</inkml:trace>
   <inkml:trace contextRef="#ctx0" brushRef="#br0" timeOffset="6783.89">7743 323 10666,'0'-2'8762,"-1"2"-7850,-2 10-472,-13 36-87,10-28-201,2 1-64,4-7-112,2-2-353,2-5-791,1-1-576,3-6-2289</inkml:trace>
-  <inkml:trace contextRef="#ctx0" brushRef="#br0" timeOffset="7202.93">7669 118 4289,'-12'-13'8455,"20"12"-6150,1 1-2590,-6 0 322,30-3 228,-32 3-206,0 0 0,1 0 0,-1 0 1,0 0-1,0-1 0,1 1 0,-1 0 1,0-1-1,0 0 0,0 1 0,0-1 1,0 1-1,1-1 0,-1 0 0,0 0 1,0 0-1,-1 0 0,1 1 0,0-1 1,0 0-1,0 0 0,-1-1 0,2 0 1,-2 1-34,0 0 1,1 0 0,-1 1 0,0-1-1,0 0 1,0 0 0,0 1 0,0-1 0,0 0-1,0 0 1,0 1 0,0-1 0,-1 0-1,1 0 1,0 1 0,0-1 0,-1 0 0,1 1-1,0-1 1,-1 0 0,1 1 0,0-1 0,-1 0-1,1 1 1,-1-1 0,0 1 0,1-1-1,-1 1 1,1-1 0,-1 1 0,0-1 0,1 1-1,-1 0 1,0-1 0,1 1 0,-1 0-1,0 0 1,0-1 0,1 1 0,-1 0 0,0 0-1,0 0 1,1 0 0,-1 0 0,0 0 0,0 0-1,1 0 1,-1 0 0,-1 1 0,-2-1-97,-1 1 1,1-1-1,-1 1 1,1 1-1,0-1 0,-1 1 1,-3 1-1,-11 10-1138,4 3-1531</inkml:trace>
+  <inkml:trace contextRef="#ctx0" brushRef="#br0" timeOffset="7202.92">7669 118 4289,'-12'-13'8455,"20"12"-6150,1 1-2590,-6 0 322,30-3 228,-32 3-206,0 0 0,1 0 0,-1 0 1,0 0-1,0-1 0,1 1 0,-1 0 1,0-1-1,0 0 0,0 1 0,0-1 1,0 1-1,1-1 0,-1 0 0,0 0 1,0 0-1,-1 0 0,1 1 0,0-1 1,0 0-1,0 0 0,-1-1 0,2 0 1,-2 1-34,0 0 1,1 0 0,-1 1 0,0-1-1,0 0 1,0 0 0,0 1 0,0-1 0,0 0-1,0 0 1,0 1 0,0-1 0,-1 0-1,1 0 1,0 1 0,0-1 0,-1 0 0,1 1-1,0-1 1,-1 0 0,1 1 0,0-1 0,-1 0-1,1 1 1,-1-1 0,0 1 0,1-1-1,-1 1 1,1-1 0,-1 1 0,0-1 0,1 1-1,-1 0 1,0-1 0,1 1 0,-1 0-1,0 0 1,0-1 0,1 1 0,-1 0 0,0 0-1,0 0 1,1 0 0,-1 0 0,0 0 0,0 0-1,1 0 1,-1 0 0,-1 1 0,-2-1-97,-1 1 1,1-1-1,-1 1 1,1 1-1,0-1 0,-1 1 1,-3 1-1,-11 10-1138,4 3-1531</inkml:trace>
   <inkml:trace contextRef="#ctx0" brushRef="#br0" timeOffset="7726.34">8001 337 10626,'-3'20'7691,"-9"12"-4223,-2 4-2735,13-28-794,-1 0 0,1 0 0,0 0 0,0 0-1,1 0 1,2 16 0,-2-24 36,0 0 0,0 0 0,0 0-1,0 0 1,0 0 0,0 0 0,0 1 0,0-1 0,0 0-1,0 0 1,0 0 0,0 0 0,0 0 0,0 0 0,1 0-1,-1 0 1,0 0 0,0 1 0,0-1 0,0 0 0,0 0 0,0 0-1,0 0 1,0 0 0,1 0 0,-1 0 0,0 0 0,0 0-1,0 0 1,0 0 0,0 0 0,0 0 0,1 0 0,-1 0-1,0 0 1,0 0 0,0 0 0,0 0 0,0 0 0,0 0-1,0 0 1,1 0 0,-1 0 0,0 0 0,0-1 0,0 1-1,0 0 1,0 0 0,0 0 0,0 0 0,0 0 0,0 0 0,0 0-1,1 0 1,-1 0 0,0 0 0,0-1 0,0 1 0,0 0-1,0 0 1,0 0 0,0 0 0,0 0 0,0-1 0,7-12-646,-5 9 767,18-43-204,-13 27 77,1 0 0,0 1 0,2 0 0,23-33 1,-33 52 29,1-1 0,0 0 0,0 1 1,0-1-1,0 0 0,-1 1 1,1-1-1,0 1 0,0-1 0,0 1 1,0 0-1,0-1 0,0 1 0,1 0 1,-1 0-1,0 0 0,0 0 1,0 0-1,0 0 0,0 0 0,0 0 1,0 0-1,0 0 0,0 1 1,0-1-1,0 0 0,0 1 0,2 0 1,33 20-35,-11-5 25,-9-12-100,0 1-1,1-2 1,0 0-1,0-2 1,0 1-1,0-2 1,0 0 0,0-1-1,0-1 1,21-5-1,-35 6 132,0 1 0,0-1 0,-1 0 0,1 0 0,0 0 0,0 0 0,-1-1 0,1 1 0,-1-1 0,1 1 0,-1-1 0,0 0 0,1 0 0,-1 0 0,0 0 0,0-1 0,-1 1 0,1 0 0,0-1 0,-1 0 0,1 1 0,-1-1 0,0 0 0,0 1 0,0-1 0,0 0 0,-1 0 0,1 0 0,-1 0 0,1-6 0,-2 4 106,1-1 1,-1 1-1,1 0 0,-2-1 1,1 1-1,0-1 0,-1 1 1,0 0-1,0 0 0,-1 0 1,0 0-1,1 1 0,-2-1 1,1 1-1,0-1 0,-5-3 1,6 6-107,-1 0 0,1 0 0,-1 0 0,0 0 0,1 1 1,-1-1-1,0 1 0,0 0 0,0 0 0,0 0 1,0 0-1,0 0 0,-1 1 0,1-1 0,-5 1 1,2 0 25,0 0 0,0 1 1,0 0-1,0 0 0,0 1 1,0-1-1,1 1 0,-8 4 1,7-3-14,0 0 1,-1 0 0,1 1-1,0 0 1,1 0-1,-1 1 1,1 0 0,0 0-1,0 0 1,0 0-1,1 1 1,0-1 0,0 1-1,-6 13 1,9-16-42,-1 1 1,1-1 0,1 1-1,-1 0 1,0-1 0,1 1-1,0 0 1,0-1 0,0 1-1,0 0 1,0-1-1,1 1 1,0 0 0,0-1-1,0 1 1,0-1 0,0 1-1,1-1 1,-1 1 0,1-1-1,0 0 1,0 0-1,0 0 1,1 0 0,-1 0-1,1-1 1,-1 1 0,1-1-1,0 1 1,0-1 0,0 0-1,0 0 1,1 0-1,3 1 1,-1 0-6,1-1-1,-1 1 0,0-1 1,1-1-1,0 1 1,-1-1-1,1 0 1,0-1-1,-1 0 0,1 0 1,0 0-1,0-1 1,-1 1-1,1-2 1,0 1-1,-1-1 0,1 0 1,6-3-1,-10 3 16,1 0 0,-1 0 1,1 0-1,-1 0 0,0 0 0,0-1 0,0 1 0,0-1 0,0 0 0,0 0 0,-1 0 0,0 0 0,3-5 0,-3 8 75,0 7-60,2 14-26,-1 8 21,-1-1 0,-2 0 0,-4 36 0,-2 1-61,3-28-297,-1 1-1,-2-1 0,-1-1 0,-22 64 1,28-98 263,0 0 1,1 0-1,-1 0 1,0-1-1,0 1 1,0 0-1,0-1 1,0 1-1,0 0 1,-1-1-1,1 0 1,0 1-1,-4 1 1,4-3 74,0 1 0,0-1 0,-1 0 1,1 0-1,0 0 0,0 0 0,-1 0 0,1 0 1,0-1-1,0 1 0,-1 0 0,1-1 0,0 1 1,0-1-1,0 1 0,-1-1 0,1 1 0,0-1 0,0 0 1,0 0-1,0 1 0,0-1 0,0-1 0,-13-11-70,10 10-89,0-1 1,1 1-1,-1 0 1,0 0-1,-6-3 1,-16-4-878</inkml:trace>
   <inkml:trace contextRef="#ctx0" brushRef="#br0" timeOffset="8347.65">735 1584 6921,'-35'-3'2133,"-3"-1"-627,1 2 1,-38 2-1,63 1-1262,0 1 0,1 0 1,-1 0-1,0 1 0,1 0 0,0 1 0,0 1 0,0 0 0,0 0 0,-14 11 0,22-15-187,0 1-1,1 0 1,-1 1 0,1-1-1,0 0 1,-1 1-1,1-1 1,0 1 0,0-1-1,1 1 1,-1 0-1,1 0 1,-1 0 0,1 0-1,-2 6 1,3-7-47,0 0 0,0 0 0,0 0 0,1 0 0,-1 0 0,0 0 0,1 0 0,-1 0 0,1 0 0,-1 0 0,1-1 0,0 1 0,0 0 0,0 0 1,0 0-1,0-1 0,1 1 0,-1-1 0,0 1 0,1-1 0,-1 1 0,1-1 0,-1 0 0,1 0 0,0 0 0,0 0 0,3 2 0,7 2 0,1 0 1,-1 0-1,1-1 0,0-1 1,0 0-1,1-1 0,14 1 1,31 1 67,100-6 0,64-19-1,-211 20-77,225-30 63,518-99 49,-110 18-24,458-40 75,8 29 179,-906 102-264,2277-193 283,-2068 184-384,-360 26-29,-21 3-272,64-13 0,-81 10-320,-17 4 633,1 0 1,0 0 0,0 0-1,0 0 1,0 0-1,0 0 1,0 0 0,0 0-1,0 0 1,0 0-1,0 0 1,0 0 0,0 0-1,0 0 1,0-1-1,-1 1 1,1 0 0,0 0-1,0 0 1,0 0-1,0 0 1,0 0 0,0 0-1,0 0 1,0 0-1,0 0 1,0 0 0,0 0-1,0 0 1,0 0-1,0 0 1,0 0 0,0 0-1,0 0 1,0-1-1,0 1 1,0 0 0,0 0-1,0 0 1,0 0-1,0 0 1,0 0 0,0 0-1,0 0 1,0 0-1,0 0 1,0 0 0,0 0-1,0 0 1,0 0-1,0-1 1,0 1-1,0 0 1,0 0 0,0 0-1,0 0 1,0 0-1,0 0 1,0 0 0,0 0-1,0 0 1,0 0-1,1 0 1,-1 0 0,-28-3-1730,-27 3-1747</inkml:trace>
   <inkml:trace contextRef="#ctx0" brushRef="#br0" timeOffset="9046.89">2599 2329 9194,'-24'-60'8386,"23"65"-5914,-1 23-2056,-4 33-56,1-20-160,-5 4-55,5-6-282,-1-6-319,11-7-1112,2-4-320</inkml:trace>
@@ -3011,14 +3930,14 @@
   <inkml:trace contextRef="#ctx0" brushRef="#br0" timeOffset="9865.29">2822 2300 5705,'-5'19'9614,"0"0"-5844,4-16-3640,0-1 1,1 0-1,-1 1 0,0-1 1,0 0-1,0 0 0,0 0 0,0 0 1,-1 0-1,1 0 0,0 0 1,-1 0-1,0-1 0,1 1 1,-5 2-1,6-4-131,0 0-1,-1 0 1,1 0 0,0 0 0,0 0-1,-1 0 1,1 0 0,0 0 0,0 0-1,0 0 1,-1 0 0,1 0 0,0-1-1,0 1 1,0 0 0,-1 0 0,1 0-1,0 0 1,0 0 0,0-1 0,0 1-1,-1 0 1,1 0 0,0 0 0,0-1 0,0 1-1,0 0 1,0 0 0,0-1 0,0 1-1,0 0 1,0 0 0,0 0 0,0-1-1,0 1 1,0 0 0,0 0 0,0-1-1,0 1 1,0 0 0,0 0 0,0-1-1,0 1 1,0 0 0,0 0 0,0 0-1,0-1 1,0 1 0,1 0 0,-1-1-1,3-17-48,-3 18 50,2-8-2,1-1-1,0 1 1,0 0-1,1 0 0,0 0 1,1 1-1,-1-1 0,9-9 1,-11 15 3,0 0 1,-1-1 0,1 1 0,0 0 0,1 0-1,-1 1 1,0-1 0,0 0 0,1 1-1,-1-1 1,1 1 0,0 0 0,-1 0-1,1 0 1,0 0 0,-1 0 0,1 1 0,0-1-1,0 1 1,0 0 0,0 0 0,0 0-1,-1 0 1,1 0 0,0 1 0,0-1 0,0 1-1,-1 0 1,1 0 0,0 0 0,-1 0-1,5 2 1,-2 1 16,-1-1-1,0 1 1,0 0-1,0-1 1,0 2 0,-1-1-1,0 0 1,1 1-1,-2 0 1,1-1-1,0 1 1,-1 0 0,3 9-1,1 6-1054,-1-1 0,3 27-1,-5-25-916</inkml:trace>
   <inkml:trace contextRef="#ctx0" brushRef="#br0" timeOffset="9866.29">3200 2054 6745,'-2'-40'5986,"-6"-14"-1173,1 34-3037,3 14-476,4 15-391,14 132-468,2 20-264,-12-131-553,2-1 0,1 0-1,15 37 1,-20-61-98,0 0 1,0 0-1,1-1 0,0 0 1,-1 1-1,1-1 1,1 0-1,-1 0 1,7 6-1,8 1-3974</inkml:trace>
   <inkml:trace contextRef="#ctx0" brushRef="#br0" timeOffset="10265.49">3118 2170 6897,'-12'3'3809,"-8"3"-280,3-1-1865,16 0-719,12 0-345,16-1-376,14-2-40,15-7-168,7-7 120,25-8-904,8-5-505</inkml:trace>
-  <inkml:trace contextRef="#ctx0" brushRef="#br0" timeOffset="19359.85">3886 2211 5953,'-4'-2'7682,"1"2"-5554,2 0-1624,0 0-111,0 0-265,0-1-112,1 0-8,10 0 0,18 0-168,28-7-393,-34 5-1055,-7-2-1553</inkml:trace>
+  <inkml:trace contextRef="#ctx0" brushRef="#br0" timeOffset="19359.84">3886 2211 5953,'-4'-2'7682,"1"2"-5554,2 0-1624,0 0-111,0 0-265,0-1-112,1 0-8,10 0 0,18 0-168,28-7-393,-34 5-1055,-7-2-1553</inkml:trace>
   <inkml:trace contextRef="#ctx0" brushRef="#br0" timeOffset="19767.79">3858 2319 5841,'2'0'5385,"6"-4"-3896,9-2-929,8-1-144,13 0-216,4-3-216,9-1-1736</inkml:trace>
   <inkml:trace contextRef="#ctx0" brushRef="#br0" timeOffset="20217.87">3905 2235 5705,'-3'-1'2841,"-2"1"-945,-3-2 2449,7 1-3521,0 0-136,1 0-71,13 4-545,48 7-16,-18-10 40,9-4-80,1-4-328,1-5-569,-4 0-399,4-2-2113</inkml:trace>
-  <inkml:trace contextRef="#ctx0" brushRef="#br0" timeOffset="20609.63">4361 2106 5449,'-20'-41'2923,"8"27"249,12 13-3025,0 1-1,-1 0 0,1 0 0,0 0 0,-1-1 1,1 1-1,0 0 0,-1-1 0,1 1 0,0 0 0,0-1 1,0 1-1,-1 0 0,1-1 0,0 1 0,0 0 1,0-1-1,0 1 0,0-1 0,0 1 0,0 0 0,0-1 1,0 1-1,0-1 0,0 1 0,0-1 392,6 2-334,21 6-75,-13-3-64,0-1 0,29 2 1,-39-4-63,6-1 9,0 1 0,0 0 0,-1 0 0,1 1 0,-1 1 0,17 6 1,-24-8-9,-1 1 0,1-1 0,-1 1 1,0-1-1,1 1 0,-1 0 1,0-1-1,0 1 0,0 0 1,-1 0-1,1 0 0,0 0 1,-1 0-1,1 0 0,-1 0 1,1 0-1,-1 0 0,0 0 1,0 0-1,0 0 0,0 0 1,0 0-1,-1 0 0,0 3 0,0 2 1,-1-1 0,0 1 0,0 0 0,0 0 0,-6 10 0,-6 4-289,-22 29 0,-5 7-1861,27-34-8</inkml:trace>
+  <inkml:trace contextRef="#ctx0" brushRef="#br0" timeOffset="20609.62">4361 2106 5449,'-20'-41'2923,"8"27"249,12 13-3025,0 1-1,-1 0 0,1 0 0,0 0 0,-1-1 1,1 1-1,0 0 0,-1-1 0,1 1 0,0 0 0,0-1 1,0 1-1,-1 0 0,1-1 0,0 1 0,0 0 1,0-1-1,0 1 0,0-1 0,0 1 0,0 0 0,0-1 1,0 1-1,0-1 0,0 1 0,0-1 392,6 2-334,21 6-75,-13-3-64,0-1 0,29 2 1,-39-4-63,6-1 9,0 1 0,0 0 0,-1 0 0,1 1 0,-1 1 0,17 6 1,-24-8-9,-1 1 0,1-1 0,-1 1 1,0-1-1,1 1 0,-1 0 1,0-1-1,0 1 0,0 0 1,-1 0-1,1 0 0,0 0 1,-1 0-1,1 0 0,-1 0 1,1 0-1,-1 0 0,0 0 1,0 0-1,0 0 0,0 0 1,0 0-1,-1 0 0,0 3 0,0 2 1,-1-1 0,0 1 0,0 0 0,0 0 0,-6 10 0,-6 4-289,-22 29 0,-5 7-1861,27-34-8</inkml:trace>
   <inkml:trace contextRef="#ctx0" brushRef="#br0" timeOffset="21262.33">5096 1855 8410,'-1'-13'8539,"0"33"-6155,1 5-2155,0 11-31,0 0 0,8 41 0,-8-76-197,0 0-1,0-1 0,0 1 0,1 0 0,-1-1 1,0 1-1,1-1 0,-1 1 0,0-1 0,1 1 1,-1 0-1,1-1 0,-1 0 0,1 1 1,-1-1-1,1 1 0,-1-1 0,1 0 0,0 1 1,-1-1-1,1 0 0,-1 1 0,1-1 1,0 0-1,-1 0 0,1 0 0,0 0 0,-1 0 1,1 0-1,0 0 0,-1 0 0,1 0 1,0 0-1,-1 0 0,1 0 0,0 0 0,-1 0 1,1-1-1,0 1 0,-1 0 0,1 0 0,-1-1 1,2 0-1,33-17 25,-25 12-6,102-50-53,-110 55 35,0-1 0,0 1 0,-1-1 0,1 0-1,-1 0 1,0 0 0,1 0 0,-1 0 0,0 0 0,0 0-1,0 0 1,0 0 0,-1-1 0,1 1 0,-1 0 0,1 0-1,-1-1 1,0 1 0,0 0 0,0-1 0,0 1-1,0-1 1,-1-3 0,0-2 11,-1 0 0,1 1 0,-1-1 0,-1 0 0,-4-11 0,6 36-18,8 51-224,-4 130 1,-3-163-1190,1-2-594</inkml:trace>
   <inkml:trace contextRef="#ctx0" brushRef="#br0" timeOffset="21867.27">5657 1823 10298,'-7'-18'4869,"7"16"-4494,-1-1 1,0 1 0,0 0-1,0-1 1,0 1-1,0 0 1,-1 0-1,1 0 1,-1 0-1,1 0 1,-4-4 0,5 37 1384,9 77-1584,3 92-280,-10-179-280,2-19 147,2-10 171,36-91 762,-41 98-675,0-1 0,-1 1 0,1-1 0,0 1 0,0 0 0,0-1 0,1 1 0,-1 0 0,0 0 0,0-1 0,1 1 0,-1 0-1,1 0 1,-1 0 0,1 1 0,-1-1 0,1 0 0,-1 1 0,1-1 0,0 1 0,-1-1 0,3 1 0,-1 0-10,-1 0-1,0 0 1,1 1 0,-1-1 0,1 1-1,-1 0 1,0-1 0,1 1 0,-1 0-1,0 1 1,0-1 0,0 0 0,4 3-1,0 1-5,0 1 0,-1-1 0,0 1 0,0 0 1,0 0-1,-1 0 0,1 1 0,5 13 0,-9-16-83,1 1 0,-1-1 1,0 1-1,-1 0 1,1-1-1,-1 1 0,0 0 1,0 0-1,0-1 0,-1 1 1,0 0-1,1-1 1,-2 1-1,1 0 0,-1-1 1,1 1-1,-4 4 0,2-3-345,0 0 0,-1-1-1,0 1 1,0-1 0,0 1-1,-1-1 1,0-1 0,0 1-1,0-1 1,-1 1 0,-7 4-1,-3-1-496</inkml:trace>
   <inkml:trace contextRef="#ctx0" brushRef="#br0" timeOffset="22280.17">5957 2149 22069,'1'3'-19,"1"0"0,-1 0 0,0 0 0,1 0 0,0-1 0,0 1 0,0 0 0,0-1 0,0 0 0,0 1 0,1-1 0,-1 0 0,1 0 0,-1 0 0,1-1 0,0 1 0,0 0 0,-1-1 0,1 0 0,0 0 0,1 0 0,-1 0 0,0 0 0,5 0 0,13 0 4,-1 0 1,1-1-1,0-1 1,0-2-1,0 0 1,-1 0-1,1-2 1,33-13-1,-49 16 25,-1 0 0,1 0 0,-1 0 0,0-1-1,0 0 1,0 0 0,0 0 0,0-1 0,0 1 0,-1-1-1,0 0 1,0 0 0,0 0 0,0 0 0,-1 0 0,1-1-1,-1 1 1,0-1 0,0 0 0,-1 1 0,1-1 0,-1 0-1,0 0 1,-1 0 0,1 0 0,-1-9 0,-5 0 423,5 14-419,0 0 0,0 0 0,-1 0 0,1 0 0,0 0 0,0 0 0,-1 0 0,1 0 0,0 0 0,0 0 0,-1 0 0,1 0 0,0 0 0,0 0 0,-1 0 0,1 0 0,0 1 0,0-1 0,0 0 0,-1 0-1,1 0 1,0 0 0,0 1 0,0-1 0,-1 0 0,1 0 0,0 0 0,0 1 0,0-1 0,0 0 0,-1 0 0,0 3 31,-1 0 0,1 0 0,-1-1 0,1 1 0,0 0 0,0 0 0,-1 5 0,-6 42 60,-1 71 0,8-94-871,2 1 1,1-1 0,1 0-1,9 37 1,-4-41-1971,3-6-1341</inkml:trace>
-  <inkml:trace contextRef="#ctx0" brushRef="#br0" timeOffset="22698.61">6651 1751 8514,'-1'-9'3817,"-2"-7"-1633,0 4-392,2 4-279,-2 7-233,3 5-520,3 7-200,1 17-328,1 6-104,0 18 0,-2 6 8,-3 8-79,0 1-9,-2-8-96,1-6-377,1-12-975,3-8-496,0-13-2465</inkml:trace>
+  <inkml:trace contextRef="#ctx0" brushRef="#br0" timeOffset="22698.6">6651 1751 8514,'-1'-9'3817,"-2"-7"-1633,0 4-392,2 4-279,-2 7-233,3 5-520,3 7-200,1 17-328,1 6-104,0 18 0,-2 6 8,-3 8-79,0 1-9,-2-8-96,1-6-377,1-12-975,3-8-496,0-13-2465</inkml:trace>
   <inkml:trace contextRef="#ctx0" brushRef="#br0" timeOffset="23097.56">6283 1991 8722,'-4'-3'1514,"3"2"-1241,-1 1 0,1-1-1,-1 0 1,1 0-1,0 0 1,-1 0 0,1 0-1,0 0 1,0 0-1,0 0 1,-2-2-1,3 2-244,0 0 1,0 1-1,1-1 0,-1 0 0,0 0 0,0 0 0,0 1 0,0-1 0,1 0 0,-1 0 0,0 1 0,1-1 0,-1 0 0,1 1 1,-1-1-1,1 0 0,-1 1 0,1-1 0,-1 0 0,1 1 0,-1-1 0,1 1 0,0-1 0,-1 1 0,1 0 0,0-1 0,0 1 1,-1 0-1,1-1 0,1 1 0,13-8 87,0 1-1,1 0 1,0 1 0,27-6 0,74-12-67,-98 21-31,421-62 47,-433 63 82,-7-1 132,-13-2 533,-23-1 865,32 6-1598,1 0 0,-1 1 0,1-1 0,-1 1 1,1 0-1,0 0 0,-1 0 0,1 0 0,0 1 0,0-1 1,0 1-1,0 0 0,0 0 0,0 0 0,0 1 0,1-1 1,-1 0-1,1 1 0,-1 0 0,1-1 0,0 1 0,0 0 0,1 0 1,-3 5-1,2-3-67,0-1-1,0 1 1,1-1 0,0 1 0,0-1 0,0 1-1,0 0 1,1-1 0,0 1 0,0 0 0,0 0-1,1-1 1,-1 1 0,1 0 0,0-1 0,0 1-1,1-1 1,2 5 0,-2-4-6,0 0-1,1-1 1,0 1 0,0-1-1,0 0 1,1 0 0,-1 0-1,1 0 1,0-1 0,0 1-1,0-1 1,0 0 0,1 0-1,0-1 1,-1 1 0,1-1-1,0 0 1,0 0 0,8 1-1,-7-2-6,0 0 0,1-1 0,-1 0-1,0 0 1,0 0 0,0-1 0,1 0 0,-1 0 0,0-1-1,0 0 1,0 0 0,-1 0 0,1 0 0,0-1-1,-1 0 1,8-6 0,-6 4 7,1-1 0,-1 0-1,-1 0 1,1-1 0,-1 0 0,0 0-1,-1 0 1,0-1 0,0 1 0,5-13-1,-8 15 10,0 0 0,0 0 0,0 0 0,-1-1 0,0 1 0,0-1 0,0 1-1,-1-1 1,0 1 0,0-1 0,0 1 0,0-1 0,-1 1 0,0-1 0,-1 1-1,1 0 1,-1-1 0,-3-7 0,5 13-3,0-1-1,-1 1 1,1-1-1,0 1 0,0 0 1,0-1-1,-1 1 1,1-1-1,0 1 1,0-1-1,-1 1 1,1 0-1,0-1 1,-1 1-1,1 0 1,0-1-1,-1 1 1,1 0-1,-1-1 1,1 1-1,-1 0 1,1 0-1,-1-1 1,1 1-1,-4 9 127,3 21-109,11 73-135,1 41 156,-11-129-687,0 1 0,-2-1 0,0 1 0,0-1 0,-2 0 0,0 0 1,-6 15-1,-5 1-2988</inkml:trace>
   <inkml:trace contextRef="#ctx0" brushRef="#br0" timeOffset="24036.34">4070 3227 6545,'-68'52'3465,"53"-44"-816,9 1-1153,-3-3-288,9 0-504,5-1-159,7-4-361,5-1-112,8-4-16,10-2-24,8-7 24,2 1-16,1-5-16,-1-1-160,-10 5-809,-4-1-423,-8 6-2169</inkml:trace>
   <inkml:trace contextRef="#ctx0" brushRef="#br0" timeOffset="24430.89">4323 3163 3513,'-4'-10'774,"-9"-24"477,13 32-842,-1 1-1,0-1 1,0 1 0,1-1-1,-1 1 1,0 0 0,0 0 0,0-1-1,0 1 1,-1 0 0,1 0-1,0 0 1,0 0 0,-1 0 0,1 0-1,-1 0 1,-2-1 0,25 9 4277,-8-1-4677,0 0 0,19 13 0,-27-16-16,-1 0 0,0 1 0,0 0 1,0-1-1,0 1 0,-1 0 0,0 1 1,1-1-1,-1 1 0,-1-1 0,1 1 1,-1 0-1,0 0 0,0 0 0,0 0 0,-1 0 1,0 1-1,0-1 0,0 0 0,0 1 1,-1-1-1,0 0 0,-1 9 0,-1 3-404,-1 0-1,-1 0 0,0 0 0,-1-1 1,-1 1-1,-8 15 0,1-1-796</inkml:trace>
@@ -3068,7 +3987,7 @@
     </inkml:brush>
   </inkml:definitions>
   <inkml:trace contextRef="#ctx0" brushRef="#br0">46 23 6001,'-43'-23'8322,"43"23"-8292,0 0-1,0 1 1,-1-1-1,1 0 1,0 0 0,0 0-1,0 0 1,0 0-1,0 0 1,0 0 0,0 0-1,0 0 1,0 0-1,-1 0 1,1 0 0,0 0-1,0 0 1,0 0-1,0 1 1,0-1 0,0 0-1,0 0 1,0 0-1,0 0 1,0 0 0,0 0-1,0 0 1,0 0-1,0 1 1,0-1 0,0 0-1,0 0 1,0 0-1,0 0 1,0 0 0,0 0-1,0 0 1,0 1-1,0-1 1,0 0 0,0 0-1,0 0 1,0 0-1,0 0 1,0 0 0,0 0-1,0 0 1,0 1-1,0-1 1,0 0 0,0 0-1,1 0 1,-1 0-1,0 0 1,0 0 0,0 0-1,0 0 1,1 5 223,-1-5-247,1 3 17,0 0 1,-1-1-1,1 1 0,1 0 0,-1-1 0,0 1 0,1-1 0,1 4 1,19 23 144,1-2 0,2 0 0,27 23 1,98 77 524,-113-96-567,417 330 610,-173-145-676,-33-26-11,25 26-25,-238-189-67,-1 2 0,-2 1 0,-1 1 0,-1 2 0,27 39 0,-47-58-2450,-12-19-254</inkml:trace>
-  <inkml:trace contextRef="#ctx0" brushRef="#br0" timeOffset="540.33">444 2478 7450,'1'-10'8041,"2"2"-6590,17-12-1905,172-103 994,1 8-326,284-176-34,-73 37 70,-399 250-245,74-52 73,-71 49-70,-1 1-1,0-1 1,0 0-1,0-1 0,-1 0 1,0 0-1,6-11 0,-5-7 321,-7 25-424,1 1 0,-1-1 0,0 0 0,0 1 0,0-1 0,0 0 0,0 1 0,0-1 0,0 1 1,0-1-1,0 0 0,0 1 0,0-1 0,0 0 0,0 1 0,0-1 0,-1 1 0,1-1 0,0 0 0,0 1 0,-1-1 0,1 1 0,0-1 0,-1 1 1,1-1-1,-1 1 0,1-1 0,-1 1 0,1-1 0,-1 1 0,1 0 0,-1-1 0,1 1 0,-1 0 0,1-1 0,-1 1 0,0 0 0,0-1 0</inkml:trace>
+  <inkml:trace contextRef="#ctx0" brushRef="#br0" timeOffset="540.32">444 2478 7450,'1'-10'8041,"2"2"-6590,17-12-1905,172-103 994,1 8-326,284-176-34,-73 37 70,-399 250-245,74-52 73,-71 49-70,-1 1-1,0-1 1,0 0-1,0-1 0,-1 0 1,0 0-1,6-11 0,-5-7 321,-7 25-424,1 1 0,-1-1 0,0 0 0,0 1 0,0-1 0,0 0 0,0 1 0,0-1 0,0 1 1,0-1-1,0 0 0,0 1 0,0-1 0,0 0 0,0 1 0,0-1 0,-1 1 0,1-1 0,0 0 0,0 1 0,-1-1 0,1 1 0,0-1 0,-1 1 1,1-1-1,-1 1 0,1-1 0,-1 1 0,1-1 0,-1 1 0,1 0 0,-1-1 0,1 1 0,-1 0 0,1-1 0,-1 1 0,0 0 0,0-1 0</inkml:trace>
   <inkml:trace contextRef="#ctx0" brushRef="#br0" timeOffset="1307.47">2170 1278 3873,'-79'-47'1824,"64"37"-607,0-1 0,-16-15-1,-10-6 1712,35 28-2491,-16-9 1007,21 13-1329,0-1 0,0 1 0,0 0 0,0-1 0,1 1 0,-1 0 1,0 0-1,0 0 0,0 0 0,0 0 0,0 0 0,0 0 0,0 0 0,1 0 1,-1 0-1,0 0 0,0 1 0,0-1 0,0 0 0,0 0 0,1 1 0,-2 0 1,1-1-79,1 1-1,0-1 1,0 0 0,0 0 0,0 1 0,-1-1 0,1 0 0,0 1 0,0-1 0,0 0 0,0 1 0,0-1 0,0 0 0,0 1 0,0-1 0,0 0 0,0 1 0,0-1-1,0 1 1,0-1 0,0 0 0,0 1 0,0-1 0,0 0 0,1 1 0,-1-1 0,0 0 0,0 0 0,0 1 0,0-1 0,1 1 0,11 15-74,-12-15 39,9 9 12,1 0 0,1-1 0,-1 0 0,1-1 0,1 0 1,-1 0-1,16 7 0,151 69 79,-174-82-93,0 0 0,0 0-1,0 1 1,-1-1 0,1 1-1,0 0 1,-1 0 0,0 0-1,0 0 1,0 1 0,0-1-1,0 1 1,-1 0 0,1 0 0,-1 0-1,0 0 1,0 0 0,-1 0-1,1 1 1,-1-1 0,1 6-1,-1-1 9,0 1 1,-1-1-1,-1 1 0,1-1 0,-1 1 0,-1-1 0,0 1 1,0-1-1,-6 13 0,1-3-25,-1 0 0,-2-1 0,1 0 0,-2-1-1,0 0 1,-1-1 0,-21 22 0,-9 4-482,-57 43-1,54-47-112,32-26 159,-5 3-3117</inkml:trace>
 </inkml:ink>
 </file>
@@ -3101,7 +4020,7 @@
   <inkml:trace contextRef="#ctx0" brushRef="#br0" timeOffset="442.62">504 144 7466,'-7'-11'14608,"4"20"-14495,-3 20-8,-15 87 62,20-104-159,0 1-1,1-1 1,0 1-1,1-1 1,0 1-1,1-1 1,4 15-1,-5-26-6,-1 0-1,0-1 1,0 1-1,0 0 0,0 0 1,1-1-1,-1 1 0,0 0 1,1 0-1,-1-1 0,0 1 1,1-1-1,-1 1 0,1 0 1,-1-1-1,1 1 1,-1-1-1,1 1 0,0-1 1,-1 1-1,1-1 0,0 0 1,-1 1-1,1-1 0,0 0 1,-1 1-1,1-1 1,0 0-1,0 0 0,-1 0 1,1 0-1,0 1 0,0-1 1,-1 0-1,1 0 0,0-1 1,0 1-1,-1 0 0,1 0 1,0 0-1,0 0 1,-1-1-1,1 1 0,1-1 1,3-2-11,0 0 0,0 0 0,0-1 1,8-8-1,1 0 13,-8 8 1,0 0 0,0 1 0,0 0 0,1 0 0,-1 0 0,1 1 0,0 0 0,0 0-1,10-1 1,-13 3-3,0-1-1,0 1 0,0 0 1,0 0-1,1 1 0,-1-1 1,0 1-1,0 0 0,0 0 1,0 0-1,0 1 0,0-1 1,0 1-1,-1 0 0,1 0 1,0 0-1,3 3 0,-6-4 1,0 0-1,0 0 0,0 0 0,0 0 0,0 1 0,0-1 0,0 0 1,-1 0-1,1 1 0,0-1 0,-1 0 0,1 1 0,-1-1 0,1 0 0,-1 1 1,0-1-1,0 1 0,0-1 0,1 0 0,-1 1 0,-1 2 0,1-1-38,-1 0-1,0 0 0,0 0 0,0 0 0,0-1 0,-1 1 0,1 0 0,-1-1 0,-3 5 1,-4 3-475,1-1 0,-2 0 1,-17 14-1,20-18 103,-4 3-321,0 0 0,-20 11 0,29-18 656,0 0 0,0 0-1,0 0 1,0 0 0,0 0-1,-1-1 1,1 1 0,0-1-1,-1 1 1,1-1 0,0 0-1,-1 0 1,1 0-1,0 0 1,-1 0 0,1 0-1,0-1 1,-1 1 0,1-1-1,0 0 1,0 1 0,-4-3-1,4 1-20,0 0-1,0 0 0,1 0 0,-1-1 1,1 1-1,0 0 0,-1-1 0,1 1 1,0-1-1,0 1 0,1-1 1,-1 1-1,1-1 0,-1 0 0,1 1 1,0-1-1,0 0 0,0 1 0,0-1 1,0 0-1,0 0 0,1 1 0,0-1 1,-1 1-1,3-4 0,5-22-1517</inkml:trace>
   <inkml:trace contextRef="#ctx0" brushRef="#br0" timeOffset="852.99">813 242 5777,'1'-1'13347,"1"21"-12803,6 30-144,-8-31-176,1 1-96,-2-4-96,4-1-48,0-3-808,5-2-592,-1-6-2705</inkml:trace>
   <inkml:trace contextRef="#ctx0" brushRef="#br0" timeOffset="854.11">847 36 8498,'-8'-6'3265,"-8"-10"-2153,7 12-1240,-2 2-1025</inkml:trace>
-  <inkml:trace contextRef="#ctx0" brushRef="#br0" timeOffset="1252.64">1054 14 8626,'0'1'4225,"-3"0"-1657,-1 6-7,3 7-2017,2 50-272,5-14-48,-3 0-72,-2 1-104,0-3 48,-2-11-640,0-2-480,1-6-585,0-4-1375</inkml:trace>
+  <inkml:trace contextRef="#ctx0" brushRef="#br0" timeOffset="1252.63">1054 14 8626,'0'1'4225,"-3"0"-1657,-1 6-7,3 7-2017,2 50-272,5-14-48,-3 0-72,-2 1-104,0-3 48,-2-11-640,0-2-480,1-6-585,0-4-1375</inkml:trace>
   <inkml:trace contextRef="#ctx0" brushRef="#br0" timeOffset="1702.97">819 327 7674,'-1'0'213,"0"-1"-1,1 0 1,-1 1 0,1-1 0,-1 0 0,1 0 0,0 0 0,-1 1 0,1-1 0,0 0-1,0 0 1,-1 0 0,1 0 0,0 0 0,0 1 0,0-1 0,0 0 0,0 0 0,0 0 0,0 0-1,0 0 1,1 0 0,-1-1 0,1 0-81,0 1-1,0-1 1,0 0 0,1 1-1,-1-1 1,0 1-1,1-1 1,-1 1 0,1-1-1,2 0 1,5-4-204,0 0 0,1 1 0,12-5-1,-16 8 413,65-24-205,0 2 0,79-13 0,-70 18 121,101-37 0,-180 56-242,0 0 0,0 0 0,0 0-1,0-1 1,0 1 0,-1 0 0,1-1 0,0 1-1,0 0 1,0-1 0,-1 1 0,1-1 0,0 1 0,-1-1-1,1 0 1,0 1 0,-1-1 0,1 1 0,-1-1-1,1 0 1,-1 0 0,1-1 0,-1 1 11,-1 1 1,1-1 0,-1 1-1,0-1 1,1 1-1,-1-1 1,0 1-1,1 0 1,-1-1 0,0 1-1,0 0 1,1-1-1,-1 1 1,0 0-1,0 0 1,0 0 0,0 0-1,0 0 1,-45-3 803,35 3-671,0 1 1,0 0-1,1 1 1,-1 0-1,0 1 1,1 0 0,-1 1-1,1 0 1,0 0-1,-12 8 1,21-11-152,0 0-1,0 1 1,0-1 0,0 0 0,0 1-1,0-1 1,0 1 0,0-1 0,1 1 0,-1-1-1,1 1 1,-1 0 0,1-1 0,0 1-1,-1 0 1,1-1 0,0 1 0,0 0-1,0-1 1,0 1 0,1 0 0,-1-1-1,0 1 1,1 0 0,-1-1 0,1 1-1,-1-1 1,1 1 0,0-1 0,1 3-1,3 5 4,0 0 0,1-1 0,11 15 0,7 4 41,-8-9-20,21 30 0,-33-43-27,-1-1 1,0 1-1,-1 0 0,1 1 1,-1-1-1,0 0 0,0 1 0,-1 0 1,0-1-1,0 1 0,1 10 0,-3-11-147,0 0 0,0 0 0,-1 0 0,0 0 0,0 0 0,0-1 0,0 1 0,-1 0 0,1-1 0,-1 0-1,0 0 1,-1 0 0,1 0 0,-1 0 0,0-1 0,0 1 0,0-1 0,0 0 0,0 0 0,-1-1 0,1 1 0,-1-1-1,-8 3 1,-23 4-2681</inkml:trace>
 </inkml:ink>
 </file>
@@ -3223,8 +4142,8 @@
   <inkml:trace contextRef="#ctx0" brushRef="#br0" timeOffset="344.83">3634 1504 8722,'2'4'3913,"5"2"-1745,18-3-1248,7-3-239,13-8-329,1-4-136,-7-4-1121,-3-1-951</inkml:trace>
   <inkml:trace contextRef="#ctx0" brushRef="#br0" timeOffset="-3296.95">91 1432 7554,'1'-12'2995,"0"4"-1771,-1 1 1,1-1 0,-1 0 0,-1 1-1,-1-12 1,-2 29 227,-52 352-919,43-276-506,3 1 0,2 93 0,8-158-91,0-31-13,0-32 38,0-6 51,8-57-1,-5 87 17,0 0 0,1 0 0,0 0 1,2 1-1,0-1 0,13-25 0,-18 42-25,-1-1 0,0 1-1,0-1 1,0 1 0,0-1 0,1 1-1,-1-1 1,0 1 0,1-1 0,-1 1 0,0-1-1,1 1 1,-1 0 0,0-1 0,1 1 0,-1 0-1,1-1 1,-1 1 0,1 0 0,-1-1 0,1 1-1,-1 0 1,1 0 0,-1 0 0,1 0 0,-1-1-1,1 1 1,-1 0 0,1 0 0,-1 0-1,1 0 1,-1 0 0,1 0 0,-1 0 0,1 0-1,-1 0 1,1 1 0,0-1 0,-1 0 0,1 0-1,-1 0 1,1 1 0,-1-1 0,0 0 0,1 0-1,-1 1 1,1-1 0,-1 0 0,1 1-1,-1-1 1,0 1 0,1-1 0,-1 0 0,0 1-1,0-1 1,1 1 0,-1-1 0,0 1 0,1 0-1,15 36-2,-15-32 2,11 31-17,-5-14 12,16 34 0,-21-51 5,1 0 0,0 1 1,0-2-1,0 1 0,1 0 0,-1-1 1,1 1-1,0-1 0,1 0 0,-1 0 0,8 4 1,-8-6-4,-1-1 1,1 0 0,0 0 0,0 0 0,0 0-1,0 0 1,0-1 0,0 0 0,0 0-1,0 0 1,0 0 0,0 0 0,0-1 0,0 0-1,0 0 1,0 0 0,-1 0 0,1-1 0,0 1-1,-1-1 1,1 0 0,4-3 0,1-1-2,-1 0 0,1 0 0,-1-1 0,-1 0 0,1 0 0,-1-1 1,9-11-1,33-68 166,-49 87-154,0 0-1,0 0 1,0 0 0,0 0 0,0-1 0,-1 1 0,1 0 0,0 0 0,0 0 0,0 0-1,0 0 1,0 0 0,0 0 0,-1 0 0,1 0 0,0 0 0,0 0 0,0 0 0,0 0-1,0 0 1,0 0 0,0-1 0,0 1 0,0 0 0,0 0 0,-1 0 0,1 0-1,0 0 1,0 0 0,0 0 0,0-1 0,0 1 0,0 0 0,0 0 0,0 0 0,0 0-1,0 0 1,0 0 0,0-1 0,0 1 0,0 0 0,0 0 0,0 0 0,0 0 0,0 0-5,-1 1 0,0 0 0,0-1 1,1 1-1,-1 0 0,0 0 1,1-1-1,-1 1 0,1 0 0,-1 0 1,1 0-1,0 0 0,-1 0 1,1 0-1,0 0 0,-1 0 1,1 0-1,0 1 0,0 1-2,0 1 0,0-1 0,1 1 1,-1-1-1,1 0 0,0 1 0,0-1 0,0 0 0,0 1 0,1-1 0,-1 0 1,1 0-1,0 0 0,0 0 0,0-1 0,0 1 0,5 4 0,-5-5-6,0-1 0,0 1 1,0-1-1,0 1 0,0-1 0,0 0 0,1 0 0,-1 0 0,0 0 0,1-1 1,-1 1-1,1-1 0,-1 1 0,1-1 0,-1 0 0,1 0 0,-1 0 0,1 0 1,-1 0-1,1-1 0,-1 1 0,1-1 0,-1 1 0,0-1 0,4-2 0,0 1 12,0-1 0,1-1 0,-2 1 0,1-1 0,0 0 0,-1 0 0,0-1 0,0 0-1,0 0 1,-1 0 0,1 0 0,-1-1 0,0 0 0,-1 1 0,0-1 0,1-1 0,-2 1-1,1 0 1,-1-1 0,0 1 0,0-1 0,-1 0 0,0 0 0,0 0 0,-1 1 0,0-11 0,-8 57 861,7-34-891,-37 336 328,32-254-2466,12 169 0,2-184-2333</inkml:trace>
   <inkml:trace contextRef="#ctx0" brushRef="#br0" timeOffset="-2899.58">818 1772 11130,'-5'-3'4777,"-11"-3"-2696,1 5-385,9 12-832,0 6-263,4 21-345,2 8-120,-1 17-56,1 5 48,-1-6-72,-1-4-288,2-12-1073,3-8-855</inkml:trace>
-  <inkml:trace contextRef="#ctx0" brushRef="#br0" timeOffset="-2512.89">790 1782 9986,'-2'-2'321,"1"0"0,0 0 0,0 0 0,1 0 0,-1 0 0,0 0 0,1 0 1,-1 0-1,1 0 0,-1 0 0,1 0 0,0 0 0,0 0 0,0 0 0,0 0 0,1-1 0,-1 1 0,0 0 0,1 0 0,0 0 0,-1 0 0,1 0 0,2-3 0,-1 3-251,0 0 0,0 0 0,0 0 0,1 0 0,-1 1 0,1-1 0,-1 1 0,1-1 0,0 1 0,-1 0 0,1 0 0,0 0 0,0 0 0,0 1 0,-1-1 0,1 1 0,4 0 0,1-1-40,0 1 1,-1 0-1,1 1 1,0 0-1,0 0 1,0 1 0,-1 0-1,1 0 1,0 1-1,-1-1 1,0 2-1,0-1 1,0 1-1,12 9 1,-16-11-91,1 1-1,-1 0 1,0 0-1,0 0 1,0 1 0,-1-1-1,1 1 1,-1 0 0,0-1-1,0 1 1,0 0 0,0 0-1,0 1 1,-1-1-1,0 0 1,0 0 0,0 1-1,-1-1 1,1 0 0,-1 1-1,0-1 1,0 1 0,-1-1-1,1 0 1,-1 1 0,0-1-1,0 0 1,-3 7-1,3-8-154,-1 1-1,1-1 1,-1 0-1,0 1 1,0-1-1,0 0 1,-1 0-1,-3 4 1,5-6 62,0 0 0,-1 0 0,1 0 0,0 0 0,-1 0 0,1 0 0,-1 0 0,1-1 0,-1 1 0,1-1 0,-1 1 0,1-1 0,-1 1 0,0-1 0,1 0 0,-1 0 0,1 0 0,-1 0 0,0 0 0,1 0 0,-4 0 0,-4-6-2198</inkml:trace>
-  <inkml:trace contextRef="#ctx0" brushRef="#br0" timeOffset="-2511.89">1076 1695 7402,'0'0'485,"-1"0"1,1 0 0,-1 0 0,0 0-1,1 0 1,-1 1 0,0-1 0,1 0-1,-1 0 1,-4 3 3886,4-2-3886,-5 13 2349,-1 2-2789,2-6 37,-1 2 41,0 1 0,-8 26 0,12-35-112,1 0 0,0 0 0,1 0 0,-1 0-1,1 1 1,0-1 0,0 0 0,0 0 0,0 1 0,1-1 0,0 0 0,0 0-1,0 0 1,0 0 0,4 6 0,-4-8-19,0 0 0,0 0 1,0-1-1,0 1 0,1-1 0,-1 1 0,1-1 0,-1 0 0,1 0 1,0 1-1,-1-1 0,1 0 0,0 0 0,0-1 0,-1 1 1,1 0-1,0-1 0,0 1 0,0-1 0,0 1 0,0-1 0,0 0 1,0 0-1,0 0 0,0 0 0,0 0 0,0 0 0,0-1 1,0 1-1,0-1 0,0 1 0,0-1 0,0 0 0,0 0 0,2-1 1,3-2-209,1 0 0,-1 0 1,0-1-1,0 1 1,-1-2-1,0 1 1,9-9-1,-12 10 80,1 0-1,-1 0 1,0-1 0,0 1-1,-1 0 1,1-1 0,-1 0-1,0 0 1,2-7 0,-3 9 126,-1 0 0,0 0 0,0 1 1,0-1-1,0 0 0,0 0 0,0 0 0,-1 1 1,0-1-1,1 0 0,-1 0 0,0 1 0,0-1 1,-1 0-1,1 1 0,0 0 0,-1-1 0,-3-3 1,-2-2-78,-1 0 0,0 1 0,0 0 1,0 0-1,-1 1 0,-17-9 1,-2-2-1037,8 2-833</inkml:trace>
+  <inkml:trace contextRef="#ctx0" brushRef="#br0" timeOffset="-2512.9">790 1782 9986,'-2'-2'321,"1"0"0,0 0 0,0 0 0,1 0 0,-1 0 0,0 0 0,1 0 1,-1 0-1,1 0 0,-1 0 0,1 0 0,0 0 0,0 0 0,0 0 0,0 0 0,1-1 0,-1 1 0,0 0 0,1 0 0,0 0 0,-1 0 0,1 0 0,2-3 0,-1 3-251,0 0 0,0 0 0,0 0 0,1 0 0,-1 1 0,1-1 0,-1 1 0,1-1 0,0 1 0,-1 0 0,1 0 0,0 0 0,0 0 0,0 1 0,-1-1 0,1 1 0,4 0 0,1-1-40,0 1 1,-1 0-1,1 1 1,0 0-1,0 0 1,0 1 0,-1 0-1,1 0 1,0 1-1,-1-1 1,0 2-1,0-1 1,0 1-1,12 9 1,-16-11-91,1 1-1,-1 0 1,0 0-1,0 0 1,0 1 0,-1-1-1,1 1 1,-1 0 0,0-1-1,0 1 1,0 0 0,0 0-1,0 1 1,-1-1-1,0 0 1,0 0 0,0 1-1,-1-1 1,1 0 0,-1 1-1,0-1 1,0 1 0,-1-1-1,1 0 1,-1 1 0,0-1-1,0 0 1,-3 7-1,3-8-154,-1 1-1,1-1 1,-1 0-1,0 1 1,0-1-1,0 0 1,-1 0-1,-3 4 1,5-6 62,0 0 0,-1 0 0,1 0 0,0 0 0,-1 0 0,1 0 0,-1 0 0,1-1 0,-1 1 0,1-1 0,-1 1 0,1-1 0,-1 1 0,0-1 0,1 0 0,-1 0 0,1 0 0,-1 0 0,0 0 0,1 0 0,-4 0 0,-4-6-2198</inkml:trace>
+  <inkml:trace contextRef="#ctx0" brushRef="#br0" timeOffset="-2511.9">1076 1695 7402,'0'0'485,"-1"0"1,1 0 0,-1 0 0,0 0-1,1 0 1,-1 1 0,0-1 0,1 0-1,-1 0 1,-4 3 3886,4-2-3886,-5 13 2349,-1 2-2789,2-6 37,-1 2 41,0 1 0,-8 26 0,12-35-112,1 0 0,0 0 0,1 0 0,-1 0-1,1 1 1,0-1 0,0 0 0,0 0 0,0 1 0,1-1 0,0 0 0,0 0-1,0 0 1,0 0 0,4 6 0,-4-8-19,0 0 0,0 0 1,0-1-1,0 1 0,1-1 0,-1 1 0,1-1 0,-1 0 0,1 0 1,0 1-1,-1-1 0,1 0 0,0 0 0,0-1 0,-1 1 1,1 0-1,0-1 0,0 1 0,0-1 0,0 1 0,0-1 0,0 0 1,0 0-1,0 0 0,0 0 0,0 0 0,0 0 0,0-1 1,0 1-1,0-1 0,0 1 0,0-1 0,0 0 0,0 0 0,2-1 1,3-2-209,1 0 0,-1 0 1,0-1-1,0 1 1,-1-2-1,0 1 1,9-9-1,-12 10 80,1 0-1,-1 0 1,0-1 0,0 1-1,-1 0 1,1-1 0,-1 0-1,0 0 1,2-7 0,-3 9 126,-1 0 0,0 0 0,0 1 1,0-1-1,0 0 0,0 0 0,0 0 0,-1 1 1,0-1-1,1 0 0,-1 0 0,0 1 0,0-1 1,-1 0-1,1 1 0,0 0 0,-1-1 0,-3-3 1,-2-2-78,-1 0 0,0 1 0,0 0 1,0 0-1,-1 1 0,-17-9 1,-2-2-1037,8 2-833</inkml:trace>
   <inkml:trace contextRef="#ctx0" brushRef="#br0" timeOffset="-2105.64">1670 1295 10562,'-16'-6'4646,"-5"-6"-2041,0 0-127,20 12-2451,1 0 0,0 0 1,-1 0-1,1 0 0,0 1 0,0-1 0,-1 0 0,1 0 1,0 0-1,0 0 0,-1 0 0,1 1 0,0-1 1,0 0-1,0 0 0,-1 0 0,1 1 0,0-1 1,0 0-1,0 0 0,-1 1 0,1-1 0,0 0 0,0 0 1,0 1-1,0-1 0,0 0 0,0 0 0,0 1 1,0-1-1,0 0 0,0 1 0,0-1 0,0 0 1,0 0-1,0 1 0,0-1 0,0 0 0,0 1 0,0-1 1,0 16-27,0-15 65,27 360-119,-13-221-4229,-12-112 571</inkml:trace>
   <inkml:trace contextRef="#ctx0" brushRef="#br0" timeOffset="-1732">1251 1637 6785,'-43'-9'6982,"43"8"-6915,0 1 1,1-1 0,-1 1-1,0-1 1,1 1-1,-1-1 1,1 1-1,-1 0 1,0-1-1,1 1 1,-1 0-1,1-1 1,-1 1-1,1 0 1,-1 0-1,1-1 1,0 1 0,-1 0-1,1 0 1,-1 0-1,1 0 1,-1 0-1,1 0 1,1 0-1,163-27 431,-24 5-482,-26 1-125,50-11-457,-137 23 497,-27 9 74,0 0 1,0 0 0,-1 0 0,1-1-1,0 1 1,0 0 0,0-1 0,-1 1-1,1 0 1,0-1 0,-1 1-1,1-1 1,0 1 0,-1-1 0,1 0-1,0 1 1,-1-1 0,1 0-1,-1 1 1,1-1 0,-1 0 0,0 1-1,1-1 1,-1 0 0,0 0 0,1-1-1,-2 2 33,1-1 0,-1 0-1,0 0 1,1 0 0,-1 0-1,0 0 1,0 1-1,1-1 1,-1 0 0,0 1-1,0-1 1,0 0 0,0 1-1,0-1 1,0 1 0,0 0-1,0-1 1,0 1 0,0 0-1,0-1 1,0 1-1,0 0 1,0 0 0,-2 0-1,-28 1 676,19 2-529,-1 1 0,1 1 0,1 0 0,-1 0 0,1 1 0,-1 1 0,2 0 0,-1 0 0,1 1 0,-14 14 0,21-19-162,0 0-1,0 0 0,1 1 0,-1-1 0,1 1 1,0-1-1,0 1 0,0 0 0,1-1 0,-1 1 0,1 0 1,-1 6-1,2-9-30,-1 1 0,1 0 0,0-1 0,0 1 0,0-1 0,0 1 1,0 0-1,0-1 0,1 1 0,-1-1 0,0 1 0,1-1 0,-1 1 0,1-1 0,0 1 0,-1-1 1,1 1-1,0-1 0,0 0 0,0 1 0,0-1 0,0 0 0,0 0 0,0 0 0,1 0 0,-1 0 1,0 0-1,1 0 0,-1 0 0,0 0 0,1-1 0,-1 1 0,1-1 0,2 2 0,4-1-450,1 1-1,-1-1 0,0 0 1,1-1-1,11 0 0,22-5-3352</inkml:trace>
   <inkml:trace contextRef="#ctx0" brushRef="#br0" timeOffset="-1284.24">1991 1595 6369,'-1'6'8103,"-1"5"-4489,-10 23-4572,10-29 1835,-2 15-773,4-15-63,2-12 14,2-5-39,0-1 0,1 1 0,1-1-1,0 2 1,15-23 0,-18 31 25,0-1 1,-1 0-1,1 1 1,0-1 0,1 1-1,-1 0 1,1 0-1,-1 0 1,1 0-1,7-3 1,-10 5-29,0 1 0,1-1 0,-1 1 1,1 0-1,-1-1 0,1 1 0,-1 0 1,1 0-1,-1 0 0,1 0 0,-1 0 1,1 0-1,-1 0 0,1 0 0,-1 1 1,1-1-1,-1 1 0,1-1 0,-1 1 1,0 0-1,1-1 0,-1 1 0,0 0 1,0 0-1,1 0 0,-1 0 0,0 0 0,0 0 1,0 0-1,0 0 0,0 0 0,-1 1 1,1-1-1,0 0 0,0 2 0,7 12-3,-2-1 0,0 1-1,4 16 1,4 10-735,-14-40 640,0-1 1,1 1-1,-1 0 1,0-1 0,0 1-1,1-1 1,-1 1-1,0 0 1,1-1-1,-1 1 1,1-1 0,-1 0-1,1 1 1,-1-1-1,1 1 1,-1-1-1,1 1 1,-1-1 0,1 0-1,-1 0 1,1 1-1,0-1 1,-1 0-1,1 0 1,0 0 0,-1 1-1,1-1 1,-1 0-1,1 0 1,0 0 0,1-1-52,0 1 0,0-1 0,0 1 0,-1-1 0,1 0 1,0 1-1,0-1 0,-1 0 0,1 0 0,2-2 1,3-3-138,-1 0 1,1-1-1,7-9 1,-13 13 207,4-2-250,-1-1 1,0 1-1,0-1 0,-1 0 1,5-12-1,-6 3-1476</inkml:trace>
@@ -3372,7 +4291,7 @@
     </inkml:brush>
   </inkml:definitions>
   <inkml:trace contextRef="#ctx0" brushRef="#br0">545 1502 5073,'-19'-56'1052,"19"54"-1073,0-1-1,0 1 0,0 0 1,0 0-1,0-1 0,1 1 1,-1 0-1,1 0 0,-1 0 1,1-1-1,0 1 0,0 0 1,0 0-1,0 0 0,0 0 1,1 1-1,-1-1 0,0 0 1,1 0-1,-1 1 0,4-4 1,2-2 303,5-7 182,14-21 1461,-25 33-1658,0 0 0,0 0 0,0 0 0,0-1 0,-1 1 0,1 0 0,0 0-1,-1-1 1,0 1 0,1-1 0,-1 1 0,0 0 0,0-1 0,-1 1 0,1-3 0,-1-3 442,1 7-566,0 1 0,0-1-1,0 0 1,0 0 0,0 0 0,0 1-1,0-1 1,0 0 0,0 0-1,-1 1 1,1-1 0,0 0 0,0 0-1,-1 1 1,1-1 0,0 0 0,-1 1-1,1-1 1,-1 0 0,1 1 0,-1-1-1,1 1 1,-1-1 0,1 1 0,-1-1-1,0 1 1,1-1 0,-1 1 0,0-1-1,1 1 1,-1 0 0,0 0-1,0-1 1,2 18-61,4 234 116,-20 132-170,5-245-16,-3 419 36,-3 37 6,4-434-50,-25 483 83,51 1-220,-4-541 134,9 131 89,-18-179-89,-2 0 0,-9 69 0,2-73 28,0 65 0,7-122-72,1 1 0,-1 0 0,0 0 0,0 0 0,0 0 0,-4-8 1,-1-7-248,-5-18-1032,0 2-728</inkml:trace>
-  <inkml:trace contextRef="#ctx0" brushRef="#br0" timeOffset="589.43">506 1222 6401,'-1'-14'5096,"-3"13"-2029,-9 19-1197,4-4-2125,-9 13 361,-41 67 195,-130 205-1197,189-297-694,6-9-1116</inkml:trace>
+  <inkml:trace contextRef="#ctx0" brushRef="#br0" timeOffset="589.42">506 1222 6401,'-1'-14'5096,"-3"13"-2029,-9 19-1197,4-4-2125,-9 13 361,-41 67 195,-130 205-1197,189-297-694,6-9-1116</inkml:trace>
   <inkml:trace contextRef="#ctx0" brushRef="#br0" timeOffset="1005.79">471 1250 5241,'3'3'2273,"1"0"-681,4 0-576,2 6 160,5 6-47,6 6-321,11 15-312,6 2-104,9 8-152,1 4-56,-5 1-112,0-1-32,-8 2-152,-4-3-1008</inkml:trace>
   <inkml:trace contextRef="#ctx0" brushRef="#br0" timeOffset="2381.5">26 694 5481,'-3'-27'5393,"1"21"-4622,1-1 0,0 1 0,-1 0 0,-1 0 0,1 0-1,-1 0 1,-6-10 0,14 46 588,7 19-1362,-2 1 0,5 94 0,-18-184 461,0 15-382,2-42 1,1 60-82,0 1-1,1 0 1,0 0-1,0 0 1,1 0-1,-1 0 1,1 0-1,1 0 1,-1 0-1,1 1 1,0-1-1,6-7 1,-8 11-1,2 0 1,-1 0 0,0 0 0,0 1 0,1-1-1,-1 0 1,0 1 0,1 0 0,0-1-1,-1 1 1,1 0 0,0 0 0,0 1-1,-1-1 1,1 0 0,0 1 0,0 0-1,0 0 1,0 0 0,0 0 0,0 0-1,-1 0 1,1 1 0,0 0 0,0-1 0,0 1-1,-1 0 1,1 0 0,0 1 0,-1-1-1,3 2 1,6 3-9,0 1 0,0 0 1,-1 1-1,0 0 0,14 16 0,-5-3 74,-5-6-198,1 0 1,27 23 0,-37-35-25,0 0 1,-1 0-1,1 0 0,0 0 1,0-1-1,0 0 1,1 0-1,-1 0 0,0-1 1,1 0-1,-1 0 0,1 0 1,0-1-1,-1 1 1,7-2-1,-9 1 126,0-1 0,0 0 0,0 0-1,0 0 1,0 0 0,0 0 0,-1-1 0,1 1-1,0-1 1,-1 0 0,1 0 0,-1 0 0,0 0 0,1 0-1,-1-1 1,0 1 0,0 0 0,-1-1 0,1 0 0,0 1-1,-1-1 1,0 0 0,1 0 0,-1 0 0,-1 0 0,2-6-1,-1 6 95,0-1 0,0 0 0,-1 1 0,0-1-1,1 0 1,-1 0 0,-1 1 0,1-1 0,0 0-1,-1 1 1,0-1 0,0 0 0,0 1-1,-1-1 1,1 1 0,-1-1 0,1 1 0,-1 0-1,0 0 1,-1 0 0,-4-6 0,5 8 11,0-1 0,0 1 0,-1-1 1,1 1-1,-1 0 0,1 0 0,-1 0 0,0 0 1,1 0-1,-1 1 0,0-1 0,1 1 0,-1 0 1,0 0-1,0 0 0,0 0 0,1 0 0,-5 1 1,-1 1 49,1 0 0,-1 0 1,1 1-1,0 0 0,-9 5 1,12-6-97,0 1 1,0 0-1,1-1 0,-1 2 1,1-1-1,0 0 0,0 1 0,0-1 1,0 1-1,1 0 0,-1 0 1,1 0-1,0 0 0,1 0 1,-1 1-1,-1 6 0,2-9-20,1 0-1,-1 0 0,1 0 1,0 0-1,0 1 0,0-1 1,0 0-1,0 0 0,0 1 1,1-1-1,-1 0 0,1 0 1,-1 0-1,1 0 0,0 0 1,0 0-1,0 0 0,0 0 1,0 0-1,0 0 0,1 0 1,-1-1-1,1 1 0,-1 0 1,1-1-1,-1 1 0,1-1 1,0 0-1,0 0 0,0 1 1,0-1-1,0-1 0,0 1 1,0 0-1,0 0 0,2 0 1,4 0-3,0 0-1,0-1 1,0 0 0,0 0 0,0-1 0,0 1 0,0-2 0,0 1 0,-1-1 0,1-1-1,8-3 1,-14 5 3,-1 0 0,0 0 0,1 0-1,-1 0 1,0 0 0,0 0 0,0 0-1,1-1 1,-1 1 0,-1 0 0,1-1-1,0 1 1,0-1 0,0 1-1,-1-1 1,1 1 0,-1-1 0,1 1-1,-1-1 1,0 0 0,1 1 0,-1-1-1,0 0 1,0 1 0,0-1 0,-1 0-1,1 1 1,0-1 0,-1-2 0,0-12-31,1 16-69,22 15-3812,-14-10 3697,-5-3 144,1 0-1,-1 0 1,1 0 0,-1-1 0,1 1 0,0-1-1,0 0 1,0 0 0,-1 0 0,1-1 0,0 1-1,0-1 1,0 0 0,8-1 0,20-4 216,1-2-1,-1-1 1,47-19 0,-59 21 4495,-32 54-4499,18-81 61,-6 29-202,1 0 0,-1 0 0,1-1 1,0 1-1,0 0 0,0 0 1,0 0-1,1 1 0,0-1 0,0 0 1,0 1-1,0-1 0,0 1 1,1-1-1,-1 1 0,4-3 0,0 1 10,0 1 0,0 0 0,0 0-1,1 0 1,-1 1 0,1 0 0,0 0-1,0 1 1,0 0 0,0 0-1,9-1 1,-12 3-9,0 0-1,-1 0 1,1 0 0,0 1-1,-1-1 1,1 1 0,0 0-1,-1 0 1,1 0 0,-1 1-1,1-1 1,-1 1-1,0 0 1,0 0 0,1 0-1,-1 0 1,-1 0 0,1 1-1,0-1 1,-1 1 0,1 0-1,-1 0 1,3 3-1,8 19-5,-12-24 2,-1 0 1,0 0 0,1-1 0,-1 1-1,0 0 1,0 0 0,1-1 0,-1 1-1,0 0 1,0 0 0,0 0 0,0-1-1,0 1 1,0 0 0,0 0 0,-1 0-1,1-1 1,0 1 0,0 0 0,-1 0-1,1-1 1,0 1 0,-1 0 0,1-1-1,-1 1 1,1 0 0,-1-1 0,1 1 0,-1-1-1,1 1 1,-2 0 0,2-1-3,-1 0 0,1 0 0,0 0 0,-1 0 0,1 0 0,0 0 0,-1 0 0,1 0 0,0 0 0,-1 0 0,1 0 0,0 0 0,0-1 0,-1 1 0,1 0 0,0 0 0,0 0 0,-1-1 0,1 1 0,0 0 0,0 0 0,-1-1 0,1 1 0,0 0 0,0 0 0,0-1 0,0 1 0,-1 0 0,1-1 0,0 1 1,0 0-1,0-1 0,0 1 0,0 0 0,0-1 0,0 1 0,0 0 0,0 0 0,0-1 0,0 1 0,0 0 0,0-1 0,0 1 0,-1-24-29,1 10 27,0 0-1,1 0 0,1 1 0,4-15 0,-5 21 3,1 1 0,0 0 1,1 0-1,-1 0 0,1 0 1,0 1-1,0-1 0,1 1 1,0 0-1,0 0 0,0 0 0,7-7 1,-4 7-7,0 0 1,0 0-1,1 1 0,-1 0 1,1 0-1,0 0 1,0 1-1,0 1 0,1-1 1,-1 1-1,1 1 1,-1 0-1,1 0 1,-1 0-1,15 2 0,-20-1 9,-1 1-1,1 0 0,-1 0 0,1 0 1,-1 1-1,1-1 0,-1 0 0,0 1 1,0 0-1,0-1 0,0 1 0,0 0 1,0 0-1,0 0 0,-1 0 0,1 1 1,-1-1-1,1 0 0,-1 1 0,0-1 1,0 0-1,0 1 0,0 0 0,-1-1 1,2 6-1,0 7-93,0 0-1,0 0 1,-2 23 0,0-14-575,3 5-623</inkml:trace>
   <inkml:trace contextRef="#ctx0" brushRef="#br0" timeOffset="2758.84">1340 623 7298,'13'-19'1094,"-8"13"-413,0-1 0,-1 0-1,0 1 1,5-15 0,-5 15-363,0 0 1,0 0 0,0 1-1,0-1 1,1 1-1,0 0 1,11-8 0,-10 7-276,0 1 0,0-1 0,-1 1 0,0-1 0,8-12 0,-12 16 1,0-1-1,0 1 0,0-1 1,0 1-1,0-1 1,-1 1-1,1-1 1,-1 0-1,1 1 1,-1-1-1,0 0 1,0 1-1,-1-1 1,1 0-1,0 1 1,-1-1-1,0 0 0,0 1 1,1-1-1,-1 1 1,-2-4-1,2 4-12,-1 0 0,1 0 0,0 0-1,-1 1 1,1-1 0,-1 1-1,1-1 1,-1 1 0,0-1 0,1 1-1,-1 0 1,0 0 0,0 0 0,0 0-1,0 0 1,0 0 0,0 0-1,0 1 1,0-1 0,0 1 0,-1-1-1,1 1 1,0 0 0,0 0 0,0 0-1,-1 0 1,1 0 0,0 1 0,0-1-1,0 1 1,-3 0 0,1 0-18,0 1 1,0-1-1,0 1 1,0 0-1,0 0 1,0 0-1,0 0 1,1 1-1,-1-1 0,1 1 1,0 0-1,-1 0 1,2 0-1,-1 1 1,-3 4-1,0 5 0,0 1 0,2 0-1,-1 0 1,2 0 0,0 1 0,1 0-1,0-1 1,1 1 0,1 0-1,0 0 1,1-1 0,5 29 0,-5-37-10,1-1-1,-1 1 1,1-1 0,0 1 0,0-1 0,1 0 0,0 0 0,0 0 0,5 7 0,-6-10-18,0 1-1,1-1 1,-1 0 0,1 1 0,0-1 0,0-1 0,0 1-1,0 0 1,0-1 0,0 1 0,0-1 0,0 0-1,0 0 1,1 0 0,-1-1 0,0 1 0,5 0 0,37-3-920,8-11-1767</inkml:trace>
@@ -3493,7 +4412,7 @@
     </inkml:brush>
   </inkml:definitions>
   <inkml:trace contextRef="#ctx0" brushRef="#br0">5563 3043 5393,'44'7'6767,"-43"-7"-6677,-12-9 3473,-5-3-2392,-81-86 561,21 34-931,-89-58 0,-93-44-388,182 119-358,-619-346 164,403 235-246,-940-533-128,686 365-1588,466 278 1180,72 43 494,-58-34-1262,-88-71-1,102 64 46</inkml:trace>
-  <inkml:trace contextRef="#ctx0" brushRef="#br0" timeOffset="1034.09">1897 663 4785,'0'-2'843,"-1"0"0,0 0 0,1 0 0,-1 0 0,0 0 0,0 0 0,0 0 0,-3-3 0,4 5-757,-1-1-1,0 0 1,0 0 0,0 1 0,0-1-1,0 1 1,0-1 0,0 1-1,0-1 1,0 1 0,-1 0 0,1-1-1,0 1 1,0 0 0,0 0 0,0 0-1,0 0 1,-1 0 0,1 0-1,0 0 1,0 0 0,0 0 0,0 1-1,0-1 1,-1 0 0,1 1-1,0-1 1,-1 2 0,-9 4 65,0 0 1,1 1-1,0 0 1,0 1-1,1 0 0,-16 17 1,10-10-68,-152 163 156,163-174-242,-24 25-7,27-28 4,0 1 1,0-1-1,0 0 1,0 1-1,0-1 1,0 1-1,0-1 1,0 1 0,1 0-1,-1-1 1,1 1-1,-1 0 1,1-1-1,-1 1 1,1 0-1,0-1 1,0 3-1,0-3-8,0-1 0,1 1 0,-1-1 0,0 0 0,1 1 0,-1-1 0,0 0 0,1 1 0,-1-1 0,1 0-1,-1 1 1,0-1 0,1 0 0,-1 0 0,1 1 0,-1-1 0,1 0 0,-1 0 0,1 0 0,-1 0 0,1 0 0,-1 0 0,1 0 0,-1 0 0,1 0 0,-1 0 0,1 0-1,-1 0 1,1 0 0,-1 0 0,1 0 0,-1 0 0,1 0 0,-1-1 0,0 1 0,1 0 0,-1 0 0,1-1 0,-1 1 0,1 0 0,-1-1 0,21-12-547,-20 12 516,1 0-20,0-1 0,0 1 0,0-1 0,0 1 1,0 0-1,0 0 0,0 0 0,1 0 0,-1 0 0,0 0 0,1 1 0,-1-1 1,1 1-1,-1 0 0,0-1 0,1 1 0,3 1 0,-6-1 60,0 0-1,0 0 0,-1 0 0,1 0 1,0 0-1,0 0 0,0 1 0,-1-1 0,1 0 1,0 0-1,0 0 0,0 0 0,0 1 1,0-1-1,-1 0 0,1 0 0,0 0 1,0 1-1,0-1 0,0 0 0,0 0 1,0 0-1,0 1 0,0-1 0,0 0 1,0 0-1,0 1 0,0-1 0,0 0 1,0 0-1,0 0 0,0 1 0,0-1 0,0 0 1,0 0-1,0 1 0,0-1 0,0 0 1,0 0-1,0 0 0,1 1 0,-1-1 1,5 17-10,-2-12-11,0 1 0,0-1 0,0 0 0,1 0 0,-1 0 0,1 0 0,0-1 1,1 1-1,-1-1 0,1 0 0,0-1 0,0 1 0,0-1 0,0 0 1,0 0-1,1-1 0,0 1 0,-1-1 0,10 2 0,25-1-1729</inkml:trace>
+  <inkml:trace contextRef="#ctx0" brushRef="#br0" timeOffset="1034.08">1897 663 4785,'0'-2'843,"-1"0"0,0 0 0,1 0 0,-1 0 0,0 0 0,0 0 0,0 0 0,-3-3 0,4 5-757,-1-1-1,0 0 1,0 0 0,0 1 0,0-1-1,0 1 1,0-1 0,0 1-1,0-1 1,0 1 0,-1 0 0,1-1-1,0 1 1,0 0 0,0 0 0,0 0-1,0 0 1,-1 0 0,1 0-1,0 0 1,0 0 0,0 0 0,0 1-1,0-1 1,-1 0 0,1 1-1,0-1 1,-1 2 0,-9 4 65,0 0 1,1 1-1,0 0 1,0 1-1,1 0 0,-16 17 1,10-10-68,-152 163 156,163-174-242,-24 25-7,27-28 4,0 1 1,0-1-1,0 0 1,0 1-1,0-1 1,0 1-1,0-1 1,0 1 0,1 0-1,-1-1 1,1 1-1,-1 0 1,1-1-1,-1 1 1,1 0-1,0-1 1,0 3-1,0-3-8,0-1 0,1 1 0,-1-1 0,0 0 0,1 1 0,-1-1 0,0 0 0,1 1 0,-1-1 0,1 0-1,-1 1 1,0-1 0,1 0 0,-1 0 0,1 1 0,-1-1 0,1 0 0,-1 0 0,1 0 0,-1 0 0,1 0 0,-1 0 0,1 0 0,-1 0 0,1 0 0,-1 0 0,1 0-1,-1 0 1,1 0 0,-1 0 0,1 0 0,-1 0 0,1 0 0,-1-1 0,0 1 0,1 0 0,-1 0 0,1-1 0,-1 1 0,1 0 0,-1-1 0,21-12-547,-20 12 516,1 0-20,0-1 0,0 1 0,0-1 0,0 1 1,0 0-1,0 0 0,0 0 0,1 0 0,-1 0 0,0 0 0,1 1 0,-1-1 1,1 1-1,-1 0 0,0-1 0,1 1 0,3 1 0,-6-1 60,0 0-1,0 0 0,-1 0 0,1 0 1,0 0-1,0 0 0,0 1 0,-1-1 0,1 0 1,0 0-1,0 0 0,0 0 0,0 1 1,0-1-1,-1 0 0,1 0 0,0 0 1,0 1-1,0-1 0,0 0 0,0 0 1,0 0-1,0 1 0,0-1 0,0 0 1,0 0-1,0 1 0,0-1 0,0 0 1,0 0-1,0 0 0,0 1 0,0-1 0,0 0 1,0 0-1,0 1 0,0-1 0,0 0 1,0 0-1,0 0 0,1 1 0,-1-1 1,5 17-10,-2-12-11,0 1 0,0-1 0,0 0 0,1 0 0,-1 0 0,1 0 0,0-1 1,1 1-1,-1-1 0,1 0 0,0-1 0,0 1 0,0-1 0,0 0 1,0 0-1,1-1 0,0 1 0,-1-1 0,10 2 0,25-1-1729</inkml:trace>
   <inkml:trace contextRef="#ctx0" brushRef="#br0" timeOffset="1683.33">289 174 7586,'-6'-3'462,"0"0"0,0 0 1,0 0-1,0 1 0,-1 0 0,1 1 1,-1-1-1,1 1 0,-1 0 1,0 1-1,1 0 0,-1 0 1,-10 1-1,10 1-381,-1 0 0,1 0 0,0 1 0,0 0 0,0 0 1,0 1-1,0-1 0,1 2 0,0-1 0,-1 1 0,-7 8 0,3-3-39,2 0 1,0 1-1,0 0 0,1 1 1,0-1-1,1 2 0,0-1 0,1 1 1,1 0-1,0 0 0,-5 20 0,9-27-37,-1 0-1,1 0 0,1 0 0,-1 0 0,1 0 0,0 1 1,1-1-1,-1 0 0,1 0 0,0 0 0,1 0 0,-1 0 1,1 0-1,1 0 0,-1 0 0,1-1 0,0 1 0,0-1 1,0 0-1,1 0 0,0 0 0,0 0 0,0-1 0,1 1 1,-1-1-1,1 0 0,0-1 0,7 5 0,11 4 17,40 15-1,-42-18-3,0-1 0,-1 2 0,23 15-1,-38-21-15,0-1-1,0 2 0,0-1 0,0 0 0,-1 1 0,0 0 1,0 0-1,0 0 0,0 1 0,-1-1 0,0 1 0,0 0 1,0 0-1,-1 0 0,2 9 0,-2-6 1,-1-1-1,0 1 1,0 0-1,-1-1 1,-1 1-1,1-1 1,-1 1-1,-1 0 1,1-1-1,-1 0 1,-1 1 0,-4 10-1,0-5-152,0 1 1,-1-2-1,-1 1 0,0-1 1,-18 20-1,24-30-58,0 1-1,0-1 1,-1 0 0,1 0-1,-1 0 1,0 0 0,0-1-1,0 0 1,0 1 0,-9 2-1,-2-6-2524</inkml:trace>
   <inkml:trace contextRef="#ctx0" brushRef="#br0" timeOffset="2698.99">430 415 6881,'0'-1'221,"-1"1"-1,1 0 1,-1 0-1,1-1 0,-1 1 1,1 0-1,-1 0 0,1 0 1,-1 0-1,1 0 0,-1 0 1,1 0-1,-1-1 0,1 1 1,-1 1-1,1-1 0,-1 0 1,1 0-1,-1 0 0,1 0 1,-1 0-1,1 0 0,-1 1 1,1-1-1,0 0 1,-1 0-1,0 1 0,-11 13 1648,-2 20-1354,10-22-407,1 0-1,1 0 1,0 0 0,1 1 0,0-1 0,1 20 0,1-24-77,0-1 0,0 1 0,0-1 0,1 1 0,0-1 0,0 0 0,1 0-1,0 0 1,0 0 0,1 0 0,0-1 0,5 8 0,-7-11-30,1 0 0,0 0-1,0-1 1,0 1 0,0-1 0,0 1 0,1-1-1,-1 0 1,0 0 0,1-1 0,0 1-1,-1-1 1,1 1 0,0-1 0,5 0-1,-3 0 8,0-1-1,0 0 0,0 0 0,0-1 1,-1 1-1,1-2 0,0 1 0,0 0 1,6-4-1,8-4-12,0-1 1,-1 0 0,0-2 0,21-18-1,-34 26-7,-1 0-1,0-1 1,0 1-1,0-1 1,0-1-1,-1 1 0,0-1 1,5-9-1,-8 13 23,0 0 0,0 0 0,0 0 0,0 0 0,-1 0 0,1 0 0,-1 0 0,0 0 0,1-1 0,-1 1 0,0 0 0,0 0 0,-1 0 0,1-1 0,0 1 0,-1 0 0,1 0 0,-1 0 0,0 0 0,1 0 0,-1 0 0,0 0 0,0 0 0,-1 0 0,1 0 0,0 0 0,-1 1 0,1-1 0,-1 1 0,1-1 0,-4-1 0,3 1 39,0 1 0,-1 0 0,1 0 0,0 0 1,-1 0-1,1 0 0,-1 1 0,0-1 1,1 1-1,-1 0 0,1-1 0,-1 1 0,0 0 1,1 1-1,-1-1 0,1 0 0,-1 1 0,0 0 1,1-1-1,-1 1 0,1 0 0,0 0 1,-5 3-1,-4 1 70,0 2-1,0 0 1,-14 11 0,20-14-80,0 0-1,1 0 1,0 1 0,0-1-1,-7 11 1,9-13-27,1 0 1,0 0-1,0 1 0,0-1 1,0 0-1,0 1 1,0-1-1,1 1 0,-1-1 1,1 0-1,0 1 0,-1-1 1,1 1-1,0-1 1,1 1-1,-1-1 0,1 5 1,0-6-13,-1 0 1,1 0 0,-1 0 0,1 0 0,0 0-1,0 0 1,-1 0 0,1 0 0,0-1-1,0 1 1,0 0 0,0-1 0,0 1-1,0 0 1,0-1 0,0 1 0,0-1 0,0 0-1,0 1 1,0-1 0,0 0 0,0 0-1,1 0 1,-1 1 0,0-1 0,0 0-1,0-1 1,0 1 0,1 0 0,-1 0 0,0 0-1,0-1 1,2 0 0,7-1 1,-1-1-1,18-8 1,-19 7 6,2 0-4,4-1 9,0-1-1,-1 0 1,0-1 0,-1 0 0,13-10-1,-25 17-12,1 0-1,-1-1 0,1 1 1,-1 0-1,1-1 1,-1 1-1,1 0 0,-1-1 1,1 1-1,-1-1 0,1 1 1,-1-1-1,0 1 0,1-1 1,-1 1-1,0-1 0,1 1 1,-1-1-1,0 0 1,0 1-1,0-1 0,1 1 1,-1-1-1,0 0 0,0 1 1,0-1-1,0 0 0,0 1 1,0-1-1,0 0 1,0 1-1,0-1 0,-1 1 1,1-1-1,0 0 0,0 1 1,-1-1-1,1 0 0,-1 0-1,0 1 0,0-1 0,0 1-1,0-1 1,0 1 0,0 0-1,0-1 1,0 1 0,0 0 0,0 0-1,0 0 1,0 0 0,0-1-1,0 2 1,0-1 0,0 0 0,0 0-1,0 0 1,0 0 0,0 1 0,0-1-1,0 0 1,-2 2 0,3-2-9,0 0 1,0 0 0,-1 0-1,1 0 1,0 0 0,0 0 0,-1 0-1,1 0 1,0 1 0,0-1-1,-1 0 1,1 0 0,0 0 0,0 0-1,0 1 1,-1-1 0,1 0-1,0 0 1,0 1 0,0-1-1,0 0 1,0 0 0,-1 1 0,1-1-1,0 0 1,0 0 0,0 1-1,0-1 1,0 0 0,0 0 0,0 1-1,0-1 1,0 0 0,0 1-1,0-1 1,0 0 0,0 0-1,0 1 1,0-1 0,0 0 0,1 0-1,-1 1 1,0-1 0,0 0-1,0 0 1,0 1 0,0-1 0,1 0-1,-1 0 1,0 1 0,0-1-1,0 0 1,1 0 0,-1 0-1,0 0 1,0 1 0,1-1 0,-1 0-1,0 0 1,0 0 0,1 0-1,-1 0 1,0 0 0,0 0 0,1 0-1,-1 0 1,0 0 0,1 0-1,20 7-1559,-11-7 659,1-1 1,0 0-1,-1 0 1,1-1-1,-1-1 1,1 0-1,-1 0 1,0-1-1,0 0 1,12-8-1,-7 4 165,-1-1 0,15-12 0,-17 11 1491,-1 0 1,12-15-1,-19 21-115,0-1-1,-1 1 0,0-1 0,0 0 0,3-6 0,-6 9-303,1 0-1,0 0 1,-1 0-1,1 0 1,-1 0-1,1 0 1,-1 0-1,0 0 1,0 0-1,0 0 1,0 0-1,0 0 1,-1 0-1,1 0 1,0 0-1,-1 0 1,-1-4-1,1 19 2784,3 15-3296,9 26 256,24 73 0,-25-98-41,1 0 1,2 0-1,1-1 1,20 30-1,-34-58-27,15 20 20,-15-19-23,1 0 0,-1 0 0,1 0 0,0 0 0,-1-1 0,1 1 0,0 0 0,-1-1 0,1 1 0,0 0 0,0-1 0,0 1 0,0-1 0,-1 1 0,1-1 0,0 0 0,0 1 0,2-1 0,-4-2-13,1-1 1,-1 0 0,0 0-1,0 1 1,0-1 0,-1 0-1,-2-4 1,0 0 7,-23-56 55,-29-103 0,47 131-51,2 0 0,1-1 0,2 1 1,1-62-1,3 91 1,0 0 1,1-1 0,0 1 0,0-1-1,0 1 1,1 0 0,0-1 0,0 1-1,1 0 1,4-8 0,-5 11 0,0 1 0,0 0-1,0 0 1,0 0 0,0 0 0,0 0-1,1 0 1,-1 0 0,1 1 0,-1-1 0,1 1-1,-1 0 1,1 0 0,0 0 0,0 0 0,0 0-1,0 0 1,-1 1 0,1 0 0,0-1 0,0 1-1,0 0 1,0 0 0,3 1 0,-1 0-3,0 0 1,0 0-1,0 1 0,0-1 1,0 1-1,-1 0 0,1 1 1,-1-1-1,0 1 1,1 0-1,-1 0 0,-1 0 1,1 0-1,0 1 1,-1-1-1,1 1 0,-1 0 1,0 0-1,-1 1 1,1-1-1,-1 0 0,1 1 1,-1 0-1,-1-1 1,1 1-1,1 6 0,-2-7-12,0 0 0,0 0 0,-1 0-1,1 0 1,-1 0 0,0 0-1,0 0 1,0 0 0,-1 0 0,1 0-1,-1 0 1,0 0 0,0 0-1,-1 0 1,1 0 0,-1 0-1,1-1 1,-1 1 0,0-1 0,-1 1-1,1-1 1,-1 0 0,1 0-1,-1 0 1,0 0 0,0 0 0,0 0-1,-1-1 1,1 0 0,-1 0-1,1 0 1,-6 2 0,-28 7-855,35-11 785,1 1 0,-1-1-1,1 0 1,-1 0 0,1 0-1,-1-1 1,1 1 0,-1 0 0,1-1-1,-1 1 1,1 0 0,-1-1-1,1 0 1,-1 1 0,1-1-1,0 0 1,-1 0 0,1 0-1,0 0 1,0 0 0,-2-1-1,-6-13-1448</inkml:trace>
   <inkml:trace contextRef="#ctx0" brushRef="#br0" timeOffset="3065.87">1333 143 5793,'9'8'9827,"0"-16"-9131,-5 4-1018,2-1 373,-1-1 0,0 0 0,0 0 0,-1 0 0,0-1 0,0 1 0,5-12 1,-8 16-22,0-1 0,0 1 0,0-1 0,0 1 0,-1-1 0,1 1 0,-1-1 1,0 0-1,1 1 0,-1-1 0,0 1 0,-1-1 0,1 0 0,0 1 0,-1-1 1,0 1-1,1-1 0,-1 1 0,0-1 0,0 1 0,-1 0 0,1-1 0,0 1 1,-1 0-1,1 0 0,-1 0 0,0 0 0,0 0 0,-3-2 0,4 3-20,1 1 0,-1-1 0,0 1 0,0-1 0,-1 1 0,1-1 0,0 1 0,0 0 0,0 0 0,0-1 0,0 1 0,0 0 0,0 0 0,0 0 0,0 0 0,-1 1 0,1-1 0,0 0 0,0 0 0,0 1 0,0-1 0,0 0 0,0 1 0,0-1 0,0 1-1,0-1 1,0 1 0,0 0 0,0 0 0,-27 26 60,24-23-63,-6 7-4,0 1-1,1 0 0,0 0 1,1 1-1,1 0 0,0 0 1,-8 20-1,13-27-2,1-1-1,-1 1 1,1-1 0,0 1 0,0-1-1,1 1 1,0 0 0,0-1-1,0 1 1,1-1 0,-1 1 0,1 0-1,1-1 1,-1 1 0,1-1-1,0 0 1,0 0 0,0 1 0,1-1-1,0-1 1,0 1 0,6 7-1,-6-8 1,1 0-1,0 0 1,0-1 0,1 1-1,-1-1 1,1 0-1,-1 0 1,1-1-1,0 1 1,0-1-1,0 0 1,0 0-1,0-1 1,1 0-1,5 1 1,-2-1-72,0 0 0,0-1 0,0-1 1,1 1-1,-1-1 0,0-1 0,0 0 1,11-4-1,37-16-1518</inkml:trace>
@@ -3526,7 +4445,7 @@
   </inkml:definitions>
   <inkml:trace contextRef="#ctx0" brushRef="#br0">57 2847 5345,'-35'19'6812,"19"-10"-5018,11-3-1092,4-5-54,6-6 781,43-43-1060,64-50 0,70-41-185,-99 77-148,534-417-40,-19 15 56,-583 453-58,373-305-670,-381 310 640,9-9-177,18-22 1,-30 33 141,0-1-1,-1 0 1,0 1 0,0-1-1,-1 0 1,1 0 0,-1-1 0,0 1-1,0-1 1,0-5 0,-1 9 39,-1 0 0,0 0 0,0 1 0,0-1 0,0 0 0,0 1 0,0-1 0,-1 0 0,1 0 0,0 1 0,-1-1 0,0 1 0,1-1 0,-1 0 0,0 1 1,0-1-1,0 1 0,0-1 0,0 1 0,0 0 0,0-1 0,0 1 0,0 0 0,-1 0 0,1 0 0,-1 0 0,-2-1 0,-3-2-240,-1 1 1,0 0-1,0 0 0,-14-2 1,-14-6-4247,28 6 1681</inkml:trace>
   <inkml:trace contextRef="#ctx0" brushRef="#br0" timeOffset="362.63">1977 1061 1936,'-12'3'816,"0"0"0,0 1 0,1 1-1,-1 0 1,1 0 0,0 1 0,0 1-1,-11 8 1,-6 0 1159,13-6-187,32-15-661,23-12-532,42-25 0,-52 26-493,0 2-1,1 0 1,37-11 0,-56 22-88,2 1-1,-1 0 1,0 1 0,1 0 0,-1 1-1,1 1 1,13 0 0,-23 1-11,1-1-1,-1 1 1,0 0 0,0 0-1,0 0 1,0 1 0,0 0-1,-1-1 1,1 1 0,0 0 0,-1 1-1,1-1 1,-1 1 0,0-1-1,0 1 1,0 0 0,0 0-1,-1 1 1,1-1 0,-1 0-1,1 1 1,-1 0 0,0-1-1,-1 1 1,1 0 0,1 6-1,2 13-84,-1 0-1,-1 0 1,-1 1-1,-1-1 1,-3 28-1,1-20-282,2 0-1,4 37 0,0-39-1706</inkml:trace>
-  <inkml:trace contextRef="#ctx0" brushRef="#br0" timeOffset="1080.1">2852 401 6361,'-17'-156'7538,"17"153"-7177,-1 2-249,1 0-1,0 0 1,0 1-1,0-1 1,0 0-1,0 0 0,0 0 1,0 1-1,0-1 1,0 0-1,0 0 1,0 0-1,1 1 0,-1-1 1,0 0-1,1 0 1,0-1-1,5 17 2180,103 376-1657,-108-387-638,-1 1 66,-4-10-24,-5-13-16,2-5-11,2 0-1,0 0 0,2 0 0,-2-44 0,5 52-5,1 0 0,1 0 0,0 0 0,0 0-1,2 0 1,0 0 0,0 1 0,11-23 0,-13 33 0,0 0 1,1 0-1,-1-1 0,1 1 1,0 1-1,0-1 0,0 0 1,0 1-1,0 0 0,1-1 0,0 1 1,0 1-1,0-1 0,0 1 1,0-1-1,0 1 0,0 0 1,1 1-1,-1-1 0,1 1 0,0 0 1,-1 0-1,1 0 0,0 0 1,-1 1-1,1 0 0,0 0 1,0 0-1,-1 1 0,1 0 0,0 0 1,-1 0-1,1 0 0,0 0 1,-1 1-1,0 0 0,1 0 1,-1 1-1,4 2 0,0 0 1,0 1 0,-1-1-1,0 1 1,0 1 0,-1-1-1,0 1 1,0 0 0,0 1-1,-1-1 1,0 1 0,0 0-1,-1 0 1,0 1 0,3 10 0,-5-9-8,0 0 0,0 0 1,-1 1-1,0-1 0,0 1 1,-1-1-1,-1 1 0,0-1 1,0 1-1,-1-1 1,-1 1-1,-4 11 0,2-6-34,-2 0-1,0-1 1,-1 0 0,-1 0-1,0 0 1,0-1-1,-19 20 1,19-25-87,0 0 1,-1 0-1,0-1 0,0 0 1,-1 0-1,0-1 0,0-1 1,-1 0-1,1-1 1,-22 7-1,30-11 8,0 0 0,0 0 0,0 0 1,0-1-1,0 1 0,0-1 0,0 0 0,0 0 1,0 0-1,0 0 0,0-1 0,0 1 0,0-1 1,0 0-1,0 0 0,0 0 0,0 0 1,0 0-1,0-1 0,1 1 0,-1-1 0,0 0 1,1 0-1,0 0 0,-1 0 0,1 0 0,0 0 1,0-1-1,0 1 0,0-1 0,1 1 0,-1-1 1,1 0-1,-1 1 0,1-1 0,0 0 0,-1-5 1,-5-30-2394</inkml:trace>
+  <inkml:trace contextRef="#ctx0" brushRef="#br0" timeOffset="1080.09">2852 401 6361,'-17'-156'7538,"17"153"-7177,-1 2-249,1 0-1,0 0 1,0 1-1,0-1 1,0 0-1,0 0 0,0 0 1,0 1-1,0-1 1,0 0-1,0 0 1,0 0-1,1 1 0,-1-1 1,0 0-1,1 0 1,0-1-1,5 17 2180,103 376-1657,-108-387-638,-1 1 66,-4-10-24,-5-13-16,2-5-11,2 0-1,0 0 0,2 0 0,-2-44 0,5 52-5,1 0 0,1 0 0,0 0 0,0 0-1,2 0 1,0 0 0,0 1 0,11-23 0,-13 33 0,0 0 1,1 0-1,-1-1 0,1 1 1,0 1-1,0-1 0,0 0 1,0 1-1,0 0 0,1-1 0,0 1 1,0 1-1,0-1 0,0 1 1,0-1-1,0 1 0,0 0 1,1 1-1,-1-1 0,1 1 0,0 0 1,-1 0-1,1 0 0,0 0 1,-1 1-1,1 0 0,0 0 1,0 0-1,-1 1 0,1 0 0,0 0 1,-1 0-1,1 0 0,0 0 1,-1 1-1,0 0 0,1 0 1,-1 1-1,4 2 0,0 0 1,0 1 0,-1-1-1,0 1 1,0 1 0,-1-1-1,0 1 1,0 0 0,0 1-1,-1-1 1,0 1 0,0 0-1,-1 0 1,0 1 0,3 10 0,-5-9-8,0 0 0,0 0 1,-1 1-1,0-1 0,0 1 1,-1-1-1,-1 1 0,0-1 1,0 1-1,-1-1 1,-1 1-1,-4 11 0,2-6-34,-2 0-1,0-1 1,-1 0 0,-1 0-1,0 0 1,0-1-1,-19 20 1,19-25-87,0 0 1,-1 0-1,0-1 0,0 0 1,-1 0-1,0-1 0,0-1 1,-1 0-1,1-1 1,-22 7-1,30-11 8,0 0 0,0 0 0,0 0 1,0-1-1,0 1 0,0-1 0,0 0 0,0 0 1,0 0-1,0 0 0,0-1 0,0 1 0,0-1 1,0 0-1,0 0 0,0 0 0,0 0 1,0 0-1,0-1 0,1 1 0,-1-1 0,0 0 1,1 0-1,0 0 0,-1 0 0,1 0 0,0 0 1,0-1-1,0 1 0,0-1 0,1 1 0,-1-1 1,1 0-1,-1 1 0,1-1 0,0 0 0,-1-5 1,-5-30-2394</inkml:trace>
   <inkml:trace contextRef="#ctx0" brushRef="#br0" timeOffset="1522.8">3485 355 6985,'-51'3'6517,"40"-2"-5470,0 1 0,-18 6 0,23-6-922,1 0 1,0 0-1,0 1 1,0-1-1,0 1 1,1 0-1,-1 0 1,1 1-1,0-1 1,0 1-1,0 0 1,0 0-1,1 0 1,-1 1-1,1-1 1,-4 8-1,6-10-118,1-1 0,-1 1 0,0 0-1,0-1 1,1 1 0,-1 0 0,1 0 0,0 0 0,-1-1-1,1 1 1,0 0 0,0 0 0,0 0 0,0 0 0,1-1 0,-1 1-1,0 0 1,1 0 0,-1 0 0,1-1 0,0 1 0,0 0 0,-1-1-1,1 1 1,0 0 0,0-1 0,1 0 0,-1 1 0,0-1-1,0 1 1,1-1 0,-1 0 0,1 0 0,-1 0 0,3 2 0,0-2-4,-1 1 1,0 0-1,1-1 1,0 0 0,-1 0-1,1 0 1,0 0 0,-1-1-1,1 1 1,0-1-1,0 0 1,0 0 0,-1 0-1,1-1 1,0 1-1,5-2 1,-4 0-1,1 0 0,-1 0-1,0 0 1,1 0 0,-1-1-1,0 0 1,-1 0 0,1-1 0,-1 1-1,1-1 1,-1 0 0,0 0-1,0-1 1,-1 1 0,1-1 0,-1 1-1,0-1 1,0 0 0,-1-1-1,1 1 1,-1 0 0,0-1 0,-1 1-1,2-8 1,-2 4-7,1-11 39,0 18-47,0 12-51,-1 13 60,-1-20 0,0 1-1,0-1 1,0 1 0,1-1 0,-1 0-1,1 1 1,0-1 0,0 0 0,0 0-1,0 1 1,1-1 0,-1 0 0,1 0-1,3 5 1,-3-7-105,0 1-1,0 0 1,0-1-1,1 0 1,-1 1-1,0-1 0,1 0 1,-1 0-1,0 0 1,1-1-1,-1 1 1,1 0-1,0-1 1,-1 0-1,1 0 1,-1 0-1,1 0 1,-1 0-1,1 0 1,0 0-1,-1-1 1,3 0-1,7-2-876,-1 0 0,0 0 0,16-8 0,5-7-2513</inkml:trace>
   <inkml:trace contextRef="#ctx0" brushRef="#br0" timeOffset="1926.33">3774 237 4265,'-9'-52'4513,"-21"-65"-1,15 62-2123,12 42-1257,3 13-1116,0 0-1,0 1 1,0-1-1,0 0 1,0 0-1,1 0 1,-1 0-1,0 0 1,0 0-1,0 0 1,0 0-1,0 0 0,0 0 1,0 0-1,0 0 1,0 0-1,0 0 1,0 0-1,0 0 1,0 0-1,0 0 1,0 0-1,0 1 1,0-1-1,0 0 1,0 0-1,0 0 1,0 0-1,0 0 0,1 0 1,-1 0-1,0 0 1,0 0-1,0 0 1,0 0-1,0 0 1,0 0-1,0 0 1,0 0-1,0 0 1,0 0-1,0 0 1,0 0-1,0 0 1,0 0-1,0 0 1,1 0-1,-1-1 0,0 1 1,0 0-1,0 0 1,0 0-1,0 0 1,0 0-1,0 0 1,0 0-1,0 0 1,0 0-1,0 0 1,0 0-1,0 0 1,0 0-1,0 0 1,0 0-1,0 0 0,0 0 1,11 23 448,37 168-128,-6-14-3561,-38-165 413</inkml:trace>
 </inkml:ink>
@@ -3587,21 +4506,21 @@
   <inkml:trace contextRef="#ctx0" brushRef="#br0">265 1249 7970,'-8'-6'640,"0"1"0,0 0 0,0 1 0,-1-1 0,0 1 0,1 1 0,-1 0 0,-1 0 0,1 1 0,-11-2 0,14 4-530,0-1-1,1 1 1,-1 1-1,1-1 1,-1 1-1,0 0 1,1 0-1,0 1 0,-1-1 1,1 1-1,0 1 1,0-1-1,0 1 1,0-1-1,0 1 1,1 1-1,-1-1 1,-6 7-1,6-4 3,0 0-1,0 1 1,0 0 0,0-1-1,1 2 1,0-1-1,1 0 1,0 1-1,0-1 1,1 1 0,-1 0-1,-1 14 1,4-19-96,-1 1 0,1-1 0,0 0 0,0 0 0,0 1 1,0-1-1,1 0 0,-1 1 0,1-1 0,0 0 0,0 0 0,0 0 1,0 0-1,0 0 0,1 0 0,-1 0 0,1 0 0,0-1 0,0 1 0,0-1 1,0 1-1,1-1 0,-1 0 0,1 1 0,-1-1 0,1-1 0,0 1 1,-1 0-1,1-1 0,0 1 0,0-1 0,0 0 0,6 2 0,-4-3-7,0 1-1,0-1 0,-1 0 0,1 0 0,0 0 0,0-1 0,-1 1 0,1-1 0,0 0 1,-1-1-1,1 1 0,-1-1 0,0 0 0,1 0 0,-1 0 0,0-1 0,0 1 1,0-1-1,-1 0 0,1 0 0,-1-1 0,1 1 0,4-7 0,-4 5 3,1-1-1,-2 1 0,1-1 1,0 0-1,-1 0 0,0 0 1,-1 0-1,1 0 0,-1-1 1,0 1-1,-1-1 0,0 1 1,0-1-1,0 0 0,-1 1 1,0-10-1,-1 9-4,0 0 0,-1 0 0,0 0 0,0 1-1,-1-1 1,0 1 0,0-1 0,0 1 0,-1 0 0,0 0-1,0 1 1,-8-9 0,12 14-5,0 0 0,0-1-1,0 1 1,-1 0 0,1 0-1,0 0 1,0 0 0,0-1 0,0 1-1,-1 0 1,1 0 0,0 0-1,0 0 1,0 0 0,0 0-1,-1 0 1,1 0 0,0-1 0,0 1-1,0 0 1,-1 0 0,1 0-1,0 0 1,0 0 0,-1 0 0,1 0-1,0 0 1,0 0 0,0 0-1,-1 0 1,1 1 0,0-1 0,0 0-1,0 0 1,-1 0 0,1 0-1,0 0 1,0 0 0,0 0-1,0 0 1,-1 1 0,1-1 0,0 0-1,0 0 1,-5 13 32,3 17 21,3-22-37,-1 1 1,1-1 0,1 0-1,0 1 1,0-1 0,0 0-1,1 0 1,0 0-1,1 0 1,0-1 0,0 0-1,0 1 1,1-1 0,0-1-1,1 1 1,-1-1-1,9 7 1,-9-9-144,-1 0 1,1-1-1,0 1 1,0-1-1,0 0 1,1-1-1,-1 1 1,1-1-1,0 0 1,-1 0-1,1-1 1,0 0-1,0 0 1,0 0-1,0-1 1,0 0-1,0 0 1,0 0-1,0-1 1,0 0-1,0 0 1,-1 0-1,1-1 1,0 0-1,7-4 1,25-18-2605</inkml:trace>
   <inkml:trace contextRef="#ctx0" brushRef="#br0" timeOffset="1269.9">574 835 6977,'-15'-46'5901,"13"35"-4645,-1 1 0,-1 0 0,0 1 0,-7-15-1,12 42 258,6 14-1308,2 0 0,1-1 0,1 0 0,28 55 0,-9-45-154,-28-38-60,0-1 0,1 1 1,-1-1-1,1 1 0,0-1 0,0 0 0,0 0 1,0 0-1,0-1 0,0 1 0,6 1 1,-24-20-251,14 17 259,-8-8-13,0 0 1,0 0-1,-1 1 0,0 1 1,-13-7-1,20 12 11,0-1-1,0 1 1,0 0-1,0 1 0,-1-1 1,1 0-1,0 1 1,-1 0-1,1 0 1,0 0-1,0 0 0,-1 0 1,1 1-1,0 0 1,0-1-1,-1 1 0,1 0 1,0 1-1,0-1 1,0 0-1,0 1 1,0 0-1,1 0 0,-4 2 1,1 0-3,-1 1 1,1 0-1,1 1 1,-1-1-1,1 1 1,0-1-1,0 1 0,0 1 1,1-1-1,-3 9 1,4-11 1,1 0 0,-1 0 0,1 0 0,0 1 0,0-1 0,1 0 0,0 1 0,-1-1 0,1 1 0,1-1 0,-1 1 0,1-1 0,-1 0 0,1 1 0,1-1 0,-1 0 0,3 7 0,-3-10 3,-1 0 0,1 0 1,0 0-1,-1 0 0,1 0 0,0-1 1,0 1-1,0 0 0,0 0 0,0 0 0,0-1 1,0 1-1,0-1 0,0 1 0,0-1 1,0 1-1,0-1 0,0 1 0,0-1 1,0 0-1,1 0 0,-1 0 0,0 1 1,0-1-1,0 0 0,2-1 0,4 0-50,-1 0-1,0 0 1,0-1-1,7-3 1,9-2-1020,8-3 482,-1-1 0,1-1 1,-2-2-1,0-1 0,-1-1 1,0-1-1,42-36 1,-64 49 539,-1-1 1,1 0-1,-1 0 0,0 0 1,0-1-1,0 1 1,-1-1-1,0 0 1,0 0-1,0 0 1,-1 0-1,2-9 1,2-2 4,2-8 65,-1-1-1,-1 0 1,2-27-1,-2-38 3293,-6 101-2630,1 1 0,1-1 0,0 0 0,4 11-1,6 31-632,-5-19 36,-1-4-32,-4-20 16,-4-8 57,-2-7-136,-1 1 0,0 0-1,0 0 1,-1 1-1,0 0 1,-6-5 0,4 5 1,7 2 6,-1 1 0,1 1 0,-1-1 0,0 0 1,0 0-1,1 1 0,-1-1 0,0 1 0,0-1 0,0 1 0,0 0 0,0-1 1,0 1-1,0 0 0,1 1 0,-1-1 0,0 0 0,0 0 0,0 1 0,0-1 1,0 1-1,1 0 0,-1-1 0,0 1 0,0 0 0,1 0 0,-1 0 1,1 0-1,-1 0 0,-1 3 0,-3 1-6,0 1 0,1 1-1,-1-1 1,2 1 0,-5 8 0,7-13 5,-1 3 0,0 0-1,1 0 1,-1 1 0,1-1 0,0 1-1,0 0 1,1 0 0,-1-1-1,0 12 1,2-14 2,0-1-1,0 0 0,1 0 1,-1 0-1,0 1 0,1-1 1,-1 0-1,1 0 0,0 0 1,0 0-1,0 0 0,0 0 1,0 0-1,0 0 0,0 0 1,1-1-1,-1 1 0,1 0 1,-1-1-1,1 1 0,0-1 1,-1 0-1,1 1 0,0-1 1,0 0-1,0 0 0,0 0 1,0 0-1,4 0 0,2 1-72,-1-1-1,1 0 1,-1-1-1,1 1 1,-1-2-1,1 1 1,-1-1 0,1 0-1,-1 0 1,0-1-1,1 0 1,-1-1-1,0 1 1,0-1-1,8-6 1,15-7-1114,-2-2-1,28-22 1,-49 35 955,21-15-114,-2-2-1,0-1 1,-2 0-1,0-2 1,30-42-1,-48 52 1160,-6 12 417,-2 6 808,-7 20 852,8-20-2868,1 1 1,-1 0-1,1 0 0,-1 0 1,1 0-1,0 0 0,1 0 0,-1 0 1,1-1-1,1 7 0,-2-8 10,2-10-120,0-42 122,-3 33-81,2-1 0,0 1 0,1 0 0,1 0 0,8-27 0,-9 39-257,1 0 1,0 0-1,0 0 0,0 0 0,0 1 0,1 0 1,0-1-1,0 1 0,0 1 0,1-1 1,-1 1-1,1-1 0,9-4 0,7-3-1510,44-15-1,-61 25 1798,-1-1 12,-1 1 0,1 1-1,0-1 1,-1 0 0,1 1 0,0-1-1,0 1 1,-1 0 0,1 0 0,0 0-1,0 0 1,0 0 0,-1 1 0,1-1-1,0 1 1,-1 0 0,7-3 4337,-4-13-4067,-3 9 92,6-22-90,-8 27-250,0 1-1,0-1 1,0 0 0,1 1-1,-1-1 1,0 0 0,0 1-1,0-1 1,0 0-1,0 1 1,0-1 0,0 0-1,0 1 1,0-1 0,-1 0-1,1 1 1,0-1 0,0 0-1,-1 1 1,1-1 0,0 0-1,-1 1 1,1-1 0,-1 0-1,0 1 1,1 0 0,-1-1 0,1 1 0,-1 0 0,0 0 0,1 0 0,-1 0 0,0 0 0,0 0 0,1 0 0,-1 0 0,0 0 0,1 0 0,-1 0 0,0 0 0,1 0 0,-1 0 0,-1 1 0,-1 1 37,-1-1-1,1 1 1,-1 0 0,1 0 0,0 0-1,-4 3 1,0 3 30,0 0-1,0 1 1,1-1 0,0 1 0,1 1-1,-6 11 1,9-18-64,1 1-1,-1 0 1,1-1-1,0 1 1,-1 0-1,2 0 1,-1 0-1,0 0 1,1 0-1,0 0 1,0 0-1,0 0 1,0 0-1,1 0 1,0 0-1,0 0 1,0 0-1,0 0 1,3 6-1,-2-8-15,0 1 0,1-1 0,-1 0 0,1 0 0,-1 0 0,1 0 0,0 0 0,0 0 0,0-1 0,0 1 0,0-1 0,0 0 0,0 0 0,0 0 0,1 0 0,-1-1 0,0 1 0,1-1-1,-1 0 1,0 0 0,7-1 0,1 0-308,0 0-1,0-1 1,0 0-1,0-1 0,15-5 1,-2-2-2401,40-24 1,-17 2-1600</inkml:trace>
   <inkml:trace contextRef="#ctx0" brushRef="#br0" timeOffset="1641.72">1777 333 5441,'-3'1'745,"1"0"-1,0 0 1,-1 0-1,1 0 1,0-1-1,-1 1 1,1 0-1,-1-1 1,1 0-1,-1 0 1,1 0-1,-1 0 1,-3 0-1,6 0-695,0 0 0,-1-1 0,1 1-1,-1 0 1,1 0 0,0 0 0,0 0-1,-1-1 1,1 1 0,0 0 0,-1 0-1,1 0 1,0-1 0,0 1-1,-1 0 1,1-1 0,0 1 0,0 0-1,0 0 1,-1-1 0,1 1 0,0 0-1,0-1 1,0 1 0,0-1 0,0 1-1,0 0 1,0-1 0,0 1 0,0-1-1,0-1-3,0 1 0,1-1 0,-1 1 0,1-1 1,0 1-1,-1-1 0,1 1 0,0 0 0,0-1 0,0 1 0,2-2 0,1-2-14,5-7 5,1 0 0,7-14-1,-14 22-24,-1-1-1,0 1 1,0-1-1,0 0 1,-1 0 0,1 0-1,-1 0 1,-1 0-1,1 0 1,0-6 0,-1 11-1,0-1 0,0 1 1,0 0-1,0-1 0,0 1 1,0 0-1,0-1 0,0 1 1,0 0-1,0-1 0,0 1 1,-1-1-1,1 1 0,0 0 1,0-1-1,0 1 0,0 0 1,-1-1-1,1 1 0,0 0 1,0 0-1,0-1 1,-1 1-1,1 0 0,0 0 1,-1-1-1,1 1 0,0 0 1,-1 0-1,1 0 0,0-1 1,-1 1-1,1 0 0,0 0 1,-1 0-1,1 0 0,0 0 1,-1 0-1,1 0 0,0 0 1,-1 0-1,1 0 0,-1 0 1,1 0-1,0 0 1,-1 0-1,1 0 0,0 0 1,-1 1-1,0-1 13,0 0 0,0 1 0,0-1 0,0 1 0,0-1 0,0 1 0,0 0 0,0-1 1,0 1-1,0 0 0,1-1 0,-1 1 0,0 0 0,1 0 0,-1 0 0,0 1 0,-2 8 0,1-1 1,0 1-1,0-1 0,1 1 0,1 0 0,0-1 1,0 1-1,2 11 0,1 2-23,1 0-1,10 28 1,-13-47 8,0 1 0,1-1 0,0 0 0,0 0 0,0 0-1,1 0 1,-1 0 0,1 0 0,0-1 0,0 1 0,0-1 0,0 0 0,8 6 0,-9-8-22,0 0 1,1 0 0,-1 0 0,0 0 0,1 0 0,-1 0 0,0-1-1,1 1 1,-1-1 0,1 0 0,-1 0 0,1 0 0,-1 0 0,1 0-1,-1 0 1,1-1 0,-1 1 0,0-1 0,1 0 0,-1 1 0,0-1 0,1 0-1,-1-1 1,0 1 0,0 0 0,0 0 0,3-3 0,0 0-341,-1 0 1,1 0-1,-1 0 0,0 0 1,0-1-1,6-9 1,6-21-2296</inkml:trace>
-  <inkml:trace contextRef="#ctx0" brushRef="#br0" timeOffset="2135.68">1842 462 5769,'0'0'240,"-1"0"0,1 0 0,0-1 0,-1 1 1,1 0-1,-1 0 0,1 0 0,0-1 0,-1 1 0,1 0 0,-1-1 0,1 1 0,0 0 0,0 0 0,-1-1 0,1 1 0,0-1 0,-1 1 0,1 0 1,0-1-1,0 1 0,0-1 0,-1 1 0,1 0 0,0-1 0,0 1 0,0-1 0,0 1 0,0-1 0,0 1 0,0-1 0,0 0 0,0-21 563,0 17-623,3-53 598,1-170 1078,-5 205-1486,1 24-344,1 1 4,9 26-3,2-1-1,1 0 0,2-1 0,19 28 1,-13-21-17,37 54-952,-43-66 3</inkml:trace>
+  <inkml:trace contextRef="#ctx0" brushRef="#br0" timeOffset="2135.67">1842 462 5769,'0'0'240,"-1"0"0,1 0 0,0-1 0,-1 1 1,1 0-1,-1 0 0,1 0 0,0-1 0,-1 1 0,1 0 0,-1-1 0,1 1 0,0 0 0,0 0 0,-1-1 0,1 1 0,0-1 0,-1 1 0,1 0 1,0-1-1,0 1 0,0-1 0,-1 1 0,1 0 0,0-1 0,0 1 0,0-1 0,0 1 0,0-1 0,0 1 0,0-1 0,0 0 0,0-21 563,0 17-623,3-53 598,1-170 1078,-5 205-1486,1 24-344,1 1 4,9 26-3,2-1-1,1 0 0,2-1 0,19 28 1,-13-21-17,37 54-952,-43-66 3</inkml:trace>
   <inkml:trace contextRef="#ctx0" brushRef="#br0" timeOffset="2541.45">2056 368 6897,'5'-11'1147,"-4"10"-926,0 0 0,0 0 0,0 0 0,-1-1 1,1 1-1,0-1 0,-1 1 0,1 0 0,-1-1 0,1 1 0,-1-1 0,0 1 1,1-1-1,-1 1 0,0-1 0,0 1 0,0-1 0,0 0 0,-1 1 0,1-1 1,0 1-1,-1-1 0,1 1 0,-1-1 0,1 1 0,-1 0 0,1-1 1,-1 1-1,-1-2 0,1 1-62,-1 1-1,1-1 1,1 1 0,-1-1-1,0 0 1,0 1 0,1-1 0,-1 0-1,1 1 1,-1-1 0,1 0-1,0 0 1,0 0 0,0 1 0,0-1-1,0 0 1,0 0 0,0 0-1,0 1 1,1-1 0,-1 0 0,2-2-1,1-4 12,0 0-1,0 1 0,8-12 0,17-27 116,-14 26-243,-1-1-1,-1-1 1,0 0 0,14-42 0,-24 57-34,-1 6-5,-1-1 1,1 1-1,0-1 1,-1 1-1,1-1 1,-1 1 0,0-1-1,1 1 1,-1-1-1,0 0 1,0 1-1,0-1 1,0 0 0,-1-2-1,1 4-5,0 0 0,-1 0 0,1 0 0,0 0 0,-1 0 0,1 0 0,0 0 0,-1 0-1,1 0 1,0 0 0,0 0 0,-1 0 0,1 0 0,0 0 0,-1 0 0,1 0 0,0 0 0,0 1 0,-1-1 0,1 0-1,0 0 1,0 0 0,-1 1 0,1-1 0,0 0 0,0 0 0,0 0 0,-1 1 0,1-1 0,0 0 0,0 1 0,0-1-1,0 0 1,0 0 0,0 1 0,-1-1 0,-4 12-64,4-7 60,1-1-1,-1 0 1,1 0 0,0 0-1,0 0 1,1 0-1,0 1 1,-1-1-1,1 0 1,0 0-1,3 5 1,22 45 29,-14-32-17,3 10-554,-2 0-1,11 38 1,-12-22-1069</inkml:trace>
   <inkml:trace contextRef="#ctx0" brushRef="#br0" timeOffset="2924.5">1201 1303 9834,'50'-36'5843,"-62"45"-5367,1 0 1,0 1-1,1 0 1,0 0 0,0 1-1,1 1 1,-9 15-1,15-23-418,0 1 0,0-1 0,1 1 0,0-1 0,-1 1 0,2 0-1,-1 0 1,1 0 0,-1 0 0,0 11 0,2-15-48,0 0 1,0 1-1,1-1 0,-1 1 1,0-1-1,1 1 1,-1-1-1,1 0 0,-1 1 1,1-1-1,-1 0 1,1 1-1,0-1 1,0 0-1,0 0 0,0 0 1,1 2-1,0-2-3,0 1 0,0-1 0,1 0 0,-1 1 0,0-1 0,1 0 0,-1 0-1,1-1 1,-1 1 0,1 0 0,-1-1 0,5 1 0,3-1 6,0 1 0,-1-1 1,1-1-1,0 0 0,-1 0 0,1-1 0,-1 0 1,1-1-1,9-3 0,-14 3-10,1 1 0,-1 0 0,0-1 0,0 0-1,0-1 1,-1 1 0,1-1 0,-1 0 0,0 0 0,0 0 0,0 0 0,0-1 0,-1 1 0,0-1 0,0 0-1,4-9 1,-6 11 3,-1 0-1,1 0 1,-1 0 0,1 0-1,-1-1 1,0 1-1,0 0 1,-1 0-1,1 0 1,-1 0-1,1 0 1,-1 0-1,0 0 1,0 0 0,0 0-1,0 0 1,-1 1-1,1-1 1,-1 0-1,0 1 1,0-1-1,0 1 1,0 0-1,0 0 1,0-1 0,-4-1-1,-4-5-187,-1 1-1,0 0 1,-1 0-1,-18-8 1,26 14-151,-1 0 0,1-1 1,0 0-1,0 1 0,-6-6 1,9 7 227,1 1 0,0-1 0,-1 0 0,1 1-1,-1-1 1,1 1 0,0-1 0,-1 0 0,1 1 0,0-1 0,0 0 0,-1 1 0,1-1 0,0 0-1,0 1 1,0-1 0,0 0 0,0 1 0,0-1 0,0 0 0,0 1 0,0-1 0,1 0 0,-1 1 0,0-1-1,0 0 1,0 1 0,1-1 0,-1 0 0,0 1 0,1-1 0,-1 1 0,1-1 0,-1 0 0,1 1 0,-1-1-1,1 1 1,-1 0 0,1-1 0,-1 1 0,1-1 0,-1 1 0,1 0 0,0-1 0,-1 1 0,1 0-1,1-1 1,22-11-3570</inkml:trace>
   <inkml:trace contextRef="#ctx0" brushRef="#br0" timeOffset="3317.4">1444 1136 7402,'10'29'7089,"1"14"-2918,-1-7-2146,-7-30-1867,0-11-47,0-17-49,4-66 60,6-47-3185,-13 125 1474,-2 4-192</inkml:trace>
   <inkml:trace contextRef="#ctx0" brushRef="#br0" timeOffset="3728.45">861 1400 9042,'4'6'3593,"7"6"-2457,6 5 48,1 0-24,5 1-295,5 0-345,3-2-144,13 0-264,10-7-24,14-4-8,4-6-168,0-12-808,-8-8-633</inkml:trace>
   <inkml:trace contextRef="#ctx0" brushRef="#br0" timeOffset="3729.45">1700 1007 6737,'-1'-9'3313,"-3"-5"-856,7 4-617,-3 8-536,7 4-255,3 13-489,0 5-136,2 18-112,-3 9-136,-6 13-80,-3 3-160,-3 2-864,-5-5-745</inkml:trace>
   <inkml:trace contextRef="#ctx0" brushRef="#br0" timeOffset="4811.34">115 2516 8426,'-3'-1'177,"1"1"101,0 0 1,0 0 0,0-1 0,0 1 0,0-1 0,0 1 0,0-1 0,0 0 0,-3-1-1,4 0-99,0 1 0,0 0-1,1 0 1,-1 0-1,0-1 1,1 1-1,-1 0 1,1 0 0,-1-1-1,1 1 1,0 0-1,0-1 1,0 1-1,-1-1 1,1 1 0,1-2-1,-4-10 4004,6 37-3366,3 7-787,-1-7 17,7 26 0,-11-45-40,1-1 1,0 1-1,-1 0 1,2-1-1,-1 1 1,0-1 0,1 0-1,0 0 1,0 0-1,0 0 1,1 0-1,3 3 1,-7-7-5,0 0 0,1 0 1,-1 0-1,0 1 0,0-1 1,1 0-1,-1 0 0,0 0 0,0 0 1,1 0-1,-1 0 0,0 0 0,0 0 1,1 0-1,-1 1 0,0-1 1,1 0-1,-1 0 0,0-1 0,0 1 1,1 0-1,-1 0 0,0 0 0,1 0 1,-1 0-1,0 0 0,0 0 1,1 0-1,-1 0 0,0-1 0,0 1 1,1 0-1,-1 0 0,0 0 0,0 0 1,0-1-1,1 1 0,-1 0 1,0 0-1,0-1 0,0 1 0,6-18 52,-3-22-15,-6 0-32,2 29-2,0-1-1,1 1 1,2-18-1,-2 25-3,1 0-1,0 0 1,0 0-1,1 0 1,-1 0-1,1 0 0,0 1 1,0-1-1,0 1 1,0-1-1,0 1 1,1 0-1,0 0 0,3-3 1,-1 1-3,0 1 0,1 0 1,-1 1-1,1-1 0,0 1 0,0 0 0,0 0 1,0 1-1,1 0 0,-1 0 0,13-1 1,-15 2-2,0 1 0,0-1 0,0 1 0,0 0 0,0 1 0,0-1 1,0 1-1,-1 0 0,1 0 0,0 0 0,0 0 0,-1 1 0,1-1 1,0 1-1,-1 0 0,0 0 0,1 0 0,-1 1 0,0-1 0,5 6 1,-3-3 4,-1 0 0,0 0 0,0 0 1,-1 0-1,1 0 0,-1 1 0,0 0 1,-1-1-1,1 1 0,-1 0 0,0 0 1,1 7-1,-12-40 85,5 9-63,-1-31 0,4 43-24,1 0 0,0 0-1,1 0 1,-1 0 0,1 0 0,0 0 0,1 0 0,-1 0-1,4-7 1,-5 12-1,1 0 0,-1 0 0,1 0 0,0 0 0,-1 0 0,1 0 0,0 0 0,0 0 0,0 0-1,0 0 1,0 0 0,0 0 0,0 0 0,0 1 0,0-1 0,0 0 0,0 1 0,1-1 0,-1 1 0,0 0 0,0-1 0,0 1-1,1 0 1,-1-1 0,0 1 0,1 0 0,-1 0 0,0 0 0,0 0 0,1 1 0,-1-1 0,0 0 0,1 0 0,1 1-1,3 2-13,0 0 0,1 1 0,-1-1 0,-1 1 0,8 6 1,5 3-59,-14-11-176,0 0-1,0-1 0,0 1 0,0 0 1,0-1-1,1 0 0,-1 0 1,0-1-1,1 1 0,-1-1 1,1 0-1,5 0 0,13-3-1657</inkml:trace>
-  <inkml:trace contextRef="#ctx0" brushRef="#br0" timeOffset="5188.98">599 2328 2745,'23'-39'1048,"-30"38"-792,1 0-120,1-2-72,3 2-72,1-3-1000</inkml:trace>
+  <inkml:trace contextRef="#ctx0" brushRef="#br0" timeOffset="5188.97">599 2328 2745,'23'-39'1048,"-30"38"-792,1 0-120,1-2-72,3 2-72,1-3-1000</inkml:trace>
   <inkml:trace contextRef="#ctx0" brushRef="#br0" timeOffset="5583.5">603 2248 6057,'-4'7'4613,"4"-6"-4313,0 0-1,-1 0 1,1-1-1,-1 1 0,1 0 1,-1 0-1,1 0 1,-1 0-1,0-1 1,1 1-1,-1 0 0,0 0 1,0-1-1,1 1 1,-1-1-1,0 1 1,0 0-1,0-1 0,0 0 1,-1 1-1,5-6-124,9-10-200,20-30 1,-31 43 29,1-1 1,-1 0-1,0 1 1,0-1-1,0 0 0,0 0 1,0 1-1,0-1 1,-1 0-1,0 0 1,1-5-1,-1 7 3,-1-1 0,1 1 0,0 0 0,0-1-1,-1 1 1,1 0 0,-1 0 0,1-1 0,-1 1 0,0 0 0,1 0-1,-1 0 1,0 0 0,0 0 0,1 0 0,-1 0 0,0 0 0,-2-1-1,0 1 5,1 0 0,0 0 0,-1 0 0,1 0 0,-1 0 0,1 1 0,-1-1 0,1 1 0,-1-1 0,0 1 0,1 0 0,-1 0 0,1 1 0,-1-1-1,0 0 1,1 1 0,-1-1 0,1 1 0,-1 0 0,1 0 0,-3 2 0,-3 1 18,1 0 0,1 1 0,-1 0 0,1 0 0,-1 1 0,2-1 0,-1 2 0,1-1 0,0 0 0,0 1 0,0 0 0,1 0 0,0 0 0,-3 11 0,4-13-13,1 1-1,0 0 0,0 0 1,1 0-1,0 0 0,0 1 1,1-1-1,-1 0 1,1 0-1,0 0 0,1 1 1,0-1-1,0 0 0,0 0 1,1 0-1,0 0 1,0 0-1,0-1 0,5 9 1,-6-11-12,1-1 1,0 1-1,0 0 1,1-1 0,-1 0-1,1 1 1,-1-1-1,1 0 1,-1 0-1,1 0 1,0-1 0,0 1-1,0-1 1,0 0-1,6 2 1,-3-1-14,1-1 0,-1-1 0,0 1 0,1-1 0,-1 0 0,0 0 0,12-3 0,2-2-401,0 0-1,0-2 1,-1 0-1,19-10 1,12-10-2185</inkml:trace>
   <inkml:trace contextRef="#ctx0" brushRef="#br0" timeOffset="6225.25">900 2155 6537,'-2'-1'774,"1"0"-1,-1 0 1,0 0-1,1 0 0,-1 1 1,0-1-1,1 1 1,-1-1-1,0 1 0,-2 0 1,4 0-675,-1 0 1,1 0 0,-1 0-1,1 0 1,-1 0-1,1 0 1,-1 0 0,1 0-1,-1 0 1,1 0-1,-1 0 1,1 1 0,-1-1-1,1 0 1,-1 0 0,1 1-1,-1-1 1,1 0-1,-1 0 1,1 1 0,0-1-1,-1 1 1,1-1-1,0 0 1,-1 1 0,1-1-1,0 1 1,0-1-1,-1 1 1,1-1 0,0 1-1,-1 0 1,-7 16 526,8-17-626,0 0-1,0 0 0,0 0 0,0 0 1,0 0-1,0 0 0,0 0 0,0-1 1,0 1-1,0 0 0,0 0 1,0 0-1,0 0 0,0 0 0,0 0 1,0 0-1,0 0 0,0 0 0,0 0 1,0 0-1,0 0 0,0 0 0,0 0 1,0 0-1,0 0 0,0 0 0,0 0 1,0 0-1,0 0 0,0 0 0,0-1 1,0 1-1,0 0 0,0 0 0,0 0 1,-1 0-1,1 0 0,0 0 0,0 0 1,0 0-1,0 0 0,0 0 0,0 0 1,0 0-1,0 0 0,0 0 0,0 0 1,0 0-1,0 0 0,0 0 0,0 0 1,0 0-1,0 0 0,0 0 0,0 0 1,-1 0-1,7-14 22,21-59 110,-26 71-98,0 0 0,0 0 0,0 0 0,0 0 0,0 0-1,0 0 1,1 0 0,-1 0 0,1 1 0,-1-1 0,1 1 0,0-1 0,0 1 0,0-1-1,0 1 1,0 0 0,0 0 0,0 0 0,0 0 0,0 0 0,0 1 0,0-1-1,1 1 1,-1-1 0,0 1 0,1 0 0,-1 0 0,0 0 0,0 0 0,1 0 0,-1 0-1,0 1 1,0-1 0,1 1 0,-1 0 0,0-1 0,0 1 0,3 2 0,-3-3-38,0 1-1,0 0 1,0 0 0,0 0 0,-1 0 0,1 0 0,0 0-1,0 0 1,-1 1 0,1-1 0,-1 0 0,0 1 0,1 0-1,-1-1 1,0 1 0,0 0 0,0-1 0,0 1 0,0 0-1,0 0 1,0 0 0,-1 0 0,1 0 0,-1 0 0,1 0-1,-1 0 1,0 0 0,0 0 0,0 0 0,0 0 0,0 0-1,0 0 1,-1 0 0,1 0 0,-1 0 0,1 0 0,-1 0-1,0 0 1,0 0 0,-2 3 0,3-5-9,0 1 0,0-1 0,0 1 0,0-1 0,0 0 1,-1 1-1,1-1 0,0 0 0,0 0 0,0 1 0,-1-1 0,1 0 0,0 0 0,0 1 1,-1-1-1,1 0 0,0 0 0,-1 1 0,1-1 0,0 0 0,-1 0 0,1 0 0,0 0 0,-1 0 1,1 0-1,0 0 0,-1 1 0,1-1 0,-1 0 0,1 0 0,0 0 0,-1 0 0,1-1 1,0 1-1,-1 0 0,-6-13-148,4-18 141,3 23 24,1 1-1,-1-1 1,2 1 0,-1 0-1,1-1 1,0 1 0,0 0-1,1 0 1,0 0 0,7-11-1,-8 14 7,1 1 0,0-1 0,0 1 0,0 0 0,0 0 0,0 1 0,1-1 0,-1 0 0,1 1 0,-1 0 0,1 0 0,0 0 0,0 0 0,0 1 0,0 0 0,0-1 0,1 2 0,-1-1 0,0 0 0,5 1 0,4 0-62,-1 1 0,17 3 0,-22-3-371,0 1-1,0-1 0,-1 0 1,1-1-1,0 0 1,0 0-1,0 0 0,0-1 1,0 0-1,-1 0 0,1-1 1,7-2-1,-12 3 381,0 0-1,-1-1 1,1 1 0,-1-1-1,1 1 1,-1-1-1,1 0 1,-1 1 0,0-1-1,0 0 1,0 0 0,0 0-1,0 0 1,0 0 0,-1 0-1,1 0 1,-1 0 0,1-4-1,-1 5 134,0 0-1,0 1 1,0-1-1,0 0 1,0 0-1,0 0 1,0 1 0,0-1-1,0 0 1,0 0-1,-1 0 1,1 1-1,0-1 1,0 0-1,-1 1 1,1-1-1,-1 0 1,1 1-1,-1-1 1,1 0 0,-1 1-1,1-1 1,-1 1-1,1-1 1,-1 1-1,0-1 1,1 1-1,-1-1 1,0 1-1,1 0 1,-1-1 0,0 1-1,0 0 1,1 0-1,-1 0 1,0-1-1,0 1 1,0 0-1,1 0 1,-1 0-1,0 0 1,0 0-1,0 0 1,1 1 0,-1-1-1,0 0 1,0 0-1,1 0 1,-1 1-1,-1 0 1,-1 0 30,0 0 0,0 0 0,0 1 0,0-1 0,1 1 0,-1 0 0,0-1 0,1 1 0,-1 1 0,1-1 0,0 0 0,-1 1 1,1-1-1,0 1 0,1-1 0,-3 4 0,4-5-111,-1 1 0,0-1 0,1 1 0,-1-1-1,1 0 1,-1 1 0,1-1 0,0 1 0,0-1 0,-1 1 0,1-1 0,0 1 0,0-1 0,1 1 0,-1-1 0,0 1 0,0-1 0,1 1 0,-1-1 0,1 1 0,-1-1-1,1 0 1,0 1 0,-1-1 0,1 0 0,0 0 0,0 1 0,0-1 0,0 0 0,0 0 0,0 0 0,0 0 0,1 0 0,-1 0 0,0-1 0,2 2 0,0 0-5,0-1 0,0 0 1,0 0-1,0 0 0,0-1 0,0 1 1,0-1-1,0 1 0,0-1 1,0 0-1,0 0 0,0 0 1,0-1-1,0 1 0,0-1 0,0 0 1,0 1-1,0-1 0,0-1 1,0 1-1,0 0 0,-1-1 1,1 1-1,-1-1 0,1 0 0,2-3 1,-3 4-12,0-1 0,0 1 0,-1-1-1,1 0 1,-1 0 0,1 0 0,-1 0 0,0 0 0,0 0 0,0 0 0,0 0 0,0 0 0,0 0 0,-1-1 0,1 1 0,-1 0 0,1 0 0,-1-1-1,0 1 1,0 0 0,0-1 0,0 1 0,0 0 0,-1-1 0,1 1 0,-1 0 0,1-1 0,-1 1 0,0 0 0,0 0 0,0 0 0,0 0-1,0 0 1,-1 0 0,-1-2 0,-9-7-557,-11-10-1020,23 20 1388,-1 1 0,0-1 0,1 1 0,-1-1 0,1 0 1,-1 1-1,1-1 0,-1 0 0,1 1 0,-1-1 0,1 0 1,0 0-1,-1 0 0,1 1 0,0-1 0,0 0 0,0 0 0,0 0 1,0 0-1,-1 1 0,2-1 0,-1 0 0,0-1 0,6-7-3254</inkml:trace>
   <inkml:trace contextRef="#ctx0" brushRef="#br0" timeOffset="6835.68">1402 1775 4841,'34'8'7603,"-33"-8"-7374,1 1 0,-1-1 0,0 1-1,1-1 1,-1 1 0,0 0 0,0 0-1,0-1 1,0 1 0,0 0-1,0 0 1,0 0 0,0 0 0,0 0-1,0 0 1,0 1 0,0-1-1,-1 0 1,1 0 0,-1 1 0,1-1-1,0 2 1,-1-3-212,0 0 0,0 0 0,0 0 1,0 0-1,0 0 0,-1 0 0,1 0 0,0 0 0,0 0 0,0 0 0,0-1 0,0 1 0,0 0 0,0 0 1,0 0-1,0 0 0,-1 0 0,1 0 0,0 0 0,0 0 0,0 0 0,0 0 0,0 0 0,0 0 1,0 0-1,-1 0 0,1 0 0,0 0 0,0 0 0,0 1 0,0-1 0,0 0 0,0 0 0,0 0 0,0 0 1,0 0-1,-1 0 0,1 0 0,0 0 0,0 0 0,0 0 0,0 0 0,0 0 0,0 0 0,0 1 1,0-1-1,0 0 0,0 0 0,0 0 0,0 0 0,0 0 0,0 0 0,0 0 0,0 1 0,-7-12 69,4 6-81,1-1 0,0 1 0,0-1 0,1 0 0,0 0 0,0 0 0,0 0 0,1 0 0,0 0 0,0 0 0,0 0 0,1 0 1,-1 0-1,4-9 0,-4 14-6,1-1 0,0 0 0,0 1 0,0-1 1,0 0-1,0 1 0,0-1 0,0 1 0,0 0 1,1-1-1,-1 1 0,1 0 0,-1 0 0,1 0 1,-1 0-1,1 0 0,0 0 0,-1 0 0,1 0 1,0 1-1,-1-1 0,1 1 0,0-1 0,0 1 0,0 0 1,0 0-1,-1 0 0,1 0 0,0 0 0,3 0 1,0 1-13,0 0 0,1 1 0,-1-1 0,0 1 0,0 0 0,0 0 0,0 1 0,-1 0 0,6 3 0,-8-4 14,0-1-1,0 0 1,-1 0 0,1 0-1,0 0 1,0 0 0,0-1 0,0 1-1,0 0 1,0-1 0,0 0-1,0 1 1,0-1 0,0 0-1,0 0 1,0 0 0,0 0-1,0 0 1,4-2 0,-3 1-1,0 0 0,1-1 0,-1 1 0,0-1 0,-1 0 0,1 0 0,0 0 0,0 0 0,-1-1 0,5-4 1,1-3 11,-1-1 1,0 1 0,-1-1-1,0-1 1,6-15 0,-6 12 2,-3 11 63,-1 0 0,-1-1 0,1 1 0,-1 0-1,1 0 1,-1-1 0,0 1 0,0-8 0,-7 6 574,11 10-191,11 2-457,-12-4-2,-1 0 0,0-1 1,1 0-1,-1 0 0,1 0 1,-1 0-1,1 0 0,0-1 1,-1 1-1,1-1 0,0 0 1,0 0-1,4-1 0,-6 0 1,0 0 0,0 0-1,0 0 1,0 0 0,0 0-1,-1 0 1,1-1 0,0 1-1,-1-1 1,1 1-1,-1-1 1,0 0 0,1 1-1,-1-1 1,0 0 0,0 0-1,1-2 1,1-2 12,-1 1 0,0-1 0,0 1 0,0-1 0,0-7 0,-2 9-12,2-13 205,1 14-54,3 10-6,1 8-136,0 1 0,-2 1 0,0-1 0,-1 1 0,3 25 0,-4-28 0,17 165-1621,-17-123-153</inkml:trace>
   <inkml:trace contextRef="#ctx0" brushRef="#br0" timeOffset="7646.12">1016 2458 11090,'-6'-12'6709,"10"13"-4361,14 21-1971,-11-9-308,-2 0 0,6 22 0,-8-25-50,0 0-1,0 0 1,1 0 0,0-1-1,1 1 1,0-1 0,8 10-1,-12-18-17,-1 0 0,1 0 0,0 0-1,-1 0 1,1-1 0,0 1-1,0 0 1,-1 0 0,1-1-1,0 1 1,0-1 0,0 1-1,0-1 1,0 1 0,0-1-1,0 1 1,0-1 0,0 0 0,0 0-1,0 1 1,2-1 0,-2 0 0,0-1 0,-1 1 0,1-1 0,0 1 1,0-1-1,-1 1 0,1-1 0,0 1 0,-1-1 1,1 0-1,-1 1 0,1-1 0,-1 0 0,1 1 1,-1-1-1,1 0 0,-1 0 0,0 1 0,1-1 0,-1-1 1,2-5 8,-1 0 0,1 1 0,-2-1 0,1 0 0,-1-11-1,-2-7 5,1 8-2,0 0 0,2-19 0,-1 32-12,1-1 1,-1 1-1,1-1 0,0 1 1,1-1-1,-1 1 0,1 0 0,0 0 1,0-1-1,0 1 0,0 1 1,6-8-1,5-1 2,0 1 1,1 0-1,0 1 1,1 0 0,0 2-1,23-11 1,-19 10-133,0-1 1,-1-1-1,30-23 1,-36 24-1,-8 7 94,0 0 0,0 0 0,0-1 0,0 1 1,-1-1-1,1 0 0,-1 0 0,0 0 0,4-9 1,-7 13 34,0 0 1,1-1-1,-1 1 1,0 0 0,0 0-1,0-1 1,0 1 0,0 0-1,0-1 1,0 1-1,0 0 1,0 0 0,0-1-1,0 1 1,0 0-1,0-1 1,0 1 0,0 0-1,0 0 1,0-1 0,0 1-1,0 0 1,0-1-1,0 1 1,0 0 0,-1 0-1,1-1 1,0 1-1,0 0 1,0 0 0,-1 0-1,1-1 1,0 1 0,-1 0-1,-10 0 16,-11 11 62,17-7-46,0 0-1,1 0 0,0 1 1,0-1-1,0 1 1,1 0-1,-1 0 0,1 0 1,0 0-1,1 1 1,-1-1-1,1 1 0,0-1 1,1 1-1,-1 0 1,1 0-1,0 0 0,0 7 1,1-8-22,0 0-1,0 0 1,0 0 0,1 0 0,0 0-1,0 0 1,0 0 0,1-1 0,-1 1-1,1 0 1,0-1 0,0 1 0,1-1-1,0 1 1,-1-1 0,1 0 0,1 0-1,-1-1 1,0 1 0,1-1 0,0 1-1,5 2 1,-6-3-52,1-1 1,0-1-1,-1 1 0,1 0 0,0-1 1,0 0-1,0 0 0,0 0 0,0 0 1,0-1-1,0 1 0,0-1 0,0 0 1,0 0-1,6-2 0,-4 1-252,1-1-1,0 0 1,-1 0-1,0-1 1,1 0 0,-1 0-1,0 0 1,8-7-1,-1 0-541,-1-1-1,0 0 0,-1-1 0,0 0 1,-1-1-1,-1 0 0,10-16 0,-14 20 475,-1-1-1,0 0 1,0 1-1,-1-2 1,0 1 0,0 0-1,1-19 1,-3 14 582,-1 0 0,0 0 0,-1 0 0,-6-29 0,1 20 740,-1 1 0,-1 0 0,-1 0 0,-1 1-1,-1 0 1,-19-29 0,26 46-512,3 2-194,0 1 1,-1 0-1,1 0 0,-1 0 0,1 0 0,-1 0 0,0 0 1,1 0-1,-1 0 0,0 1 0,0-1 0,-1 1 0,-2-2 1,5 3-210,0 0 0,0 1 1,-1-1-1,1 0 0,0 1 1,0-1-1,-1 0 0,1 1 1,0-1-1,0 1 0,0-1 1,0 0-1,0 1 0,0-1 1,-1 1-1,1-1 0,0 0 1,0 1-1,0-1 0,0 1 1,0-1-1,1 1 0,-1-1 1,0 0-1,0 1 0,0-1 1,0 0-1,0 1 0,1 0 1,3 17 96,19 48-69,2-1 1,57 103 0,-12-48-3999,-63-109 1611,-7-4-1008</inkml:trace>
   <inkml:trace contextRef="#ctx0" brushRef="#br0" timeOffset="8783.25">1269 2307 7026,'-16'0'2831,"13"1"-2516,0-1 0,0 1 1,0-1-1,0 0 0,0 0 1,0-1-1,0 1 0,0-1 0,0 1 1,-1-1-1,-2-1 0,6 1-290,0 1 0,0 0 0,0 0 0,0 0 0,0-1 0,0 1 0,0 0 0,0 0 0,0-1 0,0 1 0,0 0 0,0 0 0,0 0 0,0-1 0,0 1 0,0 0 0,0 0 0,0 0 0,0-1 0,0 1 0,0 0 0,0 0 0,0 0 0,0-1 0,1 1 0,-1 0 0,0 0 0,0 0 0,0 0 0,0-1 0,1 1 0,-1 0 0,0 0 0,0 0 0,0 0 0,1 0 0,-1 0 0,0 0 0,0-1 0,0 1 0,1 0 0,10-6 266,0-1 1,0 2-1,22-8 1,14-7-15,294-165 584,-229 113-861,-98 62 100,0-1 0,-1-1 0,-1-1 0,0 1-1,16-24 1,-27 35-33,-1 1 1,1-1-1,-1 0 0,1 1 1,-1-1-1,1 0 0,-1 0 1,1 1-1,-1-1 0,0 0 1,1 0-1,-1 0 0,0 0 0,0 0 1,1 0-1,-1 0 0,0 1 1,0-1-1,0 0 0,0-1 1,-1 1-25,1 1 0,-1 0 1,1 0-1,-1 0 1,1-1-1,-1 1 1,0 0-1,1 0 0,-1 0 1,1 0-1,-1 0 1,1 0-1,-1 0 1,0 0-1,1 0 0,-1 0 1,1 0-1,-1 1 1,1-1-1,-1 0 1,1 0-1,-2 1 0,-34 18 534,30-15-526,0 0 1,0 1 0,1 0-1,0 0 1,0 0 0,0 0-1,-7 11 1,11-14-46,0-1 0,0 1 0,1 0 0,-1-1 0,0 1 0,1 0 0,-1 0 1,1-1-1,0 1 0,0 0 0,-1 0 0,1 0 0,0-1 0,0 1 0,1 0 0,-1 0 0,0 0 0,1-1 0,-1 1 0,1 0 0,-1 0 0,1-1 0,0 1 0,0-1 1,0 1-1,0-1 0,0 1 0,0-1 0,0 1 0,0-1 0,1 0 0,-1 0 0,0 1 0,1-1 0,-1 0 0,4 1 0,-2 0-3,0 0 0,0 0 0,0-1 0,1 1-1,-1-1 1,1 0 0,-1 0 0,1 0 0,5 1 0,-4-2-371,-1 0 0,1 0 0,-1 0 0,1-1 0,0 0 0,-1 0 0,1 0 0,-1 0 1,0 0-1,1-1 0,-1 0 0,0 0 0,0 0 0,0-1 0,0 1 0,-1-1 0,1 0 0,-1 0 1,5-4-1,17-24-817,10-14 8533,-36 44-7329,0 0 1,0 0-1,0 0 1,1 0-1,-1 0 1,0 0-1,0 0 1,1 0-1,-1 0 1,1 0-1,-1 0 0,1-1 1,-1 1-1,1 0 1,-1-3-1,0 0-30,0 0 0,0 0-1,0 0 1,0-1-1,1 1 1,0 0 0,0 0-1,0-1 1,0 1-1,0 0 1,1-1 0,0 1-1,0 0 1,0 0 0,1 0-1,-1 0 1,1 0-1,0 0 1,0 0 0,0 1-1,1-1 1,-1 1-1,1-1 1,0 1 0,5-5-1,13-9-2077,40-27-1,-54 40 1878,0 0-1,1 0 1,-1 0 0,1 1-1,0 1 1,0-1 0,0 1 0,0 0-1,0 1 1,10-1 0,-13 2 290,-5 0 24,0 0 1,1 0-1,-1 1 0,0-1 1,0 0-1,1 0 0,-1 0 1,0 0-1,0 0 0,1 0 0,-1 0 1,0 0-1,0 0 0,1 0 1,-1 0-1,0 0 0,0-1 0,1 1 1,-1 0-1,0 0 0,0 0 1,1 0-1,-1 0 0,0 0 1,0-1-1,1 1 0,-1 0 0,0 0 1,0 0-1,0 0 0,0-1 1,1 1-1,-1 0 0,0 0 1,0-1-1,0 1 0,0 0 0,0 0 1,0-1-1,0 1 0,0 0 1,1 0-1,-1-1 0,0 1 0,0 0 1,0 0-1,0-1 0,0 1 1,0 0-1,-1-1 0,4-13-643,-2 12 550,1-4 59,0-1-1,-1 1 1,0-1 0,0-8 0,-1 14-43,0 0 0,1 0 0,-1-1 0,0 1 0,0 0 0,0 0 0,-1 0 0,1 0 0,0 0 0,0 0 0,-1 0 0,1 1 0,0-1 0,-1 0 0,1 0 0,-1 0 0,1 0 0,-1 0 0,1 0 0,-1 1 0,0-1 0,1 0 0,-1 0 0,0 1 0,0-1 0,1 1 0,-1-1 0,0 0 0,0 1 0,0 0 0,0-1 0,0 1 0,0-1 0,0 1 0,0 0 0,0 0 0,0 0 0,0 0 0,0-1 0,0 1 0,0 0 0,-2 1 0,1-1-4,0 1 0,0 0 1,0 0-1,0 0 0,0 0 0,0 0 1,0 0-1,0 0 0,0 1 0,1-1 1,-1 1-1,0-1 0,1 1 0,0 0 1,-1-1-1,1 1 0,0 0 0,0 0 1,-1 0-1,0 4 0,-1 0 5,1 0-1,0 0 1,0 0 0,0 0-1,-1 14 1,2-16-62,1 0 0,0 0 1,0 0-1,0 0 0,1 0 0,-1 1 1,1-1-1,0 0 0,0 0 0,1-1 1,-1 1-1,1 0 0,0 0 0,0-1 1,0 1-1,0-1 0,0 1 0,1-1 1,0 0-1,-1 0 0,1 0 0,1 0 0,-1-1 1,0 1-1,0-1 0,1 0 0,0 0 1,-1 0-1,1 0 0,0-1 0,0 1 1,0-1-1,0 0 0,0 0 0,0-1 1,0 1-1,0-1 0,0 0 0,0 0 1,0 0-1,1-1 0,-1 1 0,0-1 0,0 0 1,0 0-1,0 0 0,-1-1 0,5-1 1,-3 0-121,-1 1 1,1-1-1,-1 0 1,1 0-1,-1 0 0,0 0 1,0-1-1,-1 1 1,1-1-1,-1 0 1,0 0-1,0-1 1,3-5-1,-2 2 632,-1 0 0,1-1 0,-2 1 0,1-1 0,-1 0 1,1-15-1,-3 24-449,0 0 1,0 0 0,0 0 0,0 0 0,0 0-1,0 0 1,-1 0 0,1 0 0,0 0-1,0 0 1,0 0 0,0 0 0,0 0 0,0 0-1,0 0 1,0 0 0,0 0 0,0 0 0,-1 0-1,1 0 1,0 0 0,0 0 0,0-1 0,0 1-1,0 0 1,0 0 0,0 0 0,0 0 0,0 0-1,0 0 1,0 0 0,0 0 0,0 0 0,0 0-1,0 0 1,-1 0 0,1 0 0,0-1 0,0 1-1,0 0 1,0 0 0,0 0 0,0 0-1,0 0 1,0 0 0,0 0 0,0 0 0,0 0-1,0 0 1,0-1 0,0 1 0,-4 2-198,1-13 180,2 3-14,1 0 0,0 0 0,0 0-1,0 0 1,1 0 0,0 1 0,1-1 0,0 0-1,0 1 1,1-1 0,-1 1 0,6-9-1,-8 15 2,1-1-1,0 1 1,-1 0-1,1 0 1,0 0-1,0 0 1,-1 0-1,1 0 1,0 0-1,0 0 1,0 0-1,0 0 1,0 1-1,0-1 0,1 0 1,-1 1-1,0-1 1,0 1-1,0-1 1,1 1-1,-1 0 1,0-1-1,0 1 1,1 0-1,-1 0 1,0 0-1,1 0 1,-1 0-1,0 0 0,1 0 1,-1 0-1,0 1 1,1-1-1,-1 0 1,0 1-1,0-1 1,0 1-1,1-1 1,1 2-1,0 1-24,0-1 0,-1 0 1,1 1-1,-1 0 0,1 0 0,-1-1 0,0 1 1,0 1-1,0-1 0,0 0 0,-1 0 0,1 1 1,0 3-1,2 9-540,-3-11 86,0 0-1,1 0 0,-1 0 1,1 0-1,3 5 0,1 1-1412</inkml:trace>
   <inkml:trace contextRef="#ctx0" brushRef="#br0" timeOffset="9229.14">2460 1389 7290,'-7'-3'3592,"1"-7"-1207,-1 3-321,0 5-559,2 2-249,0 14-400,0 5-224,5 6-264,4 6-120,2 0-160,2-5-40,2-1-32,2-5 0,1-8-384,0-3-344,2-11-832,-3-7-425</inkml:trace>
-  <inkml:trace contextRef="#ctx0" brushRef="#br0" timeOffset="9615.46">2556 1363 5073,'-12'-11'7686,"12"11"-7609,-1-1 0,1 1 0,0 0 0,0 0 1,0 0-1,-1 0 0,1-1 0,0 1 0,0 0 1,0 0-1,0-1 0,0 1 0,0 0 0,-1 0 1,1-1-1,0 1 0,0 0 0,0 0 0,0-1 1,0 1-1,0 0 0,0 0 0,0-1 0,0 1 0,0 0 1,0-1-1,0 1 0,0 0 0,1 0 0,-1-1 1,0 1-1,0 0 0,0 0 0,0 0 0,0-1 1,0 1-1,1 0 0,-1 0 0,0-1 0,0 1 1,0 0-1,1 0 0,-1 0 0,0 0 0,0 0 0,0-1 1,1 1-1,-1 0 0,1 0 0,14-11 717,-12 10-793,0-1 1,0 0-1,0 0 1,0 0-1,0 0 0,-1 0 1,5-5-1,-7 6 9,1 0 0,0 0 0,0 0 0,-1 0 0,1 0 0,-1 0 0,1 0 0,-1 0 0,1 0 0,-1-1 0,0 1 0,0 0 0,0 0 0,1 0 1,-1-1-1,0 1 0,0 0 0,-1 0 0,1 0 0,0-1 0,0 1 0,-1 0 0,1 0 0,0 0 0,-1-1 0,1 1 0,-1 0 0,1 0 0,-1 0 0,0 0 0,-1-1 0,1 1 10,1 0 1,-1 1-1,1-1 1,-1 1-1,1-1 1,-1 1-1,0-1 1,1 1 0,-1 0-1,0-1 1,1 1-1,-1 0 1,0 0-1,0-1 1,1 1-1,-1 0 1,0 0-1,0 0 1,1 0-1,-1 0 1,0 0-1,0 0 1,0 0-1,1 0 1,-1 0-1,0 0 1,0 1-1,1-1 1,-1 0 0,0 1-1,1-1 1,-1 0-1,0 1 1,1-1-1,-1 1 1,0-1-1,1 1 1,-1-1-1,1 1 1,-1-1-1,0 2 1,-2 1 3,0 0-1,0 0 1,0 1 0,1 0-1,-5 7 1,5-6-8,0 0 1,0 0-1,0 1 0,1-1 1,0 1-1,0-1 0,0 1 1,1 0-1,0-1 0,0 1 1,0 0-1,1-1 0,-1 1 1,1-1-1,1 1 0,-1-1 1,1 1-1,0-1 0,0 0 1,6 10-1,-5-11-55,-1 0 0,1-1 0,0 1 0,0-1 0,0 0 0,0 0 0,0 0 0,1 0 0,0 0 0,-1-1 0,1 1 0,0-1 0,0 0 0,0-1 0,0 1 0,1 0 0,-1-1 0,0 0 0,1 0 0,-1-1 0,1 1 0,-1-1 0,1 0 0,-1 0 0,1 0 0,-1-1 0,6 0 0,19-9-1682,1-2-1570</inkml:trace>
+  <inkml:trace contextRef="#ctx0" brushRef="#br0" timeOffset="9615.45">2556 1363 5073,'-12'-11'7686,"12"11"-7609,-1-1 0,1 1 0,0 0 0,0 0 1,0 0-1,-1 0 0,1-1 0,0 1 0,0 0 1,0 0-1,0-1 0,0 1 0,0 0 0,-1 0 1,1-1-1,0 1 0,0 0 0,0 0 0,0-1 1,0 1-1,0 0 0,0 0 0,0-1 0,0 1 0,0 0 1,0-1-1,0 1 0,0 0 0,1 0 0,-1-1 1,0 1-1,0 0 0,0 0 0,0 0 0,0-1 1,0 1-1,1 0 0,-1 0 0,0-1 0,0 1 1,0 0-1,1 0 0,-1 0 0,0 0 0,0 0 0,0-1 1,1 1-1,-1 0 0,1 0 0,14-11 717,-12 10-793,0-1 1,0 0-1,0 0 1,0 0-1,0 0 0,-1 0 1,5-5-1,-7 6 9,1 0 0,0 0 0,0 0 0,-1 0 0,1 0 0,-1 0 0,1 0 0,-1 0 0,1 0 0,-1-1 0,0 1 0,0 0 0,0 0 0,1 0 1,-1-1-1,0 1 0,0 0 0,-1 0 0,1 0 0,0-1 0,0 1 0,-1 0 0,1 0 0,0 0 0,-1-1 0,1 1 0,-1 0 0,1 0 0,-1 0 0,0 0 0,-1-1 0,1 1 10,1 0 1,-1 1-1,1-1 1,-1 1-1,1-1 1,-1 1-1,0-1 1,1 1 0,-1 0-1,0-1 1,1 1-1,-1 0 1,0 0-1,0-1 1,1 1-1,-1 0 1,0 0-1,0 0 1,1 0-1,-1 0 1,0 0-1,0 0 1,0 0-1,1 0 1,-1 0-1,0 0 1,0 1-1,1-1 1,-1 0 0,0 1-1,1-1 1,-1 0-1,0 1 1,1-1-1,-1 1 1,0-1-1,1 1 1,-1-1-1,1 1 1,-1-1-1,0 2 1,-2 1 3,0 0-1,0 0 1,0 1 0,1 0-1,-5 7 1,5-6-8,0 0 1,0 0-1,0 1 0,1-1 1,0 1-1,0-1 0,0 1 1,1 0-1,0-1 0,0 1 1,0 0-1,1-1 0,-1 1 1,1-1-1,1 1 0,-1-1 1,1 1-1,0-1 0,0 0 1,6 10-1,-5-11-55,-1 0 0,1-1 0,0 1 0,0-1 0,0 0 0,0 0 0,0 0 0,1 0 0,0 0 0,-1-1 0,1 1 0,0-1 0,0 0 0,0-1 0,0 1 0,1 0 0,-1-1 0,0 0 0,1 0 0,-1-1 0,1 1 0,-1-1 0,1 0 0,-1 0 0,1 0 0,-1-1 0,6 0 0,19-9-1682,1-2-1570</inkml:trace>
 </inkml:ink>
 </file>
 
@@ -3631,7 +4550,7 @@
   </inkml:definitions>
   <inkml:trace contextRef="#ctx0" brushRef="#br0">3 207 10898,'3'-61'4169,"-9"53"-2889,6 5 833,2 6-1209,11 15-912,38 34 8,-22-20 16,3 6 8,-4 2 40,4 3-56,-6 6 0,2-5 40,-4-4-728,-2-6-584,-1-14-1961</inkml:trace>
   <inkml:trace contextRef="#ctx0" brushRef="#br0" timeOffset="349.63">441 254 9050,'-5'-5'3857,"3"-1"-1977,2 2 1529,-1 4-3161,-2 10-136,-23 51-104,10-24 40,0 8 32,-5 0 0,8-1-120,1-6-512,5-13-1016,5-6-2009</inkml:trace>
-  <inkml:trace contextRef="#ctx0" brushRef="#br0" timeOffset="1064.86">596 273 9602,'-2'-1'390,"1"0"-1,-1 0 1,0 0 0,0 0-1,0 0 1,0 1 0,0-1-1,0 1 1,0-1 0,0 1-1,0 0 1,0-1 0,0 1-1,0 0 1,0 1 0,0-1 0,0 0-1,0 1 1,0-1 0,0 1-1,-2 0 1,1 1-248,0 0-1,0 0 1,0 0 0,0 0 0,1 0 0,-1 1-1,1-1 1,0 1 0,-1 0 0,1-1 0,-2 6 0,0-1-193,0 0 0,1 1 0,0-1 1,0 0-1,1 1 0,0 0 1,1-1-1,0 1 0,0 0 0,0 12 1,2-13 43,0 0 0,0 0 0,1-1 0,-1 1 0,2 0 0,-1-1 0,1 1 0,0-1 1,7 11-1,-8-15-10,-1 0 1,0-1 0,0 1-1,1-1 1,-1 0 0,0 1-1,1-1 1,0 0 0,-1 0-1,1 0 1,0 0-1,-1 0 1,1 0 0,0-1-1,0 1 1,0-1 0,-1 1-1,1-1 1,0 0 0,0 1-1,0-1 1,0 0 0,0 0-1,0 0 1,0-1 0,0 1-1,0 0 1,0-1 0,-1 1-1,1-1 1,0 0 0,0 1-1,0-1 1,-1 0 0,1 0-1,0 0 1,-1-1 0,1 1-1,1-2 1,1 0-15,-1-1 0,0 1 1,1-1-1,-1 1 0,-1-1 0,1 0 1,-1 0-1,1-1 0,-1 1 0,0 0 1,-1-1-1,1 1 0,-1-1 0,2-8 1,-1-6 33,0 0 0,-1-26 1,-1 35-14,-3-2 277,3 11-251,0 1 1,0 0-1,0 0 0,0-1 1,0 1-1,-1 0 0,1 0 1,0 0-1,0-1 0,0 1 1,0 0-1,0 0 0,0 0 1,-1 0-1,1-1 0,0 1 1,0 0-1,0 0 0,-1 0 1,1 0-1,0 0 0,0 0 1,0-1-1,-1 1 0,1 0 1,0 0-1,0 0 0,-1 0 1,1 0-1,0 0 0,0 0 1,-1 0-1,1 0 0,0 0 1,0 0-1,-1 0 0,1 0 1,0 0-1,0 1 0,0-1 1,-1 0-1,1 0 0,0 0 1,0 0-1,0 0 0,-1 0 1,1 0-1,0 1 0,0-1 1,0 0-1,0 0 0,-1 0 1,1 1-1,-3 13 22,2-5-40,0-1-13,0 1-1,1 0 1,0-1 0,0 1-1,2 9 1,-1-16-75,-1 1 1,1-1 0,-1 1-1,1-1 1,0 0-1,0 1 1,0-1 0,0 0-1,0 0 1,1 1-1,-1-1 1,1 0 0,-1 0-1,1-1 1,0 1 0,0 0-1,0 0 1,0-1-1,0 0 1,0 1 0,0-1-1,0 0 1,0 0-1,1 0 1,2 1 0,2-1-165,0 0 1,1 0-1,-1-1 1,0 0-1,0-1 1,1 1-1,-1-1 1,0-1-1,8-1 1,61-24-255,-75 27 507,18-7 167,36-16-295,-51 21 448,0 0 1,-1 0-1,1-1 0,0 0 0,-1 1 1,0-1-1,0 0 0,0 0 1,0-1-1,4-5 0,-16 37 2722,5-7-3007,2 1-1,-1 28 1,3-34-66,0-14 0,0-4-7,1-23-116,0 2 146,-1 6 5,1 0-1,1 1 1,1-1-1,0 1 1,6-18 0,-7 30-16,-1-1 1,1 1 0,1-1-1,-1 1 1,1 0 0,-1 0-1,1 0 1,0 1 0,0-1 0,1 1-1,-1-1 1,1 1 0,0 0-1,0 1 1,0-1 0,0 1-1,0-1 1,0 1 0,1 0-1,-1 1 1,1-1 0,8-1 0,-10 3-36,-1-1 1,1 1-1,0 0 0,0 0 1,0 0-1,0 0 1,0 0-1,0 0 1,0 1-1,-1 0 1,1-1-1,0 1 1,0 0-1,-1 0 1,1 1-1,4 2 1,-3-1 71,0 0 1,-1 0-1,1 1 1,-1-1 0,0 1-1,0 0 1,-1-1-1,1 2 1,2 5-1,2 4-505,-2 1-1,0 0 0,-1 1 1,0-1-1,1 17 0,-4-27-1966</inkml:trace>
+  <inkml:trace contextRef="#ctx0" brushRef="#br0" timeOffset="1064.85">596 273 9602,'-2'-1'390,"1"0"-1,-1 0 1,0 0 0,0 0-1,0 0 1,0 1 0,0-1-1,0 1 1,0-1 0,0 1-1,0 0 1,0-1 0,0 1-1,0 0 1,0 1 0,0-1 0,0 0-1,0 1 1,0-1 0,0 1-1,-2 0 1,1 1-248,0 0-1,0 0 1,0 0 0,0 0 0,1 0 0,-1 1-1,1-1 1,0 1 0,-1 0 0,1-1 0,-2 6 0,0-1-193,0 0 0,1 1 0,0-1 1,0 0-1,1 1 0,0 0 1,1-1-1,0 1 0,0 0 0,0 12 1,2-13 43,0 0 0,0 0 0,1-1 0,-1 1 0,2 0 0,-1-1 0,1 1 0,0-1 1,7 11-1,-8-15-10,-1 0 1,0-1 0,0 1-1,1-1 1,-1 0 0,0 1-1,1-1 1,0 0 0,-1 0-1,1 0 1,0 0-1,-1 0 1,1 0 0,0-1-1,0 1 1,0-1 0,-1 1-1,1-1 1,0 0 0,0 1-1,0-1 1,0 0 0,0 0-1,0 0 1,0-1 0,0 1-1,0 0 1,0-1 0,-1 1-1,1-1 1,0 0 0,0 1-1,0-1 1,-1 0 0,1 0-1,0 0 1,-1-1 0,1 1-1,1-2 1,1 0-15,-1-1 0,0 1 1,1-1-1,-1 1 0,-1-1 0,1 0 1,-1 0-1,1-1 0,-1 1 0,0 0 1,-1-1-1,1 1 0,-1-1 0,2-8 1,-1-6 33,0 0 0,-1-26 1,-1 35-14,-3-2 277,3 11-251,0 1 1,0 0-1,0 0 0,0-1 1,0 1-1,-1 0 0,1 0 1,0 0-1,0-1 0,0 1 1,0 0-1,0 0 0,0 0 1,-1 0-1,1-1 0,0 1 1,0 0-1,0 0 0,-1 0 1,1 0-1,0 0 0,0 0 1,0-1-1,-1 1 0,1 0 1,0 0-1,0 0 0,-1 0 1,1 0-1,0 0 0,0 0 1,-1 0-1,1 0 0,0 0 1,0 0-1,-1 0 0,1 0 1,0 0-1,0 1 0,0-1 1,-1 0-1,1 0 0,0 0 1,0 0-1,0 0 0,-1 0 1,1 0-1,0 1 0,0-1 1,0 0-1,0 0 0,-1 0 1,1 1-1,-3 13 22,2-5-40,0-1-13,0 1-1,1 0 1,0-1 0,0 1-1,2 9 1,-1-16-75,-1 1 1,1-1 0,-1 1-1,1-1 1,0 0-1,0 1 1,0-1 0,0 0-1,0 0 1,1 1-1,-1-1 1,1 0 0,-1 0-1,1-1 1,0 1 0,0 0-1,0 0 1,0-1-1,0 0 1,0 1 0,0-1-1,0 0 1,0 0-1,1 0 1,2 1 0,2-1-165,0 0 1,1 0-1,-1-1 1,0 0-1,0-1 1,1 1-1,-1-1 1,0-1-1,8-1 1,61-24-255,-75 27 507,18-7 167,36-16-295,-51 21 448,0 0 1,-1 0-1,1-1 0,0 0 0,-1 1 1,0-1-1,0 0 0,0 0 1,0-1-1,4-5 0,-16 37 2722,5-7-3007,2 1-1,-1 28 1,3-34-66,0-14 0,0-4-7,1-23-116,0 2 146,-1 6 5,1 0-1,1 1 1,1-1-1,0 1 1,6-18 0,-7 30-16,-1-1 1,1 1 0,1-1-1,-1 1 1,1 0 0,-1 0-1,1 0 1,0 1 0,0-1 0,1 1-1,-1-1 1,1 1 0,0 0-1,0 1 1,0-1 0,0 1-1,0-1 1,0 1 0,1 0-1,-1 1 1,1-1 0,8-1 0,-10 3-36,-1-1 1,1 1-1,0 0 0,0 0 1,0 0-1,0 0 1,0 0-1,0 0 1,0 1-1,-1 0 1,1-1-1,0 1 1,0 0-1,-1 0 1,1 1-1,4 2 1,-3-1 71,0 0 1,-1 0-1,1 1 1,-1-1 0,0 1-1,0 0 1,-1-1-1,1 2 1,2 5-1,2 4-505,-2 1-1,0 0 0,-1 1 1,0-1-1,1 17 0,-4-27-1966</inkml:trace>
   <inkml:trace contextRef="#ctx0" brushRef="#br0" timeOffset="1421.78">1121 55 8362,'-4'-6'3585,"-3"-11"-1873,1 7-576,3 6-632,0-2-192,4 12-968,3 0-480</inkml:trace>
   <inkml:trace contextRef="#ctx0" brushRef="#br0" timeOffset="1783.11">1340 151 7746,'-4'-1'1029,"0"0"0,1-1 0,-1 2 1,0-1-1,0 0 0,-5 0 0,6 1-717,1 0 0,0 1 0,-1-1 0,1 0 0,0 1 0,-1-1 0,1 1 0,0 0 0,-4 1-1,3 0-242,0 1-1,0-1 0,1 0 1,-1 1-1,0-1 1,1 1-1,0 0 0,-1 0 1,1 0-1,0 0 0,0 0 1,1 1-1,-1-1 0,-1 6 1,1-3-65,0 1 1,1-1-1,0 1 0,0-1 1,0 1-1,1 0 1,0-1-1,0 1 0,1-1 1,0 1-1,2 11 1,-2-14-16,0 0 1,1 0-1,-1 0 1,1 0-1,0 0 0,0-1 1,0 1-1,0 0 1,1-1-1,-1 0 1,1 1-1,0-1 1,0 0-1,0 0 1,0-1-1,1 1 1,-1-1-1,1 0 1,5 3-1,-6-4-12,0 0 0,-1-1 0,1 1 0,0-1 0,0 0-1,-1 0 1,1 0 0,0 0 0,0 0 0,-1-1 0,1 1 0,0-1-1,-1 0 1,1 0 0,0 0 0,-1 0 0,1 0 0,-1 0 0,0-1-1,1 1 1,-1-1 0,0 0 0,0 0 0,0 0 0,2-2 0,0 0 22,0 0 0,0-1 0,-1 1 1,0-1-1,0 0 0,0 0 0,0 0 1,-1 0-1,0 0 0,0-1 0,1-5 1,1-45 247,-3 31 66,-1 17 378,4 28-427,34 157-2069,-34-158 107</inkml:trace>
   <inkml:trace contextRef="#ctx0" brushRef="#br0" timeOffset="2230.31">1647 89 6113,'-2'-14'2524,"0"2"-906,-1 1 1,1-1-1,-2 1 0,-5-14 1,9 25-1578,0 0 0,0 0-1,0 0 1,0 0 0,0 0 0,0-1 0,0 1 0,0 0 0,0 0-1,0 0 1,0 0 0,0 0 0,0-1 0,0 1 0,0 0 0,0 0-1,0 0 1,0 0 0,-1 0 0,1 0 0,0-1 0,0 1 0,0 0 0,0 0-1,0 0 1,0 0 0,0 0 0,-1 0 0,1 0 0,0 0 0,0 0-1,0 0 1,0 0 0,0 0 0,0 0 0,-1 0 0,1 0 0,0 0-1,0 0 1,0 0 0,0 0 0,-1 0 0,1 0 0,0 0 0,0 0-1,0 0 1,0 0 0,-1 0 0,-2 9 548,1 11-528,2 18 8,2 0-1,11 56 0,-2-15-3,-11-79-65,0 0 0,0 0 1,0 0-1,0 0 0,-1 1 1,1-1-1,0 0 0,0 0 0,0 0 1,0 0-1,0 0 0,0 1 1,0-1-1,0 0 0,0 0 0,1 0 1,-1 0-1,0 0 0,0 0 1,0 1-1,0-1 0,0 0 0,0 0 1,0 0-1,0 0 0,0 0 1,0 0-1,0 0 0,0 1 0,0-1 1,1 0-1,-1 0 0,0 0 1,0 0-1,0 0 0,0 0 0,0 0 1,0 0-1,1 0 0,-1 0 1,0 0-1,0 0 0,0 0 0,0 0 1,0 0-1,0 0 0,1 0 1,-1 0-1,0 0 0,0 0 0,0 0 1,0 0-1,0 0 0,1 0 1,-1 0-1,0 0 0,0 0 0,0 0 1,0 0-1,0 0 0,0 0 1,0 0-1,1 0 0,-1-1 0,9-9 133,-1 0-119,21-20 30,-26 28-38,0-1 0,0 1-1,0 0 1,0 0 0,1 0 0,-1 0-1,0 1 1,1-1 0,0 1-1,-1 0 1,1 0 0,0 0 0,0 1-1,-1-1 1,1 1 0,0 0-1,0 0 1,0 0 0,0 0 0,6 2-1,-2 0-4,1 0 0,-1 1 0,0 0 0,-1 0-1,1 1 1,-1 0 0,12 8 0,-14-9-29,-1 0 1,1 0 0,-1 1-1,0 0 1,-1 0-1,1 0 1,-1 1-1,1-1 1,-1 1-1,0-1 1,-1 1-1,1 0 1,-1 0-1,0 0 1,-1 1-1,1-1 1,-1 0 0,0 1-1,0-1 1,0 1-1,-1-1 1,0 1-1,0-1 1,-1 1-1,1-1 1,-1 1-1,0-1 1,-1 0-1,1 1 1,-1-1-1,0 0 1,0 0 0,-1 0-1,0 0 1,1-1-1,-2 1 1,1-1-1,0 1 1,-1-1-1,0 0 1,-7 5-1,5-5-16,0 0-1,0-1 0,0 0 0,-1 0 0,1-1 1,-1 0-1,0 0 0,1 0 0,-1-1 1,0 0-1,0 0 0,0-1 0,0 0 1,0 0-1,-11-2 0,14 2 23,0-1-1,0 1 1,0-1-1,0 0 1,0 0-1,0-1 1,0 1-1,0-1 1,1 1-1,-1-1 1,1-1-1,-1 1 1,1 0-1,0-1 1,0 0-1,0 1 1,0-1-1,1 0 1,-1-1-1,1 1 1,-1 0-1,1-1 1,0 1-1,1-1 1,-1 0 0,1 1-1,-1-1 1,0-6-1,1 4-300,1-1 1,0 0-1,0 1 1,0-1-1,1 1 1,0-1-1,1 1 0,2-10 1,13-21-2990</inkml:trace>
@@ -3814,7 +4733,7 @@
   <inkml:trace contextRef="#ctx0" brushRef="#br0">57 790 8642,'-11'5'3553,"-11"6"-2097,7-4-96,6-1-352,12-2-47,18-4-209,7-5-160,17-9-168,5 3-96,1-9-224,5 6-112,-7 2-488,-5-4-168,-5 10-352,-11-1-177,-14 3-151,-8 2-624</inkml:trace>
   <inkml:trace contextRef="#ctx0" brushRef="#br0" timeOffset="440.53">175 616 7794,'0'-4'3344,"0"-4"-1687,1 3-329,4 3 2017,-2 7-2729,8 20-112,8 43-120,-15-21-176,-3 9-232,-3-6-248,1-6-632,0-7-464</inkml:trace>
   <inkml:trace contextRef="#ctx0" brushRef="#br0" timeOffset="873.95">601 601 10394,'10'3'8844,"-9"-2"-8576,6 16 1417,1 23-2812,-8-39 1445,1 10-320,0-1 0,-1 1 0,0 0 0,-1 0 0,0 0 0,-5 20 0,-3-2-215,-12 31-1,-3 5-192,23-62 407,1-1 1,-1 0-1,1 0 1,-1 0-1,1 0 0,0 0 1,0 0-1,0 0 1,0 4-1,1-5 3,-1 0 0,0 0 0,0-1 0,1 1 1,-1-1-1,0 1 0,1 0 0,-1-1 0,0 1 0,1-1 0,-1 1 0,1-1 0,-1 1 0,1-1 0,-1 1 0,1-1 0,0 1 0,-1-1 1,1 0-1,1 1 0,1 0 1,0-1 0,0 1 0,0-1 0,1 0 0,-1 0 0,0 0 0,0-1 0,0 1 0,0-1 0,1 0 0,5-2 0,135-51-2798,-138 51 2569,47-19-2159</inkml:trace>
-  <inkml:trace contextRef="#ctx0" brushRef="#br0" timeOffset="1287.16">1015 98 8090,'4'-11'3666,"-3"10"-3281,0-1 0,-1 0 0,1 0 0,0 0 0,-1 0 1,0 0-1,1 0 0,-1 0 0,0 0 0,0 0 0,0-2 0,0 4-324,0-1 0,-1 1-1,1 0 1,0 0 0,0 0 0,0 0 0,0 0 0,0 0 0,0 0 0,0 0 0,0 0-1,-1 0 1,1-1 0,0 1 0,0 0 0,0 0 0,0 0 0,0 0 0,-1 0 0,1 0-1,0 0 1,0 0 0,0 0 0,0 0 0,0 0 0,-1 0 0,1 0 0,0 0 0,0 0-1,0 0 1,0 1 0,0-1 0,0 0 0,-1 0 0,1 0 0,0 0 0,0 0 0,0 0-1,0 0 1,0 0 0,0 0 0,0 0 0,-1 1 0,1-1 0,0 0 0,0 0 0,0 0-1,0 0 1,0 0 0,0 0 0,0 1 0,0-1 0,0 0 0,0 0 0,0 0-1,0 0 1,0 1 0,-10 14 750,-5 14-377,-2 4-57,2 0 1,-15 45-1,27-69-361,0 0 0,1 0 0,0 0 0,1 0 0,0 1 0,0-1 0,1 0 0,0 1 0,1-1 0,0 1 0,1-1 0,-1 0 0,2 0 0,4 14 0,-6-20-49,1-1 1,-1 1 0,0-1-1,1 0 1,-1 0 0,1 0-1,0 1 1,0-2-1,0 1 1,0 0 0,0 0-1,0-1 1,0 1 0,0-1-1,1 1 1,-1-1-1,1 0 1,-1 0 0,1 0-1,-1-1 1,1 1-1,0 0 1,-1-1 0,1 0-1,0 0 1,-1 1 0,1-2-1,0 1 1,-1 0-1,1 0 1,5-2 0,-5 1-70,0 0 1,0 0-1,0-1 1,-1 1-1,1-1 1,0 1 0,-1-1-1,1 0 1,-1 0-1,0 0 1,1 0-1,-1-1 1,0 1-1,0-1 1,0 1-1,-1-1 1,1 1 0,-1-1-1,1 0 1,-1 0-1,0 0 1,0 0-1,0 0 1,-1 0-1,1 0 1,-1 0-1,1-6 1,-2 5 89,1 1-1,-1 0 1,1 0-1,-1 0 1,0 0-1,0 0 1,-1 0-1,1 0 1,-1 0-1,1 0 1,-1 0-1,0 1 1,0-1 0,0 1-1,0 0 1,0-1-1,-1 1 1,1 0-1,-1 0 1,0 0-1,1 1 1,-4-3-1,-10-4-304,1 1 0,-33-11 0,26 11-607,3-1-584,6-3-891</inkml:trace>
+  <inkml:trace contextRef="#ctx0" brushRef="#br0" timeOffset="1287.15">1015 98 8090,'4'-11'3666,"-3"10"-3281,0-1 0,-1 0 0,1 0 0,0 0 0,-1 0 1,0 0-1,1 0 0,-1 0 0,0 0 0,0 0 0,0-2 0,0 4-324,0-1 0,-1 1-1,1 0 1,0 0 0,0 0 0,0 0 0,0 0 0,0 0 0,0 0 0,0 0 0,0 0-1,-1 0 1,1-1 0,0 1 0,0 0 0,0 0 0,0 0 0,0 0 0,-1 0 0,1 0-1,0 0 1,0 0 0,0 0 0,0 0 0,0 0 0,-1 0 0,1 0 0,0 0 0,0 0-1,0 0 1,0 1 0,0-1 0,0 0 0,-1 0 0,1 0 0,0 0 0,0 0 0,0 0-1,0 0 1,0 0 0,0 0 0,0 0 0,-1 1 0,1-1 0,0 0 0,0 0 0,0 0-1,0 0 1,0 0 0,0 0 0,0 1 0,0-1 0,0 0 0,0 0 0,0 0-1,0 0 1,0 1 0,-10 14 750,-5 14-377,-2 4-57,2 0 1,-15 45-1,27-69-361,0 0 0,1 0 0,0 0 0,1 0 0,0 1 0,0-1 0,1 0 0,0 1 0,1-1 0,0 1 0,1-1 0,-1 0 0,2 0 0,4 14 0,-6-20-49,1-1 1,-1 1 0,0-1-1,1 0 1,-1 0 0,1 0-1,0 1 1,0-2-1,0 1 1,0 0 0,0 0-1,0-1 1,0 1 0,0-1-1,1 1 1,-1-1-1,1 0 1,-1 0 0,1 0-1,-1-1 1,1 1-1,0 0 1,-1-1 0,1 0-1,0 0 1,-1 1 0,1-2-1,0 1 1,-1 0-1,1 0 1,5-2 0,-5 1-70,0 0 1,0 0-1,0-1 1,-1 1-1,1-1 1,0 1 0,-1-1-1,1 0 1,-1 0-1,0 0 1,1 0-1,-1-1 1,0 1-1,0-1 1,0 1-1,-1-1 1,1 1 0,-1-1-1,1 0 1,-1 0-1,0 0 1,0 0-1,0 0 1,-1 0-1,1 0 1,-1 0-1,1-6 1,-2 5 89,1 1-1,-1 0 1,1 0-1,-1 0 1,0 0-1,0 0 1,-1 0-1,1 0 1,-1 0-1,1 0 1,-1 0-1,0 1 1,0-1 0,0 1-1,0 0 1,0-1-1,-1 1 1,1 0-1,-1 0 1,0 0-1,1 1 1,-4-3-1,-10-4-304,1 1 0,-33-11 0,26 11-607,3-1-584,6-3-891</inkml:trace>
   <inkml:trace contextRef="#ctx0" brushRef="#br0" timeOffset="2094.82">1695 704 20172,'14'-3'112,"0"-3"96,22-1 128,5-4-128,9-3-71,-2 6-89,-3-3-601,-4 1-367,-9 2-784,-4-2-289,-7 3-1351</inkml:trace>
   <inkml:trace contextRef="#ctx0" brushRef="#br0" timeOffset="2095.82">2106 328 8202,'0'-5'3665,"-2"-2"-1649,2 2-136,-2 14-351,2 7-41,2 18-144,1 8-247,1 8-225,1 3-160,-3-5-416,-1 1-96,-1 0-184,-2-1-296,2 6-760,0-1-489,1-2-599</inkml:trace>
 </inkml:ink>
@@ -3948,14 +4867,14 @@
     </inkml:brush>
   </inkml:definitions>
   <inkml:trace contextRef="#ctx0" brushRef="#br0">184 1395 3161,'-66'23'1433,"64"-22"-1071,-1 0 0,1 0-1,-1-1 1,1 1-1,-1 0 1,1-1-1,-1 0 1,0 1 0,0-1-1,-3 0 1,0-1 921,-3 3 1480,-16 7-2079,25-9-603,-13 8 430,11-7-399,1 0 0,0 0-1,-1-1 1,1 1 0,-1 0 0,1 0 0,-1-1 0,1 1 0,-1-1 0,1 1 0,-3-1 0,4 0 40,19 6-83,-7-4-51,1-1 1,-1 0-1,0 0 1,0-1-1,1-1 1,-1 0-1,19-4 1,208-29 106,-12 3-142,897-154 65,-680 131-39,-426 53-14,6-1 26,-20-2-9,4 1-1,23-3 17,-16 2-3,-3 4-2740</inkml:trace>
-  <inkml:trace contextRef="#ctx0" brushRef="#br0" timeOffset="2154.74">120 1438 2889,'1'-7'7571,"0"7"-7412,-1 0-1,0 0 1,1-1 0,-1 1-1,0-1 1,0 1 0,0 0-1,1-1 1,-1 1 0,0 0-1,0-1 1,0 1 0,0-1-1,0 1 1,0 0 0,0-1-1,1 1 1,-1-1-1,0 1 1,-1 0 0,1-1-1,0 1 1,0-1 0,0 1-1,0 0 1,0-1 0,0 1-1,0-1 1,-1 1 0,1 0-1,0-1 1,0 1 0,0 0-1,-1-1 1,1 1 0,-1-1-1,1 1-132,0 0 1,0 0-1,0-1 0,0 1 1,-1 0-1,1 0 0,0-1 1,0 1-1,0 0 0,-1 0 0,1 0 1,0 0-1,0-1 0,-1 1 1,1 0-1,0 0 0,0 0 0,-1 0 1,1 0-1,0 0 0,-1 0 1,1 0-1,0 0 0,0 0 1,-1 0-1,1 0 0,0 0 0,-1 0 1,1 0-1,0 0 0,0 0 1,-1 0-1,1 0 0,0 0 0,0 0 1,-1 0-1,1 0 0,0 1 1,-1-1-1,-6 14-132,2-2 150,-2 2-47,2-5 2,0 1 1,1-1-1,0 1 1,1 0-1,0 1 1,-2 10-1,-4 60 5,-9 48-16,5-51 48,-2 9 11,12-70-44,1 1-1,0-1 1,1 1 0,2 25 0,0-6 16,-1-16-64,-1-18 49,1 1-1,1-1 0,-1 0 1,0 0-1,1 0 1,-1 0-1,2 4 1,-2-7-5,0 1 0,0-1 0,0 0 1,1 1-1,-1-1 0,0 1 0,0-1 0,0 1 1,1-1-1,-1 1 0,0-1 0,0 0 0,1 1 1,-1-1-1,0 1 0,1-1 0,-1 0 1,0 0-1,1 1 0,-1-1 0,1 0 0,-1 1 1,1-1-1,-1 0 0,0 0 0,1 0 0,-1 0 1,1 1-1,0-1 0,14 7-10,-9-3 3,-3-2 10,-1 0 1,0 0-1,0 0 1,1-1-1,-1 1 1,1-1 0,0 0-1,-1 0 1,1 0-1,0 0 1,-1 0-1,1 0 1,0-1-1,0 1 1,0-1-1,0 0 1,4 0-1,21-3-25,-16 3 15,0-1 0,0-1 0,20-5 1,-4-2 13,0 1 0,0 2 0,1 1 0,-1 2 0,33-1 0,75-2-18,-114 4 9,1-2 0,-1-1 0,0 0 0,22-10 0,-10 4-10,1 2 0,0 2 0,1 0 0,48-1 0,67-12 15,70-14 16,-168 27-9,55-15 1,-32 6 3,14-5-46,-53 11 53,69-10-1,184-9-29,-168 25 40,6-3-66,-73-2 46,-44 8-2,-9 2 3,0-1 0,0-1 0,0 1 0,0 0 0,0 0 0,0-1 0,-1 1 0,1-1 0,0 0 0,0 1 0,3-3 0,-4 2-6,-1 0 0,1-1 0,-1 1 0,1 0 0,-1 0 0,1-1 0,-1 1-1,1 0 1,-1-1 0,0 1 0,0-1 0,0 1 0,0 0 0,0-1 0,0 1 0,0-1 0,-1 1 0,1 0-1,-1-3 1,-15-142-10,4 24 65,-4-21 64,-25-144 467,29 262-507,13 25-79,0 0-10</inkml:trace>
+  <inkml:trace contextRef="#ctx0" brushRef="#br0" timeOffset="2154.73">120 1438 2889,'1'-7'7571,"0"7"-7412,-1 0-1,0 0 1,1-1 0,-1 1-1,0-1 1,0 1 0,0 0-1,1-1 1,-1 1 0,0 0-1,0-1 1,0 1 0,0-1-1,0 1 1,0 0 0,0-1-1,1 1 1,-1-1-1,0 1 1,-1 0 0,1-1-1,0 1 1,0-1 0,0 1-1,0 0 1,0-1 0,0 1-1,0-1 1,-1 1 0,1 0-1,0-1 1,0 1 0,0 0-1,-1-1 1,1 1 0,-1-1-1,1 1-132,0 0 1,0 0-1,0-1 0,0 1 1,-1 0-1,1 0 0,0-1 1,0 1-1,0 0 0,-1 0 0,1 0 1,0 0-1,0-1 0,-1 1 1,1 0-1,0 0 0,0 0 0,-1 0 1,1 0-1,0 0 0,-1 0 1,1 0-1,0 0 0,0 0 1,-1 0-1,1 0 0,0 0 0,-1 0 1,1 0-1,0 0 0,0 0 1,-1 0-1,1 0 0,0 0 0,0 0 1,-1 0-1,1 0 0,0 1 1,-1-1-1,-6 14-132,2-2 150,-2 2-47,2-5 2,0 1 1,1-1-1,0 1 1,1 0-1,0 1 1,-2 10-1,-4 60 5,-9 48-16,5-51 48,-2 9 11,12-70-44,1 1-1,0-1 1,1 1 0,2 25 0,0-6 16,-1-16-64,-1-18 49,1 1-1,1-1 0,-1 0 1,0 0-1,1 0 1,-1 0-1,2 4 1,-2-7-5,0 1 0,0-1 0,0 0 1,1 1-1,-1-1 0,0 1 0,0-1 0,0 1 1,1-1-1,-1 1 0,0-1 0,0 0 0,1 1 1,-1-1-1,0 1 0,1-1 0,-1 0 1,0 0-1,1 1 0,-1-1 0,1 0 0,-1 1 1,1-1-1,-1 0 0,0 0 0,1 0 0,-1 0 1,1 1-1,0-1 0,14 7-10,-9-3 3,-3-2 10,-1 0 1,0 0-1,0 0 1,1-1-1,-1 1 1,1-1 0,0 0-1,-1 0 1,1 0-1,0 0 1,-1 0-1,1 0 1,0-1-1,0 1 1,0-1-1,0 0 1,4 0-1,21-3-25,-16 3 15,0-1 0,0-1 0,20-5 1,-4-2 13,0 1 0,0 2 0,1 1 0,-1 2 0,33-1 0,75-2-18,-114 4 9,1-2 0,-1-1 0,0 0 0,22-10 0,-10 4-10,1 2 0,0 2 0,1 0 0,48-1 0,67-12 15,70-14 16,-168 27-9,55-15 1,-32 6 3,14-5-46,-53 11 53,69-10-1,184-9-29,-168 25 40,6-3-66,-73-2 46,-44 8-2,-9 2 3,0-1 0,0-1 0,0 1 0,0 0 0,0 0 0,0-1 0,-1 1 0,1-1 0,0 0 0,0 1 0,3-3 0,-4 2-6,-1 0 0,1-1 0,-1 1 0,1 0 0,-1 0 0,1-1 0,-1 1-1,1 0 1,-1-1 0,0 1 0,0-1 0,0 1 0,0 0 0,0-1 0,0 1 0,0-1 0,-1 1 0,1 0-1,-1-3 1,-15-142-10,4 24 65,-4-21 64,-25-144 467,29 262-507,13 25-79,0 0-10</inkml:trace>
   <inkml:trace contextRef="#ctx0" brushRef="#br0" timeOffset="4398.32">555 1700 7066,'-56'-44'3323,"44"32"-1060,12 10-534,-1-2-360,1 4-1323,0 0-1,0 0 1,0 0-1,0 0 1,0 0 0,0 0-1,1-1 776,-1 1-775,0 0 0,0 0-1,0 0 1,0 0-1,0 0 1,0 0 0,0 0-1,0 0 1,0 0-1,0 0 1,0 0 0,0 0-1,0 0 1,0-1-1,0 1 1,0 0 0,13 9 244,36 46-231,-34-36-593,0-2-1,0 0 1,2 0 0,33 25-1,-40-38-2433,-1-2-901</inkml:trace>
   <inkml:trace contextRef="#ctx0" brushRef="#br0" timeOffset="4752.58">738 1646 4529,'0'-5'2745,"1"-8"2560,-2 14-4489,0-1-192,-1 0-208,1 3-88,-2 21-32,-6 25-64,5-23-128,-5-5-72,2-2-328,-3-2-288,4-7-1776</inkml:trace>
-  <inkml:trace contextRef="#ctx0" brushRef="#br0" timeOffset="5144.9">948 1609 8514,'-4'-2'3889,"0"-4"-1625,0 7 545,3-1-2009,0 0-488,0 11-152,-7 42-160,8-30 32,4 0-32,-8-2 40,7-8-536,2 0-504,-2-6-785,9-2-1663</inkml:trace>
-  <inkml:trace contextRef="#ctx0" brushRef="#br0" timeOffset="5145.9">855 1548 11138,'8'0'-24,"-5"0"40,7-4 40,-2-2 168,0-4 121,-1-1 47,-5 1 72,-3-2-104,-7 1-96,-1 4-48,-5 1-152,1 6 16,1 4-240,-1 4-216,3 6-2065</inkml:trace>
+  <inkml:trace contextRef="#ctx0" brushRef="#br0" timeOffset="5144.89">948 1609 8514,'-4'-2'3889,"0"-4"-1625,0 7 545,3-1-2009,0 0-488,0 11-152,-7 42-160,8-30 32,4 0-32,-8-2 40,7-8-536,2 0-504,-2-6-785,9-2-1663</inkml:trace>
+  <inkml:trace contextRef="#ctx0" brushRef="#br0" timeOffset="5145.89">855 1548 11138,'8'0'-24,"-5"0"40,7-4 40,-2-2 168,0-4 121,-1-1 47,-5 1 72,-3-2-104,-7 1-96,-1 4-48,-5 1-152,1 6 16,1 4-240,-1 4-216,3 6-2065</inkml:trace>
   <inkml:trace contextRef="#ctx0" brushRef="#br0" timeOffset="6149.74">1122 1634 8522,'-2'3'6411,"-3"6"-3743,-1 15-2372,4-12-259,-1 0-1,-1-1 0,-9 21 1,14-65-109,0 19 59,1-1 0,1 1 0,0-1 0,1 1 0,0 0 0,13-25 0,-17 38 10,1 0 1,-1 1-1,1-1 0,-1 0 1,1 0-1,-1 1 0,1-1 1,0 0-1,-1 1 1,1-1-1,0 0 0,0 1 1,-1-1-1,1 1 0,0 0 1,0-1-1,0 1 1,0-1-1,-1 1 0,1 0 1,0 0-1,0 0 0,0-1 1,0 1-1,0 0 1,1 0-1,0 1 2,-1 0 0,1-1 0,0 1 0,-1 0 0,1-1 0,-1 1 0,0 0 0,1 0 0,-1 0-1,0 1 1,1-1 0,-1 0 0,1 2 0,4 5-6,-1 0-1,0 0 1,-1 0 0,5 11-1,-5-10 112,-1 0-383,1-1 0,0 0-1,0 0 1,0-1 0,8 11-1,-10-16 122,0 0 0,0 0-1,0 0 1,1 0 0,-1-1 0,0 1-1,1-1 1,-1 0 0,1 1-1,-1-1 1,1 0 0,-1 0-1,1-1 1,0 1 0,-1-1-1,1 1 1,0-1 0,0 0-1,-1 0 1,1 0 0,0 0-1,3-1 1,4-1-367,1 0-1,-1 0 1,0-1 0,0-1-1,0 0 1,0 0-1,-1-1 1,1 0 0,15-12-1,-20 13 623,0-1 0,0 0 0,0 0 0,-1 0 0,0 0 0,8-12-1,-10 13 293,0 0-1,0-1 0,0 1 0,-1-1 0,0 1 1,1-1-1,-2 0 0,1 1 0,0-1 0,-1-7 1,0 10-270,0 1-1,0 0 1,0-1 0,-1 1 0,1-1 0,0 1 0,-1 0 0,1-1 0,-1 1 0,0 0 0,1 0-1,-1-1 1,0 1 0,1 0 0,-1 0 0,0 0 0,0 0 0,0 0 0,0 0 0,0 0 0,0 0-1,-1 0 1,1 1 0,0-1 0,0 0 0,-1 1 0,1-1 0,0 1 0,-1-1 0,1 1 0,0 0-1,-1-1 1,1 1 0,0 0 0,-1 0 0,1 0 0,-1 0 0,1 0 0,0 0 0,-1 1 0,-1 0 0,-3-1-38,1 1 1,0 1 0,0-1-1,0 1 1,0 0 0,0 0-1,0 0 1,0 1 0,-6 4-1,7-2-63,0 0-1,0 0 1,0 0 0,1 1-1,0-1 1,0 1-1,1 0 1,-1 0 0,1 0-1,0 0 1,1 0-1,-1 0 1,1 0-1,1 1 1,-1-1 0,1 0-1,0 1 1,1-1-1,-1 1 1,3 7 0,-3-12-19,1 0 1,-1 0 0,1 0-1,0 0 1,0 0 0,0-1 0,0 1-1,0 0 1,0 0 0,1-1-1,-1 1 1,0-1 0,1 1-1,-1-1 1,1 1 0,0-1 0,-1 0-1,1 0 1,3 2 0,-2-2-3,0 0 0,0 0 0,1-1 0,-1 1 0,0-1-1,1 1 1,-1-1 0,0 0 0,0 0 0,1-1 0,4 0 0,-3 0 4,1 0-1,-1-1 0,0 0 1,0 1-1,0-2 0,-1 1 0,1-1 1,0 1-1,-1-1 0,0 0 1,1-1-1,-1 1 0,0-1 1,-1 0-1,4-4 0,-4 3 12,-1 1 0,0-1-1,0 0 1,-1 1 0,0-1-1,1 0 1,-2 0 0,1 0-1,0 0 1,-1-5 0,0 7 40,0 0 1,0 0-1,0 0 1,-1 0 0,1 0-1,-1 1 1,0-1 0,0 0-1,0 0 1,0 0-1,0 1 1,-1-1 0,1 1-1,-1-1 1,1 1 0,-1-1-1,0 1 1,-3-3 0,5 5-35,0 0 1,0 0-1,-1 0 1,1 0 0,0 0-1,0 0 1,-1 0-1,1 0 1,0 0 0,0 0-1,0 0 1,-1 0-1,1 0 1,0 0 0,0 0-1,0 0 1,-1 0 0,1 0-1,0 0 1,0 1-1,0-1 1,-1 0 0,1 0-1,0 0 1,0 0-1,0 0 1,0 0 0,-1 1-1,1-1 1,0 0-1,0 0 1,0 0 0,0 0-1,0 1 1,0-1-1,0 0 1,0 0 0,-1 0-1,1 1 1,-6 14 140,-1 17-201,7-30 41,0-1 1,0 1-1,0 0 0,0 0 0,1 0 1,-1-1-1,0 1 0,1 0 0,-1 0 1,1-1-1,0 1 0,0 0 1,0-1-1,-1 1 0,2-1 0,-1 1 1,0-1-1,0 1 0,0-1 1,1 0-1,-1 0 0,0 1 0,1-1 1,-1 0-1,1 0 0,-1-1 0,1 1 1,0 0-1,-1 0 0,1-1 1,0 1-1,3 0 0,0 0-2,0-1 0,0 1 0,-1-1 0,1 0 0,0-1 0,0 1 0,0-1 0,-1 1 0,1-2 0,0 1 0,5-2 0,5-3 0,-1-1 1,0 0-1,-1-1 0,18-12 1,-28 18 8,-1-1 0,1 1 0,0 0 0,-1-1 0,1 0 0,-1 1 0,0-1 0,1 0 0,-2 0-1,1-1 1,0 1 0,-1 0 0,1 0 0,-1-1 0,0 1 0,0-1 0,0 1 0,0-1 0,-1 0 0,0 1 0,0-1 0,0 0 0,0 1 0,-1-5 0,-2 5 20,5 8-71,1-3 44,0 0 0,0 0 0,0 0-1,0-1 1,0 1 0,1-1 0,-1 1-1,1-1 1,-1 0 0,1-1 0,-1 1-1,6 0 1,-7-1 0,1 0 1,0 0 0,0 0-1,-1-1 1,1 1 0,0-1 0,0 1 0,-1-1-1,1 0 1,-1 0 0,1 0 0,-1-1-1,1 1 1,-1 0 0,0-1 0,1 0 0,-1 1-1,0-1 1,0 0 0,2-2 0,-1 0 3,1 0-1,-1 0 1,0-1 0,0 1 0,-1-1 0,1 1 0,-1-1 0,3-7-1,0-26 76,-5 29-36,-4 28-38,-1 20 16,2 55-1,2-53-212,-6 49-1,-4-22-2457,5-41 41</inkml:trace>
   <inkml:trace contextRef="#ctx0" brushRef="#br0" timeOffset="8425.73">277 1323 3361,'-9'8'3007,"-7"4"207,15-12-3022,1 0 1,-1 0-1,1 1 0,0-1 0,-1 0 0,1 0 0,-1 0 1,1 0-1,-1 1 0,1-1 0,-1 0 0,1 0 0,-1 0 1,1 0-1,-1 0 0,1 0 0,-1 0 0,1 0 0,-1-1 1,1 1-1,-1 0 0,1 0 0,-1 0 0,1 0 0,-1-1 1,1 1-1,0 0 0,-1 0 0,0-1 0,1-2-139,-1 0 0,1 0 0,0 0 1,-1 0-1,1 0 0,1 0 0,-1 0 0,0 0 0,1 0 0,-1 1 0,1-1 0,2-4 0,-1-3-8,11-46 16,4 0 0,1 1 0,3 1 0,49-90 1,-12 44-58,5 3 1,3 3 0,5 3 0,100-100 0,-137 159-4,-15 15 3,-1 0 0,-1-1 1,-1 0-1,0-2 1,-1 0-1,15-28 1,-21 22-31,-9 23 11,1 0-1,0 1 0,-1-1 1,1 1-1,0-1 0,0 1 1,1-1-1,-1 1 0,0-1 1,1 1-1,0 0 0,-1 0 1,1 0-1,3-3 0,-5 5-117,0 0-1,0-1 1,0 1-1,0 0 1,0 0-1,0 0 1,0-1-1,0 1 1,0 0-1,0 0 1,-1 0-1,1-1 1,0 1-1,0 0 1,0 0-1,0 0 1,0 0-1,-1-1 1,1 1-1,0 0 1,0 0-1,0 0 1,-1 0-1,1 0 1,0 0-1,0 0 1,0-1-1,-1 1 1,1 0-1,0 0 1,0 0-1,0 0 1,-1 0-1,1 0 1,0 0-1,0 0 1,-1 0-1,-8-2-2446</inkml:trace>
-  <inkml:trace contextRef="#ctx0" brushRef="#br0" timeOffset="8826.45">744 86 3537,'-8'1'2743,"-17"6"4128,28-9-6070,52-20-331,1 3 0,2 2 0,92-15-1,-147 32-464,0-1 0,1 1-1,-1-1 1,0 1-1,1 0 1,-1 0-1,0 1 1,1-1 0,-1 1-1,0-1 1,0 1-1,1 0 1,-1 1-1,0-1 1,0 0 0,0 1-1,0-1 1,-1 1-1,1 0 1,0 0-1,-1 0 1,1 1 0,-1-1-1,0 1 1,0-1-1,0 1 1,0-1-1,0 1 1,0 0 0,-1 0-1,1 0 1,-1 0-1,0 0 1,2 6-1,4 23-193,0 0 0,-2 0-1,-2 0 1,0 39 0,-2-41-720,1 3-1865</inkml:trace>
+  <inkml:trace contextRef="#ctx0" brushRef="#br0" timeOffset="8826.44">744 86 3537,'-8'1'2743,"-17"6"4128,28-9-6070,52-20-331,1 3 0,2 2 0,92-15-1,-147 32-464,0-1 0,1 1-1,-1-1 1,0 1-1,1 0 1,-1 0-1,0 1 1,1-1 0,-1 1-1,0-1 1,0 1-1,1 0 1,-1 1-1,0-1 1,0 0 0,0 1-1,0-1 1,-1 1-1,1 0 1,0 0-1,-1 0 1,1 1 0,-1-1-1,0 1 1,0-1-1,0 1 1,0-1-1,0 1 1,0 0 0,-1 0-1,1 0 1,-1 0-1,0 0 1,2 6-1,4 23-193,0 0 0,-2 0-1,-2 0 1,0 39 0,-2-41-720,1 3-1865</inkml:trace>
 </inkml:ink>
 </file>
 
@@ -4019,7 +4938,7 @@
   </inkml:definitions>
   <inkml:trace contextRef="#ctx0" brushRef="#br0">465 618 6961,'1'-4'555,"0"0"0,0 1 0,0-1 0,0 0 0,0 1 0,1-1-1,0 1 1,0-1 0,0 1 0,0 0 0,4-5 0,9-17 1286,-6 14-894,-6 2 2597,-12 27-3152,-10 25-164,1 2-1,2 0 0,2 1 0,-12 68 1,10 20-9,-32 220 268,-79 778 572,79-626-957,38-399-101,-31 208-34,38-303-2,2-2-103,-1 0 1,-1 1-1,0-1 1,0 0-1,-1 0 1,0-1-1,-8 14 1,2-16-761,4-11-169,2-16-721,3-8-212</inkml:trace>
   <inkml:trace contextRef="#ctx0" brushRef="#br0" timeOffset="1082.93">687 509 3129,'-28'-3'5116,"25"2"-4711,-1 0 1,0 1-1,0-1 1,0 1-1,0 0 0,0 0 1,0 1-1,0-1 0,1 1 1,-1 0-1,0 0 1,-5 2-1,-33 10 1278,36-12-1464,0 1 1,-1-1-1,1 1 0,0 0 1,0 1-1,0 0 1,0 0-1,1 0 0,-10 7 1,15-6 73,9-2-119,13-2 8,-19 0-131,57-2 499,86-13-1,58-23-455,-156 28-66,108-21-15,591-115 63,7 26-173,522-24-668,-529 94 829,-714 49-65,-8 0-5,0 0 0,0 2 0,29 5 0,-43-3-12,-24-3 184,-18-2 87,15 4 112,16 10-209,1-10-174,31 175 265,-25-130-230,-3 0 1,-1 67 0,-14 96 29,-82 447 234,30-259 212,-100 963 159,157-1304-649,-25 372-291,31-416 243,0-3-112,-1 0 0,0 0 0,0 0 0,-5 17 0,5-24 74,0-1 1,0 0-1,0 1 0,0-1 0,-1 0 0,1 0 0,-1 0 0,1 0 0,-1 0 0,1 0 0,-1 0 0,0-1 0,0 1 0,0-1 0,0 1 0,0-1 0,-1 0 0,1 1 0,0-1 0,0 0 0,-1-1 0,1 1 1,-5 1-1,-28 2-1359,-12-4-1080</inkml:trace>
-  <inkml:trace contextRef="#ctx0" brushRef="#br0" timeOffset="1868.67">7 3638 6353,'-4'-13'2826,"2"-1"-216,3 14-2519,-1-1-1,1 1 1,0-1 0,0 1 0,-1-1 0,1 1-1,0 0 1,0 0 0,0-1 0,0 1-1,-1 0 1,1 0 0,0 0 0,0 0-1,0 0 1,0 0 0,0 0 0,1 0 0,124 12 2016,163-30-1231,-194 10-799,1840-163 123,-1154 107-101,288-27-1342,-1009 85 857,8 0-821,0-3 0,104-28 1,-98 13-1976</inkml:trace>
+  <inkml:trace contextRef="#ctx0" brushRef="#br0" timeOffset="1868.66">7 3638 6353,'-4'-13'2826,"2"-1"-216,3 14-2519,-1-1-1,1 1 1,0-1 0,0 1 0,-1-1 0,1 1-1,0 0 1,0 0 0,0-1 0,0 1-1,-1 0 1,1 0 0,0 0 0,0 0-1,0 0 1,0 0 0,0 0 0,1 0 0,124 12 2016,163-30-1231,-194 10-799,1840-163 123,-1154 107-101,288-27-1342,-1009 85 857,8 0-821,0-3 0,104-28 1,-98 13-1976</inkml:trace>
   <inkml:trace contextRef="#ctx0" brushRef="#br0" timeOffset="2916.85">583 1215 3241,'-54'2'7059,"-28"8"-4878,44-5-1127,21-4-677,3 0 574,0 1-1,-21 6 1,53-7-515,-1 1-442,38 0 66,97-10-1,62-21-51,-47 5-57,835-87 69,245-31-6,-1160 130-22,834-100-20,7 69 59,-838 47-43,57-1-359,-137-5-200,-16-3-750,-7-2-910</inkml:trace>
   <inkml:trace contextRef="#ctx0" brushRef="#br0" timeOffset="3802.4">285 1928 2761,'26'0'8097,"5"0"-4102,143 0-3702,1000-85 339,-1036 72-612,702-73-18,54-5-41,0 23 69,-30 23-170,-817 41-1445</inkml:trace>
   <inkml:trace contextRef="#ctx0" brushRef="#br0" timeOffset="4617.07">216 2679 5129,'-61'23'2502,"59"-23"-2231,1 1-1,0 0 1,-1-1 0,1 1 0,-1-1-1,1 1 1,0-1 0,-1 0-1,1 1 1,-1-1 0,1 0 0,-1 0-1,1 0 1,-1 0 0,1 0 0,-1 0-1,-1-1 1,0 0 2448,183-13-1898,-81 3-655,105-5 64,356-34 52,1612-141-258,-712 88-57,-1422 100-12,48-3-958,114-21 0,-161 16-856,-15-4-1174</inkml:trace>
@@ -4029,6 +4948,135 @@
 </inkml:ink>
 </file>
 
+<file path=word/ink/ink46.xml><?xml version="1.0" encoding="utf-8"?>
+<inkml:ink xmlns:inkml="http://www.w3.org/2003/InkML">
+  <inkml:definitions>
+    <inkml:context xml:id="ctx0">
+      <inkml:inkSource xml:id="inkSrc0">
+        <inkml:traceFormat>
+          <inkml:channel name="X" type="integer" min="-2.14748E9" max="2.14748E9" units="cm"/>
+          <inkml:channel name="Y" type="integer" min="-2.14748E9" max="2.14748E9" units="cm"/>
+          <inkml:channel name="F" type="integer" max="32767" units="dev"/>
+        </inkml:traceFormat>
+        <inkml:channelProperties>
+          <inkml:channelProperty channel="X" name="resolution" value="1000" units="1/cm"/>
+          <inkml:channelProperty channel="Y" name="resolution" value="1000" units="1/cm"/>
+          <inkml:channelProperty channel="F" name="resolution" value="0" units="1/dev"/>
+        </inkml:channelProperties>
+      </inkml:inkSource>
+      <inkml:timestamp xml:id="ts0" timeString="2022-09-02T11:38:35.038"/>
+    </inkml:context>
+    <inkml:brush xml:id="br0">
+      <inkml:brushProperty name="width" value="0.05" units="cm"/>
+      <inkml:brushProperty name="height" value="0.05" units="cm"/>
+      <inkml:brushProperty name="color" value="#CC0066"/>
+    </inkml:brush>
+  </inkml:definitions>
+  <inkml:trace contextRef="#ctx0" brushRef="#br0">222 405 5737,'-8'-5'698,"1"2"0,-1-1 0,0 1 1,0 0-1,0 1 0,-14-3 0,17 5-561,0 0 1,1 0-1,-1 0 0,0 0 1,0 1-1,1 0 0,-1 0 1,0 0-1,1 0 0,-1 1 1,1 0-1,-1 0 0,-5 3 1,3 0-61,0 0 0,0 0 0,0 1 0,1 0 0,0 0 0,0 0 1,0 1-1,1 0 0,0 0 0,-8 14 0,12-18-68,0-1 0,0 1 0,0 0 1,0-1-1,1 1 0,-1 0 0,1 0 0,-1 0 0,1 0 0,0-1 0,0 1 0,0 0 0,1 0 0,-1 0 1,2 3-1,-1-3-7,0-1 1,1 1 0,-1-1 0,1 1 0,-1-1 0,1 0 0,0 0-1,0 1 1,0-1 0,1-1 0,-1 1 0,0 0 0,1 0 0,-1-1-1,1 0 1,-1 1 0,1-1 0,2 1 0,5 1 6,0 0 0,0-1 0,0 0 0,1 0-1,-1-1 1,0-1 0,0 0 0,1 0 0,-1-1 0,0 0 0,0-1 0,0 0 0,0 0 0,0-1 0,0-1 0,0 1-1,-1-2 1,11-5 0,-18 9-7,-1-1 0,1 1-1,0 0 1,0 0 0,-1-1 0,1 1-1,-1-1 1,1 0 0,-1 1-1,0-1 1,0 0 0,0 0-1,0 0 1,0 0 0,0 0 0,0 0-1,0 0 1,-1 0 0,1 0-1,-1 0 1,1-3 0,-2 2 1,1 1 1,-1-1-1,0 1 1,1-1-1,-1 1 0,0 0 1,-1-1-1,1 1 1,0 0-1,-1 0 1,1 0-1,-1 0 0,1 0 1,-1 0-1,-3-2 1,-6-5-19,-1 0 1,-1 1-1,1 0 1,-26-10-1,-4 0-1085,29 12-438</inkml:trace>
+  <inkml:trace contextRef="#ctx0" brushRef="#br0" timeOffset="363.57">590 351 7962,'0'0'2928,"3"-2"-2256,7 7-303,10 5-65,9 4-48,8 5-64,3-2-80,-3 0-80,0-1 16,-5 4-40,-7-3-152,-4 0-1041,-5-1-687</inkml:trace>
+  <inkml:trace contextRef="#ctx0" brushRef="#br0" timeOffset="717.7">887 360 3537,'-6'-5'2080,"-4"-3"-447,-5 10-585,-7 6-272,-13 13-400,0 4-104,-11 4-160,-2 5-48,9-3-40,6 4 32,12 1-1248</inkml:trace>
+  <inkml:trace contextRef="#ctx0" brushRef="#br0" timeOffset="718.7">1325 24 8698,'-4'-6'3353,"-2"-7"-2417,0 10-144,3 2-80,3 6-248,1 9-184,6 13-256,0 4 0,1 9-8,3 4-8,-2-1 24,1 6-24,-1-7-184,-2-1-272,-2-7-1168,-1-10-1577</inkml:trace>
+  <inkml:trace contextRef="#ctx0" brushRef="#br0" timeOffset="1109.85">988 499 8778,'0'-4'3257,"-1"-4"-2657,20 1-336,15-1-24,35-2-200,13 0 24,10 2-24,0-2-168,-16-1-1849</inkml:trace>
+  <inkml:trace contextRef="#ctx0" brushRef="#br0" timeOffset="1523.05">1344 660 8146,'5'-7'1047,"0"1"0,0-1 1,1 1-1,6-6 0,-11 11-1020,0 0 0,1 0 0,-1 0 0,0 0 0,1 0 0,-1 0 0,1 0 0,-1 1 0,1-1 0,-1 0-1,1 1 1,-1 0 0,1-1 0,-1 1 0,1 0 0,0-1 0,-1 1 0,1 0 0,0 0 0,-1 1 0,1-1 0,-1 0-1,1 0 1,0 1 0,-1-1 0,1 1 0,-1-1 0,3 2 0,-3-1-26,0 0 0,0 0 1,0 0-1,0 0 0,-1 0 0,1 0 0,0 0 1,-1 1-1,1-1 0,0 0 0,-1 0 0,0 1 1,1-1-1,-1 0 0,0 0 0,1 1 1,-1-1-1,0 0 0,0 1 0,0-1 0,0 0 1,-1 1-1,1-1 0,0 0 0,0 1 0,-1-1 1,1 0-1,-1 2 0,-2 3 0,1 0 0,0 0-1,-1-1 1,0 1 0,-4 5 0,-3 1 4,-1-1 1,0 0-1,0 0 1,-1-1-1,-17 12 0,-15 11-8,68-35 30,-18 1-25,1 0 0,-1 0 0,0 1 0,0 0 1,0 0-1,0 1 0,0-1 0,0 1 0,0 1 0,0-1 0,0 1 0,0 0 0,10 5 0,-14-6-1,0 1-1,0-1 0,0 1 1,0-1-1,0 1 1,0-1-1,0 1 0,0 0 1,-1 0-1,1 0 0,-1 0 1,1 0-1,-1 0 1,0 1-1,0-1 0,0 0 1,0 1-1,0-1 0,-1 0 1,1 1-1,-1-1 1,1 1-1,-1-1 0,0 1 1,0-1-1,0 1 0,0-1 1,-1 1-1,1-1 1,-1 1-1,1-1 0,-1 1 1,0-1-1,0 0 0,-2 4 1,0 0-87,0 0 0,0 0 0,-1-1 0,0 1 0,0-1 0,0 0 0,-7 6 0,-17 12-1077</inkml:trace>
+</inkml:ink>
+</file>
+
+<file path=word/ink/ink47.xml><?xml version="1.0" encoding="utf-8"?>
+<inkml:ink xmlns:inkml="http://www.w3.org/2003/InkML">
+  <inkml:definitions>
+    <inkml:context xml:id="ctx0">
+      <inkml:inkSource xml:id="inkSrc0">
+        <inkml:traceFormat>
+          <inkml:channel name="X" type="integer" min="-2.14748E9" max="2.14748E9" units="cm"/>
+          <inkml:channel name="Y" type="integer" min="-2.14748E9" max="2.14748E9" units="cm"/>
+          <inkml:channel name="F" type="integer" max="32767" units="dev"/>
+        </inkml:traceFormat>
+        <inkml:channelProperties>
+          <inkml:channelProperty channel="X" name="resolution" value="1000" units="1/cm"/>
+          <inkml:channelProperty channel="Y" name="resolution" value="1000" units="1/cm"/>
+          <inkml:channelProperty channel="F" name="resolution" value="0" units="1/dev"/>
+        </inkml:channelProperties>
+      </inkml:inkSource>
+      <inkml:timestamp xml:id="ts0" timeString="2022-09-02T11:38:37.269"/>
+    </inkml:context>
+    <inkml:brush xml:id="br0">
+      <inkml:brushProperty name="width" value="0.05" units="cm"/>
+      <inkml:brushProperty name="height" value="0.05" units="cm"/>
+      <inkml:brushProperty name="color" value="#CC0066"/>
+    </inkml:brush>
+  </inkml:definitions>
+  <inkml:trace contextRef="#ctx0" brushRef="#br0">172 44 7778,'13'-18'1925,"-13"17"-1894,0 1-1,0 0 1,1 0-1,-1 0 1,0 0-1,0 0 1,0-1-1,0 1 1,0 0-1,0 0 1,0 0-1,0 0 1,0-1-1,0 1 1,0 0-1,0 0 0,0 0 1,0 0-1,0-1 1,0 1-1,0 0 1,0 0-1,0 0 1,0 0-1,0-1 1,0 1-1,0 0 1,-1 0-1,1 0 1,0 0-1,0 0 1,0-1-1,0 1 1,0 0-1,0 0 1,0 0-1,-1 0 1,1 0-1,0 0 0,0 0 1,0 0-1,0-1 1,-1 1-1,1 0 1,0 0-1,0 0 1,0 0-1,0 0 1,-1 0-1,1 0 1,-6 1 323,-1 0 1,1 0 0,0 1-1,-12 4 1,3-1-1,-1 1 0,1 1 0,0 0-1,-22 15 1,34-20-291,-1 1-1,0 0 0,1 0 1,0 1-1,-1-1 0,1 1 1,1-1-1,-1 1 0,-3 6 1,5-8-51,0 1 0,0-1 0,1 1 1,-1-1-1,1 1 0,-1-1 0,1 1 1,0-1-1,0 1 0,0-1 1,0 1-1,0-1 0,1 1 0,-1-1 1,1 1-1,-1-1 0,1 1 0,2 2 1,-2-2-11,1-1 0,-1 0 0,1 0 0,-1-1 1,1 1-1,0 0 0,0-1 0,0 1 1,0-1-1,0 1 0,0-1 0,0 0 0,0 0 1,1 0-1,-1 0 0,0 0 0,1-1 0,-1 1 1,1-1-1,-1 1 0,6-1 0,4 1 6,0-1-1,25-3 0,-21 1 4,0-1-1,0 0 1,-1-2-1,26-9 1,-34 11-12,0-1 1,0 1 0,0-1-1,0-1 1,-1 1-1,1-1 1,-1 0 0,-1 0-1,1-1 1,-1 0 0,8-11-1,-12 16-13,0-1 0,0 1-1,0-1 1,0 0 0,-1 0-1,1 1 1,-1-1 0,1 0-1,-1 0 1,1 0 0,-1 0-1,0 0 1,0 0 0,0 1-1,0-1 1,0 0 0,-1 0-1,1 0 1,-1 0 0,1 0-1,-1 1 1,1-1 0,-1 0-1,0 0 1,-2-2 0,1 1-105,-1-1 0,0 1 0,0 0 1,0 0-1,0 0 0,-1 0 0,1 1 1,-1-1-1,0 1 0,-4-2 0,-29-11-1542</inkml:trace>
+</inkml:ink>
+</file>
+
+<file path=word/ink/ink48.xml><?xml version="1.0" encoding="utf-8"?>
+<inkml:ink xmlns:inkml="http://www.w3.org/2003/InkML">
+  <inkml:definitions>
+    <inkml:context xml:id="ctx0">
+      <inkml:inkSource xml:id="inkSrc0">
+        <inkml:traceFormat>
+          <inkml:channel name="X" type="integer" min="-2.14748E9" max="2.14748E9" units="cm"/>
+          <inkml:channel name="Y" type="integer" min="-2.14748E9" max="2.14748E9" units="cm"/>
+          <inkml:channel name="F" type="integer" max="32767" units="dev"/>
+        </inkml:traceFormat>
+        <inkml:channelProperties>
+          <inkml:channelProperty channel="X" name="resolution" value="1000" units="1/cm"/>
+          <inkml:channelProperty channel="Y" name="resolution" value="1000" units="1/cm"/>
+          <inkml:channelProperty channel="F" name="resolution" value="0" units="1/dev"/>
+        </inkml:channelProperties>
+      </inkml:inkSource>
+      <inkml:timestamp xml:id="ts0" timeString="2022-09-02T11:38:36.903"/>
+    </inkml:context>
+    <inkml:brush xml:id="br0">
+      <inkml:brushProperty name="width" value="0.05" units="cm"/>
+      <inkml:brushProperty name="height" value="0.05" units="cm"/>
+      <inkml:brushProperty name="color" value="#CC0066"/>
+    </inkml:brush>
+  </inkml:definitions>
+  <inkml:trace contextRef="#ctx0" brushRef="#br0">35 59 7546,'0'-3'3000,"4"0"-1880,4-4-183,3-2-201,5 1-144,5 0-288,0 1-168,6 2-112,4 1 16,4 0-544,-2 3-984</inkml:trace>
+  <inkml:trace contextRef="#ctx0" brushRef="#br0" timeOffset="1">13 207 6289,'-6'1'2545,"1"2"-1457,4-2-272,1-2-328,0-1-88,27-6-287,42-11-89,-14 3-577,10 0-1127</inkml:trace>
+</inkml:ink>
+</file>
+
+<file path=word/ink/ink49.xml><?xml version="1.0" encoding="utf-8"?>
+<inkml:ink xmlns:inkml="http://www.w3.org/2003/InkML">
+  <inkml:definitions>
+    <inkml:context xml:id="ctx0">
+      <inkml:inkSource xml:id="inkSrc0">
+        <inkml:traceFormat>
+          <inkml:channel name="X" type="integer" min="-2.14748E9" max="2.14748E9" units="cm"/>
+          <inkml:channel name="Y" type="integer" min="-2.14748E9" max="2.14748E9" units="cm"/>
+          <inkml:channel name="F" type="integer" max="32767" units="dev"/>
+        </inkml:traceFormat>
+        <inkml:channelProperties>
+          <inkml:channelProperty channel="X" name="resolution" value="1000" units="1/cm"/>
+          <inkml:channelProperty channel="Y" name="resolution" value="1000" units="1/cm"/>
+          <inkml:channelProperty channel="F" name="resolution" value="0" units="1/dev"/>
+        </inkml:channelProperties>
+      </inkml:inkSource>
+      <inkml:timestamp xml:id="ts0" timeString="2022-09-02T11:38:25.735"/>
+    </inkml:context>
+    <inkml:brush xml:id="br0">
+      <inkml:brushProperty name="width" value="0.05" units="cm"/>
+      <inkml:brushProperty name="height" value="0.05" units="cm"/>
+      <inkml:brushProperty name="color" value="#CC0066"/>
+    </inkml:brush>
+  </inkml:definitions>
+  <inkml:trace contextRef="#ctx0" brushRef="#br0">119 807 8018,'-66'-18'2700,"64"17"-2537,1 1 0,-1-1 0,1 1 0,-1-1 0,1 0-1,-1 0 1,1 1 0,-1-1 0,1 0 0,-2-2 0,3 2-115,-1 1 1,1 0 0,0 0-1,0-1 1,0 1 0,0 0-1,0-1 1,-1 1 0,1 0-1,0-1 1,0 1-1,0 0 1,0 0 0,0-1-1,0 1 1,0 0 0,0-1-1,0 1 1,0 0 0,0-1-1,0 1 1,1 0-1,-1-1 1,0 1 0,0 0-1,0-1 1,0 1 0,0 0-1,1 0 1,-1-1-1,2-1 48,0 1-1,0-1 0,0 1 0,0 0 1,0-1-1,0 1 0,0 0 0,0 0 1,5-1-1,2-1-57,1 1 1,0 0 0,0 0-1,0 1 1,0 0-1,0 1 1,11 1 0,-17-1-28,-1 1 0,1-1 1,0 1-1,0 0 1,-1 0-1,1 0 0,-1 0 1,1 1-1,-1 0 0,1-1 1,-1 1-1,0 0 1,0 1-1,0-1 0,0 0 1,0 1-1,-1 0 1,1 0-1,-1 0 0,0 0 1,0 0-1,0 0 1,0 0-1,3 7 0,-4-7-4,-1 1 0,1-1 0,-1 1 0,0-1-1,1 1 1,-2 0 0,1-1 0,0 1 0,-1-1 0,1 1-1,-1-1 1,0 1 0,0-1 0,-1 0 0,1 1 0,0-1-1,-1 0 1,0 0 0,-4 5 0,-2 3 12,-1 0 0,0-1 1,-17 15-1,6-7 0,0-2 0,-2 0 0,1-1-1,-36 17 1,125-35-48,-54 1 41,-1 1 1,1 1-1,0 0 1,22 4-1,-33-3-8,0-1 0,0 1 1,0 0-1,0 0 0,0 0 0,-1 1 0,1-1 0,0 1 0,-1-1 1,1 1-1,-1 0 0,3 2 0,-4-2-2,0 0 0,0-1 0,0 1 0,0 0 1,0 0-1,0 0 0,0-1 0,-1 1 0,1 0 0,-1 0 0,1 0 0,-1 0 0,0 0 0,0 0 1,0 1-1,0-1 0,0 0 0,0 0 0,0 0 0,-1 2 0,-1 4 10,-1-1-1,0 1 1,0 0-1,0-1 1,-1 0 0,0 0-1,-1 0 1,-6 8-1,-48 52 34,33-40-45,16-16-25,4-3-14,-1 0 0,0-1 0,-1 0-1,0 0 1,0 0 0,0-1 0,-11 5 0,6-6-336,13-5 338,0 0 0,0 0 0,-1 0 0,1 0 0,0 0 0,-1 0 0,1 0 0,0 0 0,-1 0 0,1 0 0,0 0 0,-1 0 0,1-1 0,0 1 0,0 0 0,-1 0 0,1 0 0,0 0 0,0 0 0,-1-1 0,1 1 0,0 0 0,0 0 0,-1 0 0,1-1 0,0 1 0,0 0 0,0 0 0,0-1 0,-1 1-1,1 0 1,0-1 0,0 1 0,0 0 0,0 0 0,0-1 0,0 1 0,0 0 0,0-1 0,0 1 0,1-16-2313</inkml:trace>
+  <inkml:trace contextRef="#ctx0" brushRef="#br0" timeOffset="350.96">718 648 5481,'0'-1'357,"-1"-1"1,0 1-1,0 0 0,0-1 0,0 1 0,0 0 1,0 0-1,0 0 0,0 0 0,0 0 0,-1 0 1,1 0-1,0 0 0,-1 0 0,1 0 0,-1 1 1,-1-1-1,0 0-220,1 1 0,-1 0 1,1 0-1,-1 1 0,1-1 0,-1 0 0,1 1 1,0-1-1,-1 1 0,1 0 0,-3 1 1,-2 2-18,-1 0 0,1 0 0,0 0 0,1 1 1,-1 0-1,1 1 0,0-1 0,0 1 1,1 0-1,0 1 0,-7 9 0,1 2 26,0 0 0,2 1 0,-10 24-1,13-27-81,1 1-1,0 0 0,1 0 0,1 0 0,0 1 0,0 22 1,3-34-56,1 1 0,-1 0 0,1-1 0,0 1 0,1-1 0,0 1 0,0-1 0,5 11 1,-5-14-7,0 1 1,0-1 0,1 1 0,-1-1 0,1 0 0,0 0 0,0 0 0,0-1 0,0 1 0,1-1 0,-1 1 0,1-1 0,-1 0 0,1 0 0,4 1 0,-3-2-3,-1 0-1,1 0 1,-1-1 0,1 0-1,-1 1 1,1-1 0,-1-1-1,9-1 1,-12 2 0,-1 0 1,1 0-1,0 0 0,0-1 0,0 1 1,0 0-1,0-1 0,0 1 0,-1-1 1,1 1-1,0-1 0,0 1 0,0-1 1,-1 0-1,1 1 0,0-1 0,-1 0 1,2-1-1,-2 1 3,0 0-1,0 1 1,0-1 0,0 0 0,0 0-1,0 0 1,0 0 0,-1 0 0,1 0-1,0 0 1,0 1 0,-1-1 0,1 0-1,0 0 1,-1 0 0,1 1 0,-1-1 0,1 0-1,-1 0 1,0 1 0,1-1 0,-1 0-1,0 1 1,0-1 0,-3-2-4,1 1 0,-1-1 0,1 1 0,-1 0 1,0 0-1,0 1 0,0-1 0,0 1 0,0 0 1,0 0-1,0 0 0,-1 1 0,1 0 0,0-1 0,0 1 1,-6 1-1,0 0-298,1 0 1,-1 0-1,1 1 1,0 1 0,0-1-1,-11 6 1,16-5-1757</inkml:trace>
+  <inkml:trace contextRef="#ctx0" brushRef="#br0" timeOffset="701.1">1189 596 8834,'-1'0'3169,"3"-3"-969,-3 9-2032,-1 19-16,-6 38-8,1-26-8,0 12-40,1 0-16,-2-2-40,2-3-8,3-8-8,-3-9-8,5-5-536,-1-3-360,1-9-2345</inkml:trace>
+  <inkml:trace contextRef="#ctx0" brushRef="#br0" timeOffset="1050.4">818 897 6065,'-9'-6'3185,"-10"-5"-737,12 4-1207,4 6-113,3-3-432,3 4 48,15 5-704,36 7-328,-22-11-1104,4-1-1593</inkml:trace>
+  <inkml:trace contextRef="#ctx0" brushRef="#br0" timeOffset="1051.4">1418 790 9418,'-38'63'3553,"18"-63"-2553,7 0-48,7 4-32,-1-6-199,15 5-449,-2-2-144,3-1-120,7 8-248,-4-10-721,13 0-2007</inkml:trace>
+  <inkml:trace contextRef="#ctx0" brushRef="#br0" timeOffset="1703.87">1624 617 6185,'-1'-1'409,"1"-1"0,-1 0 0,1 1 0,0-1 0,0 0 0,-1 1 0,1-1 0,0 0-1,0 1 1,1-1 0,-1 0 0,0 1 0,1-3 0,0 2-268,-1 1 0,1 0 0,-1 0 0,1 0 0,-1 0 0,1 0 0,0 0 0,0 0 0,0 1 0,-1-1-1,1 0 1,0 0 0,0 1 0,0-1 0,2-1 0,-1 2-107,-1-1-1,1 0 0,0 1 0,0-1 1,0 1-1,0 0 0,0 0 1,0-1-1,0 1 0,0 1 1,0-1-1,0 0 0,0 0 0,0 1 1,0-1-1,0 1 0,0 0 1,0-1-1,0 1 0,-1 0 1,3 1-1,1 1-26,-1 0 1,0 0 0,0 0-1,-1 1 1,1-1 0,-1 1-1,1 0 1,-1 0-1,0 0 1,-1 0 0,1 1-1,-1-1 1,0 1 0,0-1-1,0 1 1,-1 0-1,1 0 1,-1 0 0,0 0-1,-1 0 1,1 0 0,-1 0-1,0 0 1,0 0-1,-1 0 1,1 0 0,-1 0-1,0 0 1,-1 0 0,1-1-1,-1 1 1,0 0 0,0-1-1,0 1 1,-1-1-1,1 1 1,-1-1 0,-6 7-1,-4 1 9,10-10-12,1 0 0,-1 0 0,1 0 0,0 0 0,0 0 0,-1 1 0,2-1 0,-1 1 0,0-1 0,0 1 0,1 0 0,-2 3 0,30-10 11,235-56-1235,-205 40-1284</inkml:trace>
+  <inkml:trace contextRef="#ctx0" brushRef="#br0" timeOffset="3300.21">2268 572 6737,'-50'-31'2889,"51"29"-1641,1 1-167,4-2 55,-4 3-976,22 7-64,35 19-32,-31-12-8,6-1-16,2 1 0,2-1-16,-6-1 0,-6 1 8,-5 1-200,-7-5-1072,0-2-1041</inkml:trace>
+  <inkml:trace contextRef="#ctx0" brushRef="#br0" timeOffset="3668.67">2556 519 5961,'-3'0'2689,"-11"6"-1449,-2 7-328,-7 10-488,-8 4-184,-7 7-80,0 4-71,2 8-25,5 0-80,13 1-1777</inkml:trace>
+  <inkml:trace contextRef="#ctx0" brushRef="#br0" timeOffset="4045.33">3257 6 8066,'-3'-3'2952,"0"0"-2320,1 3 897,6 18-1441,13 38 0,-7-25-40,4 6-16,1 3-8,0 3 0,0 4 8,0-2 0,-3 3-280,2-5-512,-5-11-2345</inkml:trace>
+  <inkml:trace contextRef="#ctx0" brushRef="#br0" timeOffset="4046.33">2977 578 6137,'-13'-3'2945,"-10"-4"-417,11 1-1607,10 1-249,12 0-88,26-2-328,9-3-112,26-1-136,12-2 8,21-7-16,3-5-216,2-4-920,-2-1-1121</inkml:trace>
+  <inkml:trace contextRef="#ctx0" brushRef="#br0" timeOffset="4551.25">3340 689 9026,'0'0'52,"0"0"-1,0 0 1,0 0 0,0 0 0,0 0-1,0 0 1,1 0 0,-1 0 0,0 0-1,0 0 1,0 0 0,0 0 0,0 0-1,0 0 1,0 0 0,0 0 0,0 0-1,0-1 1,1 1 0,-1 0 0,0 0-1,0 0 1,0 0 0,0 0-1,0 0 1,0 0 0,0 0 0,0 0-1,0 0 1,0 0 0,0 0 0,0 0-1,0 0 1,0 0 0,0-1 0,0 1-1,0 0 1,0 0 0,0 0 0,1 0-1,-1 0 1,0 0 0,0 0 0,0 0-1,0 0 1,0 0 0,0-1 0,0 1-1,-1 0 1,1 0 0,0 0-1,0 0 1,0 0 0,0 0 0,0 0-1,0 0 1,0 0 0,0 0 0,0-1-1,0 1 1,0 0 0,0 0 0,0 0-1,0 0 1,0 0 0,0 0 0,13-1 720,13 1-727,-12 1 67,-1 1 0,1 0 0,0 1 0,-1 1 1,0 0-1,15 7 0,-27-11-108,0 0 0,0 1 0,-1-1 0,1 1 1,0-1-1,0 1 0,0 0 0,0-1 0,-1 1 0,1 0 0,0-1 0,-1 1 0,1 0 0,0 0 1,-1 0-1,1 0 0,-1 0 0,1 0 0,-1 0 0,0 0 0,1 0 0,-1 0 0,0 0 0,0 0 1,0 0-1,1 0 0,-1 0 0,0 0 0,-1 0 0,1 0 0,0 0 0,0 0 0,0 0 1,0 0-1,-1 0 0,1 0 0,-1 0 0,1 0 0,0 0 0,-1-1 0,0 1 0,1 0 0,-1 0 1,-1 1-1,-3 5 22,-2 1 0,1-1 0,-15 12 0,12-11-8,-12 11 10,11-10-17,1 0 0,-1 0 1,2 1-1,-1 0 0,-6 11 1,15-21-13,-1 1 1,1-1 0,0 0-1,0 0 1,0 0 0,0 0-1,0 1 1,0-1 0,0 0-1,0 0 1,-1 0 0,1 0-1,0 1 1,0-1 0,0 0-1,0 0 1,0 0 0,0 1-1,0-1 1,0 0 0,0 0-1,0 0 1,0 1 0,0-1-1,0 0 1,1 0 0,-1 0-1,0 1 1,0-1 0,0 0-1,0 0 1,0 0 0,0 0-1,0 1 1,0-1 0,1 0-1,8 1-24,14-8-22,-20 6 45,1 0 8,0 1 1,0-1-1,0 0 0,1 1 1,-1 0-1,0 0 0,0 0 1,1 0-1,-1 1 1,0 0-1,0 0 0,0 0 1,0 0-1,0 1 0,0-1 1,0 1-1,0 0 0,-1 0 1,1 1-1,-1-1 0,1 1 1,-1-1-1,0 1 0,0 0 1,0 0-1,0 1 0,-1-1 1,0 1-1,1-1 0,-1 1 1,0 0-1,2 6 0,-4-8-2,1-1 0,-1 1 0,0-1-1,0 1 1,0-1 0,0 1-1,-1-1 1,1 1 0,0-1-1,-1 1 1,1-1 0,-1 1-1,1-1 1,-1 0 0,1 1-1,-1-1 1,0 0 0,0 1-1,0-1 1,0 0 0,0 0-1,0 0 1,0 0 0,0 0 0,0 0-1,-2 1 1,-35 21 39,37-23-42,-14 8-345,-1-1-1,0-1 0,0-1 0,-23 5 0,11-6-2005</inkml:trace>
+  <inkml:trace contextRef="#ctx0" brushRef="#br0" timeOffset="6553.91">144 1602 1640,'-12'2'970,"-24"3"908,34-5-1675,0 0 0,0 0 1,1 0-1,-1 0 0,0 0 0,0-1 1,0 1-1,1-1 0,-1 1 1,0-1-1,1 0 0,-1 1 0,0-1 1,1 0-1,-4-2 0,36 2 972,384-54-372,-295 36-676,0 0-40,372-61 87,-3-21-96,-144 20-85,-331 79-1682,-19 5-550</inkml:trace>
+</inkml:ink>
+</file>
+
 <file path=word/ink/ink5.xml><?xml version="1.0" encoding="utf-8"?>
 <inkml:ink xmlns:inkml="http://www.w3.org/2003/InkML">
   <inkml:definitions>
@@ -4055,6 +5103,387 @@
   </inkml:definitions>
   <inkml:trace contextRef="#ctx0" brushRef="#br0">343 15 9546,'0'-1'328,"0"0"0,0 1 0,0-1 0,0 0 1,0 1-1,-1-1 0,1 1 0,0-1 0,0 0 0,-1 1 0,1-1 0,0 1 0,-1-1 0,1 1 1,-1-1-1,1 1 0,-1-1 0,1 1 0,-1-1 0,1 1 0,-1 0 0,1-1 0,-1 1 0,0 0 1,1-1-1,-1 1 0,0 0 0,0 0-170,0 0-1,0 1 1,1-1 0,-1 0 0,0 1 0,0-1 0,1 1-1,-1-1 1,0 1 0,1-1 0,-1 1 0,1 0 0,-1-1-1,0 1 1,1 0 0,0-1 0,-2 2 0,-2 6 14,1-1 0,-1 1 0,-3 12 0,2 1-19,0 0-1,2 1 1,0-1 0,1 31-1,2-11-122,9 59 0,-7-87-38,1-1 1,0 0-1,0 1 0,1-1 0,1-1 1,0 1-1,9 16 0,-12-26-114,-1 1 0,1 0 0,0-1 0,0 1 0,0-1 0,0 0 0,0 1 0,1-1-1,-1 0 1,0 0 0,1-1 0,0 1 0,-1 0 0,1-1 0,0 0 0,0 1 0,0-1 0,0 0 0,0-1-1,0 1 1,0 0 0,0-1 0,0 0 0,0 0 0,0 0 0,1 0 0,-1 0 0,0 0 0,0-1 0,0 0-1,0 0 1,0 1 0,0-2 0,0 1 0,3-2 0,17-13-1934</inkml:trace>
   <inkml:trace contextRef="#ctx0" brushRef="#br0" timeOffset="481.75">1 298 8466,'30'-14'1546,"1"2"0,0 1 1,54-12-1,100-8-418,-96 18-119,-57 7-722,-21 4-134,0 0 0,0 0 0,0 1 0,1 0 0,20 2 0,-31-1-134,0 0-1,0 0 1,-1 0-1,1 0 1,0 1 0,0-1-1,0 0 1,-1 0-1,1 1 1,0-1 0,0 1-1,-1-1 1,1 0-1,0 1 1,-1 0-1,1-1 1,0 1 0,-1-1-1,1 1 1,-1 0-1,1-1 1,-1 1 0,1 0-1,-1-1 1,1 2-1,-1 0 19,1-1 0,-1 1 0,0 0 0,0-1 1,0 1-1,0-1 0,0 1 0,-1 0 0,1-1 0,0 1 0,-1-1 0,0 3 0,-3 6 166,-1 0-1,0-1 1,-9 12 0,10-14-81,-29 38 532,-14 26 222,46-69-858,0-1 1,0 1-1,0 0 1,0 0-1,1-1 1,-1 1-1,0 0 1,1 0-1,-1 0 1,1 0-1,0 0 1,0 0-1,0 0 1,0 0-1,0 0 1,0 0-1,0 0 1,0-1-1,1 1 1,-1 0-1,1 0 1,0 0-1,-1 0 1,1 0-1,2 2 1,-2-3-16,0 0 0,1 1 0,0-1 0,-1 0 1,1 0-1,0 0 0,0 0 0,-1 0 1,1-1-1,0 1 0,0 0 0,0-1 0,0 1 1,0-1-1,0 0 0,0 0 0,0 0 1,0 0-1,0 0 0,0 0 0,0 0 0,0-1 1,0 1-1,3-2 0,2 0-41,1 0-1,-1-1 0,1 0 1,-1 0-1,0-1 1,0 0-1,0 0 1,11-10-1,-16 12-7,0 0 0,1 0 0,-1 0 0,0-1-1,0 1 1,-1-1 0,1 1 0,0-1-1,-1 0 1,0 1 0,1-1 0,-1 0 0,0 0-1,0 0 1,-1 0 0,1 0 0,-1 0-1,1 0 1,-1 0 0,0 0 0,0 0 0,0 0-1,-1 0 1,1 0 0,-2-6 0,-4-3-183,1-1-1,-2 2 1,0-1 0,0 1 0,-1 0 0,0 0 0,-1 1-1,0 0 1,0 1 0,-1 0 0,-16-11 0,13 8-1524</inkml:trace>
+</inkml:ink>
+</file>
+
+<file path=word/ink/ink50.xml><?xml version="1.0" encoding="utf-8"?>
+<inkml:ink xmlns:inkml="http://www.w3.org/2003/InkML">
+  <inkml:definitions>
+    <inkml:context xml:id="ctx0">
+      <inkml:inkSource xml:id="inkSrc0">
+        <inkml:traceFormat>
+          <inkml:channel name="X" type="integer" min="-2.14748E9" max="2.14748E9" units="cm"/>
+          <inkml:channel name="Y" type="integer" min="-2.14748E9" max="2.14748E9" units="cm"/>
+          <inkml:channel name="F" type="integer" max="32767" units="dev"/>
+        </inkml:traceFormat>
+        <inkml:channelProperties>
+          <inkml:channelProperty channel="X" name="resolution" value="1000" units="1/cm"/>
+          <inkml:channelProperty channel="Y" name="resolution" value="1000" units="1/cm"/>
+          <inkml:channelProperty channel="F" name="resolution" value="0" units="1/dev"/>
+        </inkml:channelProperties>
+      </inkml:inkSource>
+      <inkml:timestamp xml:id="ts0" timeString="2022-09-02T11:38:16.902"/>
+    </inkml:context>
+    <inkml:brush xml:id="br0">
+      <inkml:brushProperty name="width" value="0.05" units="cm"/>
+      <inkml:brushProperty name="height" value="0.05" units="cm"/>
+      <inkml:brushProperty name="color" value="#CC0066"/>
+    </inkml:brush>
+  </inkml:definitions>
+  <inkml:trace contextRef="#ctx0" brushRef="#br0">1 241 7346,'27'-28'2523,"-26"27"-2388,0 0 0,-1 0-1,1-1 1,0 1 0,0 0 0,-1 0 0,1 0 0,-1-1 0,1 1-1,-1 0 1,1-1 0,-1 1 0,0 0 0,0-1 0,0 1 0,0-3-1,0 4-97,0-1-1,0 0 1,0 1-1,0-1 1,0 0-1,0 1 0,0-1 1,1 1-1,-1-1 1,0 0-1,0 1 1,0-1-1,1 1 0,-1-1 1,0 1-1,1-1 1,-1 0-1,0 1 1,1-1-1,-1 1 0,1 0 1,-1-1-1,1 1 1,0-1-1,25-19 732,-22 41-746,-2-7-6,6 24 33,-8-38-49,0 0 0,0 1-1,0-1 1,0 0 0,0 0 0,0 0 0,0 1-1,1-1 1,-1 0 0,0 0 0,0 0 0,0 0-1,0 1 1,1-1 0,-1 0 0,0 0 0,0 0-1,0 0 1,1 0 0,-1 0 0,0 0 0,0 0 0,0 1-1,1-1 1,-1 0 0,0 0 0,0 0 0,1 0-1,-1 0 1,0 0 0,0 0 0,0 0 0,1 0-1,-1-1 1,0 1 0,0 0 0,1 0 0,-1 0-1,11-7-22,9-14-55,-4-2-263,-1 1 1,23-48 0,-21 37-300,12-21-1291</inkml:trace>
+</inkml:ink>
+</file>
+
+<file path=word/ink/ink51.xml><?xml version="1.0" encoding="utf-8"?>
+<inkml:ink xmlns:inkml="http://www.w3.org/2003/InkML">
+  <inkml:definitions>
+    <inkml:context xml:id="ctx0">
+      <inkml:inkSource xml:id="inkSrc0">
+        <inkml:traceFormat>
+          <inkml:channel name="X" type="integer" min="-2.14748E9" max="2.14748E9" units="cm"/>
+          <inkml:channel name="Y" type="integer" min="-2.14748E9" max="2.14748E9" units="cm"/>
+          <inkml:channel name="F" type="integer" max="32767" units="dev"/>
+        </inkml:traceFormat>
+        <inkml:channelProperties>
+          <inkml:channelProperty channel="X" name="resolution" value="1000" units="1/cm"/>
+          <inkml:channelProperty channel="Y" name="resolution" value="1000" units="1/cm"/>
+          <inkml:channelProperty channel="F" name="resolution" value="0" units="1/dev"/>
+        </inkml:channelProperties>
+      </inkml:inkSource>
+      <inkml:timestamp xml:id="ts0" timeString="2022-09-02T11:35:51.699"/>
+    </inkml:context>
+    <inkml:brush xml:id="br0">
+      <inkml:brushProperty name="width" value="0.05" units="cm"/>
+      <inkml:brushProperty name="height" value="0.05" units="cm"/>
+      <inkml:brushProperty name="color" value="#CC0066"/>
+    </inkml:brush>
+  </inkml:definitions>
+  <inkml:trace contextRef="#ctx0" brushRef="#br0">848 822 5873,'55'-42'2781,"-54"41"-2607,0 0 0,0-1 0,0 1 0,0-1 0,0 1 0,0-1 0,0 1 0,-1-1 0,1 0 0,-1 1 0,1-1 0,-1 0 0,0 0 0,1 1 0,-1-1 0,0 0 0,0 0 0,0 1 0,0-1 0,-1 0 0,1 0 1,0 1-1,-1-1 0,1 0 0,-1 1 0,-1-4 0,-1-4 973,2 6-754,1 0-1,-1 0 0,0 0 0,0 1 1,0-1-1,0 0 0,-1 1 0,-1-3 0,3 4-360,0 1 0,0 0 0,0 0 0,0 0-1,0 0 1,0 0 0,0 0 0,-1 0 0,1 0 0,0 0-1,0 0 1,0 0 0,0 0 0,0-1 0,0 1-1,-1 0 1,1 0 0,0 0 0,0 0 0,0 0-1,0 0 1,0 0 0,0 0 0,-1 0 0,1 0 0,0 1-1,0-1 1,0 0 0,0 0 0,0 0 0,0 0-1,-1 0 1,1 0 0,0 0 0,0 0 0,0 0-1,0 0 1,0 0 0,0 0 0,0 1 0,0-1 0,0 0-1,-1 0 1,1 0 0,0 0 0,0 0 0,0 0-1,0 0 1,0 1 0,0-1 0,0 0 0,-4 19 149,2 2-150,1 0 0,1 0 0,4 30 1,-3-46-29,0 1 0,-1-1 0,2 1 0,-1-1 0,1 1 0,0-1 0,0 0 0,0 0 1,1 0-1,0 0 0,0 0 0,0 0 0,0-1 0,1 1 0,0-1 0,0 0 0,0 0 1,5 3-1,-6-5 1,1 0 0,0-1 0,0 0 0,0 1 0,0-1 0,1-1 0,-1 1 0,0 0 0,0-1 0,0 0 1,1 0-1,-1 0 0,0-1 0,0 1 0,0-1 0,0 0 0,7-3 0,5-2 1,0-1 0,29-17 0,-33 17-5,-3 3 5,-7 3-6,0 0 0,0 0 0,0 0 0,0 0 0,0 0 0,0 0 0,0-1 0,0 1 0,-1-1 0,1 1 0,-1-1 0,1 0 0,-1 1 1,0-1-1,1 0 0,-1 0 0,1-3 0,2-8-2,-2 10 5,-1 0 0,0 0-1,-1 0 1,1 1 0,0-1 0,-1 0 0,0 0 0,0 0 0,0 0-1,0 0 1,0 0 0,-1-6 0,0 8-5,1 0 1,0 0-1,-1 0 1,1-1-1,0 1 1,0 0-1,0 0 1,0 0-1,0 0 1,0 0-1,0-1 1,0 1-1,1 0 1,-1 0-1,0 0 0,1 0 1,-1 0-1,1 0 1,0-2-1,-1 4-1,-1 1 0,1 0 0,-1-1 0,1 1 0,-1-1 0,1 1 0,0 0 0,0-1 0,0 1 0,0 0 0,1 1 1,-1 12-11,6 220-1012,-4-192-613,-2-16-424</inkml:trace>
+  <inkml:trace contextRef="#ctx0" brushRef="#br0" timeOffset="-1035.3">0 983 7610,'12'8'1029,"3"5"875,-16-9-476,-11-3 596,-1 0 592,15 0-1088,35-1-1150,27-5-512,120-25 0,-109 10-1754,-48 12 386</inkml:trace>
+  <inkml:trace contextRef="#ctx0" brushRef="#br0" timeOffset="-697.49">220 801 7522,'-2'-5'3280,"-2"-2"-1615,-1 5 791,4 7-1384,5 4-896,3 21-32,10 49-15,-15-32-57,-2-1 8,3-2-80,-2 2 16,3 1-865,-4-5-1143</inkml:trace>
+  <inkml:trace contextRef="#ctx0" brushRef="#br0" timeOffset="3104.19">2741 589 7618,'8'-8'735,"-2"-1"1,1 0 0,7-14 0,-14 22-693,0 0-1,1 1 1,-1-1 0,0 1 0,0-1-1,0 0 1,0 1 0,0-1-1,0 1 1,0-1 0,0 1 0,-1-1-1,1 0 1,0 1 0,0-1 0,0 1-1,-1-1 1,1 1 0,0-1-1,0 1 1,-1-1 0,1 1 0,0-1-1,-1 1 1,1-1 0,-1 1 0,1 0-1,-1-1 1,1 1 0,-1 0-1,1-1 1,-1 1 0,1 0 0,-1 0-1,1-1 1,-1 1 0,0 0 0,-26-5 774,22 4-624,-6 0 62,0 0 0,0 1 0,0 0 0,0 0 0,0 2 0,1-1 0,-18 5 0,24-5-221,0 1 0,0-1 0,-1 1 0,1-1 0,0 1 1,0 0-1,1 1 0,-1-1 0,0 1 0,1-1 0,-1 1 1,1 0-1,0 1 0,0-1 0,0 0 0,1 1 0,-1 0 0,1-1 1,0 1-1,0 0 0,-2 6 0,3-9-30,1 1 1,-1 0-1,1-1 0,0 1 1,0 0-1,0-1 0,0 1 1,0 0-1,0-1 0,1 1 1,-1 0-1,0-1 0,1 1 1,0-1-1,-1 1 0,1-1 1,0 1-1,-1-1 0,1 1 1,0-1-1,0 0 0,0 1 1,0-1-1,1 0 0,-1 0 1,0 0-1,0 0 0,1 0 1,-1 0-1,1 0 0,2 1 1,4 2 6,-1-1 1,1 0 0,0-1 0,15 3-1,-11-3-6,-1-2 0,1 1 0,-1-1 0,0-1 0,1 0 0,-1 0 0,0-2 0,1 1 0,-1-1 0,-1-1 0,1 0 0,0 0 0,-1-1 0,0 0 0,14-11 0,-21 14-3,-1 0 0,0 0-1,0-1 1,0 1-1,0-1 1,-1 0-1,1 0 1,-1 1-1,1-1 1,0-3-1,-2 4 30,1 1 0,-1 0-1,1 0 1,-1 0 0,0 0-1,1 0 1,-1-1-1,0 1 1,0 0 0,0 0-1,0-1 1,0 1 0,0 0-1,0 0 1,0 0 0,-1-1-1,1 1 1,0 0 0,-1 0-1,1 0 1,-1 0-1,1 0 1,-1 0 0,0 0-1,1 0 1,-1 0 0,0 0-1,-1-2 1,-1 30 436,5 139-438,0-131-109,2 0 0,15 65 0,-17-95-256,0 0-1,-1 0 1,2 0 0,-1 0 0,6 9-1,1-4-2643</inkml:trace>
+  <inkml:trace contextRef="#ctx0" brushRef="#br0" timeOffset="1420.34">1784 685 8162,'-64'0'3251,"49"-3"-1867,12-2 205,-1 2 2073,5 5-3517,16 18-106,24 23-1,-4-6-31,7 6-36,58 46 0,-34-41-2821,-50-39-124</inkml:trace>
+  <inkml:trace contextRef="#ctx0" brushRef="#br0" timeOffset="1828.96">1970 711 6353,'-3'-6'2881,"-9"-3"-1313,1 6-127,2 10-553,-6 9-240,-4 14-368,2 9-112,-1 7-64,-1 0-40,8-2-48,0-6-112,7-12-1016,4-3-1049</inkml:trace>
+  <inkml:trace contextRef="#ctx0" brushRef="#br0" timeOffset="2175.23">1891 583 7698,'-2'-9'3168,"-2"-6"-1823,1 4-121,-1 8 584,3 16-1392,1 8-168,2 14-216,1 12 24,0-4 0,-1-21-32,1 1-8,6 65 16,4-7-288,-1-7-328,0-49-1184,-1-6-1137</inkml:trace>
+  <inkml:trace contextRef="#ctx0" brushRef="#br0" timeOffset="2176.23">1551 839 7298,'-2'0'2824,"-5"-1"-511,7 0-1921,30-2-256,63-12-56,-25 0-40,4 0-8,-6-6-16,3 1-152,5-1-1665</inkml:trace>
+  <inkml:trace contextRef="#ctx0" brushRef="#br0" timeOffset="9513.55">7037 306 5953,'28'-75'2764,"-28"74"-2705,1 1 1,-1-1-1,0 1 1,0-1-1,1 0 0,-1 1 1,0-1-1,0 0 1,0 1-1,0-1 1,0 0-1,0 1 1,0-1-1,0 0 1,0 1-1,0-1 1,-1 0-1,1 1 1,0-1-1,0 0 1,-1 1-1,1-1 1,0 1-1,-1-1 1,1 0-1,0 1 1,-1-1-1,1 1 1,-1-1-1,1 1 1,-1-1-1,1 1 1,-1 0-1,0-1 1,1 1-1,-1 0 1,1-1-1,-1 1 1,0 0-1,1 0 1,-1-1-1,0 1 1,1 0-1,-1 0 1,0 0-1,0 0 1,-2 0 117,0 0 0,1 0 0,-1 1 0,1-1 0,-1 1 0,0-1 0,1 1-1,-4 1 1,0 2-32,0 0 0,1 0-1,0 0 1,0 1 0,0 0-1,0 0 1,0 0 0,1 0-1,0 1 1,0-1 0,-4 10-1,-5 11 231,-13 37-1,22-51-246,-8 18 60,2 0 1,1 0-1,2 0 1,1 1-1,-3 35 0,8-56-168,1 1 1,0 0-1,1 0 0,0-1 0,0 1 0,1 0 1,0-1-1,1 1 0,1-1 0,-1 0 0,2 0 0,-1 0 1,1-1-1,1 1 0,-1-1 0,2 0 0,-1-1 0,12 11 1,-13-14-18,0-1 1,1-1 0,0 1 0,0-1-1,0 0 1,0 0 0,0 0-1,1-1 1,-1 0 0,1 0-1,0-1 1,-1 0 0,1 0 0,0-1-1,0 1 1,8-2 0,-11 1-3,0 0 1,0-1-1,0 1 1,0-1-1,0 0 1,0 0-1,0-1 1,0 1-1,0-1 1,-1 0-1,1 0 1,-1 0-1,1 0 1,-1 0-1,0-1 1,0 0-1,0 0 1,0 1-1,0-2 1,-1 1-1,1 0 1,-1 0-1,0-1 1,0 0-1,0 1 1,-1-1 0,3-7-1,-3 7-12,0 0-1,-1 0 1,1 0-1,-1-1 1,0 1-1,-1 0 1,1 0-1,-1 0 1,1 0-1,-1 0 1,0 0-1,-1 0 1,1 0-1,-1 1 1,0-1 0,1 0-1,-2 1 1,1-1-1,0 1 1,-1 0-1,1 0 1,-1 0-1,0 0 1,0 0-1,0 0 1,-1 1-1,-6-4 1,0 0-39,1 1 0,-2 0 0,1 0 0,0 1 0,-1 1 0,0 0 0,0 0 0,0 1 0,-13-1 0,-50 0-1276,65-1 116,8-1-1424</inkml:trace>
+  <inkml:trace contextRef="#ctx0" brushRef="#br0" timeOffset="6448.74">4967 529 7386,'20'-16'2992,"-37"20"-1672,4 2-15,8-5 87,2 0 352,3-2-1311,0 0-273,0-1-48,26 0-64,43-7 24,-22 0-64,0 1 0,-5-2-168,-6 6-248,-10 3-537,-5-5-359,-10 4-1689</inkml:trace>
+  <inkml:trace contextRef="#ctx0" brushRef="#br0" timeOffset="6826.61">5092 344 6025,'-2'-8'3209,"-4"-3"-1249,4 5-247,0 1 1808,3 19-3305,7 48-112,0-25 8,-1 2 16,1 0 8,1-2-112,-3 0-8,6-4-504,-3-2-553</inkml:trace>
+  <inkml:trace contextRef="#ctx0" brushRef="#br0" timeOffset="7221.15">5576 337 7898,'0'-7'3688,"0"-4"-935,0 6-1673,-1 0-23,1 11-313,7 7-320,1 16-336,2 9-72,6 4-8,-4 3-8,-1-7-16,3-3-32,-5-7-848,4-6-377</inkml:trace>
+  <inkml:trace contextRef="#ctx0" brushRef="#br0" timeOffset="7972.22">5990 161 4089,'-2'-2'2816,"-4"-4"-175,4 1-905,-3 1-239,4 2-625,1 5 184,0 0-672,1 29 32,6 66 48,-5-25-72,-2 5-87,-2-2-169,1-3-56,-9 4-40,-2 6-216,-9 5-737,-9 0-903</inkml:trace>
+  <inkml:trace contextRef="#ctx0" brushRef="#br0" timeOffset="8510.33">6529 43 5065,'7'-21'4882,"-6"20"-4694,-1 0 0,0 0 0,0 0 0,1 0 0,-1 0 0,0 0 1,0 0-1,0 0 0,0 0 0,0 0 0,0 0 0,-1 0 1,1 0-1,0 0 0,0 0 0,-1 0 0,1 0 0,-1 0 0,0-1 1,1 2-165,0 0 0,-1 0 0,1 0 1,0 0-1,-1 0 0,1 0 1,0-1-1,-1 1 0,1 0 0,0 0 1,-1 0-1,1 1 0,0-1 1,-1 0-1,1 0 0,0 0 1,-1 0-1,1 0 0,0 0 0,-1 0 1,1 1-1,0-1 0,0 0 1,-1 0-1,1 0 0,0 1 0,0-1 1,-1 0-1,1 0 0,0 1 1,0-1-1,0 0 0,-1 0 0,1 1 1,0-1-1,0 0 0,0 1 1,0-1-1,-1 1 0,-8 18 175,8-17-153,-16 41 281,3 1 0,-18 86 0,20-76-136,-17 72 159,-45 214 248,56-244-537,-18 112-38,35-203-79,1 1 0,-1-1 0,1 0 0,0 1 0,0-1 0,0 1 0,1-1 0,0 0 0,0 1 0,0-1 0,3 5 0,-4-10 16,0 1 0,0-1 0,0 0 0,0 1 1,0-1-1,0 0 0,0 1 0,0-1 0,0 0 0,0 1 0,1-1 0,-1 0 0,0 0 0,0 1 0,0-1 0,0 0 0,1 0 1,-1 1-1,0-1 0,0 0 0,0 0 0,1 1 0,-1-1 0,0 0 0,1 0 0,-1 0 0,0 0 0,0 1 0,1-1 0,-1 0 0,0 0 1,1 0-1,-1 0 0,0 0 0,1 0 0,-1 0 0,0 0 0,0 0 0,1 0 0,-1 0 0,0 0 0,1 0 0,-1 0 0,0 0 0,1 0 1,-1 0-1,0-1 0,1 1 0,-1 0 0,0 0 0,0 0 0,1 0 0,-1-1 0,0 1 0,0 0 0,1 0 0,-1 0 0,0-1 1,0 1-1,0 0 0,1 0 0,-1-1 0,0 1 0,0-1 0,8-12-2485</inkml:trace>
+  <inkml:trace contextRef="#ctx0" brushRef="#br0" timeOffset="4255.26">3633 540 6641,'73'-61'3017,"-78"56"-1369,0 1-135,3 8-473,-4 6-280,-2 12-344,-7 8-120,-1 7-96,0 3-24,-3 9-64,5 2-48,-3 1-16,2-1 0,4-7 16,0-6-256,4-11-896,1-7-1600</inkml:trace>
+  <inkml:trace contextRef="#ctx0" brushRef="#br0" timeOffset="4619.16">3374 605 8514,'-3'-3'3225,"-2"-2"-2393,3 1 1056,9 7-3688,16 8-993</inkml:trace>
+  <inkml:trace contextRef="#ctx0" brushRef="#br0" timeOffset="4980.67">3781 662 7538,'51'26'3376,"-59"-29"-1463,-2-1-865,5 1-40,-5-1-464,4 4-232,6-2-304,-1 2-248</inkml:trace>
+  <inkml:trace contextRef="#ctx0" brushRef="#br0" timeOffset="6054.58">4408 431 8346,'-1'-2'476,"1"1"1,0 0-1,-1 0 0,1-1 1,0 1-1,0 0 0,0 0 1,0-1-1,0 1 0,0 0 1,1-1-1,-1 1 1,1-2-1,9-13 804,15-3-1621,-23 18 355,0 0 1,0 1-1,0-1 0,0 0 1,0 1-1,1-1 0,-1 1 1,0 0-1,0 0 0,0 0 1,0 0-1,1 0 0,-1 0 1,0 1-1,0-1 1,0 1-1,0-1 0,0 1 1,0 0-1,0 0 0,0 0 1,0 0-1,0 0 0,0 0 1,-1 0-1,3 2 0,0 1-3,1 0 0,-1 0 1,0 1-1,0-1 0,0 1 0,-1 0 0,5 8 0,-6-9-10,0 0 0,-1 0-1,1 0 1,-1 0 0,0 0-1,0 0 1,-1 1 0,1-1-1,-1 0 1,0 0 0,0 0 0,-1 1-1,1-1 1,-1 0 0,0 0-1,0 0 1,0 0 0,0 0-1,-1 0 1,0 0 0,0 0-1,0 0 1,0-1 0,0 1 0,-1-1-1,0 0 1,-3 4 0,-7 6 19,-1 0 0,-1-1 1,0 0-1,-27 15 1,42-27-21,0 0 1,0 0-1,0 0 1,0 0-1,0 0 1,0 0 0,0 0-1,0 0 1,0 0-1,0 1 1,0-1 0,0 0-1,0 0 1,0 0-1,0 0 1,-1 0-1,1 0 1,0 0 0,0 0-1,0 0 1,0 0-1,0 0 1,0 0 0,0 0-1,0 0 1,0 0-1,0 0 1,-1 0 0,1 0-1,0 0 1,0 0-1,0 0 1,0 0-1,0 0 1,0 0 0,0 0-1,0 0 1,0 0-1,-1 0 1,1 0 0,0 0-1,0 0 1,0 0-1,0 0 1,0 0-1,0 0 1,0-1 0,0 1-1,0 0 1,0 0-1,0 0 1,0 0 0,0 0-1,0 0 1,-1 0-1,1 0 1,0 0 0,0 0-1,0-1 1,0 1-1,0 0 1,0 0-1,0 0 1,0 0 0,0 0-1,8-6 14,5 2-10,2-1 32,0 1-1,0 0 1,32-3 0,-42 7-34,-1 0 1,1 0 0,-1 0-1,1 1 1,-1 0 0,0 0 0,1 0-1,-1 0 1,0 0 0,0 1-1,1 0 1,-1 0 0,-1 0 0,1 0-1,0 1 1,0 0 0,-1-1-1,0 1 1,5 5 0,-6-4-1,0-1 0,1 1-1,-2 0 1,1 0 0,0 0 0,-1 0 0,0 0-1,0 0 1,0 1 0,0-1 0,-1 0 0,0 1-1,0-1 1,0 0 0,0 0 0,0 1 0,-1-1-1,-1 5 1,-1 4 6,0 0-1,-1 0 0,-1 0 0,-8 16 1,7-17-66,-1-1 1,-1 0 0,-13 18 0,17-26 23,1 1 1,0-1 0,-1 1 0,1-1 0,-1 0 0,0 0 0,0 0 0,0-1 0,-1 0 0,1 1 0,-1-2 0,1 1 0,-6 1-1,9-2-23,-1-1-1,1 0 1,0 0-1,0 0 1,0 0-1,0 0 0,0 0 1,-1 0-1,1-1 1,0 1-1,0 0 0,0-1 1,0 1-1,0-1 1,0 1-1,0-1 1,0 1-1,0-1 0,0 1 1,0-1-1,0 0 1,0 0-1,1 0 0,-1 1 1,0-1-1,0 0 1,1 0-1,-1 0 0,1 0 1,-1 0-1,1 0 1,-1 0-1,1 0 1,0-1-1,-1 1 0,1 0 1,0 0-1,0-2 1,-3-20-1790</inkml:trace>
+  <inkml:trace contextRef="#ctx0" brushRef="#br0" timeOffset="7626.54">4142 251 6769,'-1'2'6018,"0"-1"-5210,-5 30-184,-9 66-40,9-29-64,1 7-88,9 0-96,6 7-64,16 8-119,9-1-9,17-9-104,8-8-8,16-11 8,12-4-408,19-5-1809</inkml:trace>
+  <inkml:trace contextRef="#ctx0" brushRef="#br0" timeOffset="13433.99">5109 1868 6913,'16'-35'5521,"-16"31"-5246,1 0 1,0-1-1,-1 1 1,0 0-1,0 0 1,0 0-1,-1 0 1,1 0-1,-1-1 1,0 1-1,0 0 1,-1 0-1,1 1 1,-1-1-1,0 0 1,-2-4-1,0 1 957,2 9-540,2 18-540,0-20-156,1 23 20,2 0 0,7 32 0,-8-46-18,0 0 1,1 0 0,0 0-1,1-1 1,0 1-1,0-1 1,1 0 0,0 0-1,0-1 1,7 8-1,-10-14 12,0 0 0,-1 0-1,1 0 1,-1 0-1,1 0 1,0-1-1,0 1 1,-1-1-1,1 1 1,0-1-1,0 0 1,0 0 0,0 0-1,-1 0 1,1 0-1,0 0 1,0 0-1,0 0 1,-1-1-1,1 1 1,2-2-1,43-15 10,-33 10-21,36-8 10,-38 13 1,-1-1 0,0-1 0,0 0-1,20-11 1,-29 14-4,-1 0-1,0 0 0,0 0 1,1 0-1,-1-1 0,0 1 1,0 0-1,0-1 0,0 1 1,-1-1-1,1 1 0,0-1 1,-1 1-1,1-1 0,-1 0 1,1 1-1,-1-1 0,0-1 1,1-34 23,-1 24-48,-3 7 2,1 9-23,-2 9 31,1 0-1,1 1 0,0-1 1,1 0-1,0 26 1,1-27 0,0 31-233,2 0 0,2 0 0,12 52 0,-4-48-1072</inkml:trace>
+  <inkml:trace contextRef="#ctx0" brushRef="#br0" timeOffset="16532.95">4499 1993 7298,'2'-8'3184,"3"-1"-1735,-5 0-113,-3 2 8,-1 3-336,-1 4-304,-6 18-391,0 9-73,0 24-48,-3 0 8,6 10-40,0 0-80,-1-14-64,3 2 8,-1-14-208,-1-6-400,1-10-1145,0-6-1912</inkml:trace>
+  <inkml:trace contextRef="#ctx0" brushRef="#br0" timeOffset="16949.73">4057 2183 9194,'-6'-5'3481,"1"-2"-2497,1 3 672,7 6-1024,3-1-1240,15 6-592</inkml:trace>
+  <inkml:trace contextRef="#ctx0" brushRef="#br0" timeOffset="16950.73">4614 2297 9746,'1'-4'3753,"-1"0"-2681,0 0-104,-1 3-208,0 0-335,-1 0-393,1 0-344,0 0-649</inkml:trace>
+  <inkml:trace contextRef="#ctx0" brushRef="#br0" timeOffset="15514.41">5925 1705 2433,'2'-23'5276,"-1"22"-5110,-1 1-1,0-1 1,0 0-1,0 1 1,0-1-1,0 0 1,0 1-1,0-1 0,0 0 1,0 1-1,0-1 1,-1 1-1,1-1 1,0 0-1,0 1 1,-1-1-1,1 1 1,0-1-1,-1 0 1,1 1-1,0-1 0,-1 1 1,1-1-1,-1 1 1,1 0-1,-1-1 1,1 1-1,-1-1 1,1 1-1,-1 0 1,0-1-1,0 2-130,0 1 0,0-1 0,0 1 0,0 0 0,0-1 0,0 1 0,1 0 0,-1-1 0,1 1 0,-1 2 0,-2 5 31,-12 36 100,-19 52 801,-36 176-1,66-246-893,-10 53 133,-6 141-1,20-218-298,0 0 0,0 1 0,1-1 0,-1 0 1,1 0-1,-1 0 0,1 0 0,1 4 0,-1-6-10,-1 0 1,1 0-1,0-1 1,-1 1-1,1 0 1,0 0-1,-1-1 1,1 1-1,0-1 1,0 1-1,-1-1 1,1 1-1,0-1 1,0 1-1,0-1 1,0 0-1,0 1 1,-1-1-1,1 0 1,0 0-1,0 0 1,0 0-1,0 0 1,0 0-1,0 0 1,0 0-1,0 0 1,2-1-1,23-5-3452</inkml:trace>
+  <inkml:trace contextRef="#ctx0" brushRef="#br0" timeOffset="15893.24">6318 1826 6929,'-1'-1'186,"0"0"-1,1 0 1,-1-1-1,0 1 0,0 0 1,-1 0-1,1 0 0,0 0 1,0 0-1,0 1 1,-1-1-1,1 0 0,0 0 1,-1 1-1,1-1 0,-1 1 1,1-1-1,0 1 0,-1 0 1,1 0-1,-1-1 1,1 1-1,-1 0 0,1 0 1,-1 0-1,1 1 0,-1-1 1,1 0-1,-1 0 0,1 1 1,-1-1-1,1 1 1,-1 0-1,1-1 0,0 1 1,0 0-1,-2 0 0,-3 4-11,-1 0 0,1 1-1,1-1 1,-1 1 0,-7 10-1,-4 6 140,1 1 1,1 1-1,0 0 0,2 0 0,-19 51 1,28-63-271,1 0 0,0 1 1,0-1-1,1 0 0,1 1 1,0 0-1,1-1 0,0 1 1,1-1-1,0 1 0,1-1 1,0 1-1,1-1 0,1 0 0,6 17 1,-6-22-37,0-1 1,0 1-1,1 0 1,0-1 0,0 0-1,0 0 1,1-1-1,-1 1 1,1-1-1,1 0 1,-1-1 0,1 0-1,9 5 1,-12-7-10,1 0 1,-1 0 0,1 0-1,0-1 1,0 1 0,-1-1-1,1 0 1,0-1-1,0 1 1,0-1 0,0 0-1,0 0 1,0-1 0,0 0-1,0 1 1,-1-2 0,1 1-1,0 0 1,-1-1 0,1 0-1,0 0 1,5-4-1,-8 5-8,0 0 0,-1 0 0,1-1 0,0 1-1,0 0 1,-1-1 0,1 0 0,-1 1-1,1-1 1,-1 0 0,0 0 0,0 0 0,1 1-1,-1-1 1,-1-1 0,1 1 0,0 0 0,0 0-1,-1 0 1,1 0 0,-1 0 0,0-1-1,0 1 1,0 0 0,0 0 0,0-1 0,0 1-1,0 0 1,-1 0 0,1 0 0,-1-1-1,0 1 1,1 0 0,-1 0 0,0 0 0,0 0-1,-2-2 1,0 0 1,0-1 0,-1 1 1,0 0-1,0-1 0,0 2 0,0-1 0,0 1 0,-1-1 1,1 1-1,-1 0 0,0 1 0,0-1 0,-10-3 0,-4 3-118,0 0 0,0 1 0,-1 1 0,1 1-1,-29 3 1,12-1-867,11-1-1068</inkml:trace>
+  <inkml:trace contextRef="#ctx0" brushRef="#br0" timeOffset="17608.71">3389 2047 8378,'-3'-3'321,"0"1"1,0-1 0,0 1-1,0 0 1,-1 0 0,1 0-1,-1 0 1,0 1 0,1-1-1,-1 1 1,0 0 0,0 0-1,0 0 1,0 0 0,0 1-1,0 0 1,0 0 0,0 0-1,0 0 1,-7 2 0,6-1-250,0 0 1,0 1 0,0 0 0,0 0 0,0 0-1,0 0 1,1 1 0,-1 0 0,1 0 0,0 0 0,-1 1-1,2-1 1,-1 1 0,-6 8 0,6-7-23,0 0 1,0 1-1,1 0 1,0 0-1,0 0 1,0 0-1,-2 10 1,5-14-45,-1 1 0,1-1 0,0 1 1,0-1-1,0 1 0,0-1 0,0 1 1,0-1-1,1 0 0,0 1 0,-1-1 0,1 1 1,0-1-1,0 0 0,0 0 0,0 1 1,0-1-1,1 0 0,-1 0 0,1 0 1,-1 0-1,1-1 0,2 4 0,1-2-2,0 1-1,0-1 0,0 0 1,1 0-1,-1-1 1,1 0-1,-1 0 1,1 0-1,0 0 0,-1-1 1,1 0-1,0 0 1,0-1-1,0 1 0,0-1 1,0-1-1,0 1 1,0-1-1,10-3 0,-10 3 2,0 0-1,0-1 0,0 0 1,0-1-1,0 1 0,0-1 1,-1 0-1,1-1 1,-1 1-1,0-1 0,0 0 1,0-1-1,-1 1 0,0-1 1,1 1-1,-2-1 0,1-1 1,5-8-1,-8 10-1,1-1 0,-1 0 1,0 0-1,0 1 0,-1-1 0,1 0 1,-1 0-1,0 0 0,0 0 0,-1 0 1,-1-8-1,2 11 1,-1-1 1,1 1-1,-1-1 1,0 1-1,0 0 1,0-1-1,0 1 1,0 0-1,0 0 1,0 0-1,-1 0 1,1 0-1,-1 0 1,0 0-1,1 0 0,-1 1 1,0-1-1,0 1 1,0-1-1,0 1 1,0 0-1,-1 0 1,1-1-1,-4 0 1,5 2-3,0 0 0,0 0-1,0 0 1,0 0 0,0 0 0,1 1 0,-1-1 0,0 0 0,0 0 0,0 1 0,0-1 0,0 1 0,0-1 0,1 1 0,-1-1 0,0 1 0,0-1 0,1 1 0,-1-1 0,0 1 0,1 0-1,-1 0 1,1-1 0,-1 1 0,1 0 0,-1 0 0,1 0 0,-1-1 0,1 1 0,0 0 0,-1 0 0,1 1 0,-8 34 50,8-31-50,-5 39 40,1-1 0,3 2 0,1-1 0,3 0 0,12 68 0,-13-102-174,0 0 0,0 0 0,1 0 0,1 0 0,0-1-1,0 0 1,0 0 0,2 0 0,-1 0 0,7 8 0,0-5-1726</inkml:trace>
+  <inkml:trace contextRef="#ctx0" brushRef="#br0" timeOffset="19450.53">1551 2421 8842,'-4'-9'4450,"4"8"-4246,0 0 0,-1 0 1,0 0-1,1 0 0,-1 0 0,1 0 1,-1 0-1,0 0 0,0 0 0,1 1 1,-1-1-1,0 0 0,0 0 1,0 1-1,0-1 0,0 1 0,0-1 1,0 1-1,-1-1 0,-5 27-104,3-11-84,2-1 0,0 1 0,0 0 0,2 0 0,0-1 0,0 1-1,5 26 1,-4-36-13,0 1 0,1-1-1,0 0 1,0 0 0,0 0-1,0 0 1,1 0-1,-1 0 1,1 0 0,1-1-1,-1 0 1,1 1 0,-1-1-1,1-1 1,0 1 0,1 0-1,-1-1 1,0 0 0,1 0-1,0 0 1,0-1 0,0 0-1,0 0 1,0 0-1,7 1 1,-7-2 0,-1 0 1,1-1-1,0 0 0,-1 0 1,1 0-1,0 0 0,0-1 1,-1 0-1,1 0 0,-1 0 0,1 0 1,-1-1-1,1 0 0,-1 0 1,0 0-1,0 0 0,0-1 1,0 0-1,0 1 0,-1-2 0,1 1 1,-1 0-1,0-1 0,4-5 1,2-1 5,-2-1 0,1-1 0,-2 0 0,1 0 0,-2 0 0,0 0 0,5-18 0,11-18-20,-20 47 60,-2 1-49,1 0 0,0 0 0,0 0 0,-1 0-1,1 0 1,0 1 0,0-1 0,-1 0-1,1 0 1,0 0 0,0 0 0,0 1-1,0-1 1,-1 0 0,1 0 0,0 0-1,0 1 1,0-1 0,0 0 0,0 0-1,-1 0 1,1 1 0,0-1 0,0 0-1,0 0 1,0 1 0,0-1 0,0 0 0,0 1-1,0-1 1,0 0 0,0 0 0,0 1-1,0-1 1,2 18-13,-1-6 6,12 289-614,-13-255-401</inkml:trace>
+  <inkml:trace contextRef="#ctx0" brushRef="#br0" timeOffset="19860.99">876 2762 8418,'0'2'3088,"-3"1"-751,1-5-1425,2 1-720,10-1-136,15-5 0,42-19-40,-22 5 24,13-4-16,0-1-56,-4 2-552,-6 1-552</inkml:trace>
+  <inkml:trace contextRef="#ctx0" brushRef="#br0" timeOffset="20241.43">1097 2552 7418,'-74'-28'3000,"72"26"-1031,2 5-193,-1 27-1632,-3 48-24,3-17-56,-1-2-32,2-5 0,2-6-120,6-9-792,4-4-1305</inkml:trace>
+  <inkml:trace contextRef="#ctx0" brushRef="#br0" timeOffset="20687.42">400 2665 8682,'-1'-1'409,"0"0"-1,1 0 1,-1 0 0,0-1 0,1 1 0,-1 0-1,0 0 1,0 0 0,0 0 0,0 0 0,0 1-1,0-1 1,0 0 0,0 0 0,0 1 0,-3-2-1,4 2-344,0 0 0,-1 0 0,1 0 0,0 0 0,-1 0 0,1 0 0,-1 0 0,1 0 0,0 0 0,-1 0 0,1 0 0,0 1 0,-1-1 0,1 0 0,0 0-1,-1 0 1,1 0 0,0 1 0,-1-1 0,1 0 0,0 0 0,0 1 0,-1-1 0,1 1 0,-6 16 116,4-8-169,1 0-1,0 0 1,1 0-1,0 0 1,0 0-1,2 11 1,-1-18-9,-1 1 0,1-1 1,-1 0-1,1 1 0,0-1 0,0 0 1,0 0-1,0 0 0,1 0 0,-1 0 1,0 0-1,1 0 0,-1 0 0,1-1 1,0 1-1,0-1 0,-1 1 1,1-1-1,0 1 0,0-1 0,0 0 1,1 0-1,-1 0 0,0 0 0,0-1 1,0 1-1,1 0 0,-1-1 0,0 0 1,1 1-1,-1-1 0,5 0 0,13-2 28,0 0 0,33-7-1,-37 5-17,1 1-1,0 1 0,-1 0 0,21 1 1,-34 1-14,0 0 0,0 1 0,0-1 0,0 1 0,0 0 0,0 0 0,0 0-1,0 0 1,0 0 0,-1 1 0,1-1 0,0 1 0,-1 0 0,1 0 0,-1 0 0,0 0 0,1 0 0,-1 0 0,0 1 0,0-1 0,-1 1 0,1-1 0,0 1 0,-1 0 0,0 0 0,0-1 0,0 1 0,0 0 0,0 0 0,0 0 0,-1 1 0,1-1 0,-1 0-1,0 0 1,0 0 0,0 0 0,0 0 0,-1 0 0,1 0 0,-1 0 0,0 0 0,0 0 0,0 0 0,0 0 0,0 0 0,-1 0 0,1-1 0,-1 1 0,0-1 0,0 1 0,0-1 0,-2 3 0,-7 4-348,0-1 0,-1 0 0,0 0-1,0-1 1,-1-1 0,0 0 0,-14 4 0,5-4-1698</inkml:trace>
+  <inkml:trace contextRef="#ctx0" brushRef="#br0" timeOffset="21090.04">412 2616 5585,'-6'-3'2465,"-4"-2"-433,3 0-1160,3 3 25,4-5 55,8-5-432,5 0-232,21-7-192,10 1-72,22-5-8,11-4-80,6 0-1728</inkml:trace>
+  <inkml:trace contextRef="#ctx0" brushRef="#br0" timeOffset="18194.23">2375 2294 9850,'-12'-12'6236,"16"12"-4709,11 9-980,11 11-487,-4-3-23,0-1 1,26 13-1,-23-16-259,-3-1-826,0-1 1,2 0 0,36 10-1,-36-17-2334</inkml:trace>
+  <inkml:trace contextRef="#ctx0" brushRef="#br0" timeOffset="18539.67">2666 2257 4705,'-9'-5'2577,"-13"-8"15,-2 8-1168,1 8-319,0 6-145,-6 24-408,-3 2-192,1 14-208,0 1-40,8-2-80,7 3 0,8-5-304,8-7-256,9-9-1104,8-14-801</inkml:trace>
+  <inkml:trace contextRef="#ctx0" brushRef="#br0" timeOffset="18942.66">2518 2177 7802,'-6'-13'3184,"-9"-10"-1903,2 10-105,3 9-200,3 5-256,6 26-416,1 8-104,0 18-184,1 12 0,5-6 24,1-4-24,5-3 32,-1-2-24,-1-1-744,4 0-680</inkml:trace>
+  <inkml:trace contextRef="#ctx0" brushRef="#br0" timeOffset="18943.66">2240 2476 8002,'-6'0'3016,"-9"0"-2199,10 0-73,9 0-56,15-7-216,25-3-336,4-1-40,18-8-64,5 2-24,10 0 16,4 2-216,-8-3-1104,-8 3-1273</inkml:trace>
+  <inkml:trace contextRef="#ctx0" brushRef="#br0" timeOffset="66569.22">3800 3268 6777,'58'-24'2892,"-58"24"-2755,1 0 1,-1 0-1,1-1 1,0 1-1,-1 0 1,1 0-1,-1 0 1,1-1-1,-1 1 0,1 0 1,-1-1-1,1 1 1,-1 0-1,1-1 1,-1 1-1,1-1 1,-1 1-1,0 0 1,1-1-1,-1 1 1,1-1-1,-1 0 1,0 1-1,0-1 1,1 0-1,-1 1-42,-1 0 1,1 0-1,0 0 1,0 0-1,0 0 1,-1 0-1,1 0 1,0 0-1,0 0 0,0 0 1,-1 0-1,1 0 1,0 0-1,0 0 1,0 0-1,0 0 0,-1 0 1,1 1-1,0-1 1,0 0-1,0 0 1,-1 0-1,1 0 0,0 0 1,0 0-1,0 1 1,0-1-1,0 0 1,0 0-1,-1 0 0,1 0 1,0 1-1,0-1 1,0 0-1,0 0 1,0 0-1,0 1 1,0-1-1,-34 238 602,26-164-1458,3-58-689</inkml:trace>
+  <inkml:trace contextRef="#ctx0" brushRef="#br0" timeOffset="66977.09">3484 3408 9346,'-3'-2'3329,"-6"-2"-2593,2 2 864,4 2-600,11 1-1432,22 2-344,42 1-2945</inkml:trace>
+  <inkml:trace contextRef="#ctx0" brushRef="#br0" timeOffset="66978.09">4170 3406 9474,'-6'0'3593,"2"0"-2185,-4 4-696,14-4 0,-4 1 1,0 0-225,-2-2-376,-2 1-16,1 0-128,0 0-344</inkml:trace>
+  <inkml:trace contextRef="#ctx0" brushRef="#br0" timeOffset="65685.05">2620 3318 5113,'-9'-2'8651,"33"-2"-7492,-19 3-1123,11-1 120,0 0 0,22 0 0,-34 2-139,-1 0 0,1 0-1,-1 0 1,1 1 0,-1-1 0,1 1-1,-1 0 1,1 0 0,-1 0-1,0 1 1,1-1 0,-1 1-1,0-1 1,0 1 0,0 0 0,0 0-1,-1 1 1,5 3 0,-6-4-15,0 0 1,0-1 0,-1 1-1,1 0 1,0-1 0,-1 1-1,0 0 1,1 0-1,-1 0 1,0-1 0,0 1-1,0 0 1,0 0 0,0 0-1,-1 0 1,1-1 0,0 1-1,-1 0 1,1 0-1,-1-1 1,0 1 0,0 0-1,1-1 1,-1 1 0,0-1-1,-1 1 1,-1 2 0,-3 3 5,0 0-1,0-1 1,-1 0 0,-7 6 0,-17 10 54,-64 35 0,70-49-40,23-7-11,3-2 3,10 0 6,0-1 0,-1 2 0,1-1 0,0 2 0,0-1 0,-1 1 0,1 1 0,0 0 0,-1 0 0,15 6-1,-21-6-7,0-1 0,0 1-1,0 0 1,0 0 0,0 0-1,-1 0 1,1 1-1,-1-1 1,0 1 0,0 0-1,1 0 1,-2 0-1,1 1 1,0-1 0,-1 1-1,0-1 1,1 1 0,-2 0-1,1 0 1,0 0-1,-1 0 1,1 0 0,-1 0-1,0 1 1,-1-1-1,1 0 1,-1 0 0,0 1-1,0 5 1,-1-1-1,-1 0 1,0 0 0,0 0-1,-1 0 1,0-1-1,0 1 1,-1-1-1,0 1 1,-1-1 0,0 0-1,0-1 1,-12 14-1,13-17-131,0 1-1,-1-1 0,1 0 0,-1 0 1,0-1-1,0 1 0,0-1 1,-1 0-1,1-1 0,-1 1 0,0-1 1,1 0-1,-1-1 0,0 1 1,0-1-1,0 0 0,0-1 1,0 1-1,0-1 0,-9-1 0,0-2-1552</inkml:trace>
+  <inkml:trace contextRef="#ctx0" brushRef="#br0" timeOffset="66086.97">2967 3250 9082,'0'0'139,"1"0"0,-1 0 1,0 0-1,0 0 0,1 0 1,-1 0-1,0 0 0,1 0 0,-1 1 1,0-1-1,0 0 0,1 0 0,-1 0 1,0 1-1,0-1 0,1 0 0,-1 0 1,0 0-1,0 1 0,0-1 1,0 0-1,1 0 0,-1 1 0,0-1 1,0 0-1,0 1 0,0-1 0,0 0 1,0 0-1,0 1 0,0-1 0,0 0 1,0 1-1,0-1 0,0 0 0,0 1 1,0-1-1,-2 19 604,0-10-573,-2 23 249,-1-3-157,2-1 0,1 1 0,2 46 0,0-67-250,1 1-1,1-1 1,-1 0-1,1 0 1,1-1-1,-1 1 1,1 0-1,1-1 1,-1 1-1,1-1 1,1 0-1,-1-1 1,1 1-1,0-1 0,1 0 1,0 0-1,11 10 1,-12-13-11,-1-1 0,1 1 0,0-1 0,0 0 0,0 0 0,0 0 1,0-1-1,0 1 0,0-1 0,10 0 0,-13-1 0,0 1 1,0-1-1,0 0 0,0-1 1,0 1-1,0 0 0,0 0 1,0-1-1,-1 1 1,1-1-1,0 0 0,0 0 1,0 1-1,-1-1 0,1 0 1,0 0-1,-1-1 1,1 1-1,-1 0 0,1 0 1,-1-1-1,0 1 1,0-1-1,1 1 0,-1-1 1,0 0-1,0 1 0,0-1 1,-1 0-1,1 0 1,0 0-1,-1 0 0,1-2 1,0 2 2,-1 0 0,0 1 0,0-1 0,0 0 0,0 0 0,0 0 1,0 0-1,0 0 0,0 0 0,-1 0 0,1 1 0,-1-1 0,1 0 1,-1 0-1,0 0 0,0 1 0,0-1 0,0 0 0,0 1 0,-2-3 0,1 2 0,-1-1 0,0 1 0,0 0 0,0 0 0,0 0 0,0 0-1,0 1 1,-1-1 0,1 1 0,-5-1 0,-3-1-42,-1 1 0,1 0 0,-1 0 0,0 2 0,-20 0 0,-24 4-1212,35-6 86</inkml:trace>
+  <inkml:trace contextRef="#ctx0" brushRef="#br0" timeOffset="68318.92">4764 2985 5497,'-6'-6'461,"3"3"55,0 0 0,0 0 1,0 0-1,0 0 0,1-1 1,-1 1-1,1-1 0,0 0 1,0 0-1,-3-7 0,5 11-452,0-1 0,1 0 0,-1 1-1,0-1 1,0 0 0,1 0 0,-1 1 0,0-1-1,1 1 1,-1-1 0,0 0 0,1 1 0,-1-1-1,1 1 1,-1-1 0,1 1 0,-1-1 0,1 1-1,0-1 1,-1 1 0,1 0 0,-1-1 0,2 1-1,19-11 361,-15 8-248,0 1-119,0 0-1,-1 0 0,1 1 0,0 0 0,0 0 1,1 0-1,-1 0 0,0 1 0,0 0 1,0 1-1,11 1 0,-15-2-55,0 0 1,0 1-1,0-1 1,0 1-1,0 0 1,0-1-1,0 1 1,0 0-1,0 0 0,0 0 1,-1 0-1,1 0 1,0 1-1,-1-1 1,1 1-1,-1-1 0,1 1 1,-1-1-1,0 1 1,1 0-1,-1 0 1,0-1-1,0 1 1,-1 0-1,1 0 0,0 0 1,-1 0-1,1 0 1,-1 0-1,1 0 1,-1 0-1,0 0 1,0 1-1,0-1 0,0 0 1,0 0-1,-1 3 1,-2 5 0,1-1 0,-2 0 0,1 0 0,-1-1 0,0 1 0,-1-1 0,-10 14 0,-46 50 71,61-72-73,-8 10 18,5-6-12,0-1-1,0 0 1,0 0 0,0 0-1,-1 0 1,-6 5-1,20-14 34,0-1-1,-1 0 0,18-15 0,-15 11-22,1 1 0,26-17 0,-25 19-230,1 0 1,1 2 0,0-1 0,0 2-1,0 0 1,0 1 0,20-3 0,-10 5-2116</inkml:trace>
+  <inkml:trace contextRef="#ctx0" brushRef="#br0" timeOffset="68669.99">4580 3398 5057,'-12'5'3184,"7"-3"582,23-4-2174,77-15-736,161-51 1,-38 7-763,-24 3-38,-186 57-321,-10 7-701,-10 7-1528,-1-1-849</inkml:trace>
+  <inkml:trace contextRef="#ctx0" brushRef="#br0" timeOffset="69203.78">4836 3519 8234,'21'-12'1898,"1"2"0,31-12 0,-42 18-1769,0 1 1,0 0 0,0 1 0,0 1 0,0-1-1,0 2 1,14 0 0,-25-1-129,1 1 1,0 0 0,-1 0-1,1 0 1,0 0-1,-1 1 1,1-1 0,-1 0-1,1 0 1,0 0-1,-1 0 1,1 1 0,-1-1-1,1 0 1,0 1-1,-1-1 1,1 0 0,-1 1-1,1-1 1,-1 0-1,1 1 1,-1-1-1,0 1 1,1-1 0,-1 1-1,0-1 1,1 1-1,-1 0 1,0-1 0,1 1-1,-1-1 1,0 1-1,0 0 1,0-1 0,0 1-1,1 0 1,-1-1-1,0 1 1,0-1-1,0 1 1,0 0 0,-1-1-1,1 1 1,0 0-1,0-1 1,0 1 0,0-1-1,-1 1 1,1 0-1,0-1 1,-1 1 0,1-1-1,0 1 1,-1-1-1,0 2 1,-3 4 5,0 0 0,-1 1 0,-8 7 0,11-12 0,-50 48 30,38-38-27,1 0 0,0 1 0,1 0 0,-16 23 0,28-36-11,-1 0 0,1 1 0,0-1 0,0 0 0,0 0 0,0 0 0,-1 0 0,1 0 0,0 1 0,0-1 0,0 0 0,0 0 0,0 0 0,0 0 0,0 1 0,0-1 0,-1 0 0,1 0 0,0 0 0,0 1 0,0-1 0,0 0 0,0 0 0,0 0 0,0 1-1,0-1 1,0 0 0,0 0 0,0 0 0,0 1 0,1-1 0,-1 0 0,0 0 0,0 0 0,0 1 0,0-1 0,0 0 0,0 0 0,0 0 0,0 0 0,1 1 0,-1-1 0,0 0 0,0 0 0,0 0 0,0 0 0,1 0 0,-1 1 0,0-1 0,0 0 0,0 0 0,0 0 0,1 0 0,-1 0 0,16-1-31,-5-1 36,-5 2-5,5-1-3,1 0 1,-1 1-1,0 1 0,22 3 1,-31-4 2,0 1 1,0-1 0,0 0-1,0 1 1,0 0-1,0 0 1,0-1 0,0 1-1,-1 0 1,1 0 0,0 0-1,-1 1 1,1-1-1,0 0 1,-1 1 0,0-1-1,1 1 1,-1-1-1,0 1 1,0 0 0,0 0-1,0-1 1,0 1 0,0 0-1,0 0 1,-1 0-1,1 0 1,-1 0 0,1 0-1,-1 0 1,0 0 0,0 0-1,0 0 1,0 0-1,0 0 1,0 0 0,-1 3-1,-1 1 3,-1 1-1,0 0 1,0-1 0,0 0-1,-1 1 1,1-1-1,-2-1 1,1 1-1,-1 0 1,1-1 0,-2 0-1,1 0 1,0-1-1,-1 0 1,0 1-1,0-2 1,0 1 0,-1-1-1,1 0 1,-1 0-1,-7 2 1,13-5-28,1 0 0,-1 0 1,1 0-1,-1 0 0,0 0 1,1 0-1,-1 0 0,0 0 0,1 0 1,-1 0-1,0 0 0,1 0 0,-1 0 1,0 0-1,1 0 0,-1-1 1,1 1-1,-1 0 0,0-1 0,1 1 1,-1 0-1,1-1 0,-1 1 0,1 0 1,-1-1-1,1 1 0,-1-1 1,1 1-1,0-1 0,-1 0 0,-3-20-1645,4 4 72</inkml:trace>
+  <inkml:trace contextRef="#ctx0" brushRef="#br0" timeOffset="75652.43">1346 3742 9186,'2'-8'3221,"0"-3"-2231,-2 10-899,0 1-1,0 0 1,0 0-1,0-1 1,0 1-1,0 0 0,0 0 1,0 0-1,0-1 1,0 1-1,0 0 0,0 0 1,-1 0-1,1-1 1,0 1-1,0 0 1,0 0-1,0 0 0,0-1 1,-1 1-1,1 0 1,0 0-1,0 0 0,0 0 1,-1 0-1,1 0 1,0-1-1,0 1 0,0 0 1,-1 0-1,1 0 1,0 0-1,0 0 1,0 0-1,-1 0 0,1 0 1,0 0-1,-1 0 1,0 4-90,1-1 1,-1 1-1,1 0 1,0 0-1,-1-1 1,2 8-1,-1-9-1,0 5 2,1 10-7,0 0 1,3 16 0,-3-29 9,-1-1 0,1 0 1,0 0-1,-1 0 0,2 0 0,-1 0 0,0 0 0,0 0 1,1 0-1,0 0 0,-1-1 0,1 1 0,0 0 0,0-1 0,1 0 1,-1 1-1,0-1 0,5 3 0,-3-4-3,-1 0 0,0 0 1,1 0-1,-1-1 0,1 1 0,0-1 0,5 0 0,18 3 60,-20-1-60,0 1 1,-1-1 0,0 2-1,0-1 1,0 0 0,0 1 0,0 0-1,-1 1 1,0-1 0,0 1-1,0 0 1,0 0 0,-1 1 0,0-1-1,6 12 1,-7-13-25,-1 0 1,0 1-1,0 0 0,0-1 0,-1 1 1,0 0-1,0 0 0,0 0 1,-1 0-1,1 0 0,-1 0 0,0 0 1,0 0-1,-1 0 0,0 0 1,0 0-1,0-1 0,0 1 0,-1 0 1,0 0-1,0-1 0,-4 8 1,2-6-350,0 1 1,-1-1 0,0 0 0,-1-1 0,1 1-1,-1-1 1,0 0 0,-1-1 0,1 1 0,-1-1-1,-14 6 1,-11 2-2981</inkml:trace>
+  <inkml:trace contextRef="#ctx0" brushRef="#br0" timeOffset="76102.93">1244 3785 6921,'5'-8'2641,"3"-7"-1657,10 1-528,2-3 40,7-3 1,2 0-145,7-7-176,6 2-56,7 1-64,7 2-24,5 4-224,-5 2-416,-4 5-1713</inkml:trace>
+  <inkml:trace contextRef="#ctx0" brushRef="#br0" timeOffset="74952.67">2109 3727 7106,'-9'-1'2327,"6"0"-2017,1 0-1,-1 0 1,0 1-1,0-1 1,0 1 0,0 0-1,0 0 1,0 0 0,1 0-1,-1 0 1,0 1 0,0-1-1,0 1 1,0 0-1,-3 1 1,6 1 330,8-2-426,13 0-182,-1-2-4,1-1 0,-1-1 1,0-1-1,0 0 1,22-9-1,-23 6-413,-1-1-1,0 0 0,0-2 1,29-21-1,-32 17-1599</inkml:trace>
+  <inkml:trace contextRef="#ctx0" brushRef="#br0" timeOffset="75302.74">2138 3555 5537,'-6'-4'2857,"2"0"-729,-3 1-1072,6 3-111,1 7-441,0 8-152,2 15-240,4 6-64,2 6 16,-4 0-32,1-7 8,0 0-40,-6-3-1304</inkml:trace>
+  <inkml:trace contextRef="#ctx0" brushRef="#br0" timeOffset="77237.18">6292 3048 3873,'-87'65'2312,"77"-65"145,2 0-1305,-5 3-88,11-4-191,-4 0-137,2 0-288,4 0-64,0 0-104,0-1-136,2 0-56,26-12-56,39-13-32,-27 12-64,8-1-608,6-2-632,13-1-1801</inkml:trace>
+  <inkml:trace contextRef="#ctx0" brushRef="#br0" timeOffset="77585.6">7018 2790 5369,'1'-2'2561,"0"-6"-1145,-1 5-176,-1 5-79,0-2-465,0 0-232,-1 0-360,1 7-48,0 23-32,2 38-8,3-25-8,3 7-8,2 8 48,0 2-208,6-4-1225,0-7-1351</inkml:trace>
+  <inkml:trace contextRef="#ctx0" brushRef="#br0" timeOffset="129170.59">4920 1516 3361,'0'-1'116,"-1"1"0,1 0 1,0-1-1,0 1 0,-1 0 1,1 0-1,0 0 0,-1-1 1,1 1-1,0 0 0,-1 0 1,1 0-1,0 0 0,-1-1 1,1 1-1,0 0 0,-1 0 1,1 0-1,0 0 0,-1 0 1,1 0-1,0 0 0,-1 0 1,1 0-1,-1 0 0,1 0 0,0 0 1,-1 1-1,1-1 0,0 0 1,-1 0-1,1 0 0,0 0 1,-1 1-1,1-1 0,0 0 1,-1 0-1,1 1 0,0-1 1,0 0-1,-1 0 0,1 1 1,0-1-1,0 0 0,0 1 1,-1-1-1,-9 23-290,8-18 463,-6 20-56,1-1 1,1 2-1,1-1 0,2 0 0,-2 34 0,5-18 84,1-1 0,11 74 0,-4-69-241,2-1 1,2 0-1,2-1 0,1-1 1,3 0-1,1-1 1,25 39-1,-27-58-77,2 0-1,0-1 1,1-1 0,1-1-1,1 0 1,39 24 0,7 3-452</inkml:trace>
+  <inkml:trace contextRef="#ctx0" brushRef="#br0" timeOffset="129747.32">6438 1381 3217,'-8'-10'6474,"12"20"-5017,25 47-1118,-18-38-214,-1 1-1,-1 0 1,-1 0 0,7 26 0,0 18 93,-2 0 0,-3 0 0,-3 1 1,-3 110-1,-7-119-259,-2-1-1,-3 0 1,-3 0 0,-1-1 0,-37 97 0,12-62-855</inkml:trace>
+  <inkml:trace contextRef="#ctx0" brushRef="#br0" timeOffset="133451.29">1385 2262 2168,'1'-18'660,"0"0"1149,-1 6 3799,-2 26-4617,0 49-437,11 99 0,24 65 476,-26-190-916,15 48 0,-18-72-97,1-1 1,0 0-1,1 0 1,1 0-1,-1-1 1,2 0-1,13 17 1,-8-16-6,0 0 1,0-1-1,1-1 0,0 0 1,1 0-1,27 12 1,-3-5-63,68 19-1,27-4-496,17-16-1011,-150-16 1545</inkml:trace>
+  <inkml:trace contextRef="#ctx0" brushRef="#br0" timeOffset="133869.42">3621 1797 3433,'0'-3'1792,"3"-4"2625,-3 11-3369,-3 26-392,-5 67-119,1-13 79,-3 23-80,-4 21-264,-7 41-40,-9 27-168,-10 23-8,-13 37-472,-1-5-1481</inkml:trace>
+  <inkml:trace contextRef="#ctx0" brushRef="#br0" timeOffset="136046.49">2920 3922 1568,'4'0'159,"17"-3"328,-20 3-412,-1 0 1,0-1-1,1 1 1,-1 0-1,1 0 0,-1-1 1,0 1-1,1 0 1,-1-1-1,0 1 0,1 0 1,-1-1-1,0 1 1,0-1-1,1 1 0,-1-1 1,0 1-1,0 0 1,0-1-1,0 1 1,1-1-1,-1 1 0,0-1 1,0 1-1,0-1 1,0 1-1,0-1 0,0 1 1,0-1-1,0 1 1,-1 0-1,1-1 0,0 1 1,0-1-1,0 1 1,0-1-1,-1 1 1,1 0-1,0-1 0,0 1 1,-1-1-1,-2-9 6688,3 2-4413,0 8-2348,0 0 0,0 0 0,0 0 0,0 0 0,0 0 0,0 0-1,0 0 1,0 0 0,0 0 0,0 0 0,0 0 0,0 0 0,0-1-1,0 1 1,0 0 0,0 0 0,0 0 0,1 0 0,-1 0 0,0 0 0,0 0-1,0 0 1,0 0 0,0 0 0,0 0 0,0 0 0,0 0 0,0 0-1,0 0 1,0 0 0,0 0 0,0 0 0,0 0 0,1 0 0,-1 0-1,0 0 1,0 0 0,0 0 0,0 0 0,0 0 0,0 0 0,0 0 0,0 0-1,0 0 1,0 0 0,0 0 0,0 0 0,1 0 0,-1 0 0,0 0-1,0 0 1,0 0 0,0 0 0,0 0 0,0 0 0,0 0 0,0 0-1,0 1 1,0-1 0,0 0 0,0 0 0,0 0 0,0 0 0,8 14 68,1 11-54,0 1 0,8 43 0,-15-57-1117</inkml:trace>
+  <inkml:trace contextRef="#ctx0" brushRef="#br0" timeOffset="137522.97">2654 3079 872,'-2'0'246,"1"0"-1,0 0 0,0-1 1,-1 1-1,1-1 0,0 1 1,0-1-1,-1 0 0,1 1 1,0-1-1,0 0 1,0 0-1,0 0 0,0 0 1,0 0-1,-1-2 0,1 2-112,1 0 0,-1 1 0,0-1 0,1 0-1,-1 0 1,0 0 0,0 1 0,0-1-1,1 0 1,-1 1 0,0-1 0,0 0 0,0 1-1,0-1 1,0 1 0,0 0 0,0-1-1,0 1 1,0 0 0,0 0 0,-1-1 0,1 1-1,0 0 1,0 0 0,0 0 0,0 0-1,0 1 1,0-1 0,0 0 0,0 0 0,0 1-1,-1-1 1,1 0 0,0 1 0,-1 0-1,-4 4 16,0-1-1,0 1 0,1 0 0,0 0 0,0 1 1,0 0-1,0 0 0,-3 6 0,-29 56 483,32-59-507,-6 14 76,2 1-1,0 0 1,2 1-1,0-1 1,2 2-1,0-1 0,-1 50 1,6-20-61,3 1 0,14 84 0,-11-113-119,1 0-1,1-1 1,1 0 0,1-1 0,20 36-1,-8-23-62,2-1-1,44 54 1,-43-63-159,0-1 0,38 28 1,63 39-788,-122-91 957</inkml:trace>
+  <inkml:trace contextRef="#ctx0" brushRef="#br0" timeOffset="138142.4">5336 2795 5953,'-15'-19'4891,"13"10"-3354,3 9-1471,-1-1 1,1 1-1,-1 0 0,0 0 0,1-1 1,-1 1-1,1 0 0,-1 0 0,1 0 1,-1-1-1,1 1 0,-1 0 0,1 0 1,-1 0-1,1 0 0,-1 0 0,1 0 1,-1 0-1,1 0 0,-1 0 0,1 1 1,-1-1-1,2 0 0,0 1 15,1 0 0,0 0 0,0 0 0,-1 1 0,1-1 0,-1 1 0,1-1 1,-1 1-1,0 0 0,0 0 0,0 0 0,0 0 0,4 5 0,-1-1 70,0 2-1,-1-1 1,7 15 0,-3-2 1,-1 0 1,-1 0 0,-2 1-1,4 26 1,4 91 81,-11-112-200,2 55 45,-3 0 1,-14 100 0,6-125-479,-2 0-1,-3-1 1,-39 106 0,18-93-1367,3-11-1040</inkml:trace>
+</inkml:ink>
+</file>
+
+<file path=word/ink/ink52.xml><?xml version="1.0" encoding="utf-8"?>
+<inkml:ink xmlns:inkml="http://www.w3.org/2003/InkML">
+  <inkml:definitions>
+    <inkml:context xml:id="ctx0">
+      <inkml:inkSource xml:id="inkSrc0">
+        <inkml:traceFormat>
+          <inkml:channel name="X" type="integer" min="-2.14748E9" max="2.14748E9" units="cm"/>
+          <inkml:channel name="Y" type="integer" min="-2.14748E9" max="2.14748E9" units="cm"/>
+          <inkml:channel name="F" type="integer" max="32767" units="dev"/>
+        </inkml:traceFormat>
+        <inkml:channelProperties>
+          <inkml:channelProperty channel="X" name="resolution" value="1000" units="1/cm"/>
+          <inkml:channelProperty channel="Y" name="resolution" value="1000" units="1/cm"/>
+          <inkml:channelProperty channel="F" name="resolution" value="0" units="1/dev"/>
+        </inkml:channelProperties>
+      </inkml:inkSource>
+      <inkml:timestamp xml:id="ts0" timeString="2022-09-02T11:37:56.923"/>
+    </inkml:context>
+    <inkml:brush xml:id="br0">
+      <inkml:brushProperty name="width" value="0.05" units="cm"/>
+      <inkml:brushProperty name="height" value="0.05" units="cm"/>
+      <inkml:brushProperty name="color" value="#CC0066"/>
+    </inkml:brush>
+  </inkml:definitions>
+  <inkml:trace contextRef="#ctx0" brushRef="#br0">73 409 2817,'-9'3'791,"0"-1"0,0-1 0,0 0 0,0 0 1,0 0-1,-9-2 0,26-3 1186,236-55-975,-43 8-984,-75 22 7,920-186 74,-744 160-50,-293 52 4,-12 3 86,-21 3-53,15-2-79,6-1-5,1 1 0,-1-1-1,0 0 1,1 1 0,-1 0 0,1-1 0,0 1 0,-1 0-1,1 0 1,0 0 0,-4 2 0,5-2-3,1-1-43</inkml:trace>
+</inkml:ink>
+</file>
+
+<file path=word/ink/ink53.xml><?xml version="1.0" encoding="utf-8"?>
+<inkml:ink xmlns:inkml="http://www.w3.org/2003/InkML">
+  <inkml:definitions>
+    <inkml:context xml:id="ctx0">
+      <inkml:inkSource xml:id="inkSrc0">
+        <inkml:traceFormat>
+          <inkml:channel name="X" type="integer" min="-2.14748E9" max="2.14748E9" units="cm"/>
+          <inkml:channel name="Y" type="integer" min="-2.14748E9" max="2.14748E9" units="cm"/>
+          <inkml:channel name="F" type="integer" max="32767" units="dev"/>
+        </inkml:traceFormat>
+        <inkml:channelProperties>
+          <inkml:channelProperty channel="X" name="resolution" value="1000" units="1/cm"/>
+          <inkml:channelProperty channel="Y" name="resolution" value="1000" units="1/cm"/>
+          <inkml:channelProperty channel="F" name="resolution" value="0" units="1/dev"/>
+        </inkml:channelProperties>
+      </inkml:inkSource>
+      <inkml:timestamp xml:id="ts0" timeString="2022-09-02T11:37:49.002"/>
+    </inkml:context>
+    <inkml:brush xml:id="br0">
+      <inkml:brushProperty name="width" value="0.05" units="cm"/>
+      <inkml:brushProperty name="height" value="0.05" units="cm"/>
+      <inkml:brushProperty name="color" value="#CC0066"/>
+    </inkml:brush>
+  </inkml:definitions>
+  <inkml:trace contextRef="#ctx0" brushRef="#br0">69 1117 6249,'-12'-22'993,"9"17"-743,0 1-1,0-1 0,1 0 0,-1 1 0,1-1 0,1 0 0,-1-1 1,1 1-1,0 0 0,0 0 0,0-1 0,1 1 0,0-6 0,1-67 5184,-4 70-4285,3 8-1133,0 0 1,-1-1-1,1 1 0,0 0 1,0 0-1,0 0 0,0 0 1,0 0-1,0 0 1,0-1-1,-1 1 0,1 0 1,0 0-1,0 0 0,0 0 1,0 0-1,0 0 1,-1 0-1,1 0 0,0 0 1,0 0-1,0 0 0,0 0 1,-1 0-1,1 0 1,0 0-1,0 0 0,0 0 1,0 0-1,-1 0 0,1 0 1,0 0-1,0 0 0,0 0 1,0 0-1,-1 0 1,1 0-1,0 0 0,0 0 1,0 0-1,0 0 0,0 1 1,0-1-1,-1 0 1,1 0-1,0 0 0,0 0 1,0 0-1,0 0 0,0 1 1,0-1-1,0 0 0,0 0 1,0 0-1,-1 0 1,1 1-1,0-1 0,0 0 1,0 0-1,0 0 0,0 0 1,0 1-1,0-1 1,-5 15-23,1-1 1,0 2 0,0-1 0,2 0-1,-2 31 1,3-33 15,1 1 0,1-1 0,0 1-1,0-1 1,1 1 0,1-1 0,1 0 0,0 0-1,10 24 1,-13-36-9,0 0-1,-1 0 0,1 0 1,0 0-1,-1 0 1,1 0-1,0 0 0,0 0 1,0 0-1,0 0 0,0 0 1,0-1-1,0 1 1,0 0-1,0-1 0,0 1 1,0 0-1,0-1 1,1 0-1,-1 1 0,0-1 1,0 0-1,1 0 0,-1 1 1,0-1-1,0 0 1,1 0-1,1-1 0,3 0-3,-1 0 0,1-1 0,0 0 0,-1 0 0,7-3 0,7-3 4,-16 6 0,0 1 1,0 0 0,0 0 0,0 1 0,0-1 0,0 0 0,1 1 0,-1 0-1,0 0 1,0 0 0,0 0 0,1 0 0,-1 1 0,0-1 0,0 1 0,0 0-1,0 0 1,0 0 0,0 0 0,0 1 0,0-1 0,0 1 0,-1 0 0,1 0-1,0 0 1,-1 0 0,0 0 0,1 0 0,-1 1 0,0-1 0,2 4 0,-1 0-2,0 0 0,-1 0 1,1 0-1,-1 0 1,-1 0-1,1 0 0,-1 0 1,0 0-1,-1 1 1,1-1-1,-1 0 1,-1 1-1,1-1 0,-1 0 1,-2 8-1,0 0-314,-1 0 1,-1 0-1,-1-1 0,0 1 0,0-1 0,-1-1 0,-1 0 0,0 0 1,-1 0-1,-18 18 0,10-20-1722,2-8-494</inkml:trace>
+  <inkml:trace contextRef="#ctx0" brushRef="#br0" timeOffset="355.43">96 911 7202,'1'-5'2680,"-1"-8"-1888,7 2-240,6-6-55,7-3-137,24 2-248,5-7-16,23 3-64,6 1 48,9 4-32,3 9-456,-7 7-1809</inkml:trace>
+  <inkml:trace contextRef="#ctx0" brushRef="#br0" timeOffset="717.83">662 1115 9634,'2'0'3249,"6"-3"-3121,6 0-96,9-14 48,6-7 24,13-12 16,9 1-72,11 3-32,6 5-192,-3 7-1208,-4 2-1169</inkml:trace>
+  <inkml:trace contextRef="#ctx0" brushRef="#br0" timeOffset="718.83">881 841 8482,'-2'-1'3088,"0"0"-2551,3 5 215,0 9-496,11 62-16,-10-19-72,-1 18-112,0 3 0,5-6-320,7-10-792</inkml:trace>
+  <inkml:trace contextRef="#ctx0" brushRef="#br0" timeOffset="-2413.34">2254 64 3529,'-28'53'1345,"28"-52"-1238,0 0-1,0 0 0,-1 0 1,1-1-1,-1 1 0,1 0 1,-1 0-1,1 0 0,-1-1 1,1 1-1,-1 0 0,0-1 1,1 1-1,-1-1 0,0 1 1,1-1-1,-1 1 0,0-1 0,0 1 1,0-1-1,1 0 0,-1 1 1,0-1-1,0 0 0,0 0 1,0 0-1,0 1 0,0-1 1,0 0-1,1 0 0,-1 0 1,-6-1 4063,10-1-3974,43-11 62,44-20 0,49-14-127,-74 33-110,29-8-583,-88 21-497,-8 2 1,1-1-228</inkml:trace>
+  <inkml:trace contextRef="#ctx0" brushRef="#br0" timeOffset="-1518.95">1823 689 4337,'-4'-7'11613,"4"7"-11250,-10 3 1827,-15 16-2883,11-5 845,1 1 0,0 0-1,2 1 1,-17 28-1,23-36-108,1-1-1,0 1 1,1 0-1,0 0 1,0 0-1,1 1 1,0-1-1,0 1 1,1-1-1,0 1 1,0-1-1,1 1 0,0 0 1,3 14-1,-2-20-36,0 1-1,0-1 0,0 1 1,0-1-1,1 1 0,0-1 1,0 0-1,0 0 0,0 0 1,0 0-1,0 0 0,1-1 1,-1 1-1,1-1 0,0 0 1,0 1-1,0-1 0,0 0 1,0-1-1,0 1 0,1 0 1,-1-1-1,1 0 0,-1 0 1,1 0-1,-1 0 0,7 0 1,0 0 2,0-1 0,0-1-1,1 1 1,-1-2 0,0 1 0,0-1 0,0-1 0,17-6-1,-14 4-6,20-7-20,-1-1 1,0-1-1,-1-2 1,39-27-1,-65 39 5,0 0 0,-1 0 0,1 0 0,-1 0 0,0-1 0,-1 1 0,1-1 0,-1 0 0,0 0 0,0-1 0,-1 1 0,1-1 0,-1 1 0,0-1 0,-1 0 0,1 0 0,-1 1 0,0-1 0,-1 0 0,1 0 0,-2-7 0,0 4 0,0 0 1,-1 0 0,0 0-1,-1 0 1,0 0-1,0 0 1,-1 1 0,0-1-1,-1 1 1,1 0-1,-2 0 1,-11-13 0,9 12-87,0 2 0,-1-1-1,1 1 1,-2 1 0,1-1 0,-1 2 0,0-1 0,0 1 0,0 1 0,-1 0 0,1 0 0,-1 1 0,0 1-1,0-1 1,0 2 0,0 0 0,-1 0 0,-17 1 0,25 1-202,0 0-1,0-1 1,0 1 0,0 1 0,0-1-1,0 0 1,1 1 0,-1 0-1,0 0 1,1 0 0,-7 5 0,-10 9-3226</inkml:trace>
+  <inkml:trace contextRef="#ctx0" brushRef="#br0" timeOffset="1101.48">2490 589 7986,'-8'3'2040,"4"0"-1008,-4 1 1721,4 0-2417,11-3-304,6-3 24,17-9 0,10-5 24,9-5-48,4 2-88,-5-1-424,-8 3-728</inkml:trace>
+  <inkml:trace contextRef="#ctx0" brushRef="#br0" timeOffset="1478.81">3006 332 10002,'1'0'3569,"-3"0"-2353,3 4-1120,6 21-24,0 34-40,-13-28-128,-2 3-1520</inkml:trace>
+  <inkml:trace contextRef="#ctx0" brushRef="#br0" timeOffset="2271.02">2955 409 3865,'0'-3'1672,"1"-6"4922,-1 8-5626,0-1-360,0 1-64,-1 1-264,0 0-96,-1 30-128,-4 52-32,-2-12 0,3 12-8,-1 11 0,-6 1-216,1 2-1568</inkml:trace>
+  <inkml:trace contextRef="#ctx0" brushRef="#br0" timeOffset="3247.43">1523 1741 4697,'28'-30'2531,"-27"28"-2182,0 0-1,0 0 1,1 0-1,-1 0 1,-1 0 0,1 0-1,0-1 1,-1 1-1,1 0 1,-1 0-1,1-1 1,-1 1 0,0 0-1,0-1 1,0 1-1,0 0 1,-1-1-1,0-2 1,0-7 3715,1 12-4055,0-1-1,0 1 1,0 0-1,0 0 0,-1 0 1,1 0-1,0 0 1,0 0-1,0 0 0,0 0 1,0 0-1,0 0 1,0 0-1,-1 0 1,1 0-1,0 0 0,0 0 1,0 0-1,0 0 1,0 0-1,0 0 0,0 0 1,-1 0-1,1 0 1,0 0-1,0 0 0,0 0 1,0 1-1,0-1 1,0 0-1,0 0 0,0 0 1,0 0-1,-1 0 1,1 0-1,0 0 1,0 0-1,0 0 0,0 0 1,0 1-1,0-1 1,0 0-1,0 0 0,0 0 1,0 0-1,0 0 1,0 0-1,0 0 0,0 1 1,0-1-1,0 0 1,0 0-1,0 0 1,0 0-1,0 0 0,0 0 1,0 0-1,0 1 1,0-1-1,-20 94 285,18-84-280,1 1 0,0-1-1,0 0 1,1 0 0,1 1-1,-1-1 1,4 11 0,-4-19-10,1 0 1,0 0-1,0 0 1,0 0-1,1 0 1,-1 0-1,0 0 1,1 0-1,-1-1 1,1 1 0,0 0-1,0-1 1,-1 1-1,1-1 1,0 0-1,0 0 1,0 0-1,0 0 1,0 0-1,1 0 1,-1 0-1,4 0 1,0 1-8,0-1 0,-1 0-1,1-1 1,0 1 0,-1-1 0,1-1 0,0 1 0,7-2 0,4-3 12,0 0 0,0-1 0,31-17 0,45-31 40,-88 51-47,1-1 0,1-1 0,-1 1 0,1-1-1,-1 0 1,6-8 0,-10 11-4,0-1-1,0 0 0,0 0 0,0 0 1,-1 0-1,0 0 0,1 0 0,-1 0 1,0-1-1,-1 1 0,1 0 1,0-1-1,-1 1 0,0-6 0,-1-17-13,-1-2 37,3 25-50,1 12-56,20 149 35,-12-83-174,15 115-4048,-14-128 104</inkml:trace>
+  <inkml:trace contextRef="#ctx0" brushRef="#br0" timeOffset="3600.55">953 2928 8610,'-10'6'3401,"-7"0"-2121,19-2-896,42-14-352,19-14-8,30-21 16,22-15 0,36-21-32,16-16 40,37-16-40,6-3 16,-5-4-656,1 9-977</inkml:trace>
+</inkml:ink>
+</file>
+
+<file path=word/ink/ink54.xml><?xml version="1.0" encoding="utf-8"?>
+<inkml:ink xmlns:inkml="http://www.w3.org/2003/InkML">
+  <inkml:definitions>
+    <inkml:context xml:id="ctx0">
+      <inkml:inkSource xml:id="inkSrc0">
+        <inkml:traceFormat>
+          <inkml:channel name="X" type="integer" min="-2.14748E9" max="2.14748E9" units="cm"/>
+          <inkml:channel name="Y" type="integer" min="-2.14748E9" max="2.14748E9" units="cm"/>
+          <inkml:channel name="F" type="integer" max="32767" units="dev"/>
+        </inkml:traceFormat>
+        <inkml:channelProperties>
+          <inkml:channelProperty channel="X" name="resolution" value="1000" units="1/cm"/>
+          <inkml:channelProperty channel="Y" name="resolution" value="1000" units="1/cm"/>
+          <inkml:channelProperty channel="F" name="resolution" value="0" units="1/dev"/>
+        </inkml:channelProperties>
+      </inkml:inkSource>
+      <inkml:timestamp xml:id="ts0" timeString="2022-09-02T11:37:25.339"/>
+    </inkml:context>
+    <inkml:brush xml:id="br0">
+      <inkml:brushProperty name="width" value="0.05" units="cm"/>
+      <inkml:brushProperty name="height" value="0.05" units="cm"/>
+      <inkml:brushProperty name="color" value="#CC0066"/>
+    </inkml:brush>
+  </inkml:definitions>
+  <inkml:trace contextRef="#ctx0" brushRef="#br0">52 115 7658,'-16'-73'2904,"6"68"-2000,3 2-143,1-1-41,3 2-72,-2 0-248,5-1 8,22 3-392,33 1-40,-24 1-528,1 1-584,-3-1-2025</inkml:trace>
+  <inkml:trace contextRef="#ctx0" brushRef="#br0" timeOffset="412.72">19 231 4865,'-6'4'2513,"0"6"-241,2-5-1544,1-4-152,8-1-192,3-4-216,13 0-312,11 1-504,12-8-2072</inkml:trace>
+  <inkml:trace contextRef="#ctx0" brushRef="#br0" timeOffset="778.99">504 39 7570,'45'-32'2759,"-40"26"-1494,-10 5-742,-8 4-57,7 0-310,1 0 0,-1 0 0,0 0 1,1 0-1,0 1 0,0 0 0,0 1 0,0-1 1,1 1-1,-5 5 0,2-1-39,0 1-1,0 0 1,1 0 0,-7 17 0,10-21-101,1 1 1,0-1 0,0 0 0,1 1 0,0-1 0,0 1 0,1-1 0,-1 1-1,1-1 1,1 1 0,-1-1 0,1 1 0,0-1 0,3 7 0,-3-9-16,0-1 1,0 1-1,1-1 1,0 0-1,0 0 1,0 0-1,0 0 1,0 0-1,0 0 1,1-1-1,0 1 1,-1-1-1,1 0 1,0 1-1,0-1 1,0 0-1,0-1 1,1 1-1,-1-1 1,0 1-1,1-1 1,-1 0-1,1 0 1,-1-1-1,8 2 1,-3-2-14,0 0 0,0 0 0,0 0 0,0-1 0,0 0 0,0-1 0,0 1 1,0-2-1,0 1 0,-1-1 0,1 0 0,10-7 0,-14 8 5,-1 0-1,0 0 1,0-1-1,0 0 1,0 1-1,0-1 0,0 0 1,-1 0-1,0 0 1,1-1-1,-1 1 1,0 0-1,-1-1 1,1 0-1,-1 1 1,1-1-1,-1 0 1,0 0-1,0 0 1,-1 1-1,1-1 1,-1 0-1,0 0 1,0 0-1,0 0 1,-2-8-1,0 5-67,0 1 0,0-1 1,0 0-1,-1 1 0,0-1 0,-1 1 0,1 0 0,-1 0 1,0 0-1,-1 0 0,1 1 0,-1 0 0,0 0 0,-1 0 1,1 1-1,-12-8 0,-12-3-981</inkml:trace>
+</inkml:ink>
+</file>
+
+<file path=word/ink/ink55.xml><?xml version="1.0" encoding="utf-8"?>
+<inkml:ink xmlns:inkml="http://www.w3.org/2003/InkML">
+  <inkml:definitions>
+    <inkml:context xml:id="ctx0">
+      <inkml:inkSource xml:id="inkSrc0">
+        <inkml:traceFormat>
+          <inkml:channel name="X" type="integer" min="-2.14748E9" max="2.14748E9" units="cm"/>
+          <inkml:channel name="Y" type="integer" min="-2.14748E9" max="2.14748E9" units="cm"/>
+          <inkml:channel name="F" type="integer" max="32767" units="dev"/>
+        </inkml:traceFormat>
+        <inkml:channelProperties>
+          <inkml:channelProperty channel="X" name="resolution" value="1000" units="1/cm"/>
+          <inkml:channelProperty channel="Y" name="resolution" value="1000" units="1/cm"/>
+          <inkml:channelProperty channel="F" name="resolution" value="0" units="1/dev"/>
+        </inkml:channelProperties>
+      </inkml:inkSource>
+      <inkml:timestamp xml:id="ts0" timeString="2022-09-02T11:37:23.817"/>
+    </inkml:context>
+    <inkml:brush xml:id="br0">
+      <inkml:brushProperty name="width" value="0.05" units="cm"/>
+      <inkml:brushProperty name="height" value="0.05" units="cm"/>
+      <inkml:brushProperty name="color" value="#CC0066"/>
+    </inkml:brush>
+  </inkml:definitions>
+  <inkml:trace contextRef="#ctx0" brushRef="#br0">54 7 6833,'-5'-3'3078,"5"3"-3039,0 0-1,0 0 1,0 0-1,0 0 1,-1 0-1,1 0 1,0-1-1,0 1 1,0 0-1,0 0 1,0 0-1,0 0 1,0 0-1,0 0 0,0 0 1,0 0-1,0-1 1,0 1-1,0 0 1,0 0-1,0 0 1,0 0-1,0 0 1,0 0-1,0 0 1,1 0-1,-1 0 1,0-1-1,0 1 1,0 0-1,0 0 1,0 0-1,0 0 1,0 0-1,0 0 1,0 0-1,0 0 1,0 0-1,0 0 1,0 0-1,1 0 1,-1 0-1,0 0 1,0 0-1,0 0 1,0-1-1,0 1 1,0 0-1,0 0 1,0 0-1,1 0 1,-1 0-1,0 0 1,0 0-1,0 0 1,0 0-1,0 1 1,0-1-1,0 0 1,0 0-1,0 0 0,1 0 1,-1 0-1,0 0 1,0 0-1,0 0 1,0 0-1,0 0 1,0 0-1,24 0 302,-1 2-1,1 0 1,31 8-1,-50-9-315,0 0 1,1 1-1,-1 0 1,0 0-1,0 0 0,0 1 1,0 0-1,0 0 1,6 5-1,-5 2-13,-8 19 42,-1-10 10,-2 1 1,-1 0-1,-12 30 0,17-49-57,1 1-1,-1-1 0,0 1 0,1-1 0,-1 1 1,0-1-1,0 1 0,0-1 0,0 0 0,0 1 1,-1-1-1,1 0 0,0 0 0,0 0 0,-1 0 1,1 0-1,-1 0 0,1-1 0,-1 1 0,1 0 1,-1-1-1,0 1 0,1-1 0,-1 0 0,-1 1 1,2-1-2,0 2 190,5 2-84,10 4-18,-11-6-59,0 0-29,0 0 1,0 0-1,0 0 1,0 0-1,0 1 1,0-1-1,-1 1 1,0-1-1,1 1 1,-1 0-1,0 0 1,0 0-1,-1 0 1,1 1-1,-1-1 1,1 0-1,-1 1 1,0-1-1,0 1 1,0-1-1,-1 1 1,0 0-1,1-1 1,-1 1-1,0-1 1,-1 1-1,1 0 1,-1-1-1,1 1 1,-1-1-1,0 1 1,0-1-1,-1 1 1,1-1-1,-1 0 1,-2 5-1,-3 3 6,0 0 0,-1-1 0,0 1-1,0-2 1,-1 1 0,-1-1 0,1 0-1,-22 14 1,19-15-243,-1-1 0,-1 0 0,1-1 0,-1 0-1,-1-1 1,-18 4 0,21-7-1743</inkml:trace>
+  <inkml:trace contextRef="#ctx0" brushRef="#br0" timeOffset="351.31">648 1 8074,'-6'0'362,"1"-1"0,-1 1 0,1 0 0,-1 1 0,1-1 0,-1 1-1,1 0 1,-1 1 0,1-1 0,0 1 0,0 0 0,0 1 0,0-1 0,-8 6 0,-1 1-247,0 1 1,1 1-1,-18 17 0,18-14-64,0 0 0,1 1 0,1 1 0,0 0-1,1 0 1,1 1 0,-10 23 0,16-30-39,0-1-1,0 0 1,1 1 0,1 0 0,-1-1-1,1 1 1,1 11 0,0-15-7,1 0 1,0 0-1,0 0 1,0 0-1,1 0 1,0 0-1,0 0 1,0 0-1,1-1 1,0 1-1,0-1 1,5 6-1,-5-7 0,0 0 0,1-1 0,0 1 0,-1-1 0,2 0 0,-1 0 0,0 0 0,7 3-1,-9-5-2,1 1 0,0-1 0,0 0 0,0 0 0,0 0 0,0-1 0,0 1 0,0-1 0,0 0 0,0 1 0,0-1 0,0-1 0,0 1 0,0 0 0,3-1 0,-5 0-4,0 1 0,0-1 0,0 1 0,0-1-1,0 0 1,0 1 0,0-1 0,0 0 0,-1 1 0,1-1-1,0 0 1,-1 0 0,1 0 0,0 0 0,-1 0-1,1 0 1,-1 0 0,1 0 0,-1 0 0,0 0-1,1 0 1,-1 0 0,0 0 0,0 0 0,0 0-1,0 0 1,0 0 0,0 0 0,0-1 0,0 1-1,0 0 1,0 0 0,-1 0 0,0-2 0,1 0-70,-1 0 0,0 0 1,-1 0-1,1 0 1,0 0-1,-1 0 0,0 0 1,0 0-1,1 1 0,-2-1 1,-1-1-1,-15-9-1164,-2 4-650</inkml:trace>
+  <inkml:trace contextRef="#ctx0" brushRef="#br0" timeOffset="749.45">908 79 8722,'-2'2'3033,"-2"2"-2793,-9 11 88,-5 8 64,-8 23 16,-5 8 8,-7 13-240,-1 2-80,-4-4-56,-1-4-16,6-3-256,6 2-280,16-6-2385</inkml:trace>
+  <inkml:trace contextRef="#ctx0" brushRef="#br0" timeOffset="1117.55">908 439 9514,'10'-1'3388,"-9"0"-3349,0 1 1,0 0 0,0 0 0,0 0-1,0 0 1,0 0 0,0 0 0,0 0 0,0 0-1,-1 0 1,1 0 0,0 0 0,0 1 0,0-1-1,0 0 1,0 1 0,0-1 0,0 1 0,0-1-1,0 1 1,0-1 0,-1 1 0,1-1-1,0 1 1,0 0 0,-1 0 0,1-1 0,-1 1-1,1 0 1,0 2 0,1-1-26,-1 0 1,0 1-1,-1 0 0,1-1 1,0 1-1,-1-1 0,1 1 0,-1 0 1,0-1-1,0 1 0,0 0 1,0-1-1,0 1 0,-1 0 1,1-1-1,-1 1 0,0-1 1,1 1-1,-3 2 0,-2 7-9,0-1 0,-14 19 0,11-18 26,-15 24 3,6-10-7,-25 48 0,42-73-26,-1 0-1,1-1 1,-1 1-1,1-1 1,0 1 0,-1 0-1,1-1 1,0 1-1,-1 0 1,1-1-1,0 1 1,0 0 0,0-1-1,0 1 1,0 0-1,0-1 1,0 1-1,0 0 1,0-1 0,0 1-1,0 0 1,0 0-1,0-1 1,1 1-1,-1 0 1,0-1 0,0 1-1,1 0 1,-1-1-1,0 1 1,1-1-1,-1 1 1,1-1 0,-1 1-1,1-1 1,-1 1-1,1-1 1,-1 1-1,1-1 1,0 1 0,-1-1-1,1 0 1,-1 1-1,1-1 1,1 0-1,3 1 4,-1 0-1,1-1 0,0 0 0,0 0 0,8-2 1,-10 2-5,58-10-129,-1-3-1,83-29 0,-103 30-149,49-16-645</inkml:trace>
+</inkml:ink>
+</file>
+
+<file path=word/ink/ink56.xml><?xml version="1.0" encoding="utf-8"?>
+<inkml:ink xmlns:inkml="http://www.w3.org/2003/InkML">
+  <inkml:definitions>
+    <inkml:context xml:id="ctx0">
+      <inkml:inkSource xml:id="inkSrc0">
+        <inkml:traceFormat>
+          <inkml:channel name="X" type="integer" min="-2.14748E9" max="2.14748E9" units="cm"/>
+          <inkml:channel name="Y" type="integer" min="-2.14748E9" max="2.14748E9" units="cm"/>
+          <inkml:channel name="F" type="integer" max="32767" units="dev"/>
+        </inkml:traceFormat>
+        <inkml:channelProperties>
+          <inkml:channelProperty channel="X" name="resolution" value="1000" units="1/cm"/>
+          <inkml:channelProperty channel="Y" name="resolution" value="1000" units="1/cm"/>
+          <inkml:channelProperty channel="F" name="resolution" value="0" units="1/dev"/>
+        </inkml:channelProperties>
+      </inkml:inkSource>
+      <inkml:timestamp xml:id="ts0" timeString="2022-09-02T11:37:13.176"/>
+    </inkml:context>
+    <inkml:brush xml:id="br0">
+      <inkml:brushProperty name="width" value="0.05" units="cm"/>
+      <inkml:brushProperty name="height" value="0.05" units="cm"/>
+      <inkml:brushProperty name="color" value="#CC0066"/>
+    </inkml:brush>
+  </inkml:definitions>
+  <inkml:trace contextRef="#ctx0" brushRef="#br0">10 67 688,'37'-46'379,"-36"45"-243,0 1 0,-1-1 0,1 0 0,-1 0 0,1 1 0,-1-1 0,1 0 0,-1 0 0,0 0 0,1 0 0,-1 1 0,0-1 0,0 0 0,0-2 0,0 3-18,0-1 1,0 1-1,0 0 0,0 0 1,0-1-1,0 1 0,0 0 1,-1-1-1,1 1 0,0 0 1,0 0-1,-1-1 0,1 1 1,0 0-1,0 0 0,-1-1 1,1 1-1,0 0 0,0 0 1,-1 0-1,1 0 0,0-1 1,-1 1-1,1 0 1,-1 0-1,-22 0 3810,20 0-4463,-1 0 572,4 0-70,-1 0 0,0 0 0,0-1 1,0 1-1,0 0 0,0 1 0,1-1 0,-1 0 0,0 0 1,0 0-1,0 0 0,0 1 0,1-1 0,-1 0 0,-1 1 1,0 2-1335</inkml:trace>
+</inkml:ink>
+</file>
+
+<file path=word/ink/ink57.xml><?xml version="1.0" encoding="utf-8"?>
+<inkml:ink xmlns:inkml="http://www.w3.org/2003/InkML">
+  <inkml:definitions>
+    <inkml:context xml:id="ctx0">
+      <inkml:inkSource xml:id="inkSrc0">
+        <inkml:traceFormat>
+          <inkml:channel name="X" type="integer" min="-2.14748E9" max="2.14748E9" units="cm"/>
+          <inkml:channel name="Y" type="integer" min="-2.14748E9" max="2.14748E9" units="cm"/>
+          <inkml:channel name="F" type="integer" max="32767" units="dev"/>
+        </inkml:traceFormat>
+        <inkml:channelProperties>
+          <inkml:channelProperty channel="X" name="resolution" value="1000" units="1/cm"/>
+          <inkml:channelProperty channel="Y" name="resolution" value="1000" units="1/cm"/>
+          <inkml:channelProperty channel="F" name="resolution" value="0" units="1/dev"/>
+        </inkml:channelProperties>
+      </inkml:inkSource>
+      <inkml:timestamp xml:id="ts0" timeString="2022-09-02T11:36:39.048"/>
+    </inkml:context>
+    <inkml:brush xml:id="br0">
+      <inkml:brushProperty name="width" value="0.05" units="cm"/>
+      <inkml:brushProperty name="height" value="0.05" units="cm"/>
+      <inkml:brushProperty name="color" value="#CC0066"/>
+    </inkml:brush>
+  </inkml:definitions>
+  <inkml:trace contextRef="#ctx0" brushRef="#br0">79 334 3801,'-54'6'6161,"48"-4"-4993,7-1-328,33-5-503,492-62-208,-518 65-154,52-10-317,-56 11 234,0-2-1,0 1 1,0 0 0,0-1-1,0 0 1,0 0-1,0 0 1,0 0 0,-1-1-1,7-5 1,-10 8 90,1 0 0,-1-1 0,0 1 0,0 0 0,1-1 0,-1 1 0,0-1 0,0 1 0,0 0 0,1-1 0,-1 1 0,0-1 0,0 1 0,0-1 0,0 1 0,0-1 0,0 1 0,0 0 0,0-1 0,0 1 0,0-1-1,0 1 1,0-1 0,0 1 0,-1-1 0,1 1 0,0 0 0,0-1 0,0 1 0,-1-1 0,1 1 0,0 0 0,-1-1 0,-16-12-169,-24-3 144,24 10 248,-1 1 0,0 0 0,0 2-1,0 0 1,-1 1 0,-26 0 0,45 2-200,0 0 0,0 0 0,0 0 1,0 0-1,-1-1 0,1 1 0,0 0 1,0 0-1,0 0 0,0 0 0,0 0 0,0 0 1,0 0-1,-1 0 0,1 0 0,0 0 1,0 0-1,0 0 0,0 0 0,0 0 0,0 0 1,0 0-1,-1 0 0,1 0 0,0 0 1,0 0-1,0 0 0,0 0 0,0 0 0,0 1 1,0-1-1,0 0 0,0 0 0,-1 0 1,1 0-1,0 0 0,0 0 0,0 0 0,0 0 1,0 0-1,0 0 0,0 1 0,0-1 1,0 0-1,0 0 0,0 0 0,0 0 0,0 0 1,0 0-1,0 0 0,0 0 0,0 1 1,0-1-1,0 0 0,0 0 0,0 0 0,0 0 1,0 0-1,0 0 0,0 0 0,0 1 1,0-1-1,9 5 42,14 4-75,13-2 38,-28-6 0,0 0-1,0 1 1,-1 0 0,1 1-1,12 4 1,-17-5-8,-1 0 0,1-1 0,-1 1 0,1 0-1,-1 0 1,0 1 0,0-1 0,0 0 0,0 1 0,0-1 0,-1 1 0,1 0 0,-1 0-1,1-1 1,-1 1 0,0 0 0,0 0 0,1 6 0,-1 6 18,0 0 0,0 1 0,-2-1-1,0 0 1,0 0 0,-2 1 0,-7 26 0,-4 32-1394,13-42-1041</inkml:trace>
+  <inkml:trace contextRef="#ctx0" brushRef="#br0" timeOffset="716.83">1036 137 7546,'0'0'124,"-1"0"0,1 0 0,-1 0 0,1 0 1,0 0-1,-1 0 0,1 0 0,-1 0 0,1 1 1,0-1-1,-1 0 0,1 0 0,-1 0 0,1 1 1,0-1-1,-1 0 0,1 0 0,0 1 0,-1-1 1,1 0-1,0 1 0,0-1 0,-1 0 0,1 1 1,0-1-1,0 0 0,-1 1 0,1-1 0,0 1 1,0-1-1,0 0 0,0 1 0,-1 19 270,2-7-292,-14 138 394,4-57-405,8-87-83,0-5-7,1 1-1,0-1 1,-1 0-1,1 0 1,0 0-1,0 0 1,0 1-1,1-1 1,-1 0 0,0 0-1,1 0 1,0 0-1,0 2 1,0-5 15,0-1 1,0 0-1,0 0 1,0 0-1,0 0 1,0 0-1,-1 0 1,1 0-1,0-4 1,-1 6-17,19-147 103,-4 18-97,-12 110-8,1 1 1,1-1-1,1 1 1,14-29-1,-19 44 2,1 0 0,-1 1 0,1-1 0,-1 1 0,1 0 0,0-1 0,0 1 0,0 0 0,0 0 0,0 0 0,0 0 0,1 1 0,-1-1 0,1 0 0,-1 1 0,1 0 0,0 0 0,-1 0 0,1 0 0,0 0 0,0 0 0,0 1 0,-1-1 0,1 1 0,0 0 0,0 0 0,0 0 0,0 0 0,0 0 0,0 1 0,4 0 0,-2 1 4,-1-1 1,0 1-1,1 0 0,-1 1 1,0-1-1,0 1 0,0-1 1,0 1-1,-1 0 1,1 1-1,-1-1 0,0 0 1,1 1-1,-2 0 1,1 0-1,0 0 0,-1 0 1,4 8-1,-4-6-1,0-1-1,-1 0 1,0 1 0,0-1-1,0 1 1,0-1 0,-1 1-1,0-1 1,0 1 0,-1 0-1,1-1 1,-1 1-1,0-1 1,-1 1 0,1-1-1,-1 0 1,0 0 0,0 0-1,-1 0 1,0 0 0,0 0-1,-4 5 1,1-3 6,-1 1 1,0-1-1,0 0 1,-1-1-1,0 0 1,0 0-1,0-1 1,-1 0-1,0 0 1,0-1-1,-14 5 1,31-11-1,0 0-1,1 1 1,0 0 0,-1 0-1,1 1 1,-1 0 0,15 2-1,-19-1-8,-1 0 0,1-1 0,-1 1-1,1 1 1,-1-1 0,0 0 0,1 1 0,-1 0-1,0-1 1,4 5 0,-5-5 3,-1 1 0,1-1 0,-1 1 0,1 0 0,-1-1 1,0 1-1,0 0 0,0 0 0,0 0 0,0 0 0,0 0 0,-1 0 0,1 0 1,-1 0-1,1 1 0,-1-1 0,0 0 0,0 0 0,0 3 0,0-2 2,-1 0 0,0 0-1,0 0 1,0 0 0,0 1 0,0-2-1,0 1 1,-1 0 0,1 0-1,-1 0 1,0-1 0,0 1 0,0-1-1,0 1 1,-5 3 0,-6 4 4,1 0 0,-15 8 0,6-4-2,3 0-6,10-7-283,-1-1-1,-16 10 1,19-16-1470,6-4-1074</inkml:trace>
+  <inkml:trace contextRef="#ctx0" brushRef="#br0" timeOffset="1086.57">1418 312 6537,'1'0'173,"0"0"0,-1 1 0,1-1 0,-1 0 0,1 1 0,0-1 0,-1 1-1,1-1 1,-1 1 0,1-1 0,-1 1 0,1-1 0,-1 1 0,1-1 0,-1 1 0,0 0-1,1-1 1,-1 1 0,0 0 0,1-1 0,-1 1 0,0 0 0,0-1 0,0 1 0,0 0-1,0 0 1,0-1 0,0 1 0,0 0 0,0 0 0,0-1 0,0 1 0,0 0 0,-1 1-1,-4 36-324,2-26 579,-1 7-333,3-16-83,0 0-1,0 0 1,0 1-1,1-1 1,0 1 0,-1-1-1,1 0 1,0 5-1,0-8-8,0 0-1,0 1 1,1-1-1,-1 0 1,0 1-1,0-1 1,0 0-1,0 0 1,0 1-1,0-1 1,0 0-1,0 0 1,0 1-1,1-1 1,-1 0-1,0 0 1,0 0-1,0 1 1,1-1-1,-1 0 1,0 0 0,0 0-1,0 0 1,1 1-1,-1-1 1,0 0-1,0 0 1,1 0-1,-1 0 1,0 0-1,0 0 1,1 0-1,-1 0 1,0 0-1,1 0 1,-1 0-1,0 0 1,0 0-1,1 0 1,-1 0-1,0 0 1,0 0-1,1 0 1,-1 0-1,0 0 1,0 0-1,1 0 1,-1-1-1,0 1 1,0 0 0,1 0-1,-1 0 1,0 0-1,0-1 1,0 1-1,1 0 1,-1 0-1,0 0 1,0-1-1,0 1 1,15-18 79,-12 14-76,15-22 13,0-1 1,-2-1 0,14-31 0,-23 44-13,1 0 0,0 0 0,15-19 0,-20 30-21,1-1 1,0 1-1,0 0 0,0 0 0,0 1 0,1-1 1,-1 1-1,1 0 0,0 0 0,0 0 0,0 1 1,0 0-1,1 0 0,5-2 0,10 4-706,-4 7-1328</inkml:trace>
+  <inkml:trace contextRef="#ctx0" brushRef="#br0" timeOffset="1519.87">67 1176 4337,'-54'8'5653,"42"-6"-2348,387-82-2812,-336 72-612,94-21 154,-117 24-434,-1 0 0,1-1-1,-1-1 1,0 0 0,0-1-1,14-11 1,-27 17 126,1 0-1,-1 1 1,0-1-1,0 0 1,0 0-1,0 0 1,0-1-1,-1 1 1,1 0-1,-1-1 1,1 1-1,-1-1 1,0 1-1,0-1 1,1-2-1,1-15-2378</inkml:trace>
+  <inkml:trace contextRef="#ctx0" brushRef="#br0" timeOffset="1891.33">653 912 2024,'-84'-38'1595,"35"18"3016,50 20-4522,-1 0 1,0 0-1,0-1 1,0 1-1,0 0 1,0-1-1,0 1 1,0 0-1,1 0 1,-1-1-1,0 1 1,0 0-1,0 0 1,1-1-1,-1 1 1,0 0 0,0 0-1,1 0 1,-1-1-1,0 1 1,1 0-1,-1 0 1,0 0-1,0 0 1,1 0-1,-1 0 1,0-1-1,1 1 1,-1 0-1,0 0 1,1 0-1,-1 0 1,0 0-1,1 0 1,-1 0-1,0 0 1,1 1-1,-1-1 1,0 0-1,1 0 1,7 0-39,2 0 12,1 0 0,-1 0 0,1 1 0,-1 1 0,14 3 0,-20-4-56,-1 0 1,0 1-1,0-1 1,0 1-1,0 0 0,0 0 1,0 0-1,0 0 1,-1 0-1,1 1 0,-1-1 1,0 1-1,0 0 1,0-1-1,0 1 1,0 0-1,0 0 0,-1 1 1,1-1-1,-1 0 1,1 4-1,1 5 7,-1-1 0,0 1 0,-1 0 1,0-1-1,-1 1 0,-1 16 0,-13 73-67,8-65-197,1-8-1258,1-6-1270</inkml:trace>
+  <inkml:trace contextRef="#ctx0" brushRef="#br0" timeOffset="2270.96">1016 858 6929,'-3'-5'6910,"12"22"-6223,-3 2-663,-1 0 1,0 0 0,2 34 0,0 71 48,-4-48-12,-4-60-58,0-10 34,-1-8 125,-2-28-148,1 0 1,1 0-1,2 0 1,5-45-1,-2 53-18,0 0 0,2 0 1,0 0-1,2 1 0,0-1 0,18-33 0,-21 47-4,1 1 1,-1 0-1,2 0 0,-1 1 1,1-1-1,0 1 0,0 1 1,0-1-1,15-8 1,-17 11 4,0 1 0,1 0 0,-1 0 0,1 0 0,0 0 0,-1 1 1,1 0-1,0 0 0,0 0 0,0 1 0,-1 0 0,1 0 0,0 0 1,0 0-1,0 1 0,0-1 0,0 1 0,7 3 0,-9-3 3,-1 0-1,1 0 1,-1 0-1,0 0 1,0 0-1,1 0 1,-1 1-1,0-1 0,0 1 1,0 0-1,-1-1 1,1 1-1,0 0 1,-1 0-1,1 0 1,-1 0-1,1 0 1,-1 1-1,0-1 1,0 0-1,0 1 1,0-1-1,-1 0 1,1 1-1,-1-1 1,1 1-1,-1-1 0,0 1 1,0 0-1,0-1 1,0 1-1,0-1 1,-1 5-1,-1-1-1,0 1-1,0-1 0,-1 1 1,1-1-1,-1 0 1,-1 0-1,1 0 0,-1-1 1,0 1-1,0-1 0,-9 8 1,-1 1-191,0-2 1,-22 15 0,30-24-82,0 1 1,1-1-1,-1 0 1,0 0 0,-1-1-1,1 0 1,0 0-1,-1-1 1,1 1-1,-14 0 1,-9-4-2166</inkml:trace>
+  <inkml:trace contextRef="#ctx0" brushRef="#br0" timeOffset="2639.41">1489 880 8282,'26'27'3112,"-37"-30"-2479,7 4-89,-2 6-192,-4 5-184,0 11-144,-6 0 24,-2 6-32,4 1 32,1-4-664,0 1-1065</inkml:trace>
+  <inkml:trace contextRef="#ctx0" brushRef="#br0" timeOffset="3836.82">1769 782 5729,'3'-18'4251,"-5"-2"-3727,1 16-34,1 3-387,-1-1 0,1 1 0,-1 0-1,1 0 1,-1 0 0,0 0-1,0 0 1,1-1 0,-1 1 0,0 0-1,0 1 1,0-1 0,0 0-1,0 0 1,0 0 0,-1 1 0,1-1-1,0 0 1,0 1 0,0-1-1,-1 1 1,1 0 0,0-1 0,-1 1-1,1 0 1,0 0 0,-1 0 0,1 0-1,0 0 1,-1 0 0,1 0-1,0 0 1,-1 0 0,1 1 0,0-1-1,0 0 1,-1 1 0,1-1-1,0 1 1,0 0 0,-2 0 0,-3 5-104,0 1 1,1-1 0,-1 1 0,-3 7-1,3-6 1,4-3 1,0-1-1,0 1 0,0-1 0,0 1 0,0-1 1,1 1-1,0 0 0,0 0 0,1 0 1,-1 0-1,1 0 0,0 0 0,0 0 1,1 0-1,-1 0 0,1-1 0,0 1 1,0 0-1,1 0 0,0-1 0,-1 1 1,2-1-1,-1 1 0,0-1 0,1 0 1,0 0-1,0 0 0,0 0 0,0 0 1,1-1-1,-1 1 0,9 4 0,-10-7 2,0 0 0,1 0 0,-1-1 0,1 1-1,0-1 1,-1 0 0,1 0 0,-1 0 0,1 0 0,0 0 0,-1 0-1,5-2 1,-6 2 4,-1 0 0,1 0 0,0 0 0,0 0 0,0 0 0,0 0 0,0-1 0,0 1 0,-1 0 0,1-1 0,0 1 0,0-1 0,0 1 0,-1-1 0,1 1 0,0-1 0,0 1 0,-1-1 0,1 0 0,-1 0 0,1 1 0,-1-1 0,1 0 0,-1 0 0,1 1 0,-1-1 0,1 0 0,-1 0 0,0 0 0,0 0 0,1 0 0,-1 1 0,0-1 0,0 0 0,0 0 0,0-1 0,-1 1-6,0 1 1,1-1 0,-1 1 0,0-1-1,0 1 1,0-1 0,0 1 0,0 0-1,0-1 1,0 1 0,0 0 0,0 0-1,0 0 1,0 0 0,1 0 0,-3 0-1,-16-5-1051,15 1-2026</inkml:trace>
+  <inkml:trace contextRef="#ctx0" brushRef="#br0" timeOffset="4329.36">1729 818 3753,'0'-1'422,"0"0"0,0 1 0,0-1 0,-1 0 0,1 0 0,0 0 0,0 0 0,-1 0 0,1 1 0,0-1-1,-1 0 1,1 0 0,-1 0 0,1 1 0,-1-1 0,0-1 0,-1 1-256,1 0 0,0 0 1,-1 0-1,1 0 0,-1 1 0,0-1 0,1 0 0,-1 0 0,0 1 0,1-1 0,-1 1 0,0 0 0,-2-1 0,2 1-191,0 0-1,0 0 1,0 0-1,-1 0 1,1 0-1,0 0 1,0 0-1,0 1 1,0-1-1,-1 1 1,1 0-1,0 0 1,0 0-1,0 0 1,0 0-1,0 0 1,1 0-1,-1 0 1,-2 2-1,3-1 39,-1 0-1,0 1 1,1-1-1,-1 0 1,1 0-1,-1 1 1,1-1-1,0 1 1,0-1-1,1 1 1,-1 0-1,0-1 1,1 1-1,-1 0 1,1-1-1,0 1 1,0 0-1,0 0 1,1 3-1,0-3 3,0 1-1,1-1 1,-1 1-1,1-1 1,0 0-1,0 0 1,0 0-1,0 0 0,1 0 1,-1 0-1,1-1 1,0 1-1,0-1 1,3 3-1,0-1-6,0 1 0,0 0 0,-1 0 0,0 0-1,0 1 1,0 0 0,-1 0 0,1 0 0,-1 1 0,4 8 0,-6-9 0,-1-1 0,1 1 0,-1-1 1,0 1-1,0-1 0,-1 1 1,0 0-1,0-1 0,0 1 0,-1 0 1,1-1-1,-1 1 0,-1-1 1,-2 9-1,2-8-44,-1 1-1,0-1 1,0 0 0,-1 0 0,0 0-1,0 0 1,0 0 0,-1-1 0,1 0 0,-1 0-1,-1 0 1,1-1 0,-1 0 0,1 0-1,-1 0 1,0-1 0,-8 4 0,-8 2-1385</inkml:trace>
+  <inkml:trace contextRef="#ctx0" brushRef="#br0" timeOffset="6201.3">1686 835 3209,'12'-56'12046,"-15"61"-11278,-2 14-745,2 1-1,0 0 0,2 0 1,0 0-1,1 0 0,3 24 0,4 3 1,-4-30-9,-1-1 1,0 1-1,-1-1 0,-1 21 0,-3-31 82,-2-13-34,0-18 9,4 9-66,1 0 0,0 0 0,2 0 0,0 0-1,1 1 1,0-1 0,7-17 0,-7 25-9,0-1-1,1 1 1,0 0-1,1 0 1,0 1-1,0-1 1,0 1-1,1 0 1,0 1-1,1-1 1,-1 1 0,1 1-1,0-1 1,11-5-1,7-2-27,0 1 0,1 1 0,28-7 0,85-18-1845,-137 36 1798,53-12-2412</inkml:trace>
+  <inkml:trace contextRef="#ctx0" brushRef="#br0" timeOffset="4938.32">561 1693 5337,'-1'2'2521,"-6"0"-1049,1 0-160,5 0-368,-1-2 361,11-1-1177,21-3-24,53-7-8,-19 4-48,4-2-184,3 1-728,-6-1-553</inkml:trace>
+  <inkml:trace contextRef="#ctx0" brushRef="#br0" timeOffset="5354.22">939 1577 5393,'-48'-52'2221,"23"33"1328,43 32-2024,2-3-1475,3 2 121,22 14 0,-39-22-157,0 1 0,-1-1 0,1 1-1,-1-1 1,0 1 0,0 1-1,-1-1 1,1 1 0,3 7-1,-5-7-134,0 1 0,0-1 0,-1 1 0,0 0 0,0 0 0,-1 0-1,0 0 1,0 0 0,0 0 0,-1 1 0,0-1 0,-1 0 0,0 0-1,0 0 1,0 0 0,-1 0 0,0 0 0,-4 10 0,-4 2-2609</inkml:trace>
+  <inkml:trace contextRef="#ctx0" brushRef="#br0" timeOffset="7419.9">1285 1526 5041,'-4'-54'10893,"6"77"-10796,1 21-50,11 108 158,-8-130-201,-6-21-2,1-1 0,-1 1 0,0 0 0,1-1 0,-1 1 1,0 0-1,1 0 0,-1-1 0,1 1 0,-1-1 0,1 1 1,-1 0-1,1-1 0,-1 1 0,1-1 0,0 1 0,-1-1 1,1 0-1,0 1 0,-1-1 0,1 0 0,0 1 0,0-1 1,1 1-1,-6-29 158,0-15-142,3-66 0,2 96-19,0-1-1,1 1 0,0 0 0,1 0 0,0 0 0,1 1 0,1-1 0,0 1 1,0 0-1,8-11 0,-11 20 4,1 0 0,-1 0 0,0 0 0,1 0 0,0 1 0,0-1 0,0 1 0,0 0 0,0 0 0,0 0 0,0 0 0,1 0 0,-1 1 0,1 0 1,-1-1-1,1 1 0,0 1 0,-1-1 0,1 0 0,0 1 0,0 0 0,-1 0 0,8 1 0,-7-1-7,1 1-1,-1 0 1,1 1 0,-1-1-1,0 1 1,0 0 0,1 0-1,-1 0 1,-1 0 0,1 1-1,0 0 1,0 0 0,-1 0-1,0 0 1,0 0 0,0 1-1,0-1 1,0 1 0,3 5 0,-2 1 4,1-1 1,-1 1 0,-1 0 0,0 0-1,0 1 1,-1-1 0,0 1 0,-1-1-1,0 1 1,-1-1 0,0 1-1,-1-1 1,-3 19 0,3-22-22,-1 0 1,0 0-1,0 0 1,0 0-1,-1 0 1,0-1-1,-1 1 1,1-1-1,-1 0 0,0 0 1,-1 0-1,1 0 1,-1-1-1,0 0 1,-1 0-1,1 0 1,-1-1-1,0 0 1,0 0-1,-12 6 0,6-6-154,0 0 0,0 0-1,0-1 1,-15 2 0,22-5-71,0 1 0,1-1 0,-1 1 0,0-2 0,0 1 0,0 0 0,1-1 0,-1 0 0,0 0 0,1 0 0,-1-1 0,1 0 0,-1 1 0,-4-4 0,-5-8-2528</inkml:trace>
+  <inkml:trace contextRef="#ctx0" brushRef="#br0" timeOffset="7955.83">1696 1575 4737,'0'1'8802,"0"11"-8530,-3 35-56,-3-25-96,0-3-8,-3 2-80,6 1 0,1-4-232,1 1-256,1-5-2377</inkml:trace>
+  <inkml:trace contextRef="#ctx0" brushRef="#br0" timeOffset="7956.83">1906 1375 8962,'-3'-3'3225,"3"0"-2625,1 3-40,-2 0 224,2 6-680,6 19-48,12 35-8,-8-29-8,-6 3-8,0-3-16,-7-4-360,5 1-536</inkml:trace>
+  <inkml:trace contextRef="#ctx0" brushRef="#br0" timeOffset="8335.15">1893 1388 6777,'0'-10'3145,"2"-7"-936,-2 8-1353,1 2-96,8 7-280,1 5-208,14 4-248,1 3 0,-2-1-56,2 1-248,1 3-768,6-3-1009</inkml:trace>
+  <inkml:trace contextRef="#ctx0" brushRef="#br0" timeOffset="8336.15">2209 1362 7042,'62'-39'3128,"-72"34"-1672,-4 5-655,-2 4-241,-3 7-376,-1 3-80,0 7-96,2-1-8,6 4-128,6-2-328,4-4-1857</inkml:trace>
+  <inkml:trace contextRef="#ctx0" brushRef="#br0" timeOffset="8686.44">2185 1405 5809,'81'-67'3105,"-80"58"-1009,-1 6 577,3 8-1889,-1 2-768,7 23-16,10 44 24,-9-26-16,-4 2-336,-4 0-624</inkml:trace>
+  <inkml:trace contextRef="#ctx0" brushRef="#br0" timeOffset="9253.55">1013 1963 6129,'-6'0'2149,"5"1"-1899,-1-1 0,1 0 1,-1 0-1,1 0 1,-1 0-1,0 0 1,1 0-1,-1 0 0,1 0 1,-1-1-1,1 1 1,-3-2-1,5 2-160,0-1-1,0 0 0,0 0 1,0 1-1,0-1 1,1 1-1,-1-1 1,0 1-1,0-1 1,1 1-1,-1 0 0,0 0 1,1 0-1,-1 0 1,2 0-1,8-2 63,542-92 927,-417 75-1030,236-31 37,47-2 12,-320 42-34,-98 10-321,-9 4-1689,-4-1 179</inkml:trace>
+  <inkml:trace contextRef="#ctx0" brushRef="#br0" timeOffset="9865.69">482 2438 5441,'-56'43'2145,"53"-40"-1105,0-1 88,6 2 1593,1-5-2401,19 1-8,44-5-16,-18-4-40,9-2-200,5-3-32,7 1-128,-1 1-216,-6-1-776,-10-3-689</inkml:trace>
+  <inkml:trace contextRef="#ctx0" brushRef="#br0" timeOffset="10220.19">810 2269 5217,'-8'-6'3836,"11"4"-1586,23 8-1702,-17-3-540,-1 0 1,0 1 0,1 0 0,-2 0 0,1 1 0,-1 0-1,1 0 1,-1 1 0,-1 0 0,12 12 0,-11-7-157,0-1 0,-1 1 1,-1 1-1,0-1 0,0 1 1,-1 0-1,-1 0 0,0 0 1,-1 1-1,0-1 0,0 1 1,-2-1-1,1 1 0,-2-1 0,-1 14 1,-5-9-1308</inkml:trace>
+  <inkml:trace contextRef="#ctx0" brushRef="#br0" timeOffset="10866.5">1500 2276 7626,'1'-7'772,"4"-23"2052,-4 29-2665,-1 0-1,0-1 1,1 1 0,-1 0 0,1 0-1,0 0 1,-1 0 0,1 0-1,0 0 1,-1 0 0,1 0 0,0 0-1,0 0 1,0 0 0,0 1-1,0-1 1,0 0 0,0 1 0,0-1-1,0 0 1,2 0 0,-3 2-136,1-1 0,-1 0 0,0 0 0,1 1 0,-1-1 0,0 0 0,1 0 0,-1 1 0,0-1 0,0 0 0,1 1 0,-1-1 0,0 1 1,0-1-1,0 0 0,1 1 0,-1-1 0,0 1 0,0-1 0,0 0 0,0 1 0,0-1 0,0 1 0,0-1 0,0 1 0,0-1 0,0 1 0,1 14 23,-6 177 119,5-185-97,-1-15 51,1-22-53,2-19-66,2 1 0,19-90 0,-22 134-4,1 0-1,-1 0 1,1-1-1,0 1 1,0 0-1,0 0 0,0 1 1,1-1-1,0 0 1,-1 1-1,1 0 1,1-1-1,2-2 1,-4 5 2,0 0 1,0 0 0,0 0 0,0 0-1,0 0 1,0 0 0,0 0 0,0 1-1,0-1 1,1 1 0,-1-1 0,0 1-1,0 0 1,0 0 0,1 0 0,-1 0-1,0 0 1,0 1 0,0-1 0,1 1-1,-1-1 1,0 1 0,0 0 0,0 0-1,0 0 1,0 0 0,2 1 0,5 5-115,1 1 1,-1 0 0,-1 1 0,1 0-1,-2 0 1,1 0 0,-1 1 0,-1 0-1,0 1 1,0-1 0,-1 1 0,0 0-1,-1 1 1,0-1 0,-1 1 0,0 0-1,-1-1 1,1 20 0,-4-3-2002</inkml:trace>
+  <inkml:trace contextRef="#ctx0" brushRef="#br0" timeOffset="11219.89">1453 2357 8106,'8'-6'2704,"10"-4"-2592,5-4-224,13 3 40,13 0-200,4 3-456,15 0-1616</inkml:trace>
+  <inkml:trace contextRef="#ctx0" brushRef="#br0" timeOffset="11220.89">2062 2201 7722,'-1'3'3128,"-4"-2"-2063,0 3-257,-3 7-232,0 3-104,1 12-104,-1 6-80,1 9-168,-1-2-32,3 4-56,-2-8 0,3-4-456,4-3-896</inkml:trace>
+  <inkml:trace contextRef="#ctx0" brushRef="#br0" timeOffset="11569.99">2320 2011 8882,'-10'2'692,"0"-1"0,0 2 0,0-1 0,0 1 0,0 1 0,-13 6 1,20-9-650,-1 1 0,1 0 0,-1 1 0,1-1 0,0 0 0,0 1 0,0 0 0,0 0 0,0 0 1,1 0-1,-1 0 0,1 0 0,0 1 0,0-1 0,0 1 0,0 0 0,1-1 0,0 1 0,-2 5 0,3-7-37,0 1 0,0-1-1,0 0 1,1 1-1,-1-1 1,0 0-1,1 1 1,0-1-1,0 0 1,-1 0-1,1 1 1,1-1-1,-1 0 1,0 0 0,0 0-1,1 0 1,-1 0-1,1-1 1,0 1-1,-1 0 1,4 1-1,6 6 8,0 0-1,20 10 1,-8-5 9,-19-11-21,1 0 0,-1 0-1,0 0 1,0 0 0,-1 1 0,1 0 0,-1-1 0,0 1-1,3 5 1,-5-7 0,-1-1 0,1 1 0,-1 0 0,1 0 0,-1 0-1,0 0 1,0 0 0,0-1 0,0 1 0,0 0 0,0 0 0,0 0 0,-1 0-1,1 0 1,-1 0 0,1-1 0,-1 1 0,0 0 0,0 0 0,1-1 0,-1 1-1,0-1 1,-1 1 0,1-1 0,0 1 0,-3 2 0,-3 3-15,-1 1 1,0-1-1,0 0 1,-1-1-1,-18 11 1,-50 20-2516,45-24-205</inkml:trace>
+</inkml:ink>
+</file>
+
+<file path=word/ink/ink58.xml><?xml version="1.0" encoding="utf-8"?>
+<inkml:ink xmlns:inkml="http://www.w3.org/2003/InkML">
+  <inkml:definitions>
+    <inkml:context xml:id="ctx0">
+      <inkml:inkSource xml:id="inkSrc0">
+        <inkml:traceFormat>
+          <inkml:channel name="X" type="integer" min="-2.14748E9" max="2.14748E9" units="cm"/>
+          <inkml:channel name="Y" type="integer" min="-2.14748E9" max="2.14748E9" units="cm"/>
+          <inkml:channel name="F" type="integer" max="32767" units="dev"/>
+        </inkml:traceFormat>
+        <inkml:channelProperties>
+          <inkml:channelProperty channel="X" name="resolution" value="1000" units="1/cm"/>
+          <inkml:channelProperty channel="Y" name="resolution" value="1000" units="1/cm"/>
+          <inkml:channelProperty channel="F" name="resolution" value="0" units="1/dev"/>
+        </inkml:channelProperties>
+      </inkml:inkSource>
+      <inkml:timestamp xml:id="ts0" timeString="2022-09-02T11:36:36.094"/>
+    </inkml:context>
+    <inkml:brush xml:id="br0">
+      <inkml:brushProperty name="width" value="0.05" units="cm"/>
+      <inkml:brushProperty name="height" value="0.05" units="cm"/>
+      <inkml:brushProperty name="color" value="#CC0066"/>
+    </inkml:brush>
+  </inkml:definitions>
+  <inkml:trace contextRef="#ctx0" brushRef="#br0">56 158 2024,'-3'-27'995,"2"26"-543,1-1 0,-1 1 1,1 0-1,-1 0 0,1 0 0,-1 0 0,0 0 0,0 0 0,1 0 0,-1 0 0,0 0 0,0 1 0,0-1 1,0 0-1,-2-1 0,-5-6 3653,5 4-3811,3 9-260,0-4-30,1-1 0,-1 1 1,0 0-1,0-1 1,0 1-1,0-1 1,0 1-1,0 0 0,1-1 1,-2 1-1,1-1 1,0 1-1,0 0 0,0-1 1,0 1-1,0-1 1,0 1-1,-1 0 0,0 0 389,1 8-352,-1 31-35,0-22-1,0 0 0,2 0 1,0 0-1,5 31 0,-2-37-3,-1 0 1,0 1-1,-1 0 0,1 15 0,-10-54 319,5 12-299,-24-144 400,23 145-415,1 3-2,-1 0 0,2 0 0,-1 0 0,1-15 0,1 22-6,1 0 0,-1 0 0,1 0 0,-1 0 0,1 1 0,0-1 0,0 0 0,0 0 0,0 1 0,1-1 0,-1 1 0,1-1 0,-1 1 0,1 0 0,0 0 0,0-1 0,0 1 0,0 0 0,0 1 0,4-3 0,1-1-3,1 2 1,0-1-1,-1 1 0,1 0 0,0 0 1,1 1-1,-1 0 0,0 1 0,1 0 1,-1 0-1,0 1 0,1 0 0,-1 0 1,1 1-1,-1 0 0,0 1 0,1-1 1,-1 2-1,0-1 0,0 1 0,13 7 1,-15-7 1,1 0 0,-1 1 0,0 0 0,0 0 1,0 1-1,0-1 0,-1 1 0,0 1 0,0-1 1,0 1-1,-1-1 0,0 1 0,0 0 0,0 1 1,-1-1-1,0 1 0,0 0 0,-1-1 0,1 1 1,-2 0-1,1 1 0,-1-1 0,0 0 0,0 0 1,-1 12-1,-2-9-5,1 1 1,-2-1-1,1 0 1,-1-1-1,-1 1 1,0-1-1,0 1 1,-1-1-1,0 0 1,-12 14-1,3-5-33,-1 0-1,-1-2 1,-32 26-1,39-35 2,0 0-1,0-1 1,-1-1 0,-14 7-1,21-10 20,0-1-1,-1 0 1,1 1 0,0-2-1,-1 1 1,1 0-1,-1-1 1,1 1 0,-1-1-1,1 0 1,-1 0-1,1 0 1,-1-1 0,1 1-1,-1-1 1,1 0 0,-6-2-1,8 3-2,0-1-1,0 0 0,-1 0 0,1 0 1,0 0-1,0 0 0,0 0 1,0 0-1,0 0 0,0-1 1,0 1-1,1 0 0,-1-1 1,0 1-1,1 0 0,-1-1 1,1 1-1,-1-1 0,1 1 0,0-1 1,-1 1-1,1-1 0,0 1 1,0-1-1,0 1 0,1-4 1,0 0-137,0-1 0,0 1 0,0 0 1,1 0-1,0-1 0,4-5 1,17-31-1328</inkml:trace>
+  <inkml:trace contextRef="#ctx0" brushRef="#br0" timeOffset="392">485 101 4257,'-9'-17'6970,"-10"-5"-3348,19 23-3604,0-1 0,-1 0 0,1 0 1,0 0-1,-1 0 0,1 0 0,0 0 1,0 0-1,-1 1 0,1-1 0,0 0 1,0 0-1,-1 0 0,1 1 0,0-1 1,0 0-1,0 0 0,-1 1 0,1-1 1,0 0-1,0 0 0,0 1 1,0-1-1,0 0 0,-1 0 0,1 1 1,0-1-1,0 0 0,0 1 0,0-1 1,0 0-1,0 1 0,0-1 0,0 0 1,0 1-1,0-1 0,0 0 0,0 0 1,1 1-1,-1-1 0,0 0 0,0 1 1,0 0 14,-2 16-99,-3 33-270,2 0 0,5 93-1,3-121-1374,2-6-960</inkml:trace>
+  <inkml:trace contextRef="#ctx0" brushRef="#br0" timeOffset="790.28">491 59 7858,'-4'-6'3136,"-6"-5"-1943,8 3-449,1 7-104,3 1-216,2 4-160,14 12-256,33 30-8,-21-28 0,1-1-200,-4-3-656,9-1-761,-5-6-1903</inkml:trace>
+  <inkml:trace contextRef="#ctx0" brushRef="#br0" timeOffset="791.28">757 115 4129,'73'-75'3473,"-78"80"-2697,-4 2-176,-4 8-512,-6 1-96,-1 2 24,2 3 16,3-2-808,7-3-753</inkml:trace>
+  <inkml:trace contextRef="#ctx0" brushRef="#br0" timeOffset="1187.03">766 107 6689,'50'-93'2985,"-52"86"-1417,0 2-247,1 3-529,0 5-56,1 8-712,4 55-8,0-21-24,-3 4 8,-1 4-16,-5 15-1632</inkml:trace>
+  <inkml:trace contextRef="#ctx0" brushRef="#br0" timeOffset="1656.69">65 823 6449,'3'-7'7685,"3"13"-6439,9 20-1902,-7-13 667,-5-8-8,0 0 1,0 1 0,-1-1-1,0 1 1,0-1-1,0 1 1,0 0 0,-1-1-1,1 10 1,0-1 17,1 1-1,7 22 1,-7-29-4,-3-11 1,0 0 1,0 0 0,1 0-1,0 0 1,0 0-1,-1 0 1,3-3-1,3-14 19,13-83 36,-14 71-67,0 1 0,20-59 0,-23 84 3,0 1 0,1-1 0,0 1-1,0 0 1,1 0 0,4-5 0,-7 9-5,-1 0 0,1 0 0,0 0 0,-1 0 0,1 1 1,0-1-1,0 0 0,-1 1 0,1-1 0,0 1 0,0-1 0,0 1 0,0-1 0,0 1 0,0 0 0,0-1 0,0 1 0,0 0 0,0 0 1,0-1-1,0 1 0,0 0 0,0 0 0,0 0 0,0 1 0,0-1 0,1 0 0,-1 0 0,0 1 0,0-1 0,0 0 0,-1 1 0,1-1 1,0 1-1,0-1 0,0 1 0,0-1 0,0 1 0,0 0 0,-1-1 0,1 1 0,0 0 0,-1 0 0,2 1 0,5 8 1,-1 0 1,0 0-1,0 0 0,-1 1 0,-1 0 0,1 0 0,-2 1 0,5 20 0,8 102-83,-13-101-26,4 50-1427,-6-56-306</inkml:trace>
+  <inkml:trace contextRef="#ctx0" brushRef="#br0" timeOffset="2040.08">22 914 8066,'-5'-3'3048,"3"-3"-2223,4-1-81,26 0-352,11-3-88,22-10-240,7 1-24,5-4 32,10 2-72,19 1-472,-3-1-768</inkml:trace>
+  <inkml:trace contextRef="#ctx0" brushRef="#br0" timeOffset="2041.08">863 643 7930,'4'-16'880,"0"0"0,1-19 0,-5 34-835,-1 0 1,1 0-1,0 0 0,-1 0 0,1 1 0,0-1 0,-1 0 0,1 0 1,-1 1-1,1-1 0,-1 0 0,0 1 0,1-1 0,-1 1 1,0-1-1,1 1 0,-1-1 0,0 1 0,1-1 0,-1 1 0,0-1 1,0 1-1,0 0 0,0 0 0,1-1 0,-1 1 0,0 0 1,0 0-1,0 0 0,0 0 0,0 0 0,1 0 0,-1 0 0,0 0 1,0 0-1,0 1 0,-1-1 0,-34 7 772,34-7-733,-12 4 114,0 0 0,0 1 0,0 0 1,1 1-1,0 1 0,0 0 0,-13 9 0,25-15-194,0 0 0,1 0-1,-1 0 1,0-1 0,1 1-1,-1 0 1,1 0 0,-1 0-1,1 0 1,-1 0 0,1 0-1,0 0 1,-1 1 0,1-1-1,0 0 1,0 0 0,0 0-1,0 0 1,0 0 0,0 0-1,0 0 1,0 0 0,0 0-1,1 1 1,-1-1 0,0 0-1,1 0 1,-1 0 0,1 0-1,-1 0 1,1 0 0,-1-1-1,1 1 1,0 0 0,-1 0-1,1 0 1,0 0-1,1 0 1,3 5 1,0-1 1,1 0-1,12 9 1,3 0 6,-7-5-1,-1 0 0,0 1 0,0 0-1,18 21 1,-27-27-11,-1 0 0,-1 1 0,1-1 0,0 0 1,-1 1-1,0 0 0,0-1 0,-1 1 0,1 0 0,-1 0 0,0 0 0,0 0 0,-1 0 0,1 0 0,-1 0 0,0 0 0,-1 0 0,1 1 0,-3 7 1,1-3 1,-1 0 0,-1 0 0,0 0 1,0-1-1,-1 1 0,0-1 1,-1 0-1,-10 13 0,11-16-133,0 0 0,-1 0 0,0-1 0,0 1 0,0-1 0,0-1 0,-1 1 0,0-1 0,0 0 1,0-1-1,-14 5 0,-8-2-1929</inkml:trace>
+</inkml:ink>
+</file>
+
+<file path=word/ink/ink59.xml><?xml version="1.0" encoding="utf-8"?>
+<inkml:ink xmlns:inkml="http://www.w3.org/2003/InkML">
+  <inkml:definitions>
+    <inkml:context xml:id="ctx0">
+      <inkml:inkSource xml:id="inkSrc0">
+        <inkml:traceFormat>
+          <inkml:channel name="X" type="integer" min="-2.14748E9" max="2.14748E9" units="cm"/>
+          <inkml:channel name="Y" type="integer" min="-2.14748E9" max="2.14748E9" units="cm"/>
+          <inkml:channel name="F" type="integer" max="32767" units="dev"/>
+        </inkml:traceFormat>
+        <inkml:channelProperties>
+          <inkml:channelProperty channel="X" name="resolution" value="1000" units="1/cm"/>
+          <inkml:channelProperty channel="Y" name="resolution" value="1000" units="1/cm"/>
+          <inkml:channelProperty channel="F" name="resolution" value="0" units="1/dev"/>
+        </inkml:channelProperties>
+      </inkml:inkSource>
+      <inkml:timestamp xml:id="ts0" timeString="2022-09-02T11:36:34.469"/>
+    </inkml:context>
+    <inkml:brush xml:id="br0">
+      <inkml:brushProperty name="width" value="0.05" units="cm"/>
+      <inkml:brushProperty name="height" value="0.05" units="cm"/>
+      <inkml:brushProperty name="color" value="#CC0066"/>
+    </inkml:brush>
+  </inkml:definitions>
+  <inkml:trace contextRef="#ctx0" brushRef="#br0">44 20 7826,'47'-2'2591,"-47"2"-2559,0 0 0,0 0 0,0 0 0,-1 0 0,1 0 1,0-1-1,0 1 0,0 0 0,-1 0 0,1 0 0,0 0 0,0-1 0,0 1 0,0 0 1,0 0-1,0 0 0,-1-1 0,1 1 0,0 0 0,0 0 0,0 0 0,0-1 1,0 1-1,0 0 0,0 0 0,0-1 0,0 1 0,0 0 0,0 0 0,0 0 0,0-1 1,0 1-1,0 0 0,0 0 0,0-1 0,0 1 0,1 0 0,-1 0 0,0 0 0,0-1 1,0 1-1,0 0 0,0 0 0,0 0 0,1 0 0,-1-1 0,0 1 0,0 0 0,0 0 1,1 0-1,-1 0 0,0 0 0,0 0 0,0 0 0,1-1 0,-1 1 0,0 0 1,0 0-1,0 0 0,1 0 0,-1 0 0,0 0 0,0 0 0,1 0 0,-1 0 0,-15-7 1436,13 7-1432,1 0 0,0 0 0,-1 0-1,1 1 1,-1-1 0,1 1-1,0-1 1,-1 1 0,1-1 0,0 1-1,-1 0 1,1 0 0,0-1 0,0 1-1,0 0 1,0 0 0,0 0-1,0 0 1,0 0 0,0 1 0,0-1-1,0 0 1,1 0 0,-2 3 0,-13 36-47,14-36 45,-2 5-30,-4 12 0,1 0 0,1 1 0,1-1 0,0 1 0,0 38 0,5-56-6,0 0 1,-1 0 0,2 0-1,-1 0 1,0 0 0,1 0 0,-1-1-1,1 1 1,0 0 0,0-1 0,1 0-1,-1 1 1,1-1 0,0 0 0,-1 0-1,1-1 1,0 1 0,1-1-1,-1 1 1,0-1 0,1 0 0,0 0-1,-1 0 1,1-1 0,0 1 0,0-1-1,0 0 1,0 0 0,4 0-1,-2 0 5,0 0 0,0 0 0,-1-1 0,1 1 0,0-2 0,0 1 0,0-1 0,-1 1 0,1-2 0,0 1 0,-1-1 0,1 1 0,-1-2 0,1 1 0,-1 0 0,0-1 0,0 0 0,0 0 0,0-1 0,4-4 0,-7 5 5,1-1 0,-1 1 1,0-1-1,0 0 1,0 0-1,0 0 0,-1 0 1,1 0-1,-1 0 1,0 0-1,0 0 0,-1-1 1,0 1-1,1 0 1,-1-1-1,0 1 0,-1 0 1,1 0-1,-3-9 1,-1-1 0,0-1 0,0 1 0,-2 0 0,-9-18 0,11 24-148,-1 1 1,0-1-1,0 1 0,-1 0 0,0 0 1,0 1-1,0 0 0,-1 0 1,0 0-1,0 1 0,-1 0 1,0 0-1,1 1 0,-1 0 0,-1 1 1,1-1-1,0 2 0,-1-1 1,-13-2-1,-9 0-2903</inkml:trace>
 </inkml:ink>
 </file>
 
@@ -4087,9 +5516,177 @@
   <inkml:trace contextRef="#ctx0" brushRef="#br0" timeOffset="2272.52">18 1106 10402,'-2'-24'9085,"2"40"-5648,-1 12-3103,-6 44 1,0 16-534,8-65-489,0-19-110,-1-14 409,0-21 280,5-34-1,0 8 71,-5 51 30,0 0 0,0-1 0,1 1 1,0 0-1,0 0 0,1-1 1,0 1-1,0 0 0,0 1 1,1-1-1,0 0 0,0 1 0,0-1 1,1 1-1,0 0 0,0 0 1,0 0-1,0 1 0,1-1 1,0 1-1,0 0 0,10-6 1,14-4-521,1 0 0,0 2 0,1 1 0,0 2 0,37-7 0,166-13-346,-204 30 1235,-30-1-339,0 1 1,1-1-1,-1 0 0,1 0 0,-1 0 1,1 1-1,-1-1 0,0 0 0,1 0 1,-1 1-1,0-1 0,1 0 0,-1 1 1,0-1-1,1 0 0,-1 1 1,0-1-1,0 0 0,1 1 0,-1-1 1,0 1-1,0-1 0,0 1 0,1-1 1,-1 1-1,0-1 0,0 0 0,0 1 1,0-1-1,0 1 0,0-1 0,0 1 1,0-1-1,0 1 0,0-1 0,0 1 1,-1-1-1,1 0 0,0 1 0,0-1 1,0 1-1,-1-1 0,1 1 0,0-1 1,0 0-1,-1 1 0,1-1 0,0 0 1,-1 1-1,1-1 0,0 0 1,-1 1-1,1-1 0,-1 0 0,-54 62 2176,39-46-1842,0 1 0,1 1 1,1 0-1,1 1 0,-14 26 0,26-44-354,0 1 1,0-1-1,1 1 1,-1 0-1,1-1 1,-1 1-1,1-1 1,-1 1-1,1 0 1,0-1-1,0 1 1,0 0-1,0-1 1,0 1-1,0-1 1,0 1-1,1 0 1,-1-1-1,1 1 1,-1 0-1,1-1 1,-1 1-1,1-1 1,0 1-1,0-1 1,0 0-1,0 1 1,0-1-1,0 0 1,0 0-1,0 1 1,0-1-1,1 0 1,-1 0-1,0 0 1,1 0-1,-1-1 1,1 1-1,2 1 0,0-1-104,-1 0-1,1 0 1,0 0-1,-1 0 0,1-1 1,0 1-1,-1-1 1,1 0-1,0 0 0,0 0 1,-1-1-1,1 0 1,0 1-1,-1-1 0,1 0 1,6-3-1,-5 1 85,0 0 0,0 0 1,0-1-1,0 0 0,-1 0 0,1 0 0,-1 0 0,0 0 0,0-1 1,-1 0-1,1 0 0,-1 0 0,0 0 0,-1 0 0,1-1 1,-1 1-1,0-1 0,0 0 0,-1 1 0,1-1 0,-1 0 0,-1 0 1,1 0-1,-1 0 0,0 0 0,0 0 0,-1 0 0,-2-10 0,-5-3 342,8 18-415,9 7-1810,15 9 1362,-3-2 288,1-1 1,24 10-1,-40-20 397,0 1 0,0 0 0,0 1 0,0 0 0,10 8 0,-15-12-94,0 1 0,0 0 1,0 0-1,0 0 0,0 0 0,0 0 1,-1 0-1,1 0 0,0 0 1,-1 0-1,1 0 0,0 1 1,-1-1-1,0 0 0,1 0 0,-1 0 1,0 1-1,1-1 0,-1 0 1,0 1-1,0-1 0,0 0 1,0 1-1,0-1 0,0 0 0,-1 0 1,1 1-1,0-1 0,-1 0 1,1 0-1,-1 1 0,1-1 1,-1 0-1,0 0 0,1 0 0,-2 1 1,1-1-38,1 0 1,-1 0-1,0 0 1,0 0 0,0 0-1,1 0 1,-1 0-1,0 0 1,0-1-1,0 1 1,-1 0-1,1-1 1,0 1 0,0-1-1,0 1 1,0-1-1,-1 0 1,1 1-1,0-1 1,0 0 0,0 0-1,-1 0 1,1 0-1,0 0 1,0 0-1,-3 0 1,3-1-12,1 0-1,-1 1 1,0-1-1,0 1 1,0-1-1,1 0 1,-1 0-1,0 1 1,1-1-1,-1 0 1,1 0 0,-1 0-1,1 0 1,-1 0-1,1 1 1,-1-1-1,1 0 1,0 0-1,0 0 1,-1 0 0,1 0-1,0 0 1,0 0-1,0 0 1,0 0-1,0-1 1,0 1-1,1 0 1,-1 0-1,0 0 1,0 1 0,1-3-1,2-4-3,-1 1 0,1 0 0,0-1 0,1 1 0,6-9-1,5-9 2,-10 16 4,0 0 0,0 0 0,0 0 0,1 1 0,1 0-1,12-13 1,-17 19-20,-1 0 0,1 0-1,-1 0 1,1 0-1,0 0 1,-1 0 0,1 0-1,0 0 1,0 0 0,-1 1-1,1-1 1,0 1 0,0-1-1,0 1 1,0 0-1,0 0 1,0 0 0,0 0-1,-1 0 1,1 0 0,0 0-1,0 1 1,0-1 0,0 1-1,0-1 1,-1 1-1,1 0 1,0 0 0,0 0-1,-1 0 1,1 0 0,-1 0-1,1 0 1,-1 0-1,1 1 1,-1-1 0,0 1-1,0-1 1,1 1 0,0 1-1,2 4-187,1-1 0,0 0 1,0-1-1,0 1 0,0-1 0,10 7 0,-12-10 169,0-1 0,1 1 0,-1-1 1,0 0-1,1 0 0,-1 0 0,1 0 0,0-1 1,-1 1-1,1-1 0,-1 0 0,1 0 0,0 0 1,-1 0-1,1-1 0,4-1 0,9-2 12,0 0 1,30-13-1,-40 14 104,0 0-1,-1-1 1,1 1 0,-1-1 0,0 0-1,0-1 1,-1 0 0,1 0-1,7-9 1,-12 12-26,0 1 1,0 0-1,0-1 0,0 1 1,0-1-1,0 0 0,-1 1 1,1-1-1,-1 1 0,1-1 1,-1 0-1,0 0 0,1 1 1,-1-1-1,0 0 0,0 0 1,0 1-1,-1-1 0,1 0 1,0 1-1,-1-1 0,1 0 1,-1 0-1,1 1 0,-1-1 1,0 1-1,1-1 0,-1 1 1,0-1-1,0 1 0,0-1 1,-1 1-1,1 0 0,0 0 1,0-1-1,-1 1 0,-1-1 1,0 0-3,0 0 0,1 1 1,-1-1-1,0 1 1,0 0-1,0 0 1,0 0-1,0 0 0,-1 0 1,1 1-1,0-1 1,0 1-1,0 0 1,0 0-1,-1 0 1,1 0-1,0 1 0,0-1 1,0 1-1,-5 1 1,2 2-19,0-1 0,0 0 0,0 1 1,0 0-1,1 1 0,-1-1 0,-3 6 0,6-8-32,1 1-1,0-1 0,0 1 0,0-1 0,0 1 1,0 0-1,1 0 0,-1 0 0,1 0 0,0 0 0,0 0 1,0 0-1,0 1 0,0-1 0,1 0 0,-1 7 0,1-9-7,0-1 0,0 1 0,1 0 0,-1 0 0,0 0 0,0-1 0,0 1 0,1 0 0,-1 0 0,0-1 0,1 1 0,-1 0 0,1-1 0,-1 1 0,1-1 0,-1 1 0,1 0 0,-1-1 0,1 1 0,0-1 0,-1 1 0,1-1 0,0 0 0,1 1 0,-1 0-4,1-1 0,0 1-1,0-1 1,0 0 0,0 1 0,0-1 0,0 0 0,0-1 0,0 1 0,2 0 0,6-3-8,-1 1 1,1-1-1,10-5 1,-16 6 27,-3 1-7,0 1 0,0 0-1,-1-1 1,1 1 0,0 0-1,0 0 1,0-1-1,0 1 1,0 0 0,-1 0-1,1 0 1,0 0-1,0 0 1,0 1 0,0-1-1,0 0 1,-1 0 0,1 0-1,0 1 1,0-1-1,0 0 1,-1 1 0,1-1-1,0 1 1,0-1 0,-1 1-1,1-1 1,0 1-1,-1 0 1,1-1 0,-1 1-1,1 0 1,-1-1 0,1 2-1,2 3 24,-1-1 0,0 1 0,-1 0-1,3 10 1,1 0 26,5 21-8,0 0 0,-3 1 0,5 54 0,-3 114-31,-8-180-8,0 58-392,-4 1 0,-3-1 0,-34 159 0,39-238 249,0 0 1,0 0 0,0 0 0,0 0 0,-1 0 0,0 0 0,1-1 0,-6 8 0,7-11 116,0 0 0,-1 0 0,1 0 0,0 0 0,0 1 0,-1-1 0,1 0 0,0 0 0,-1 0 0,1 0 0,0 0 0,-1 0 1,1 0-1,0 0 0,-1 0 0,1 0 0,0 0 0,0 0 0,-1 0 0,1 0 0,0 0 0,-1 0 0,1 0 0,0 0 0,-1-1 0,1 1 0,0 0 0,0 0 0,-1 0 1,1 0-1,0-1 0,0 1 0,-1 0 0,-12-20-329,2-2 308,1-2 0,1 1 0,1-1 0,2-1 0,-7-37 0,-2-128 445,14 161-345,2 0 0,1-1 0,1 1 0,1 0 0,2 1 0,17-52 0,-16 62-2,1-1 0,1 1 1,0 1-1,2 0 0,0 0 0,0 1 0,2 1 0,0 0 0,1 0 0,29-23 0,-15 16 37,-1 3-13,-1-2-1,0-1 1,-2 0 0,-1-2-1,33-42 1,-45 51-50,0-1 1,-2 1 0,0-2-1,0 1 1,-2-1 0,0 0-1,6-24 1,-13 40-23,1 1-1,-1-1 1,0 1 0,0-1-1,0 1 1,1-1 0,-1 1-1,0-1 1,0 1-1,0-1 1,0 1 0,0-1-1,0 1 1,0-1-1,0 0 1,0 1 0,-1-1-1,1 1 1,0-1 0,0 1-1,0-1 1,-1 1-1,1 0 1,0-1 0,0 1-1,-1-1 1,1 1 0,-1-1-1,-11 7 150,-12 21-79,18-15-69,0-1 0,1 1 0,0 0-1,1 0 1,0 1 0,1-1 0,-2 18 0,4-23-21,0 0-1,1 0 1,-1 1-1,2-1 1,-1 0 0,1 0-1,0 0 1,0 0-1,1 0 1,0 0 0,0 0-1,1 0 1,-1-1-1,7 11 1,-8-15-117,1 0-1,0 0 1,-1 0 0,1-1 0,0 1-1,-1 0 1,1-1 0,0 0-1,0 1 1,1-1 0,-1 0 0,0 0-1,0 0 1,0 0 0,1 0 0,-1 0-1,0-1 1,1 1 0,-1-1 0,1 0-1,3 0 1,14-3-1860</inkml:trace>
   <inkml:trace contextRef="#ctx0" brushRef="#br0" timeOffset="2930.88">2066 940 7810,'-38'-1'6348,"58"-6"-3918,256-42-1558,-2-17-5657,-271 65 4665,-1 1 0,1-1-1,0 0 1,0 0 0,-1 0 0,1-1 0,0 1 0,4-4 0,-7 5 102,0 0 0,1 0 0,-1-1 0,0 1 0,0 0 0,0 0-1,0-1 1,1 1 0,-1 0 0,0 0 0,0-1 0,0 1 0,0 0 0,0-1 0,0 1 0,0 0 0,0 0 0,0-1-1,0 1 1,0 0 0,0-1 0,0 1 0,0 0 0,0 0 0,0-1 0,0 1 0,0 0 0,0-1 0,0 1 0,-1-1 0,-13-9-18,-104-39 3173,112 47-2543,1 0 0,-1 1 0,0 0-1,0 0 1,1 0 0,-12 1 213,19 0-716,1 1-78,0-1-1,0 1 1,0 0-1,0 0 1,-1 0 0,1 1-1,0-1 1,-1 0-1,1 1 1,-1 0 0,0 0-1,4 3 1,-3-2 10,1 0-1,0-1 1,-1 1 0,1-1 0,0 1 0,0-1 0,8 3 0,-4-3 0,0 1 1,0 0 0,0 1 0,-1 0-1,1 0 1,-1 1 0,0 0-1,10 9 1,-13-10-45,-1 0 0,0 0 1,-1 0-1,1 0 0,-1 0 0,1 1 1,-1-1-1,-1 1 0,1-1 0,-1 1 0,1 0 1,-1 0-1,-1 0 0,1-1 0,-1 1 0,0 7 1,0-2-339,0 0 0,-1 1 0,0-1 1,-1 0-1,0 0 0,-1 0 0,0-1 1,0 1-1,-1-1 0,0 1 1,-9 13-1,-6 4-2833</inkml:trace>
   <inkml:trace contextRef="#ctx0" brushRef="#br0" timeOffset="4183.06">3605 640 2793,'0'0'251,"0"-1"-1,-1 0 1,1 0 0,0 1 0,0-1 0,0 0 0,-1 0 0,1 1 0,0-1 0,-1 0 0,1 0 0,-1 1 0,1-1 0,-1 1 0,1-1 0,-1 0 0,1 1-1,-1-1 1,1 1 0,-1-1 0,0 1 0,1 0 0,-1-1 0,0 1 0,0-1 0,-1 1 0,2 0-62,-1-1 0,0 1 1,1 0-1,-1-1 0,0 1 0,1 0 1,-1-1-1,0 1 0,1-1 0,-1 1 1,1-1-1,-1 1 0,0-1 0,1 0 1,0 1-1,-1-1 0,1 1 0,-1-1 1,1 0-1,0 0 0,-1 1 1,1-1-1,0 0 0,0 1 0,0-1 1,-1-1 219,-12-4 3170,13 6-3545,0 0 1,0 0-1,0 0 0,-1 0 0,1 0 1,0 0-1,0 0 0,0 0 0,0 0 1,-1 0-1,1 0 0,0-1 0,0 1 1,0 0-1,0 0 0,-1 0 0,1 0 1,0 0-1,0 0 0,0 0 0,0 0 1,0-1-1,-1 1 0,1 0 0,0 0 1,0 0-1,0 0 0,0-1 0,0 1 1,0 0-1,0 0 0,0 0 0,0 0 1,0-1-1,0 1 0,0 0 0,0 0 1,0 0-1,0-1 0,0 1 0,0 0 0,0 0 1,0 0-1,0 0 0,0-1 0,0 1 1,0 0-1,0 0 0,0 0 0,0 0 1,0-1-1,0 1 0,0 0 0,0 0 1,1 0-1,-1 0 0,0 0 0,0-1 1,0 1-1,0 0 0,0 0 0,1 0 1,-1 0-1,0 0 0,4-1-16,0 0 1,0 0-1,0 0 1,0 1-1,0-1 0,1 1 1,-1 0-1,0 1 1,0-1-1,7 2 0,-8-1-12,-1 0 1,0 0-1,1 0 0,-1 0 0,0 0 0,0 0 0,0 1 0,0-1 0,0 1 1,0-1-1,0 1 0,-1 0 0,1-1 0,-1 1 0,1 0 0,-1 0 0,0 1 0,1-1 1,-1 0-1,1 4 0,1 2-44,-1 0 1,-1 0 0,1 0-1,-1 0 1,-1 0 0,1 1-1,-2-1 1,1 0 0,-1 0-1,0 0 1,0 0 0,-1 0-1,0 0 1,-1 0 0,-5 12-1,1-7-330,0-1-1,0 0 1,-1 0 0,0-1-1,-1 0 1,-1 0 0,1-1-1,-15 12 1,22-21 346,0 0 1,1 0-1,-1 0 0,0 0 0,0 0 1,1 0-1,-1 0 0,0 0 0,0-1 1,-3 1-1,-9 4 174,35-2 1841,-5-2-1912,0-1 0,0-1 0,0 0 0,0-2 1,0 0-1,21-6 0,-15 1-127,90-30-217,-43 5-2744,-51 24 1195</inkml:trace>
-  <inkml:trace contextRef="#ctx0" brushRef="#br0" timeOffset="4579.27">3049 716 9826,'-3'0'7706,"7"2"-6690,5 2-312,29 11-168,-27-15-256,11-1-72,5-2-136,1-3-152,13-2-560,-4-1-424,6-4-1064</inkml:trace>
+  <inkml:trace contextRef="#ctx0" brushRef="#br0" timeOffset="4579.26">3049 716 9826,'-3'0'7706,"7"2"-6690,5 2-312,29 11-168,-27-15-256,11-1-72,5-2-136,1-3-152,13-2-560,-4-1-424,6-4-1064</inkml:trace>
   <inkml:trace contextRef="#ctx0" brushRef="#br0" timeOffset="5007.85">4034 208 6273,'41'-75'3020,"-32"50"135,-9 25-3056,0 0 0,0-1 1,0 1-1,0-1 1,0 1-1,0 0 1,0-1-1,0 1 0,0-1 1,0 1-1,0 0 1,0-1-1,-1 1 1,1-1-1,0 1 1,0 0-1,0-1 0,-1 1 1,1 0-1,0-1 1,0 1-1,-1 0 1,1-1-1,0 1 0,-1 0 1,1 0-1,-1-1 1,0 1 21,0 0 0,0 0 1,0 0-1,0 0 0,0 0 0,0 0 1,-1 0-1,1 0 0,0 0 1,0 1-1,0-1 0,0 0 0,0 1 1,0-1-1,0 1 0,0-1 0,0 1 1,0-1-1,0 1 0,0 0 1,0 0-1,-14 14 304,1 1 0,1 0 0,0 1-1,1 0 1,-14 29 0,12-18-264,1 0 1,2 1-1,-10 34 0,19-53-144,0-1 0,0 1 0,1 0 1,1-1-1,-1 1 0,2 0 0,-1-1 0,1 1 0,3 13 1,-3-20-30,0 0 1,0-1-1,0 1 1,0-1 0,0 1-1,1-1 1,-1 0-1,1 0 1,-1 1 0,1-1-1,0 0 1,0 0-1,0 0 1,0-1 0,3 3-1,-2-2-37,0-1 1,-1 0-1,1-1 0,0 1 0,0 0 0,-1-1 0,1 1 1,0-1-1,0 0 0,0 0 0,0 0 0,-1-1 0,1 1 1,0-1-1,0 1 0,0-1 0,4-2 0,1 1-240,0-2 0,0 1 0,0-1 0,0 0 0,-1 0 0,0-1 0,0 0 0,0 0 0,0-1 0,-1 0 0,9-11 0,-14 16 257,0 0 1,-1 0 0,1 0-1,-1 0 1,1 0 0,-1 0 0,1-1-1,-1 1 1,0 0 0,1 0 0,-1 0-1,0-1 1,0 1 0,0 0-1,0 0 1,0-1 0,0 1 0,-1 0-1,1 0 1,0-1 0,-1 1 0,1 0-1,0 0 1,-1 0 0,0-2-1,-1 0 8,0 0 0,-1 0 0,1 1 0,-1-1 0,1 1 0,-1-1 0,0 1 0,-6-4-1,-2 0 14,-1 0-1,0 1 1,0 0-1,-14-4 0,-48-7-805,41 10-74</inkml:trace>
   <inkml:trace contextRef="#ctx0" brushRef="#br0" timeOffset="5431.29">4245 181 7922,'5'-9'4396,"8"-11"1768,-13 20-6110,0 0-1,1 0 1,-1 0-1,1-1 1,-1 1-1,1 0 1,-1 0-1,0 0 1,1 0-1,-1 0 1,1 0-1,-1 0 1,1 0-1,-1 0 1,1 0-1,-1 0 0,1 0 1,-1 0-1,0 0 1,1 0-1,-1 0 1,1 0-1,-1 1 1,1-1-1,-1 0 1,0 0-1,1 1 1,-1-1-1,1 0 1,-1 0-1,0 1 1,1-1-1,-1 0 0,0 1 1,0-1-1,1 1 1,-1-1-1,0 0 1,0 1-1,0-1 1,1 1-1,-1-1 1,0 1-1,1 1-12,1 1-1,-1-1 1,0 0-1,0 1 1,0-1 0,-1 1-1,1-1 1,-1 1-1,1-1 1,-1 1 0,0-1-1,0 1 1,0 0-1,0-1 1,-1 4 0,0 0-48,-1 0 1,0-1 0,0 1 0,0-1-1,0 1 1,-6 7 0,1-3-219,0 1 0,-1-1 0,-1-1 0,1 1 0,-18 12 0,23-19 163,-4 3-116,7-6 174,0 0 1,0 0-1,0 0 0,0 0 1,0-1-1,0 1 1,0 0-1,0 0 1,0 0-1,0 0 1,0 0-1,0 0 1,0 0-1,0 0 1,0 0-1,0 0 1,0 0-1,0 0 1,0 0-1,0 0 0,0-1 1,0 1-1,0 0 1,0 0-1,0 0 1,0 0-1,0 0 1,0 0-1,0 0 1,0 0-1,0 0 1,0 0-1,0 0 1,0 0-1,0 0 0,0 0 1,0 0-1,0 0 1,-1 0-1,1-1 1,0 1-1,0 0 1,0 0-1,0 0 1,0 0-1,0 0 1,0 0-1,0 0 1,12-2 33,-6 2-20,4 0 7,0 0 0,0 1 0,0 0 0,-1 1 1,1-1-1,14 6 0,-21-6-19,0 0 0,-1 0 0,1 0 0,-1 1 0,1-1 0,-1 0 0,0 1-1,0 0 1,1 0 0,-1-1 0,0 1 0,-1 0 0,1 1 0,0-1 0,0 0 0,-1 0 0,0 1 0,1-1 0,-1 1-1,0-1 1,0 1 0,0 0 0,-1-1 0,1 1 0,0 0 0,-1-1 0,0 1 0,0 0 0,0 0 0,0 5 0,-2-1-256,0 1 0,0-1 0,0 0 0,-1 0 0,0 0 0,0 0 1,-1 0-1,0-1 0,0 0 0,-1 1 0,1-2 0,-1 1 0,0 0 1,-1-1-1,0 0 0,0 0 0,0-1 0,0 1 0,-12 5 0,3-7-851</inkml:trace>
+</inkml:ink>
+</file>
+
+<file path=word/ink/ink60.xml><?xml version="1.0" encoding="utf-8"?>
+<inkml:ink xmlns:inkml="http://www.w3.org/2003/InkML">
+  <inkml:definitions>
+    <inkml:context xml:id="ctx0">
+      <inkml:inkSource xml:id="inkSrc0">
+        <inkml:traceFormat>
+          <inkml:channel name="X" type="integer" min="-2.14748E9" max="2.14748E9" units="cm"/>
+          <inkml:channel name="Y" type="integer" min="-2.14748E9" max="2.14748E9" units="cm"/>
+          <inkml:channel name="F" type="integer" max="32767" units="dev"/>
+        </inkml:traceFormat>
+        <inkml:channelProperties>
+          <inkml:channelProperty channel="X" name="resolution" value="1000" units="1/cm"/>
+          <inkml:channelProperty channel="Y" name="resolution" value="1000" units="1/cm"/>
+          <inkml:channelProperty channel="F" name="resolution" value="0" units="1/dev"/>
+        </inkml:channelProperties>
+      </inkml:inkSource>
+      <inkml:timestamp xml:id="ts0" timeString="2022-09-02T11:36:32.817"/>
+    </inkml:context>
+    <inkml:brush xml:id="br0">
+      <inkml:brushProperty name="width" value="0.05" units="cm"/>
+      <inkml:brushProperty name="height" value="0.05" units="cm"/>
+      <inkml:brushProperty name="color" value="#CC0066"/>
+    </inkml:brush>
+  </inkml:definitions>
+  <inkml:trace contextRef="#ctx0" brushRef="#br0">52 236 9098,'1'-15'3958,"-1"15"-3869,0-1-1,0 1 1,1 0-1,-1-1 1,0 1 0,0-1-1,0 1 1,0-1-1,0 1 1,-1-1 0,1 1-1,0 0 1,0-1-1,0 1 1,0-1 0,0 1-1,0 0 1,-1-1-1,1 1 1,0-1 0,0 1-1,-1 0 1,1-1-1,0 1 1,-1 0-1,1-1 1,-1 1 0,-3 23 81,-8 120-129,11-120-33,1-1-1,2 1 1,0-1-1,9 38 1,-8-55 117,-2-14 49,0-5-152,6-67 57,-3 10-82,4 0 1,26-105-1,-31 165 0,0 1 0,1 0 0,1-1 0,8-14 0,-11 22 4,0 0 0,0 0-1,1 0 1,0 0 0,-1 0-1,1 0 1,0 1 0,0-1 0,0 1-1,1 0 1,-1 0 0,0 0 0,1 0-1,-1 1 1,1-1 0,5 0-1,-7 1 2,0 1-1,0 1 1,0-1-1,0 0 1,0 0-1,0 1 1,0-1-1,0 1 1,0-1-1,0 1 1,0 0-1,-1 0 1,1 0-1,0 0 1,0 0-1,-1 0 1,1 1-1,-1-1 1,1 1-1,-1-1 1,1 1-1,-1-1 1,0 1-1,0 0 1,0-1-1,0 1 1,0 0-1,1 2 1,1 4 3,1-1 1,-1 1 0,-1-1-1,1 1 1,1 14 0,-3-15-6,-1-1 1,1 0-1,-1 0 1,-1 0-1,1 0 1,-1 0-1,0 0 1,-1 0-1,1 0 1,-1 0-1,0-1 1,-1 1-1,1-1 1,-1 1-1,0-1 1,-1 0-1,1 0 1,-1 0-1,0 0 1,-7 5-1,1-1-1,0-1 1,-1-1-1,0 0 0,0-1 0,-1 0 0,1 0 0,-1-1 0,-20 4 0,60-4-57,-1 0-1,31 11 0,-56-15 59,1-1-1,0 2 0,-1-1 1,1 0-1,-1 0 0,1 1 1,-1-1-1,0 1 0,1 0 1,-1 0-1,0 0 0,0 0 1,0 0-1,-1 0 0,1 0 1,0 1-1,-1-1 0,0 1 1,1-1-1,-1 1 0,0-1 1,0 1-1,0 0 0,-1 0 1,1-1-1,-1 1 0,1 0 1,-1 0-1,0 0 0,0 0 0,0-1 1,-2 7-1,0 4-7,-1-1 0,-1 1 1,0-1-1,0 1 0,-12 20 0,10-22-3,0-1 0,-1 1-1,0-1 1,0 0 0,-1-1 0,-13 13 0,15-17-66,0 0 0,-1 0 0,1-1 0,-1 0 1,0 0-1,0 0 0,0-1 0,0 0 0,-1-1 1,1 1-1,-11 0 0,16-2-33,-1-1 0,1 1 1,0-1-1,-1 0 0,1 0 1,-1 0-1,1 0 0,-1-1 1,1 1-1,-1-1 0,1 1 0,0-1 1,-1 0-1,1 0 0,0 0 1,0 0-1,-1 0 0,-2-3 0,-8-15-2597</inkml:trace>
+</inkml:ink>
+</file>
+
+<file path=word/ink/ink61.xml><?xml version="1.0" encoding="utf-8"?>
+<inkml:ink xmlns:inkml="http://www.w3.org/2003/InkML">
+  <inkml:definitions>
+    <inkml:context xml:id="ctx0">
+      <inkml:inkSource xml:id="inkSrc0">
+        <inkml:traceFormat>
+          <inkml:channel name="X" type="integer" min="-2.14748E9" max="2.14748E9" units="cm"/>
+          <inkml:channel name="Y" type="integer" min="-2.14748E9" max="2.14748E9" units="cm"/>
+          <inkml:channel name="F" type="integer" max="32767" units="dev"/>
+        </inkml:traceFormat>
+        <inkml:channelProperties>
+          <inkml:channelProperty channel="X" name="resolution" value="1000" units="1/cm"/>
+          <inkml:channelProperty channel="Y" name="resolution" value="1000" units="1/cm"/>
+          <inkml:channelProperty channel="F" name="resolution" value="0" units="1/dev"/>
+        </inkml:channelProperties>
+      </inkml:inkSource>
+      <inkml:timestamp xml:id="ts0" timeString="2022-09-02T11:36:20.704"/>
+    </inkml:context>
+    <inkml:brush xml:id="br0">
+      <inkml:brushProperty name="width" value="0.05" units="cm"/>
+      <inkml:brushProperty name="height" value="0.05" units="cm"/>
+      <inkml:brushProperty name="color" value="#CC0066"/>
+    </inkml:brush>
+  </inkml:definitions>
+  <inkml:trace contextRef="#ctx0" brushRef="#br0">13 25 8378,'-2'-6'3296,"2"-2"-1991,-1 3-73,-4 0-144,5 8-192,-1 8-479,-3 6-193,7 19-208,-3 2 0,1 10-48,0-1 8,-1-1 96,0-4-376,-4-3-921</inkml:trace>
+</inkml:ink>
+</file>
+
+<file path=word/ink/ink62.xml><?xml version="1.0" encoding="utf-8"?>
+<inkml:ink xmlns:inkml="http://www.w3.org/2003/InkML">
+  <inkml:definitions>
+    <inkml:context xml:id="ctx0">
+      <inkml:inkSource xml:id="inkSrc0">
+        <inkml:traceFormat>
+          <inkml:channel name="X" type="integer" min="-2.14748E9" max="2.14748E9" units="cm"/>
+          <inkml:channel name="Y" type="integer" min="-2.14748E9" max="2.14748E9" units="cm"/>
+          <inkml:channel name="F" type="integer" max="32767" units="dev"/>
+        </inkml:traceFormat>
+        <inkml:channelProperties>
+          <inkml:channelProperty channel="X" name="resolution" value="1000" units="1/cm"/>
+          <inkml:channelProperty channel="Y" name="resolution" value="1000" units="1/cm"/>
+          <inkml:channelProperty channel="F" name="resolution" value="0" units="1/dev"/>
+        </inkml:channelProperties>
+      </inkml:inkSource>
+      <inkml:timestamp xml:id="ts0" timeString="2022-09-02T11:36:20.031"/>
+    </inkml:context>
+    <inkml:brush xml:id="br0">
+      <inkml:brushProperty name="width" value="0.05" units="cm"/>
+      <inkml:brushProperty name="height" value="0.05" units="cm"/>
+      <inkml:brushProperty name="color" value="#CC0066"/>
+    </inkml:brush>
+  </inkml:definitions>
+  <inkml:trace contextRef="#ctx0" brushRef="#br0">73 38 5977,'-5'0'8226,"-7"2"-7274,-27 5-104,29-7-303,5 0-81,3 1 64,22-1-520,54-6 0,-17-3-64,11-6-880,-2-2-329</inkml:trace>
+</inkml:ink>
+</file>
+
+<file path=word/ink/ink63.xml><?xml version="1.0" encoding="utf-8"?>
+<inkml:ink xmlns:inkml="http://www.w3.org/2003/InkML">
+  <inkml:definitions>
+    <inkml:context xml:id="ctx0">
+      <inkml:inkSource xml:id="inkSrc0">
+        <inkml:traceFormat>
+          <inkml:channel name="X" type="integer" min="-2.14748E9" max="2.14748E9" units="cm"/>
+          <inkml:channel name="Y" type="integer" min="-2.14748E9" max="2.14748E9" units="cm"/>
+          <inkml:channel name="F" type="integer" max="32767" units="dev"/>
+        </inkml:traceFormat>
+        <inkml:channelProperties>
+          <inkml:channelProperty channel="X" name="resolution" value="1000" units="1/cm"/>
+          <inkml:channelProperty channel="Y" name="resolution" value="1000" units="1/cm"/>
+          <inkml:channelProperty channel="F" name="resolution" value="0" units="1/dev"/>
+        </inkml:channelProperties>
+      </inkml:inkSource>
+      <inkml:timestamp xml:id="ts0" timeString="2022-09-02T11:36:01.918"/>
+    </inkml:context>
+    <inkml:brush xml:id="br0">
+      <inkml:brushProperty name="width" value="0.05" units="cm"/>
+      <inkml:brushProperty name="height" value="0.05" units="cm"/>
+      <inkml:brushProperty name="color" value="#CC0066"/>
+    </inkml:brush>
+  </inkml:definitions>
+  <inkml:trace contextRef="#ctx0" brushRef="#br0">28 46 7386,'21'-45'3256,"-33"44"-1063,1 4-1497,3 5 24,4 11 0,1 5-168,1 12-304,2 7-64,0 11-120,-1 3-40,1 4 0,-1-6-72,-3-9-840,2-5-1672</inkml:trace>
+</inkml:ink>
+</file>
+
+<file path=word/ink/ink64.xml><?xml version="1.0" encoding="utf-8"?>
+<inkml:ink xmlns:inkml="http://www.w3.org/2003/InkML">
+  <inkml:definitions>
+    <inkml:context xml:id="ctx0">
+      <inkml:inkSource xml:id="inkSrc0">
+        <inkml:traceFormat>
+          <inkml:channel name="X" type="integer" min="-2.14748E9" max="2.14748E9" units="cm"/>
+          <inkml:channel name="Y" type="integer" min="-2.14748E9" max="2.14748E9" units="cm"/>
+          <inkml:channel name="F" type="integer" max="32767" units="dev"/>
+        </inkml:traceFormat>
+        <inkml:channelProperties>
+          <inkml:channelProperty channel="X" name="resolution" value="1000" units="1/cm"/>
+          <inkml:channelProperty channel="Y" name="resolution" value="1000" units="1/cm"/>
+          <inkml:channelProperty channel="F" name="resolution" value="0" units="1/dev"/>
+        </inkml:channelProperties>
+      </inkml:inkSource>
+      <inkml:timestamp xml:id="ts0" timeString="2022-09-02T11:36:01.577"/>
+    </inkml:context>
+    <inkml:brush xml:id="br0">
+      <inkml:brushProperty name="width" value="0.05" units="cm"/>
+      <inkml:brushProperty name="height" value="0.05" units="cm"/>
+      <inkml:brushProperty name="color" value="#CC0066"/>
+    </inkml:brush>
+  </inkml:definitions>
+  <inkml:trace contextRef="#ctx0" brushRef="#br0">17 42 8426,'-1'0'3208,"-2"2"-1695,0-1-849,-4 4 160,6-5 0,0 0 24,12 4-792,62 1-31,-17-12-34,-3-1-55,7-7-528,-3 2-288,14-2-2545</inkml:trace>
+</inkml:ink>
+</file>
+
+<file path=word/ink/ink65.xml><?xml version="1.0" encoding="utf-8"?>
+<inkml:ink xmlns:inkml="http://www.w3.org/2003/InkML">
+  <inkml:definitions>
+    <inkml:context xml:id="ctx0">
+      <inkml:inkSource xml:id="inkSrc0">
+        <inkml:traceFormat>
+          <inkml:channel name="X" type="integer" min="-2.14748E9" max="2.14748E9" units="cm"/>
+          <inkml:channel name="Y" type="integer" min="-2.14748E9" max="2.14748E9" units="cm"/>
+          <inkml:channel name="F" type="integer" max="32767" units="dev"/>
+        </inkml:traceFormat>
+        <inkml:channelProperties>
+          <inkml:channelProperty channel="X" name="resolution" value="1000" units="1/cm"/>
+          <inkml:channelProperty channel="Y" name="resolution" value="1000" units="1/cm"/>
+          <inkml:channelProperty channel="F" name="resolution" value="0" units="1/dev"/>
+        </inkml:channelProperties>
+      </inkml:inkSource>
+      <inkml:timestamp xml:id="ts0" timeString="2022-09-02T11:35:49.880"/>
+    </inkml:context>
+    <inkml:brush xml:id="br0">
+      <inkml:brushProperty name="width" value="0.05" units="cm"/>
+      <inkml:brushProperty name="height" value="0.05" units="cm"/>
+    </inkml:brush>
+  </inkml:definitions>
+  <inkml:trace contextRef="#ctx0" brushRef="#br0">125 176 6721,'-63'-21'2800,"62"20"-2649,-1 0 1,1 0-1,0 0 1,-1 0 0,1 0-1,0 0 1,0 0-1,0-1 1,0 1-1,0-1 1,0 1-1,0-1 1,0 1 0,1-1-1,-1 1 1,1-1-1,-1 1 1,1-1-1,-1 0 1,1 0 0,0 1-1,0-1 1,0 0-1,0 1 1,0-1-1,0-2 1,1 2 84,-1 1 0,0-1 0,-1 0 0,1 0 1,0 0-1,0 0 0,-1 0 0,1 1 0,-2-5 0,2 6-136,-1-1-1,1 1 1,0-1-1,-1 1 1,1-1-1,0 1 1,-1-1-1,1 1 1,0-1-1,-1 1 1,1-1 0,-1 1-1,1 0 1,-1-1-1,1 1 1,-1 0-1,1-1 1,-1 1-1,0 0 1,1 0-1,-1-1 1,-5 10 808,2 26-825,4-26 23,-9 60-48,4-40 0,2 0 0,0 53-1,3-81-53,0-1-1,0 0 1,0 0-1,0 1 1,0-1-1,0 0 1,0 0-1,0 0 1,0 1-1,0-1 1,0 0-1,0 0 1,0 1-1,0-1 1,0 0 0,0 0-1,0 1 1,1-1-1,-1 0 1,0 0-1,0 0 1,0 1-1,0-1 1,0 0-1,1 0 1,-1 0-1,0 1 1,0-1-1,0 0 1,0 0-1,1 0 1,-1 0-1,0 0 1,0 0-1,0 1 1,1-1-1,9-7 139,2-3-124,-1 3-15,0 0 0,0 1 1,18-8-1,-24 12-2,0 0 0,0 1 0,0-1 0,0 1 0,1 0 0,-1 1 0,0-1 0,1 1 0,-1 0 0,1 0 0,-1 1 0,0-1 1,6 3-1,-6-2-4,0 1 1,0 0-1,0 0 1,-1 0 0,1 0-1,0 1 1,-1 0 0,0 0-1,0 0 1,0 0 0,0 1-1,0 0 1,-1 0-1,1 0 1,-1 0 0,0 0-1,-1 0 1,1 1 0,-1 0-1,1-1 1,-1 1 0,-1 0-1,1 0 1,-1 0-1,0 0 1,0 1 0,0 8-1,0-2-10,-2 1-1,0 0 1,0 0-1,-1 0 0,0-1 1,-1 1-1,-1-1 0,0 0 1,-1 0-1,-7 14 1,7-16-30,0-1 1,-1 1-1,-1-1 1,0 0-1,-8 8 1,13-14-51,0-1 1,-1 1 0,1-1 0,-1 0 0,0 0-1,0-1 1,1 1 0,-1 0 0,0-1 0,0 0-1,-1 1 1,1-1 0,0-1 0,0 1 0,0 0 0,-1-1-1,1 1 1,0-1 0,-1 0 0,1 0 0,-5-1-1,6 0-19,1 1-1,-1 0 1,1-1-1,-1 1 1,1-1-1,-1 0 1,1 1-1,-1-1 1,1 0-1,0 0 0,0 0 1,-2-1-1,-13-24-2243</inkml:trace>
+  <inkml:trace contextRef="#ctx0" brushRef="#br0" timeOffset="415.64">111 183 7706,'-55'-51'3432,"50"48"-1791,3-1-369,3 1-128,-1 2-368,0 0-271,0 0-345,20-9-72,44-20-72,-21 16-24,4-2 8,0 2 8,0 1-160,-1 2-241,-6 5-863,-5 1-1696</inkml:trace>
 </inkml:ink>
 </file>
 
@@ -4154,7 +5751,7 @@
   <inkml:trace contextRef="#ctx0" brushRef="#br0">134 421 7210,'-54'12'7987,"44"-9"-7386,1 0 0,0 1 1,-1 1-1,1-1 0,1 2 0,-10 6 0,17-12-585,1 0 0,0 0-1,-1 1 1,1-1-1,0 0 1,-1 0-1,1 1 1,0-1-1,-1 0 1,1 1-1,0-1 1,-1 0-1,1 1 1,0-1 0,0 0-1,0 1 1,-1-1-1,1 0 1,0 1-1,0-1 1,0 1-1,0-1 1,0 1-1,0-1 1,0 0-1,0 1 1,0-1-1,0 1 1,0-1 0,0 1-1,0-1 1,0 0-1,0 1 1,0-1-1,0 1 1,0-1-1,1 0 1,-1 1-1,0-1 1,0 0-1,1 1 1,-1-1 0,0 0-1,0 1 1,1-1-1,-1 0 1,0 1-1,1-1 1,-1 0-1,0 0 1,1 1-1,-1-1 1,1 0-1,-1 0 1,0 0 0,1 0-1,-1 0 1,1 1-1,-1-1 1,0 0-1,1 0 1,30 6 141,9-6-124,0-2 0,78-13 0,-73 8-35,-31 4-33,150-24-685,-124 18-757,-1-1 0,41-17 0,-42 11-1061</inkml:trace>
   <inkml:trace contextRef="#ctx0" brushRef="#br0" timeOffset="411.77">650 356 1992,'-8'-9'1003,"-1"0"0,1 0 0,-20-13 0,19 15-78,1 0 1,-1 0-1,1-1 1,0 0 0,-7-10-1,14 17-843,1 0 0,-1 0 0,1 1 0,-1-1-1,0 0 1,1 0 0,0 0 0,-1 0 0,1 0 0,0 0-1,-1 0 1,1 0 0,0 0 0,0 0 0,0 0 0,0 0 0,0 0-1,0 0 1,0 0 0,0 0 0,0 0 0,0 0 0,0 0-1,1 1 1,-1-1 0,0 0 0,1 0 0,-1 0 0,1 0 0,-1 0-1,1 0 1,0 1 0,-1-1 0,1 0 0,0 0 0,-1 1-1,1-1 1,0 0 0,1 0 0,0 0 36,-1 0 0,1 1 0,0-1 1,-1 1-1,1-1 0,0 1 0,0 0 0,-1-1 0,1 1 1,0 0-1,0 0 0,-1 0 0,1 1 0,0-1 0,0 0 0,-1 1 1,1-1-1,0 1 0,-1-1 0,1 1 0,2 2 0,3 1-14,-2 0 0,1 1-1,0 0 1,-1 0-1,0 0 1,0 1-1,-1 0 1,0 0-1,0 0 1,6 12 0,-5-8-39,-1 1 1,-1 0 0,1 1-1,-2-1 1,1 1 0,0 13-1,-2-2-212,-1 0-1,-1 0 1,-1-1 0,-1 1-1,-1-1 1,-9 32-1,1-21-1048,-1-2-410</inkml:trace>
   <inkml:trace contextRef="#ctx0" brushRef="#br0" timeOffset="865.07">1238 170 5497,'-4'-3'1202,"0"0"0,0 0 0,-1 1 0,1-1 0,-6-1 1,6 2-650,0 1 1,0 0 0,0 0-1,0 0 1,0 0 0,-7 0-1,9 1-440,-1 0-1,1 1 0,0-1 0,-1 0 0,1 1 0,0-1 0,0 1 0,-1 0 0,1-1 0,0 1 0,0 0 0,0 0 0,0 1 0,0-1 0,0 0 0,0 1 0,0-1 0,0 1 0,1 0 0,-1-1 1,1 1-1,-1 0 0,1 0 0,0 0 0,0 0 0,-1 0 0,0 5 0,-1 2-31,1 1 0,-1-1-1,2 1 1,0 0 0,0-1 0,1 1 0,0 0 0,0 0 0,1 0-1,4 16 1,4 10-49,20 52 0,-11-36-6,-16-46-36,3 8-177,-1 1 0,4 26 0,-7-37-46,-1-1 1,1 1-1,-1-1 1,0 1-1,0-1 0,-1 1 1,1-1-1,-1 0 0,0 1 1,0-1-1,0 0 1,0 1-1,0-1 0,-1 0 1,1 0-1,-1 0 1,0 0-1,-2 3 0,3-5 197,0 0 0,0-1-1,1 1 1,-1 0-1,0 0 1,0 0-1,0-1 1,0 1 0,0 0-1,0-1 1,0 1-1,0-1 1,0 1 0,0-1-1,0 0 1,-1 0-1,1 1 1,0-1-1,0 0 1,0 0 0,0 0-1,0 0 1,-1 0-1,1 0 1,0 0 0,0-1-1,0 1 1,0 0-1,0-1 1,-1 1-1,1 0 1,0-1 0,0 1-1,0-1 1,0 0-1,0 1 1,1-1 0,-1 0-1,0 0 1,0 0-1,0 1 1,1-1 0,-1 0-1,0 0 1,1 0-1,-1 0 1,1 0-1,-1-1 1,-2-3 266,1 1 1,-1-1-1,1 0 1,0 0-1,1 0 1,-1 0-1,1 0 1,0 0-1,0-8 0,1 5-67,1 0 0,0 1 0,1-1 0,-1 0 0,2 1 0,-1-1 0,1 1 0,0-1 0,0 1 0,1 0 0,0 0 0,0 1 0,1-1 0,7-7 0,7-6 32,1 1 0,42-30 0,-44 36-153,0-1 1,-1 0 0,0-1 0,20-25 0,-36 38-40,0 0 0,1 1 0,-1-1 0,0 0 0,0 0 1,0 0-1,0 0 0,-1 0 0,1 0 0,0 0 0,-1 0 0,0 0 0,1 0 1,-1-1-1,0 1 0,0 0 0,0 0 0,0 0 0,0 0 0,-1 0 0,1 0 1,-1-1-1,1 1 0,-1 0 0,0 0 0,0 0 0,0 0 0,0 1 1,0-1-1,0 0 0,0 0 0,-4-2 0,3 1-3,-1 1-1,0-1 1,0 1 0,0 0-1,-1 0 1,1 0 0,0 1-1,-1-1 1,1 1 0,-1 0-1,0 0 1,1 0 0,-1 0-1,0 1 1,1-1 0,-1 1-1,-7 0 1,3 1-120,0 1 0,0-1 1,1 1-1,-14 5 0,19-6-139,-1 0 0,1 0 1,0 0-1,-1 1 0,1-1 1,0 1-1,0-1 0,0 1 1,0-1-1,0 1 0,1 0 1,-1 0-1,0 0 0,1 0 0,-1 0 1,1 1-1,0-1 0,-2 4 1,1 10-3734</inkml:trace>
-  <inkml:trace contextRef="#ctx0" brushRef="#br0" timeOffset="1242.86">1812 243 7546,'26'-33'3148,"-26"32"-3002,1 1-1,-1-1 1,0 1-1,1 0 1,-1-1-1,1 1 1,-1-1 0,0 1-1,1-1 1,-1 1-1,0-1 1,0 0-1,0 1 1,1-1-1,-1 1 1,0-1-1,0 1 1,0-1-1,0 0 1,0 1 0,0-1-1,0 1 1,0-1-1,0 0 1,0 1-1,0-1 1,-1 1-1,1-1 1,0 1-1,0-1 1,-1 1-1,1-1 1,0 0-1,0 1 1,-1 0 0,1-1-1,-1 1 1,1-1-1,0 1 1,-1-1-1,1 1 1,-1 0-1,1-1 1,-1 1-1,1 0 1,-1-1-1,1 1 1,-1 0-1,0 0 1,1 0 0,-1 0-1,1-1 1,-1 1-1,-1 0 921,11 16 73,-3-7-949,34 45 113,38 56 903,-63-87-2318,-2 0 0,0 0 0,9 27 0,-16-35-1998</inkml:trace>
+  <inkml:trace contextRef="#ctx0" brushRef="#br0" timeOffset="1242.85">1812 243 7546,'26'-33'3148,"-26"32"-3002,1 1-1,-1-1 1,0 1-1,1 0 1,-1-1-1,1 1 1,-1-1 0,0 1-1,1-1 1,-1 1-1,0-1 1,0 0-1,0 1 1,1-1-1,-1 1 1,0-1-1,0 1 1,0-1-1,0 0 1,0 1 0,0-1-1,0 1 1,0-1-1,0 0 1,0 1-1,0-1 1,-1 1-1,1-1 1,0 1-1,0-1 1,-1 1-1,1-1 1,0 0-1,0 1 1,-1 0 0,1-1-1,-1 1 1,1-1-1,0 1 1,-1-1-1,1 1 1,-1 0-1,1-1 1,-1 1-1,1 0 1,-1-1-1,1 1 1,-1 0-1,0 0 1,1 0 0,-1 0-1,1-1 1,-1 1-1,-1 0 921,11 16 73,-3-7-949,34 45 113,38 56 903,-63-87-2318,-2 0 0,0 0 0,9 27 0,-16-35-1998</inkml:trace>
   <inkml:trace contextRef="#ctx0" brushRef="#br0" timeOffset="1665.24">2072 244 5705,'-5'-5'3345,"-4"-6"-240,0 11-1553,-3 5-240,-6 22-400,-1 8-207,-10 13-345,1 6-176,0-3-152,2-1-16,2-8-520,5-6-393,10-13-1671</inkml:trace>
   <inkml:trace contextRef="#ctx0" brushRef="#br0" timeOffset="2058.87">2415 111 9762,'-3'-3'584,"-1"1"0,1 0 1,0 0-1,-1 0 0,1 0 0,-1 0 0,0 1 0,1 0 1,-1 0-1,-7-2 0,4 3-293,0-1 0,0 1 1,1 0-1,-1 0 0,0 1 0,-7 1 1,7-1-201,1 1-1,-1 0 1,1 0 0,-1 1 0,1-1 0,0 1 0,0 0 0,0 1 0,0 0-1,1 0 1,-1 0 0,1 0 0,-6 8 0,8-8-53,1-1 0,0 1 0,0 0 0,0 1 0,0-1 0,1 0 0,0 0 0,-1 1 0,2-1 0,-1 1 1,0-1-1,1 1 0,0-1 0,0 1 0,0-1 0,1 1 0,0-1 0,0 1 0,0-1 0,2 7 0,5 9-13,0-1-1,1 0 1,14 22-1,-10-17 4,53 98-493,-63-118 127,-1 1 0,0 1 0,0-1 0,0 0-1,0 0 1,-1 1 0,1 5 0,-2-10 81,0 1 1,0-1-1,0 0 0,0 0 1,0 1-1,0-1 0,0 0 1,0 0-1,-1 1 0,1-1 1,0 0-1,-1 0 0,1 1 1,-1-1-1,1 0 0,-1 0 1,0 0-1,1 0 0,-1 0 1,0 0-1,0 0 0,0 0 1,0 0-1,0 0 0,0-1 1,0 1-1,0 0 0,0-1 0,0 1 1,0-1-1,0 1 0,-1-1 1,1 1-1,0-1 0,-2 1 1,2-1 84,0 0 0,-1 0 1,1 0-1,0 0 1,0 0-1,0 0 0,-1 0 1,1 0-1,0 0 1,0-1-1,0 1 0,-1 0 1,1-1-1,0 1 0,0-1 1,0 1-1,0-1 1,0 0-1,0 0 0,0 1 1,0-1-1,-1-1 0,0 0 346,0-1 0,0 0 0,1 0 0,-1 0 0,1 1-1,-1-1 1,1-1 0,-1-2 0,-2-8 1555,1 1 1,-2-27-1,5 39-1746,-1-17 589,1 0-1,1 1 0,0-1 1,2 1-1,0-1 0,0 1 1,11-28-1,-4 18 84,2 0 1,1 2-1,31-49 1,-39 63-343,-14 12-225,-14 13-428,-4 9-1907,18-11-951</inkml:trace>
   <inkml:trace contextRef="#ctx0" brushRef="#br0" timeOffset="2462.8">2907 99 8586,'-2'-16'3096,"-8"-31"523,9 44-3398,1 1 0,-1 0 0,0-1 1,0 1-1,0 0 0,-1 0 0,1 0 0,0 0 0,-1 0 0,1 0 0,-1 0 1,0 1-1,1-1 0,-1 0 0,0 1 0,-3-2 0,4 3-175,1-1 0,-1 1 0,1 0-1,-1 0 1,0 0 0,1 0 0,-1 0 0,1 0 0,-1 0 0,0 0-1,1 0 1,-1 0 0,1 1 0,-1-1 0,0 0 0,1 0 0,-1 1-1,1-1 1,-1 0 0,1 0 0,-1 1 0,1-1 0,-1 1-1,1-1 1,-1 0 0,1 1 0,0-1 0,-1 1 0,1-1 0,-1 1-1,1-1 1,0 1 0,0-1 0,-1 1 0,1 0 0,0-1 0,0 1-1,0-1 1,0 1 0,0 0 0,0-1 0,-1 1 0,1-1-1,1 2 1,-5 31 464,4-33-498,3 82 407,16 106 0,-10-112-1340,-9-76 913,0 0 1,0 1-1,0-1 1,0 1-1,0-1 1,0 1-1,0-1 1,0 1-1,0-1 1,0 1-1,0-1 1,0 1-1,0-1 1,0 0-1,1 1 1,-1-1 0,0 1-1,0-1 1,0 0-1,1 1 1,-1-1-1,0 1 1,1-1-1,-1 0 1,0 0-1,1 1 1,-1-1-1,0 0 1,1 1-1,-1-1 1,1 0-1,-1 0 1,1 1-1,10-12-272,7-24-39,-16 30 326,2-6 101,0 1 1,1-1-1,1 1 1,11-16 0,-16 24-97,0 1 0,0-1 1,0 1-1,0 0 1,0 0-1,0-1 0,1 1 1,-1 0-1,1 0 1,-1 0-1,1 1 0,-1-1 1,1 0-1,-1 0 1,1 1-1,-1-1 0,1 1 1,0-1-1,-1 1 1,1 0-1,0 0 0,0 0 1,-1 0-1,1 0 1,0 0-1,-1 0 0,1 0 1,0 1-1,-1-1 1,1 1-1,0-1 0,-1 1 1,1 0-1,-1-1 1,1 1-1,-1 0 0,1 0 1,-1 0-1,0 0 1,2 2-1,1 0-33,-1 1 1,0 0-1,0 0 1,0 0-1,0 0 0,-1 0 1,0 0-1,0 1 0,0-1 1,0 1-1,-1-1 1,1 1-1,-1 0 0,0 0 1,-1-1-1,1 1 1,-1 0-1,0 0 0,0 0 1,-1 0-1,1 0 1,-1-1-1,0 1 0,0 0 1,-1 0-1,-2 5 0,3-6-186,-1 1-1,0-1 1,0 0-1,0 0 1,0 0-1,-1 0 1,0 0-1,1-1 0,-1 1 1,-1-1-1,1 0 1,0 0-1,-1 0 1,1 0-1,-1 0 1,0-1-1,0 1 0,0-1 1,-1-1-1,1 1 1,0 0-1,-1-1 1,1 0-1,-1 0 1,1 0-1,-1 0 1,-7-1-1,11 0 108,0 0-1,0 0 1,1 0-1,-1 0 1,0-1-1,0 1 1,0 0-1,0 0 1,0-1 0,0 1-1,0-1 1,0 1-1,0-1 1,1 1-1,-1-1 1,0 1-1,0-1 1,1 0 0,-1 0-1,0 1 1,1-1-1,-1 0 1,1 0-1,-1 0 1,1 1-1,-1-1 1,1 0 0,-1 0-1,1 0 1,0 0-1,0 0 1,-1 0-1,1 0 1,0 0-1,0 0 1,0 0 0,0-1-1,3-17-2846</inkml:trace>

</xml_diff>